<commit_message>
More work on DOCX
</commit_message>
<xml_diff>
--- a/תיק פרויקט.docx
+++ b/תיק פרויקט.docx
@@ -1374,7 +1374,6 @@
       <w:pPr>
         <w:bidi/>
         <w:rPr>
-          <w:rFonts w:hint="cs"/>
           <w:sz w:val="24"/>
           <w:szCs w:val="24"/>
           <w:rtl/>
@@ -1900,7 +1899,6 @@
       <w:pPr>
         <w:bidi/>
         <w:rPr>
-          <w:rFonts w:hint="cs"/>
           <w:sz w:val="24"/>
           <w:szCs w:val="24"/>
           <w:rtl/>
@@ -2899,6 +2897,911 @@
       <w:pPr>
         <w:bidi/>
         <w:rPr>
+          <w:sz w:val="24"/>
+          <w:szCs w:val="24"/>
+          <w:rtl/>
+          <w:lang w:val="en-US"/>
+        </w:rPr>
+      </w:pPr>
+      <w:r>
+        <w:rPr>
+          <w:rFonts w:hint="cs"/>
+          <w:sz w:val="24"/>
+          <w:szCs w:val="24"/>
+          <w:rtl/>
+          <w:lang w:val="en-US"/>
+        </w:rPr>
+        <w:t>האפליקצייה המרכזית של התוכנה</w:t>
+      </w:r>
+      <w:r>
+        <w:rPr>
+          <w:rFonts w:hint="cs"/>
+          <w:sz w:val="24"/>
+          <w:szCs w:val="24"/>
+          <w:rtl/>
+          <w:lang w:val="en-US"/>
+        </w:rPr>
+        <w:t xml:space="preserve">. </w:t>
+      </w:r>
+      <w:r>
+        <w:rPr>
+          <w:rFonts w:hint="cs"/>
+          <w:sz w:val="24"/>
+          <w:szCs w:val="24"/>
+          <w:rtl/>
+          <w:lang w:val="en-US"/>
+        </w:rPr>
+        <w:t xml:space="preserve">היא אחראית על קבלת עדכוני גרסא, </w:t>
+      </w:r>
+      <w:r>
+        <w:rPr>
+          <w:rFonts w:hint="cs"/>
+          <w:sz w:val="24"/>
+          <w:szCs w:val="24"/>
+          <w:rtl/>
+          <w:lang w:val="en-US"/>
+        </w:rPr>
+        <w:t>הורדה שלהם, והפצה של העדכונים לשאר המחשבים ברשת.</w:t>
+      </w:r>
+      <w:r>
+        <w:rPr>
+          <w:rFonts w:hint="cs"/>
+          <w:sz w:val="24"/>
+          <w:szCs w:val="24"/>
+          <w:rtl/>
+          <w:lang w:val="en-US"/>
+        </w:rPr>
+        <w:t xml:space="preserve"> האפליקצייה היא ליתר דיוק </w:t>
+      </w:r>
+      <w:r>
+        <w:rPr>
+          <w:sz w:val="24"/>
+          <w:szCs w:val="24"/>
+          <w:lang w:val="en-US"/>
+        </w:rPr>
+        <w:t>Windows Service</w:t>
+      </w:r>
+      <w:r>
+        <w:rPr>
+          <w:rFonts w:hint="cs"/>
+          <w:sz w:val="24"/>
+          <w:szCs w:val="24"/>
+          <w:rtl/>
+          <w:lang w:val="en-US"/>
+        </w:rPr>
+        <w:t xml:space="preserve"> שמוגדר לפעול בעליית המחשב והוא תמיד רץ על מנת שיוכל לקבל את עדכוני הגרסא ברגע שהם מופצים, מבלי לפספס אותם</w:t>
+      </w:r>
+      <w:r>
+        <w:rPr>
+          <w:rFonts w:hint="cs"/>
+          <w:sz w:val="24"/>
+          <w:szCs w:val="24"/>
+          <w:rtl/>
+          <w:lang w:val="en-US"/>
+        </w:rPr>
+        <w:t>, בדומה לאיך ש-</w:t>
+      </w:r>
+      <w:r>
+        <w:rPr>
+          <w:sz w:val="24"/>
+          <w:szCs w:val="24"/>
+          <w:lang w:val="en-US"/>
+        </w:rPr>
+        <w:t>Google</w:t>
+      </w:r>
+      <w:r>
+        <w:rPr>
+          <w:rFonts w:hint="cs"/>
+          <w:sz w:val="24"/>
+          <w:szCs w:val="24"/>
+          <w:rtl/>
+          <w:lang w:val="en-US"/>
+        </w:rPr>
+        <w:t xml:space="preserve"> מעדכנת את התוכנות שלה.</w:t>
+      </w:r>
+    </w:p>
+    <w:p>
+      <w:pPr>
+        <w:bidi/>
+        <w:jc w:val="center"/>
+        <w:rPr>
+          <w:sz w:val="24"/>
+          <w:szCs w:val="24"/>
+          <w:rtl/>
+          <w:lang w:val="en-US"/>
+        </w:rPr>
+      </w:pPr>
+      <w:r>
+        <w:rPr>
+          <w:noProof/>
+        </w:rPr>
+        <w:drawing>
+          <wp:inline distT="0" distB="0" distL="0" distR="0" wp14:anchorId="72AAE49F" wp14:editId="7E7201E3">
+            <wp:extent cx="5731510" cy="2413000"/>
+            <wp:effectExtent l="0" t="0" r="2540" b="6350"/>
+            <wp:docPr id="1" name="Picture 1"/>
+            <wp:cNvGraphicFramePr>
+              <a:graphicFrameLocks xmlns:a="http://schemas.openxmlformats.org/drawingml/2006/main" noChangeAspect="1"/>
+            </wp:cNvGraphicFramePr>
+            <a:graphic xmlns:a="http://schemas.openxmlformats.org/drawingml/2006/main">
+              <a:graphicData uri="http://schemas.openxmlformats.org/drawingml/2006/picture">
+                <pic:pic xmlns:pic="http://schemas.openxmlformats.org/drawingml/2006/picture">
+                  <pic:nvPicPr>
+                    <pic:cNvPr id="1" name=""/>
+                    <pic:cNvPicPr/>
+                  </pic:nvPicPr>
+                  <pic:blipFill>
+                    <a:blip r:embed="rId8"/>
+                    <a:stretch>
+                      <a:fillRect/>
+                    </a:stretch>
+                  </pic:blipFill>
+                  <pic:spPr>
+                    <a:xfrm>
+                      <a:off x="0" y="0"/>
+                      <a:ext cx="5731510" cy="2413000"/>
+                    </a:xfrm>
+                    <a:prstGeom prst="rect">
+                      <a:avLst/>
+                    </a:prstGeom>
+                  </pic:spPr>
+                </pic:pic>
+              </a:graphicData>
+            </a:graphic>
+          </wp:inline>
+        </w:drawing>
+      </w:r>
+    </w:p>
+    <w:p>
+      <w:pPr>
+        <w:pStyle w:val="Heading2"/>
+        <w:bidi/>
+        <w:rPr>
+          <w:sz w:val="32"/>
+          <w:szCs w:val="32"/>
+          <w:u w:val="single"/>
+          <w:rtl/>
+        </w:rPr>
+      </w:pPr>
+      <w:bookmarkStart w:id="4" w:name="_Toc55425594"/>
+      <w:r>
+        <w:rPr>
+          <w:rFonts w:hint="cs"/>
+          <w:sz w:val="32"/>
+          <w:szCs w:val="32"/>
+          <w:u w:val="single"/>
+          <w:rtl/>
+        </w:rPr>
+        <w:t xml:space="preserve">אפליקציית </w:t>
+      </w:r>
+      <w:r>
+        <w:rPr>
+          <w:sz w:val="32"/>
+          <w:szCs w:val="32"/>
+          <w:u w:val="single"/>
+        </w:rPr>
+        <w:t>Launcher</w:t>
+      </w:r>
+      <w:bookmarkEnd w:id="4"/>
+    </w:p>
+    <w:p>
+      <w:pPr>
+        <w:bidi/>
+        <w:rPr>
+          <w:rtl/>
+        </w:rPr>
+      </w:pPr>
+    </w:p>
+    <w:p>
+      <w:pPr>
+        <w:bidi/>
+        <w:rPr>
+          <w:rFonts w:hint="cs"/>
+          <w:sz w:val="24"/>
+          <w:szCs w:val="24"/>
+          <w:rtl/>
+          <w:lang w:val="en-US"/>
+        </w:rPr>
+      </w:pPr>
+      <w:r>
+        <w:rPr>
+          <w:rFonts w:hint="cs"/>
+          <w:sz w:val="24"/>
+          <w:szCs w:val="24"/>
+          <w:rtl/>
+          <w:lang w:val="en-US"/>
+        </w:rPr>
+        <w:t>אפליקציית ה</w:t>
+      </w:r>
+      <w:r>
+        <w:rPr>
+          <w:rFonts w:hint="cs"/>
+          <w:sz w:val="24"/>
+          <w:szCs w:val="24"/>
+          <w:rtl/>
+          <w:lang w:val="en-US"/>
+        </w:rPr>
+        <w:t>-</w:t>
+      </w:r>
+      <w:r>
+        <w:rPr>
+          <w:sz w:val="24"/>
+          <w:szCs w:val="24"/>
+          <w:lang w:val="en-US"/>
+        </w:rPr>
+        <w:t>Launcher</w:t>
+      </w:r>
+      <w:r>
+        <w:rPr>
+          <w:rFonts w:hint="cs"/>
+          <w:sz w:val="24"/>
+          <w:szCs w:val="24"/>
+          <w:rtl/>
+          <w:lang w:val="en-US"/>
+        </w:rPr>
+        <w:t xml:space="preserve"> הינה תוכנה נפרדת בלתי תלויה ב-</w:t>
+      </w:r>
+      <w:r>
+        <w:rPr>
+          <w:sz w:val="24"/>
+          <w:szCs w:val="24"/>
+          <w:lang w:val="en-US"/>
+        </w:rPr>
+        <w:t>Updater</w:t>
+      </w:r>
+      <w:r>
+        <w:rPr>
+          <w:rFonts w:hint="cs"/>
+          <w:sz w:val="24"/>
+          <w:szCs w:val="24"/>
+          <w:rtl/>
+          <w:lang w:val="en-US"/>
+        </w:rPr>
+        <w:t>.</w:t>
+      </w:r>
+      <w:r>
+        <w:rPr>
+          <w:rFonts w:hint="cs"/>
+          <w:sz w:val="24"/>
+          <w:szCs w:val="24"/>
+          <w:rtl/>
+          <w:lang w:val="en-US"/>
+        </w:rPr>
+        <w:t xml:space="preserve"> היא מותקנת </w:t>
+      </w:r>
+      <w:r>
+        <w:rPr>
+          <w:rFonts w:hint="cs"/>
+          <w:sz w:val="24"/>
+          <w:szCs w:val="24"/>
+          <w:rtl/>
+          <w:lang w:val="en-US"/>
+        </w:rPr>
+        <w:t>ביחד עם התוכנה ויוצרת קובץ הרצה שאותו המשתמש מריץ כשהוא מעוניין להריץ את התוכנה.</w:t>
+      </w:r>
+      <w:r>
+        <w:rPr>
+          <w:rFonts w:hint="cs"/>
+          <w:sz w:val="24"/>
+          <w:szCs w:val="24"/>
+          <w:rtl/>
+          <w:lang w:val="en-US"/>
+        </w:rPr>
+        <w:t xml:space="preserve"> כשהמשתמש מריץ את ה-</w:t>
+      </w:r>
+      <w:r>
+        <w:rPr>
+          <w:sz w:val="24"/>
+          <w:szCs w:val="24"/>
+          <w:lang w:val="en-US"/>
+        </w:rPr>
+        <w:t>Launcher</w:t>
+      </w:r>
+      <w:r>
+        <w:rPr>
+          <w:rFonts w:hint="cs"/>
+          <w:sz w:val="24"/>
+          <w:szCs w:val="24"/>
+          <w:rtl/>
+          <w:lang w:val="en-US"/>
+        </w:rPr>
+        <w:t>, נפתח מולו חלון עם פרטים לגבי הגרסא הקיימת, הגרסא המעודכנת ביותר, ואפשרות לבחירה האם הוא מעוניין שהתוכנה תמיד תתעדכן לפני ריצה.</w:t>
+      </w:r>
+      <w:r>
+        <w:rPr>
+          <w:rFonts w:hint="cs"/>
+          <w:sz w:val="24"/>
+          <w:szCs w:val="24"/>
+          <w:rtl/>
+          <w:lang w:val="en-US"/>
+        </w:rPr>
+        <w:t xml:space="preserve"> בנוסף, הוא יכול לתשאל את שרת העדכונים שלו אם קיימת גרסא חדשה. במידה וכן, ה-</w:t>
+      </w:r>
+      <w:r>
+        <w:rPr>
+          <w:sz w:val="24"/>
+          <w:szCs w:val="24"/>
+          <w:lang w:val="en-US"/>
+        </w:rPr>
+        <w:t>Updater</w:t>
+      </w:r>
+      <w:r>
+        <w:rPr>
+          <w:rFonts w:hint="cs"/>
+          <w:sz w:val="24"/>
+          <w:szCs w:val="24"/>
+          <w:rtl/>
+          <w:lang w:val="en-US"/>
+        </w:rPr>
+        <w:t xml:space="preserve"> כבר ידאג להוריד אותה ולהפיץ אותה, ובהמשך המשתמש יוכל להתקין אותה בפעם הבאה שהתוכנה מורצת.</w:t>
+      </w:r>
+    </w:p>
+    <w:p>
+      <w:pPr>
+        <w:bidi/>
+        <w:rPr>
+          <w:sz w:val="24"/>
+          <w:szCs w:val="24"/>
+          <w:rtl/>
+          <w:lang w:val="en-US"/>
+        </w:rPr>
+      </w:pPr>
+      <w:r>
+        <w:rPr>
+          <w:rFonts w:hint="cs"/>
+          <w:sz w:val="24"/>
+          <w:szCs w:val="24"/>
+          <w:rtl/>
+          <w:lang w:val="en-US"/>
+        </w:rPr>
+        <w:t xml:space="preserve">כאשר המשתמש בוחר לעדכן גרסא, ולהתקין את הגרסא המעודכנת, יופיע לו חלון עם </w:t>
+      </w:r>
+      <w:r>
+        <w:rPr>
+          <w:sz w:val="24"/>
+          <w:szCs w:val="24"/>
+          <w:lang w:val="en-US"/>
+        </w:rPr>
+        <w:t>progress bar</w:t>
+      </w:r>
+      <w:r>
+        <w:rPr>
+          <w:rFonts w:hint="cs"/>
+          <w:sz w:val="24"/>
+          <w:szCs w:val="24"/>
+          <w:rtl/>
+          <w:lang w:val="en-US"/>
+        </w:rPr>
+        <w:t xml:space="preserve"> בדומה לחלון הבא:</w:t>
+      </w:r>
+    </w:p>
+    <w:p>
+      <w:pPr>
+        <w:bidi/>
+        <w:jc w:val="center"/>
+        <w:rPr>
+          <w:rFonts w:hint="cs"/>
+          <w:sz w:val="24"/>
+          <w:szCs w:val="24"/>
+          <w:rtl/>
+          <w:lang w:val="en-US"/>
+        </w:rPr>
+      </w:pPr>
+      <w:r>
+        <w:rPr>
+          <w:noProof/>
+        </w:rPr>
+        <w:drawing>
+          <wp:anchor distT="0" distB="0" distL="114300" distR="114300" simplePos="0" relativeHeight="251658240" behindDoc="1" locked="0" layoutInCell="1" allowOverlap="1" wp14:anchorId="19CD0B22" wp14:editId="56DA73FB">
+            <wp:simplePos x="0" y="0"/>
+            <wp:positionH relativeFrom="column">
+              <wp:posOffset>47064</wp:posOffset>
+            </wp:positionH>
+            <wp:positionV relativeFrom="paragraph">
+              <wp:posOffset>71359</wp:posOffset>
+            </wp:positionV>
+            <wp:extent cx="2408555" cy="1577340"/>
+            <wp:effectExtent l="0" t="0" r="0" b="3810"/>
+            <wp:wrapTight wrapText="bothSides">
+              <wp:wrapPolygon edited="0">
+                <wp:start x="0" y="0"/>
+                <wp:lineTo x="0" y="21391"/>
+                <wp:lineTo x="21355" y="21391"/>
+                <wp:lineTo x="21355" y="0"/>
+                <wp:lineTo x="0" y="0"/>
+              </wp:wrapPolygon>
+            </wp:wrapTight>
+            <wp:docPr id="2" name="Picture 2"/>
+            <wp:cNvGraphicFramePr>
+              <a:graphicFrameLocks xmlns:a="http://schemas.openxmlformats.org/drawingml/2006/main" noChangeAspect="1"/>
+            </wp:cNvGraphicFramePr>
+            <a:graphic xmlns:a="http://schemas.openxmlformats.org/drawingml/2006/main">
+              <a:graphicData uri="http://schemas.openxmlformats.org/drawingml/2006/picture">
+                <pic:pic xmlns:pic="http://schemas.openxmlformats.org/drawingml/2006/picture">
+                  <pic:nvPicPr>
+                    <pic:cNvPr id="0" name="Picture 6"/>
+                    <pic:cNvPicPr>
+                      <a:picLocks noChangeAspect="1" noChangeArrowheads="1"/>
+                    </pic:cNvPicPr>
+                  </pic:nvPicPr>
+                  <pic:blipFill>
+                    <a:blip r:embed="rId9">
+                      <a:extLst>
+                        <a:ext uri="{28A0092B-C50C-407E-A947-70E740481C1C}">
+                          <a14:useLocalDpi xmlns:a14="http://schemas.microsoft.com/office/drawing/2010/main" val="0"/>
+                        </a:ext>
+                      </a:extLst>
+                    </a:blip>
+                    <a:srcRect/>
+                    <a:stretch>
+                      <a:fillRect/>
+                    </a:stretch>
+                  </pic:blipFill>
+                  <pic:spPr bwMode="auto">
+                    <a:xfrm>
+                      <a:off x="0" y="0"/>
+                      <a:ext cx="2408555" cy="1577340"/>
+                    </a:xfrm>
+                    <a:prstGeom prst="rect">
+                      <a:avLst/>
+                    </a:prstGeom>
+                    <a:noFill/>
+                    <a:ln>
+                      <a:noFill/>
+                    </a:ln>
+                  </pic:spPr>
+                </pic:pic>
+              </a:graphicData>
+            </a:graphic>
+            <wp14:sizeRelH relativeFrom="page">
+              <wp14:pctWidth>0</wp14:pctWidth>
+            </wp14:sizeRelH>
+            <wp14:sizeRelV relativeFrom="page">
+              <wp14:pctHeight>0</wp14:pctHeight>
+            </wp14:sizeRelV>
+          </wp:anchor>
+        </w:drawing>
+      </w:r>
+      <w:r>
+        <w:rPr>
+          <w:rFonts w:hint="cs"/>
+          <w:sz w:val="24"/>
+          <w:szCs w:val="24"/>
+          <w:rtl/>
+          <w:lang w:val="en-US"/>
+        </w:rPr>
+        <w:t xml:space="preserve">  </w:t>
+      </w:r>
+      <w:r>
+        <w:rPr>
+          <w:noProof/>
+        </w:rPr>
+        <w:drawing>
+          <wp:inline distT="0" distB="0" distL="0" distR="0" wp14:anchorId="1C17A908" wp14:editId="7EB7EAFC">
+            <wp:extent cx="1994585" cy="1994585"/>
+            <wp:effectExtent l="0" t="0" r="5715" b="5715"/>
+            <wp:docPr id="3" name="Picture 3"/>
+            <wp:cNvGraphicFramePr>
+              <a:graphicFrameLocks xmlns:a="http://schemas.openxmlformats.org/drawingml/2006/main" noChangeAspect="1"/>
+            </wp:cNvGraphicFramePr>
+            <a:graphic xmlns:a="http://schemas.openxmlformats.org/drawingml/2006/main">
+              <a:graphicData uri="http://schemas.openxmlformats.org/drawingml/2006/picture">
+                <pic:pic xmlns:pic="http://schemas.openxmlformats.org/drawingml/2006/picture">
+                  <pic:nvPicPr>
+                    <pic:cNvPr id="0" name="Picture 8"/>
+                    <pic:cNvPicPr>
+                      <a:picLocks noChangeAspect="1" noChangeArrowheads="1"/>
+                    </pic:cNvPicPr>
+                  </pic:nvPicPr>
+                  <pic:blipFill>
+                    <a:blip r:embed="rId10">
+                      <a:extLst>
+                        <a:ext uri="{28A0092B-C50C-407E-A947-70E740481C1C}">
+                          <a14:useLocalDpi xmlns:a14="http://schemas.microsoft.com/office/drawing/2010/main" val="0"/>
+                        </a:ext>
+                      </a:extLst>
+                    </a:blip>
+                    <a:srcRect/>
+                    <a:stretch>
+                      <a:fillRect/>
+                    </a:stretch>
+                  </pic:blipFill>
+                  <pic:spPr bwMode="auto">
+                    <a:xfrm>
+                      <a:off x="0" y="0"/>
+                      <a:ext cx="2134592" cy="2134592"/>
+                    </a:xfrm>
+                    <a:prstGeom prst="rect">
+                      <a:avLst/>
+                    </a:prstGeom>
+                    <a:noFill/>
+                    <a:ln>
+                      <a:noFill/>
+                    </a:ln>
+                  </pic:spPr>
+                </pic:pic>
+              </a:graphicData>
+            </a:graphic>
+          </wp:inline>
+        </w:drawing>
+      </w:r>
+      <w:r>
+        <w:rPr>
+          <w:rFonts w:hint="cs"/>
+          <w:sz w:val="24"/>
+          <w:szCs w:val="24"/>
+          <w:rtl/>
+          <w:lang w:val="en-US"/>
+        </w:rPr>
+        <w:t xml:space="preserve">                                   </w:t>
+      </w:r>
+    </w:p>
+    <w:p>
+      <w:pPr>
+        <w:pStyle w:val="Heading2"/>
+        <w:bidi/>
+        <w:rPr>
+          <w:sz w:val="32"/>
+          <w:szCs w:val="32"/>
+          <w:u w:val="single"/>
+          <w:rtl/>
+        </w:rPr>
+      </w:pPr>
+      <w:bookmarkStart w:id="5" w:name="_Toc55425595"/>
+      <w:r>
+        <w:rPr>
+          <w:rFonts w:hint="cs"/>
+          <w:sz w:val="32"/>
+          <w:szCs w:val="32"/>
+          <w:u w:val="single"/>
+          <w:rtl/>
+        </w:rPr>
+        <w:lastRenderedPageBreak/>
+        <w:t xml:space="preserve">אפליקציית </w:t>
+      </w:r>
+      <w:r>
+        <w:rPr>
+          <w:sz w:val="32"/>
+          <w:szCs w:val="32"/>
+          <w:u w:val="single"/>
+        </w:rPr>
+        <w:t>Installer</w:t>
+      </w:r>
+      <w:bookmarkEnd w:id="5"/>
+    </w:p>
+    <w:p>
+      <w:pPr>
+        <w:bidi/>
+        <w:rPr>
+          <w:rtl/>
+          <w:lang w:val="en-US"/>
+        </w:rPr>
+      </w:pPr>
+    </w:p>
+    <w:p>
+      <w:pPr>
+        <w:bidi/>
+        <w:rPr>
+          <w:sz w:val="24"/>
+          <w:szCs w:val="24"/>
+          <w:rtl/>
+          <w:lang w:val="en-US"/>
+        </w:rPr>
+      </w:pPr>
+      <w:r>
+        <w:rPr>
+          <w:rFonts w:hint="cs"/>
+          <w:sz w:val="24"/>
+          <w:szCs w:val="24"/>
+          <w:rtl/>
+          <w:lang w:val="en-US"/>
+        </w:rPr>
+        <w:t>התוכנה הזו היא למעשה מיועדת לשימוש המפתח.</w:t>
+      </w:r>
+      <w:r>
+        <w:rPr>
+          <w:rFonts w:hint="cs"/>
+          <w:sz w:val="24"/>
+          <w:szCs w:val="24"/>
+          <w:rtl/>
+          <w:lang w:val="en-US"/>
+        </w:rPr>
+        <w:t xml:space="preserve"> בעזרתה הוא יכול ליצור קובץ התקנה עבור התוכנה אותה הוא פיתח, לבחור מפתחות הצפנה עבור תקשורת עם השרת, ליצור עדכוני תוכנה ולהפיץ אותם ללקוחות ברשת.</w:t>
+      </w:r>
+      <w:r>
+        <w:rPr>
+          <w:rFonts w:hint="cs"/>
+          <w:sz w:val="24"/>
+          <w:szCs w:val="24"/>
+          <w:rtl/>
+          <w:lang w:val="en-US"/>
+        </w:rPr>
+        <w:t xml:space="preserve"> התוכנה מיועדת לרוץ על שרת העדכונים ובעת ריצתה היא מגדירה בו קונפיגורציות מתאימות ע"פ פעולותיו של המפתח</w:t>
+      </w:r>
+      <w:r>
+        <w:rPr>
+          <w:rFonts w:hint="cs"/>
+          <w:sz w:val="24"/>
+          <w:szCs w:val="24"/>
+          <w:rtl/>
+          <w:lang w:val="en-US"/>
+        </w:rPr>
+        <w:t xml:space="preserve">. משום כך, התוכנה הזו אינה הופכת לקובץ </w:t>
+      </w:r>
+      <w:r>
+        <w:rPr>
+          <w:sz w:val="24"/>
+          <w:szCs w:val="24"/>
+          <w:lang w:val="en-US"/>
+        </w:rPr>
+        <w:t>Executable</w:t>
+      </w:r>
+      <w:r>
+        <w:rPr>
+          <w:rFonts w:hint="cs"/>
+          <w:sz w:val="24"/>
+          <w:szCs w:val="24"/>
+          <w:rtl/>
+          <w:lang w:val="en-US"/>
+        </w:rPr>
+        <w:t xml:space="preserve"> רגיל של </w:t>
+      </w:r>
+      <w:r>
+        <w:rPr>
+          <w:sz w:val="24"/>
+          <w:szCs w:val="24"/>
+          <w:lang w:val="en-US"/>
+        </w:rPr>
+        <w:t>Windows</w:t>
+      </w:r>
+      <w:r>
+        <w:rPr>
+          <w:rFonts w:hint="cs"/>
+          <w:sz w:val="24"/>
+          <w:szCs w:val="24"/>
+          <w:rtl/>
+          <w:lang w:val="en-US"/>
+        </w:rPr>
+        <w:t xml:space="preserve">, אלא נותרת קובץ </w:t>
+      </w:r>
+      <w:r>
+        <w:rPr>
+          <w:rFonts w:hint="cs"/>
+          <w:sz w:val="24"/>
+          <w:szCs w:val="24"/>
+          <w:lang w:val="en-US"/>
+        </w:rPr>
+        <w:t>P</w:t>
+      </w:r>
+      <w:r>
+        <w:rPr>
+          <w:sz w:val="24"/>
+          <w:szCs w:val="24"/>
+          <w:lang w:val="en-US"/>
+        </w:rPr>
+        <w:t>ython</w:t>
+      </w:r>
+      <w:r>
+        <w:rPr>
+          <w:rFonts w:hint="cs"/>
+          <w:sz w:val="24"/>
+          <w:szCs w:val="24"/>
+          <w:rtl/>
+          <w:lang w:val="en-US"/>
+        </w:rPr>
+        <w:t xml:space="preserve"> שהמפתח יריץ</w:t>
+      </w:r>
+      <w:r>
+        <w:rPr>
+          <w:rFonts w:hint="cs"/>
+          <w:sz w:val="24"/>
+          <w:szCs w:val="24"/>
+          <w:rtl/>
+          <w:lang w:val="en-US"/>
+        </w:rPr>
+        <w:t xml:space="preserve"> בעזרת ה-</w:t>
+      </w:r>
+      <w:r>
+        <w:rPr>
+          <w:sz w:val="24"/>
+          <w:szCs w:val="24"/>
+          <w:lang w:val="en-US"/>
+        </w:rPr>
+        <w:t>Int</w:t>
+      </w:r>
+      <w:r>
+        <w:rPr>
+          <w:sz w:val="24"/>
+          <w:szCs w:val="24"/>
+          <w:lang w:val="en-US"/>
+        </w:rPr>
+        <w:t>e</w:t>
+      </w:r>
+      <w:r>
+        <w:rPr>
+          <w:sz w:val="24"/>
+          <w:szCs w:val="24"/>
+          <w:lang w:val="en-US"/>
+        </w:rPr>
+        <w:t>rp</w:t>
+      </w:r>
+      <w:r>
+        <w:rPr>
+          <w:sz w:val="24"/>
+          <w:szCs w:val="24"/>
+          <w:lang w:val="en-US"/>
+        </w:rPr>
+        <w:t>r</w:t>
+      </w:r>
+      <w:r>
+        <w:rPr>
+          <w:sz w:val="24"/>
+          <w:szCs w:val="24"/>
+          <w:lang w:val="en-US"/>
+        </w:rPr>
+        <w:t>eter</w:t>
+      </w:r>
+      <w:r>
+        <w:rPr>
+          <w:rFonts w:hint="cs"/>
+          <w:sz w:val="24"/>
+          <w:szCs w:val="24"/>
+          <w:rtl/>
+          <w:lang w:val="en-US"/>
+        </w:rPr>
+        <w:t>.</w:t>
+      </w:r>
+    </w:p>
+    <w:p>
+      <w:pPr>
+        <w:bidi/>
+        <w:rPr>
+          <w:sz w:val="24"/>
+          <w:szCs w:val="24"/>
+          <w:rtl/>
+          <w:lang w:val="en-US"/>
+        </w:rPr>
+      </w:pPr>
+      <w:r>
+        <w:rPr>
+          <w:rFonts w:hint="cs"/>
+          <w:sz w:val="24"/>
+          <w:szCs w:val="24"/>
+          <w:rtl/>
+          <w:lang w:val="en-US"/>
+        </w:rPr>
+        <w:t>השימוש בתוכנה מתבצע באמצעות ה-</w:t>
+      </w:r>
+      <w:r>
+        <w:rPr>
+          <w:sz w:val="24"/>
+          <w:szCs w:val="24"/>
+          <w:lang w:val="en-US"/>
+        </w:rPr>
+        <w:t>CMD</w:t>
+      </w:r>
+      <w:r>
+        <w:rPr>
+          <w:rFonts w:hint="cs"/>
+          <w:sz w:val="24"/>
+          <w:szCs w:val="24"/>
+          <w:rtl/>
+          <w:lang w:val="en-US"/>
+        </w:rPr>
+        <w:t xml:space="preserve"> והרצ</w:t>
+      </w:r>
+      <w:r>
+        <w:rPr>
+          <w:rFonts w:hint="cs"/>
+          <w:sz w:val="24"/>
+          <w:szCs w:val="24"/>
+          <w:rtl/>
+          <w:lang w:val="en-US"/>
+        </w:rPr>
+        <w:t>ת</w:t>
+      </w:r>
+      <w:r>
+        <w:rPr>
+          <w:rFonts w:hint="cs"/>
+          <w:sz w:val="24"/>
+          <w:szCs w:val="24"/>
+          <w:rtl/>
+          <w:lang w:val="en-US"/>
+        </w:rPr>
+        <w:t xml:space="preserve"> פקודות מסוימות הנתמכות ע"י ה-</w:t>
+      </w:r>
+      <w:r>
+        <w:rPr>
+          <w:sz w:val="24"/>
+          <w:szCs w:val="24"/>
+          <w:lang w:val="en-US"/>
+        </w:rPr>
+        <w:t>Installer</w:t>
+      </w:r>
+      <w:r>
+        <w:rPr>
+          <w:rFonts w:hint="cs"/>
+          <w:sz w:val="24"/>
+          <w:szCs w:val="24"/>
+          <w:rtl/>
+          <w:lang w:val="en-US"/>
+        </w:rPr>
+        <w:t>:</w:t>
+      </w:r>
+    </w:p>
+    <w:p>
+      <w:pPr>
+        <w:bidi/>
+        <w:jc w:val="center"/>
+        <w:rPr>
+          <w:rFonts w:hint="cs"/>
+          <w:sz w:val="24"/>
+          <w:szCs w:val="24"/>
+          <w:rtl/>
+          <w:lang w:val="en-US"/>
+        </w:rPr>
+      </w:pPr>
+      <w:r>
+        <w:rPr>
+          <w:noProof/>
+        </w:rPr>
+        <w:drawing>
+          <wp:inline distT="0" distB="0" distL="0" distR="0" wp14:anchorId="47BD8176" wp14:editId="17BE8BEB">
+            <wp:extent cx="5445722" cy="6833397"/>
+            <wp:effectExtent l="0" t="0" r="3175" b="5715"/>
+            <wp:docPr id="6" name="Picture 6"/>
+            <wp:cNvGraphicFramePr>
+              <a:graphicFrameLocks xmlns:a="http://schemas.openxmlformats.org/drawingml/2006/main" noChangeAspect="1"/>
+            </wp:cNvGraphicFramePr>
+            <a:graphic xmlns:a="http://schemas.openxmlformats.org/drawingml/2006/main">
+              <a:graphicData uri="http://schemas.openxmlformats.org/drawingml/2006/picture">
+                <pic:pic xmlns:pic="http://schemas.openxmlformats.org/drawingml/2006/picture">
+                  <pic:nvPicPr>
+                    <pic:cNvPr id="0" name="Picture 20"/>
+                    <pic:cNvPicPr>
+                      <a:picLocks noChangeAspect="1" noChangeArrowheads="1"/>
+                    </pic:cNvPicPr>
+                  </pic:nvPicPr>
+                  <pic:blipFill>
+                    <a:blip r:embed="rId11">
+                      <a:extLst>
+                        <a:ext uri="{28A0092B-C50C-407E-A947-70E740481C1C}">
+                          <a14:useLocalDpi xmlns:a14="http://schemas.microsoft.com/office/drawing/2010/main" val="0"/>
+                        </a:ext>
+                      </a:extLst>
+                    </a:blip>
+                    <a:srcRect/>
+                    <a:stretch>
+                      <a:fillRect/>
+                    </a:stretch>
+                  </pic:blipFill>
+                  <pic:spPr bwMode="auto">
+                    <a:xfrm>
+                      <a:off x="0" y="0"/>
+                      <a:ext cx="5448352" cy="6836698"/>
+                    </a:xfrm>
+                    <a:prstGeom prst="rect">
+                      <a:avLst/>
+                    </a:prstGeom>
+                    <a:noFill/>
+                    <a:ln>
+                      <a:noFill/>
+                    </a:ln>
+                  </pic:spPr>
+                </pic:pic>
+              </a:graphicData>
+            </a:graphic>
+          </wp:inline>
+        </w:drawing>
+      </w:r>
+    </w:p>
+    <w:p>
+      <w:pPr>
+        <w:bidi/>
+        <w:rPr>
+          <w:sz w:val="24"/>
+          <w:szCs w:val="24"/>
+          <w:rtl/>
           <w:lang w:val="en-US"/>
         </w:rPr>
         <w:sectPr>
@@ -2908,145 +3811,6 @@
           <w:docGrid w:linePitch="360"/>
         </w:sectPr>
       </w:pPr>
-      <w:r>
-        <w:rPr>
-          <w:rFonts w:hint="cs"/>
-          <w:sz w:val="24"/>
-          <w:szCs w:val="24"/>
-          <w:rtl/>
-          <w:lang w:val="en-US"/>
-        </w:rPr>
-        <w:t>שגד</w:t>
-      </w:r>
-    </w:p>
-    <w:p>
-      <w:pPr>
-        <w:pStyle w:val="Heading2"/>
-        <w:bidi/>
-        <w:rPr>
-          <w:sz w:val="32"/>
-          <w:szCs w:val="32"/>
-          <w:u w:val="single"/>
-          <w:rtl/>
-        </w:rPr>
-      </w:pPr>
-      <w:bookmarkStart w:id="4" w:name="_Toc55425594"/>
-      <w:r>
-        <w:rPr>
-          <w:rFonts w:hint="cs"/>
-          <w:sz w:val="32"/>
-          <w:szCs w:val="32"/>
-          <w:u w:val="single"/>
-          <w:rtl/>
-        </w:rPr>
-        <w:lastRenderedPageBreak/>
-        <w:t xml:space="preserve">אפליקציית </w:t>
-      </w:r>
-      <w:r>
-        <w:rPr>
-          <w:sz w:val="32"/>
-          <w:szCs w:val="32"/>
-          <w:u w:val="single"/>
-        </w:rPr>
-        <w:t>Launcher</w:t>
-      </w:r>
-      <w:bookmarkEnd w:id="4"/>
-    </w:p>
-    <w:p>
-      <w:pPr>
-        <w:bidi/>
-        <w:rPr>
-          <w:rtl/>
-        </w:rPr>
-      </w:pPr>
-    </w:p>
-    <w:p>
-      <w:pPr>
-        <w:bidi/>
-        <w:sectPr>
-          <w:pgSz w:w="11906" w:h="16838"/>
-          <w:pgMar w:top="1440" w:right="1440" w:bottom="1440" w:left="1440" w:header="708" w:footer="708" w:gutter="0"/>
-          <w:cols w:space="708"/>
-          <w:docGrid w:linePitch="360"/>
-        </w:sectPr>
-      </w:pPr>
-      <w:r>
-        <w:rPr>
-          <w:rFonts w:hint="cs"/>
-          <w:sz w:val="24"/>
-          <w:szCs w:val="24"/>
-          <w:rtl/>
-          <w:lang w:val="en-US"/>
-        </w:rPr>
-        <w:t>שדג</w:t>
-      </w:r>
-    </w:p>
-    <w:p>
-      <w:pPr>
-        <w:pStyle w:val="Heading2"/>
-        <w:bidi/>
-        <w:rPr>
-          <w:sz w:val="32"/>
-          <w:szCs w:val="32"/>
-          <w:u w:val="single"/>
-          <w:rtl/>
-        </w:rPr>
-      </w:pPr>
-      <w:bookmarkStart w:id="5" w:name="_Toc55425595"/>
-      <w:r>
-        <w:rPr>
-          <w:rFonts w:hint="cs"/>
-          <w:sz w:val="32"/>
-          <w:szCs w:val="32"/>
-          <w:u w:val="single"/>
-          <w:rtl/>
-        </w:rPr>
-        <w:lastRenderedPageBreak/>
-        <w:t xml:space="preserve">אפליקציית </w:t>
-      </w:r>
-      <w:r>
-        <w:rPr>
-          <w:sz w:val="32"/>
-          <w:szCs w:val="32"/>
-          <w:u w:val="single"/>
-        </w:rPr>
-        <w:t>Installer</w:t>
-      </w:r>
-      <w:bookmarkEnd w:id="5"/>
-    </w:p>
-    <w:p>
-      <w:pPr>
-        <w:bidi/>
-        <w:rPr>
-          <w:rtl/>
-          <w:lang w:val="en-US"/>
-        </w:rPr>
-      </w:pPr>
-    </w:p>
-    <w:p>
-      <w:pPr>
-        <w:bidi/>
-        <w:rPr>
-          <w:rtl/>
-          <w:lang w:val="en-US"/>
-        </w:rPr>
-        <w:sectPr>
-          <w:pgSz w:w="11906" w:h="16838"/>
-          <w:pgMar w:top="1440" w:right="1440" w:bottom="1440" w:left="1440" w:header="708" w:footer="708" w:gutter="0"/>
-          <w:cols w:space="708"/>
-          <w:docGrid w:linePitch="360"/>
-        </w:sectPr>
-      </w:pPr>
-      <w:r>
-        <w:rPr>
-          <w:rFonts w:hint="cs"/>
-          <w:sz w:val="24"/>
-          <w:szCs w:val="24"/>
-          <w:rtl/>
-          <w:lang w:val="en-US"/>
-        </w:rPr>
-        <w:t>שדגד</w:t>
-      </w:r>
     </w:p>
     <w:p>
       <w:pPr>

</xml_diff>

<commit_message>
Even more work on docx
</commit_message>
<xml_diff>
--- a/תיק פרויקט.docx
+++ b/תיק פרויקט.docx
@@ -88,7 +88,7 @@
               <w:color w:val="auto"/>
               <w:sz w:val="22"/>
               <w:szCs w:val="22"/>
-              <w:lang w:val="en-IL" w:eastAsia="en-IL"/>
+              <w:lang w:eastAsia="en-IL"/>
             </w:rPr>
           </w:pPr>
           <w:r>
@@ -172,7 +172,7 @@
               <w:color w:val="auto"/>
               <w:sz w:val="22"/>
               <w:szCs w:val="22"/>
-              <w:lang w:val="en-IL" w:eastAsia="en-IL"/>
+              <w:lang w:eastAsia="en-IL"/>
             </w:rPr>
           </w:pPr>
           <w:hyperlink w:anchor="_Toc55577063" w:history="1">
@@ -247,7 +247,7 @@
               <w:color w:val="auto"/>
               <w:sz w:val="22"/>
               <w:szCs w:val="22"/>
-              <w:lang w:val="en-IL" w:eastAsia="en-IL"/>
+              <w:lang w:eastAsia="en-IL"/>
             </w:rPr>
           </w:pPr>
           <w:hyperlink w:anchor="_Toc55577064" w:history="1">
@@ -322,7 +322,7 @@
               <w:color w:val="auto"/>
               <w:sz w:val="22"/>
               <w:szCs w:val="22"/>
-              <w:lang w:val="en-IL" w:eastAsia="en-IL"/>
+              <w:lang w:eastAsia="en-IL"/>
             </w:rPr>
           </w:pPr>
           <w:hyperlink w:anchor="_Toc55577065" w:history="1">
@@ -395,7 +395,7 @@
               <w:noProof/>
               <w:color w:val="auto"/>
               <w:spacing w:val="0"/>
-              <w:lang w:val="en-IL" w:eastAsia="en-IL"/>
+              <w:lang w:eastAsia="en-IL"/>
             </w:rPr>
           </w:pPr>
           <w:hyperlink w:anchor="_Toc55577066" w:history="1">
@@ -476,7 +476,7 @@
               <w:noProof/>
               <w:color w:val="auto"/>
               <w:spacing w:val="0"/>
-              <w:lang w:val="en-IL" w:eastAsia="en-IL"/>
+              <w:lang w:eastAsia="en-IL"/>
             </w:rPr>
           </w:pPr>
           <w:hyperlink w:anchor="_Toc55577067" w:history="1">
@@ -556,7 +556,7 @@
               <w:noProof/>
               <w:color w:val="auto"/>
               <w:spacing w:val="0"/>
-              <w:lang w:val="en-IL" w:eastAsia="en-IL"/>
+              <w:lang w:eastAsia="en-IL"/>
             </w:rPr>
           </w:pPr>
           <w:hyperlink w:anchor="_Toc55577068" w:history="1">
@@ -638,7 +638,7 @@
               <w:color w:val="auto"/>
               <w:sz w:val="22"/>
               <w:szCs w:val="22"/>
-              <w:lang w:val="en-IL" w:eastAsia="en-IL"/>
+              <w:lang w:eastAsia="en-IL"/>
             </w:rPr>
           </w:pPr>
           <w:hyperlink w:anchor="_Toc55577069" w:history="1">
@@ -711,7 +711,7 @@
               <w:noProof/>
               <w:color w:val="auto"/>
               <w:spacing w:val="0"/>
-              <w:lang w:val="en-IL" w:eastAsia="en-IL"/>
+              <w:lang w:eastAsia="en-IL"/>
             </w:rPr>
           </w:pPr>
           <w:hyperlink w:anchor="_Toc55577070" w:history="1">
@@ -1265,7 +1265,7 @@
               <w:noProof/>
               <w:color w:val="auto"/>
               <w:spacing w:val="0"/>
-              <w:lang w:val="en-IL" w:eastAsia="en-IL"/>
+              <w:lang w:eastAsia="en-IL"/>
             </w:rPr>
           </w:pPr>
           <w:hyperlink w:anchor="_Toc55577077" w:history="1">
@@ -1345,7 +1345,7 @@
               <w:noProof/>
               <w:color w:val="auto"/>
               <w:spacing w:val="0"/>
-              <w:lang w:val="en-IL" w:eastAsia="en-IL"/>
+              <w:lang w:eastAsia="en-IL"/>
             </w:rPr>
           </w:pPr>
           <w:hyperlink w:anchor="_Toc55577078" w:history="1">
@@ -1427,7 +1427,7 @@
               <w:color w:val="auto"/>
               <w:sz w:val="22"/>
               <w:szCs w:val="22"/>
-              <w:lang w:val="en-IL" w:eastAsia="en-IL"/>
+              <w:lang w:eastAsia="en-IL"/>
             </w:rPr>
           </w:pPr>
           <w:hyperlink w:anchor="_Toc55577079" w:history="1">
@@ -1536,7 +1536,7 @@
               <w:color w:val="auto"/>
               <w:sz w:val="22"/>
               <w:szCs w:val="22"/>
-              <w:lang w:val="en-IL" w:eastAsia="en-IL"/>
+              <w:lang w:eastAsia="en-IL"/>
             </w:rPr>
           </w:pPr>
           <w:hyperlink w:anchor="_Toc55577080" w:history="1">
@@ -1628,7 +1628,7 @@
               <w:color w:val="auto"/>
               <w:sz w:val="22"/>
               <w:szCs w:val="22"/>
-              <w:lang w:val="en-IL" w:eastAsia="en-IL"/>
+              <w:lang w:eastAsia="en-IL"/>
             </w:rPr>
           </w:pPr>
           <w:hyperlink w:anchor="_Toc55577081" w:history="1">
@@ -3795,7 +3795,27 @@
           <w:rtl/>
           <w:lang w:val="en-US"/>
         </w:rPr>
-        <w:t>, נפתח מולו חלון עם פרטים לגבי הגרסא הקיימת, הגרסא המעודכנת ביותר, ואפשרות לבחירה האם הוא מעוניין שהתוכנה תמיד תתעדכן לפני ריצה.</w:t>
+        <w:t xml:space="preserve">, נפתח מולו חלון </w:t>
+      </w:r>
+      <w:r>
+        <w:rPr>
+          <w:rFonts w:hint="cs"/>
+          <w:sz w:val="24"/>
+          <w:szCs w:val="24"/>
+          <w:rtl/>
+          <w:lang w:val="en-US"/>
+        </w:rPr>
+        <w:t xml:space="preserve">(התמונה משמאל) </w:t>
+      </w:r>
+      <w:r>
+        <w:rPr>
+          <w:rFonts w:hint="cs"/>
+          <w:sz w:val="24"/>
+          <w:szCs w:val="24"/>
+          <w:rtl/>
+          <w:lang w:val="en-US"/>
+        </w:rPr>
+        <w:t>עם פרטים לגבי הגרסא הקיימת, הגרסא המעודכנת ביותר, ואפשרות לבחירה האם הוא מעוניין שהתוכנה תמיד תתעדכן לפני ריצה.</w:t>
       </w:r>
       <w:r>
         <w:rPr>
@@ -3844,7 +3864,64 @@
           <w:rtl/>
           <w:lang w:val="en-US"/>
         </w:rPr>
-        <w:t xml:space="preserve">כאשר המשתמש בוחר לעדכן גרסא, ולהתקין את הגרסא המעודכנת, יופיע לו חלון עם </w:t>
+        <w:t>כאשר המשתמש בוחר לעדכן גרסא</w:t>
+      </w:r>
+      <w:r>
+        <w:rPr>
+          <w:rFonts w:hint="cs"/>
+          <w:sz w:val="24"/>
+          <w:szCs w:val="24"/>
+          <w:rtl/>
+          <w:lang w:val="en-US"/>
+        </w:rPr>
+        <w:t xml:space="preserve"> (ע"י לחיצה על </w:t>
+      </w:r>
+      <w:r>
+        <w:rPr>
+          <w:rFonts w:hint="cs"/>
+          <w:sz w:val="24"/>
+          <w:szCs w:val="24"/>
+          <w:lang w:val="en-US"/>
+        </w:rPr>
+        <w:t>U</w:t>
+      </w:r>
+      <w:r>
+        <w:rPr>
+          <w:sz w:val="24"/>
+          <w:szCs w:val="24"/>
+          <w:lang w:val="en-US"/>
+        </w:rPr>
+        <w:t>pdate</w:t>
+      </w:r>
+      <w:r>
+        <w:rPr>
+          <w:rFonts w:hint="cs"/>
+          <w:sz w:val="24"/>
+          <w:szCs w:val="24"/>
+          <w:rtl/>
+          <w:lang w:val="en-US"/>
+        </w:rPr>
+        <w:t>, לדוגמא</w:t>
+      </w:r>
+      <w:r>
+        <w:rPr>
+          <w:rFonts w:hint="cs"/>
+          <w:sz w:val="24"/>
+          <w:szCs w:val="24"/>
+          <w:rtl/>
+          <w:lang w:val="en-US"/>
+        </w:rPr>
+        <w:t>)</w:t>
+      </w:r>
+      <w:r>
+        <w:rPr>
+          <w:rFonts w:hint="cs"/>
+          <w:sz w:val="24"/>
+          <w:szCs w:val="24"/>
+          <w:rtl/>
+          <w:lang w:val="en-US"/>
+        </w:rPr>
+        <w:t xml:space="preserve">, ולהתקין את הגרסא המעודכנת, יופיע לו חלון עם </w:t>
       </w:r>
       <w:r>
         <w:rPr>
@@ -3862,7 +3939,27 @@
           <w:rtl/>
           <w:lang w:val="en-US"/>
         </w:rPr>
-        <w:t xml:space="preserve"> בדומה לחלון הבא:</w:t>
+        <w:t xml:space="preserve"> בדומה לחלון </w:t>
+      </w:r>
+      <w:r>
+        <w:rPr>
+          <w:rFonts w:hint="cs"/>
+          <w:sz w:val="24"/>
+          <w:szCs w:val="24"/>
+          <w:rtl/>
+          <w:lang w:val="en-US"/>
+        </w:rPr>
+        <w:t>מימין</w:t>
+      </w:r>
+      <w:r>
+        <w:rPr>
+          <w:rFonts w:hint="cs"/>
+          <w:sz w:val="24"/>
+          <w:szCs w:val="24"/>
+          <w:rtl/>
+          <w:lang w:val="en-US"/>
+        </w:rPr>
+        <w:t>:</w:t>
       </w:r>
     </w:p>
     <w:p>
@@ -4484,7 +4581,6 @@
         <w:pStyle w:val="Heading3"/>
         <w:bidi/>
         <w:rPr>
-          <w:rFonts w:hint="cs"/>
           <w:sz w:val="28"/>
           <w:szCs w:val="28"/>
           <w:rtl/>
@@ -4895,7 +4991,6 @@
         </w:numPr>
         <w:bidi/>
         <w:rPr>
-          <w:rFonts w:hint="cs"/>
           <w:sz w:val="24"/>
           <w:szCs w:val="24"/>
           <w:rtl/>
@@ -4983,7 +5078,6 @@
         <w:pStyle w:val="Heading3"/>
         <w:bidi/>
         <w:rPr>
-          <w:rFonts w:hint="cs"/>
           <w:sz w:val="28"/>
           <w:szCs w:val="28"/>
           <w:rtl/>
@@ -5270,7 +5364,6 @@
         </w:numPr>
         <w:bidi/>
         <w:rPr>
-          <w:rFonts w:hint="cs"/>
           <w:sz w:val="24"/>
           <w:szCs w:val="24"/>
           <w:rtl/>
@@ -5293,15 +5386,7 @@
           <w:szCs w:val="24"/>
           <w:lang w:val="en-US"/>
         </w:rPr>
-        <w:t>save</w:t>
-      </w:r>
-      <w:r>
-        <w:rPr>
-          <w:sz w:val="24"/>
-          <w:szCs w:val="24"/>
-          <w:lang w:val="en-US"/>
-        </w:rPr>
-        <w:t>_settings</w:t>
+        <w:t>save_settings</w:t>
       </w:r>
       <w:r>
         <w:rPr>
@@ -5330,47 +5415,7 @@
           <w:rtl/>
           <w:lang w:val="en-US"/>
         </w:rPr>
-        <w:t xml:space="preserve"> </w:t>
-      </w:r>
-      <w:r>
-        <w:rPr>
-          <w:rFonts w:hint="cs"/>
-          <w:sz w:val="24"/>
-          <w:szCs w:val="24"/>
-          <w:rtl/>
-          <w:lang w:val="en-US"/>
-        </w:rPr>
-        <w:t>שומרת</w:t>
-      </w:r>
-      <w:r>
-        <w:rPr>
-          <w:rFonts w:hint="cs"/>
-          <w:sz w:val="24"/>
-          <w:szCs w:val="24"/>
-          <w:rtl/>
-          <w:lang w:val="en-US"/>
-        </w:rPr>
-        <w:t xml:space="preserve"> את ההגדרות </w:t>
-      </w:r>
-      <w:r>
-        <w:rPr>
-          <w:rFonts w:hint="cs"/>
-          <w:sz w:val="24"/>
-          <w:szCs w:val="24"/>
-          <w:rtl/>
-          <w:lang w:val="en-US"/>
-        </w:rPr>
-        <w:t>ב</w:t>
-      </w:r>
-      <w:r>
-        <w:rPr>
-          <w:rFonts w:hint="cs"/>
-          <w:sz w:val="24"/>
-          <w:szCs w:val="24"/>
-          <w:rtl/>
-          <w:lang w:val="en-US"/>
-        </w:rPr>
-        <w:t xml:space="preserve">קובץ ההגדרות </w:t>
+        <w:t xml:space="preserve"> שומרת את ההגדרות בקובץ ההגדרות </w:t>
       </w:r>
       <w:r>
         <w:rPr>
@@ -5396,7 +5441,6 @@
         <w:pStyle w:val="Heading3"/>
         <w:bidi/>
         <w:rPr>
-          <w:rFonts w:hint="cs"/>
           <w:sz w:val="28"/>
           <w:szCs w:val="28"/>
           <w:rtl/>
@@ -6275,17 +6319,7 @@
           <w:rtl/>
           <w:lang w:val="en-US"/>
         </w:rPr>
-        <w:t xml:space="preserve"> תחת</w:t>
-      </w:r>
-      <w:r>
-        <w:rPr>
-          <w:rFonts w:hint="cs"/>
-          <w:sz w:val="24"/>
-          <w:szCs w:val="24"/>
-          <w:rtl/>
-          <w:lang w:val="en-US"/>
-        </w:rPr>
-        <w:t xml:space="preserve"> </w:t>
+        <w:t xml:space="preserve"> תחת </w:t>
       </w:r>
       <w:r>
         <w:rPr>
@@ -6520,7 +6554,6 @@
       <w:pPr>
         <w:bidi/>
         <w:rPr>
-          <w:rFonts w:hint="cs"/>
           <w:sz w:val="24"/>
           <w:szCs w:val="24"/>
           <w:rtl/>
@@ -6533,7 +6566,6 @@
         <w:pStyle w:val="Heading3"/>
         <w:bidi/>
         <w:rPr>
-          <w:rFonts w:hint="cs"/>
           <w:sz w:val="28"/>
           <w:szCs w:val="28"/>
           <w:rtl/>
@@ -6582,20 +6614,2543 @@
         </w:rPr>
         <w:t>המודול</w:t>
       </w:r>
+      <w:r>
+        <w:rPr>
+          <w:rFonts w:hint="cs"/>
+          <w:sz w:val="24"/>
+          <w:szCs w:val="24"/>
+          <w:rtl/>
+          <w:lang w:val="en-US"/>
+        </w:rPr>
+        <w:t xml:space="preserve"> </w:t>
+      </w:r>
+      <w:r>
+        <w:rPr>
+          <w:rFonts w:hint="cs"/>
+          <w:sz w:val="24"/>
+          <w:szCs w:val="24"/>
+          <w:rtl/>
+          <w:lang w:val="en-US"/>
+        </w:rPr>
+        <w:t>מגדיר את סוגי ההודעות השונות הנשלחות בין השרתים והלקוחות</w:t>
+      </w:r>
+      <w:r>
+        <w:rPr>
+          <w:rFonts w:hint="cs"/>
+          <w:sz w:val="24"/>
+          <w:szCs w:val="24"/>
+          <w:rtl/>
+          <w:lang w:val="en-US"/>
+        </w:rPr>
+        <w:t>.</w:t>
+      </w:r>
+      <w:r>
+        <w:rPr>
+          <w:rFonts w:hint="cs"/>
+          <w:sz w:val="24"/>
+          <w:szCs w:val="24"/>
+          <w:rtl/>
+          <w:lang w:val="en-US"/>
+        </w:rPr>
+        <w:t xml:space="preserve"> ראשית, הוא מגדיר </w:t>
+      </w:r>
+      <w:r>
+        <w:rPr>
+          <w:sz w:val="24"/>
+          <w:szCs w:val="24"/>
+          <w:lang w:val="en-US"/>
+        </w:rPr>
+        <w:t>Enum</w:t>
+      </w:r>
+      <w:r>
+        <w:rPr>
+          <w:rFonts w:hint="cs"/>
+          <w:sz w:val="24"/>
+          <w:szCs w:val="24"/>
+          <w:rtl/>
+          <w:lang w:val="en-US"/>
+        </w:rPr>
+        <w:t xml:space="preserve"> בשם </w:t>
+      </w:r>
+      <w:r>
+        <w:rPr>
+          <w:sz w:val="24"/>
+          <w:szCs w:val="24"/>
+          <w:lang w:val="en-US"/>
+        </w:rPr>
+        <w:t>MessageType</w:t>
+      </w:r>
+      <w:r>
+        <w:rPr>
+          <w:rFonts w:hint="cs"/>
+          <w:sz w:val="24"/>
+          <w:szCs w:val="24"/>
+          <w:rtl/>
+          <w:lang w:val="en-US"/>
+        </w:rPr>
+        <w:t xml:space="preserve"> המכיל את סוגי ההודעות (</w:t>
+      </w:r>
+      <w:r>
+        <w:rPr>
+          <w:sz w:val="24"/>
+          <w:szCs w:val="24"/>
+          <w:lang w:val="en-US"/>
+        </w:rPr>
+        <w:t>type</w:t>
+      </w:r>
+      <w:r>
+        <w:rPr>
+          <w:rFonts w:hint="cs"/>
+          <w:sz w:val="24"/>
+          <w:szCs w:val="24"/>
+          <w:rtl/>
+          <w:lang w:val="en-US"/>
+        </w:rPr>
+        <w:t>), כך שכל הודעה מקבלת מספר ייחודי.</w:t>
+      </w:r>
+      <w:r>
+        <w:rPr>
+          <w:rFonts w:hint="cs"/>
+          <w:sz w:val="24"/>
+          <w:szCs w:val="24"/>
+          <w:rtl/>
+          <w:lang w:val="en-US"/>
+        </w:rPr>
+        <w:t xml:space="preserve"> בנוסף, עבור כל </w:t>
+      </w:r>
+      <w:r>
+        <w:rPr>
+          <w:rFonts w:hint="cs"/>
+          <w:sz w:val="24"/>
+          <w:szCs w:val="24"/>
+          <w:rtl/>
+          <w:lang w:val="en-US"/>
+        </w:rPr>
+        <w:t xml:space="preserve">סוג </w:t>
+      </w:r>
+      <w:r>
+        <w:rPr>
+          <w:rFonts w:hint="cs"/>
+          <w:sz w:val="24"/>
+          <w:szCs w:val="24"/>
+          <w:rtl/>
+          <w:lang w:val="en-US"/>
+        </w:rPr>
+        <w:t xml:space="preserve">הודעה מוגדר </w:t>
+      </w:r>
+      <w:r>
+        <w:rPr>
+          <w:sz w:val="24"/>
+          <w:szCs w:val="24"/>
+          <w:lang w:val="en-US"/>
+        </w:rPr>
+        <w:t>construct</w:t>
+      </w:r>
+      <w:r>
+        <w:rPr>
+          <w:rFonts w:hint="cs"/>
+          <w:sz w:val="24"/>
+          <w:szCs w:val="24"/>
+          <w:rtl/>
+          <w:lang w:val="en-US"/>
+        </w:rPr>
+        <w:t xml:space="preserve"> משלה, אובייקט שמאפשר להמיר את ההודעה למשתני השפה וחזרה (</w:t>
+      </w:r>
+      <w:r>
+        <w:rPr>
+          <w:sz w:val="24"/>
+          <w:szCs w:val="24"/>
+          <w:lang w:val="en-US"/>
+        </w:rPr>
+        <w:t>serialize</w:t>
+      </w:r>
+      <w:r>
+        <w:rPr>
+          <w:rFonts w:hint="cs"/>
+          <w:sz w:val="24"/>
+          <w:szCs w:val="24"/>
+          <w:rtl/>
+          <w:lang w:val="en-US"/>
+        </w:rPr>
+        <w:t>)</w:t>
+      </w:r>
+      <w:r>
+        <w:rPr>
+          <w:rFonts w:hint="cs"/>
+          <w:sz w:val="24"/>
+          <w:szCs w:val="24"/>
+          <w:rtl/>
+          <w:lang w:val="en-US"/>
+        </w:rPr>
+        <w:t>.</w:t>
+      </w:r>
+      <w:r>
+        <w:rPr>
+          <w:rFonts w:hint="cs"/>
+          <w:sz w:val="24"/>
+          <w:szCs w:val="24"/>
+          <w:rtl/>
+          <w:lang w:val="en-US"/>
+        </w:rPr>
+        <w:t xml:space="preserve"> כמובן שלכל סוג הודעה מבנה שונה, אך ישנה הודעה כללית בשם </w:t>
+      </w:r>
+      <w:r>
+        <w:rPr>
+          <w:sz w:val="24"/>
+          <w:szCs w:val="24"/>
+          <w:lang w:val="en-US"/>
+        </w:rPr>
+        <w:t>GENERIC_MESSAGE</w:t>
+      </w:r>
+      <w:r>
+        <w:rPr>
+          <w:rFonts w:hint="cs"/>
+          <w:sz w:val="24"/>
+          <w:szCs w:val="24"/>
+          <w:rtl/>
+          <w:lang w:val="en-US"/>
+        </w:rPr>
+        <w:t xml:space="preserve"> שמגדירה פורמט זהה לכל ההודעה, שבאמצעותו ניתן להבין באיזו הודעה מדובר.</w:t>
+      </w:r>
+      <w:r>
+        <w:rPr>
+          <w:rFonts w:hint="cs"/>
+          <w:sz w:val="24"/>
+          <w:szCs w:val="24"/>
+          <w:rtl/>
+          <w:lang w:val="en-US"/>
+        </w:rPr>
+        <w:t xml:space="preserve"> </w:t>
+      </w:r>
+      <w:r>
+        <w:rPr>
+          <w:rFonts w:hint="cs"/>
+          <w:sz w:val="24"/>
+          <w:szCs w:val="24"/>
+          <w:rtl/>
+          <w:lang w:val="en-US"/>
+        </w:rPr>
+        <w:t>יתר על כן, לכל ההודעות יש תמיד גודל קבוע, המוגדר ב-</w:t>
+      </w:r>
+      <w:r>
+        <w:rPr>
+          <w:rFonts w:hint="cs"/>
+          <w:sz w:val="24"/>
+          <w:szCs w:val="24"/>
+          <w:rtl/>
+          <w:lang w:val="en-US"/>
+        </w:rPr>
+        <w:t xml:space="preserve"> </w:t>
+      </w:r>
+      <w:r>
+        <w:t xml:space="preserve"> </w:t>
+      </w:r>
+      <w:r>
+        <w:rPr>
+          <w:sz w:val="24"/>
+          <w:szCs w:val="24"/>
+          <w:lang w:val="en-US"/>
+        </w:rPr>
+        <w:t>settings.MESSAGE_SIZE</w:t>
+      </w:r>
+      <w:r>
+        <w:rPr>
+          <w:rFonts w:hint="cs"/>
+          <w:sz w:val="24"/>
+          <w:szCs w:val="24"/>
+          <w:rtl/>
+          <w:lang w:val="en-US"/>
+        </w:rPr>
+        <w:t>.</w:t>
+      </w:r>
     </w:p>
     <w:p>
       <w:pPr>
+        <w:bidi/>
+        <w:rPr>
+          <w:sz w:val="24"/>
+          <w:szCs w:val="24"/>
+          <w:rtl/>
+          <w:lang w:val="en-US"/>
+        </w:rPr>
+      </w:pPr>
+      <w:r>
+        <w:rPr>
+          <w:rFonts w:hint="cs"/>
+          <w:sz w:val="24"/>
+          <w:szCs w:val="24"/>
+          <w:rtl/>
+          <w:lang w:val="en-US"/>
+        </w:rPr>
+        <w:t>סוגי ההודעות השונים המוגדרים בקובץ הם:</w:t>
+      </w:r>
+    </w:p>
+    <w:p>
+      <w:pPr>
+        <w:pStyle w:val="ListParagraph"/>
+        <w:numPr>
+          <w:ilvl w:val="0"/>
+          <w:numId w:val="3"/>
+        </w:numPr>
+        <w:bidi/>
+        <w:rPr>
+          <w:sz w:val="24"/>
+          <w:szCs w:val="24"/>
+          <w:lang w:val="en-IL"/>
+        </w:rPr>
+      </w:pPr>
+      <w:r>
+        <w:rPr>
+          <w:sz w:val="24"/>
+          <w:szCs w:val="24"/>
+          <w:lang w:val="en-IL"/>
+        </w:rPr>
+        <w:t>VERSION_UPDATE_MESSAGE</w:t>
+      </w:r>
+      <w:r>
+        <w:rPr>
+          <w:rFonts w:hint="cs"/>
+          <w:sz w:val="24"/>
+          <w:szCs w:val="24"/>
+          <w:rtl/>
+          <w:lang w:val="en-IL"/>
+        </w:rPr>
+        <w:t xml:space="preserve"> </w:t>
+      </w:r>
+      <w:r>
+        <w:rPr>
+          <w:sz w:val="24"/>
+          <w:szCs w:val="24"/>
+          <w:rtl/>
+          <w:lang w:val="en-IL"/>
+        </w:rPr>
+        <w:t>–</w:t>
+      </w:r>
+      <w:r>
+        <w:rPr>
+          <w:rFonts w:hint="cs"/>
+          <w:sz w:val="24"/>
+          <w:szCs w:val="24"/>
+          <w:rtl/>
+          <w:lang w:val="en-IL"/>
+        </w:rPr>
+        <w:t xml:space="preserve"> הודעה המודיעה ליעד</w:t>
+      </w:r>
+      <w:r>
+        <w:rPr>
+          <w:rFonts w:hint="cs"/>
+          <w:sz w:val="24"/>
+          <w:szCs w:val="24"/>
+          <w:rtl/>
+          <w:lang w:val="en-IL"/>
+        </w:rPr>
+        <w:t>ה</w:t>
+      </w:r>
+      <w:r>
+        <w:rPr>
+          <w:rFonts w:hint="cs"/>
+          <w:sz w:val="24"/>
+          <w:szCs w:val="24"/>
+          <w:rtl/>
+          <w:lang w:val="en-IL"/>
+        </w:rPr>
+        <w:t xml:space="preserve"> כי מופצת גרס</w:t>
+      </w:r>
+      <w:r>
+        <w:rPr>
+          <w:rFonts w:hint="cs"/>
+          <w:sz w:val="24"/>
+          <w:szCs w:val="24"/>
+          <w:rtl/>
+          <w:lang w:val="en-IL"/>
+        </w:rPr>
+        <w:t>א</w:t>
+      </w:r>
+      <w:r>
+        <w:rPr>
+          <w:rFonts w:hint="cs"/>
+          <w:sz w:val="24"/>
+          <w:szCs w:val="24"/>
+          <w:rtl/>
+          <w:lang w:val="en-IL"/>
+        </w:rPr>
+        <w:t>.</w:t>
+      </w:r>
+      <w:r>
+        <w:rPr>
+          <w:rFonts w:hint="cs"/>
+          <w:sz w:val="24"/>
+          <w:szCs w:val="24"/>
+          <w:rtl/>
+          <w:lang w:val="en-IL"/>
+        </w:rPr>
+        <w:t xml:space="preserve"> במידה והגרסא המופיעה בהודעה אינה חדשה יותר מהגרסאת העדכון הקיימת, ה-</w:t>
+      </w:r>
+      <w:r>
+        <w:rPr>
+          <w:rFonts w:hint="cs"/>
+          <w:sz w:val="24"/>
+          <w:szCs w:val="24"/>
+          <w:lang w:val="en-US"/>
+        </w:rPr>
+        <w:t>U</w:t>
+      </w:r>
+      <w:r>
+        <w:rPr>
+          <w:sz w:val="24"/>
+          <w:szCs w:val="24"/>
+          <w:lang w:val="en-US"/>
+        </w:rPr>
+        <w:t>pdater</w:t>
+      </w:r>
+      <w:r>
+        <w:rPr>
+          <w:rFonts w:hint="cs"/>
+          <w:sz w:val="24"/>
+          <w:szCs w:val="24"/>
+          <w:rtl/>
+          <w:lang w:val="en-US"/>
+        </w:rPr>
+        <w:t xml:space="preserve"> יתעלם ממנה.</w:t>
+      </w:r>
+      <w:r>
+        <w:rPr>
+          <w:rFonts w:hint="cs"/>
+          <w:sz w:val="24"/>
+          <w:szCs w:val="24"/>
+          <w:rtl/>
+          <w:lang w:val="en-IL"/>
+        </w:rPr>
+        <w:t xml:space="preserve"> </w:t>
+      </w:r>
+      <w:r>
+        <w:rPr>
+          <w:rFonts w:hint="cs"/>
+          <w:sz w:val="24"/>
+          <w:szCs w:val="24"/>
+          <w:rtl/>
+          <w:lang w:val="en-IL"/>
+        </w:rPr>
+        <w:t>מבנה ההודעה:</w:t>
+      </w:r>
+    </w:p>
+    <w:p>
+      <w:pPr>
+        <w:pStyle w:val="ListParagraph"/>
+        <w:numPr>
+          <w:ilvl w:val="1"/>
+          <w:numId w:val="3"/>
+        </w:numPr>
+        <w:bidi/>
+        <w:rPr>
+          <w:sz w:val="24"/>
+          <w:szCs w:val="24"/>
+          <w:lang w:val="en-IL"/>
+        </w:rPr>
+      </w:pPr>
+      <w:r>
+        <w:rPr>
+          <w:sz w:val="24"/>
+          <w:szCs w:val="24"/>
+          <w:lang w:val="en-US"/>
+        </w:rPr>
+        <w:t>type</w:t>
+      </w:r>
+      <w:r>
+        <w:rPr>
+          <w:rFonts w:hint="cs"/>
+          <w:sz w:val="24"/>
+          <w:szCs w:val="24"/>
+          <w:rtl/>
+          <w:lang w:val="en-US"/>
+        </w:rPr>
+        <w:t xml:space="preserve"> </w:t>
+      </w:r>
+      <w:r>
+        <w:rPr>
+          <w:sz w:val="24"/>
+          <w:szCs w:val="24"/>
+          <w:rtl/>
+          <w:lang w:val="en-US"/>
+        </w:rPr>
+        <w:t>–</w:t>
+      </w:r>
+      <w:r>
+        <w:rPr>
+          <w:rFonts w:hint="cs"/>
+          <w:sz w:val="24"/>
+          <w:szCs w:val="24"/>
+          <w:rtl/>
+          <w:lang w:val="en-US"/>
+        </w:rPr>
+        <w:t xml:space="preserve"> סוג ההודעה, ע"י ה-</w:t>
+      </w:r>
+      <w:r>
+        <w:rPr>
+          <w:rFonts w:hint="cs"/>
+          <w:sz w:val="24"/>
+          <w:szCs w:val="24"/>
+          <w:lang w:val="en-US"/>
+        </w:rPr>
+        <w:t>E</w:t>
+      </w:r>
+      <w:r>
+        <w:rPr>
+          <w:sz w:val="24"/>
+          <w:szCs w:val="24"/>
+          <w:lang w:val="en-US"/>
+        </w:rPr>
+        <w:t>num</w:t>
+      </w:r>
+      <w:r>
+        <w:rPr>
+          <w:rFonts w:hint="cs"/>
+          <w:sz w:val="24"/>
+          <w:szCs w:val="24"/>
+          <w:rtl/>
+          <w:lang w:val="en-US"/>
+        </w:rPr>
+        <w:t xml:space="preserve"> המוגדר ב-</w:t>
+      </w:r>
+      <w:r>
+        <w:rPr>
+          <w:sz w:val="24"/>
+          <w:szCs w:val="24"/>
+          <w:lang w:val="en-US"/>
+        </w:rPr>
+        <w:t>MessageType</w:t>
+      </w:r>
+      <w:r>
+        <w:rPr>
+          <w:rFonts w:hint="cs"/>
+          <w:sz w:val="24"/>
+          <w:szCs w:val="24"/>
+          <w:rtl/>
+          <w:lang w:val="en-US"/>
+        </w:rPr>
+        <w:t>.</w:t>
+      </w:r>
+    </w:p>
+    <w:p>
+      <w:pPr>
+        <w:pStyle w:val="ListParagraph"/>
+        <w:numPr>
+          <w:ilvl w:val="1"/>
+          <w:numId w:val="3"/>
+        </w:numPr>
+        <w:bidi/>
+        <w:rPr>
+          <w:sz w:val="24"/>
+          <w:szCs w:val="24"/>
+          <w:lang w:val="en-IL"/>
+        </w:rPr>
+      </w:pPr>
+      <w:r>
+        <w:rPr>
+          <w:sz w:val="24"/>
+          <w:szCs w:val="24"/>
+          <w:lang w:val="en-US"/>
+        </w:rPr>
+        <w:t>header_signature</w:t>
+      </w:r>
+      <w:r>
+        <w:rPr>
+          <w:rFonts w:hint="cs"/>
+          <w:sz w:val="24"/>
+          <w:szCs w:val="24"/>
+          <w:rtl/>
+          <w:lang w:val="en-US"/>
+        </w:rPr>
+        <w:t xml:space="preserve"> </w:t>
+      </w:r>
+      <w:r>
+        <w:rPr>
+          <w:sz w:val="24"/>
+          <w:szCs w:val="24"/>
+          <w:rtl/>
+          <w:lang w:val="en-US"/>
+        </w:rPr>
+        <w:t>–</w:t>
+      </w:r>
+      <w:r>
+        <w:rPr>
+          <w:rFonts w:hint="cs"/>
+          <w:sz w:val="24"/>
+          <w:szCs w:val="24"/>
+          <w:rtl/>
+          <w:lang w:val="en-US"/>
+        </w:rPr>
+        <w:t xml:space="preserve"> חתימה דיגיטלית של ההודעה</w:t>
+      </w:r>
+      <w:r>
+        <w:rPr>
+          <w:rFonts w:hint="cs"/>
+          <w:sz w:val="24"/>
+          <w:szCs w:val="24"/>
+          <w:rtl/>
+          <w:lang w:val="en-US"/>
+        </w:rPr>
+        <w:t>.</w:t>
+      </w:r>
+    </w:p>
+    <w:p>
+      <w:pPr>
+        <w:pStyle w:val="ListParagraph"/>
+        <w:numPr>
+          <w:ilvl w:val="1"/>
+          <w:numId w:val="3"/>
+        </w:numPr>
+        <w:bidi/>
+        <w:rPr>
+          <w:sz w:val="24"/>
+          <w:szCs w:val="24"/>
+          <w:lang w:val="en-IL"/>
+        </w:rPr>
+      </w:pPr>
+      <w:r>
+        <w:rPr>
+          <w:sz w:val="24"/>
+          <w:szCs w:val="24"/>
+          <w:lang w:val="en-US"/>
+        </w:rPr>
+        <w:t>major</w:t>
+      </w:r>
+      <w:r>
+        <w:rPr>
+          <w:rFonts w:hint="cs"/>
+          <w:sz w:val="24"/>
+          <w:szCs w:val="24"/>
+          <w:rtl/>
+          <w:lang w:val="en-US"/>
+        </w:rPr>
+        <w:t xml:space="preserve"> </w:t>
+      </w:r>
+      <w:r>
+        <w:rPr>
+          <w:sz w:val="24"/>
+          <w:szCs w:val="24"/>
+          <w:rtl/>
+          <w:lang w:val="en-US"/>
+        </w:rPr>
+        <w:t>–</w:t>
+      </w:r>
+      <w:r>
+        <w:rPr>
+          <w:rFonts w:hint="cs"/>
+          <w:sz w:val="24"/>
+          <w:szCs w:val="24"/>
+          <w:rtl/>
+          <w:lang w:val="en-US"/>
+        </w:rPr>
+        <w:t xml:space="preserve"> גרסאת ה-</w:t>
+      </w:r>
+      <w:r>
+        <w:rPr>
+          <w:sz w:val="24"/>
+          <w:szCs w:val="24"/>
+          <w:lang w:val="en-US"/>
+        </w:rPr>
+        <w:t>major</w:t>
+      </w:r>
+      <w:r>
+        <w:rPr>
+          <w:rFonts w:hint="cs"/>
+          <w:sz w:val="24"/>
+          <w:szCs w:val="24"/>
+          <w:rtl/>
+          <w:lang w:val="en-US"/>
+        </w:rPr>
+        <w:t xml:space="preserve"> של הגרסא המופצת.</w:t>
+      </w:r>
+    </w:p>
+    <w:p>
+      <w:pPr>
+        <w:pStyle w:val="ListParagraph"/>
+        <w:numPr>
+          <w:ilvl w:val="1"/>
+          <w:numId w:val="3"/>
+        </w:numPr>
+        <w:bidi/>
+        <w:rPr>
+          <w:sz w:val="24"/>
+          <w:szCs w:val="24"/>
+          <w:lang w:val="en-IL"/>
+        </w:rPr>
+      </w:pPr>
+      <w:r>
+        <w:rPr>
+          <w:sz w:val="24"/>
+          <w:szCs w:val="24"/>
+          <w:lang w:val="en-US"/>
+        </w:rPr>
+        <w:t>minor</w:t>
+      </w:r>
+      <w:r>
+        <w:rPr>
+          <w:rFonts w:hint="cs"/>
+          <w:sz w:val="24"/>
+          <w:szCs w:val="24"/>
+          <w:rtl/>
+          <w:lang w:val="en-US"/>
+        </w:rPr>
+        <w:t xml:space="preserve"> </w:t>
+      </w:r>
+      <w:r>
+        <w:rPr>
+          <w:sz w:val="24"/>
+          <w:szCs w:val="24"/>
+          <w:rtl/>
+          <w:lang w:val="en-US"/>
+        </w:rPr>
+        <w:t>–</w:t>
+      </w:r>
+      <w:r>
+        <w:rPr>
+          <w:rFonts w:hint="cs"/>
+          <w:sz w:val="24"/>
+          <w:szCs w:val="24"/>
+          <w:rtl/>
+          <w:lang w:val="en-US"/>
+        </w:rPr>
+        <w:t xml:space="preserve"> גרסאת ה-</w:t>
+      </w:r>
+      <w:r>
+        <w:rPr>
+          <w:sz w:val="24"/>
+          <w:szCs w:val="24"/>
+          <w:lang w:val="en-US"/>
+        </w:rPr>
+        <w:t>minor</w:t>
+      </w:r>
+      <w:r>
+        <w:rPr>
+          <w:rFonts w:hint="cs"/>
+          <w:sz w:val="24"/>
+          <w:szCs w:val="24"/>
+          <w:rtl/>
+          <w:lang w:val="en-US"/>
+        </w:rPr>
+        <w:t xml:space="preserve"> של הגרסא המופצת.</w:t>
+      </w:r>
+    </w:p>
+    <w:p>
+      <w:pPr>
+        <w:pStyle w:val="ListParagraph"/>
+        <w:numPr>
+          <w:ilvl w:val="1"/>
+          <w:numId w:val="3"/>
+        </w:numPr>
+        <w:bidi/>
+        <w:rPr>
+          <w:sz w:val="24"/>
+          <w:szCs w:val="24"/>
+          <w:lang w:val="en-IL"/>
+        </w:rPr>
+      </w:pPr>
+      <w:r>
+        <w:rPr>
+          <w:sz w:val="24"/>
+          <w:szCs w:val="24"/>
+          <w:lang w:val="en-US"/>
+        </w:rPr>
+        <w:t>size</w:t>
+      </w:r>
+      <w:r>
+        <w:rPr>
+          <w:rFonts w:hint="cs"/>
+          <w:sz w:val="24"/>
+          <w:szCs w:val="24"/>
+          <w:rtl/>
+          <w:lang w:val="en-US"/>
+        </w:rPr>
+        <w:t xml:space="preserve"> </w:t>
+      </w:r>
+      <w:r>
+        <w:rPr>
+          <w:sz w:val="24"/>
+          <w:szCs w:val="24"/>
+          <w:rtl/>
+          <w:lang w:val="en-US"/>
+        </w:rPr>
+        <w:t>–</w:t>
+      </w:r>
+      <w:r>
+        <w:rPr>
+          <w:rFonts w:hint="cs"/>
+          <w:sz w:val="24"/>
+          <w:szCs w:val="24"/>
+          <w:rtl/>
+          <w:lang w:val="en-US"/>
+        </w:rPr>
+        <w:t xml:space="preserve"> גודל הגרסא המופצת בבתים.</w:t>
+      </w:r>
+    </w:p>
+    <w:p>
+      <w:pPr>
+        <w:pStyle w:val="ListParagraph"/>
+        <w:numPr>
+          <w:ilvl w:val="1"/>
+          <w:numId w:val="3"/>
+        </w:numPr>
+        <w:bidi/>
+        <w:rPr>
+          <w:sz w:val="24"/>
+          <w:szCs w:val="24"/>
+          <w:lang w:val="en-IL"/>
+        </w:rPr>
+      </w:pPr>
+      <w:r>
+        <w:rPr>
+          <w:sz w:val="24"/>
+          <w:szCs w:val="24"/>
+          <w:lang w:val="en-US"/>
+        </w:rPr>
+        <w:t>update_signature</w:t>
+      </w:r>
+      <w:r>
+        <w:rPr>
+          <w:rFonts w:hint="cs"/>
+          <w:sz w:val="24"/>
+          <w:szCs w:val="24"/>
+          <w:rtl/>
+          <w:lang w:val="en-US"/>
+        </w:rPr>
+        <w:t xml:space="preserve"> </w:t>
+      </w:r>
+      <w:r>
+        <w:rPr>
+          <w:sz w:val="24"/>
+          <w:szCs w:val="24"/>
+          <w:rtl/>
+          <w:lang w:val="en-US"/>
+        </w:rPr>
+        <w:t>–</w:t>
+      </w:r>
+      <w:r>
+        <w:rPr>
+          <w:rFonts w:hint="cs"/>
+          <w:sz w:val="24"/>
+          <w:szCs w:val="24"/>
+          <w:rtl/>
+          <w:lang w:val="en-US"/>
+        </w:rPr>
+        <w:t xml:space="preserve"> חתימה דיגיטלית של הגרסא המופצת.</w:t>
+      </w:r>
+    </w:p>
+    <w:p>
+      <w:pPr>
+        <w:pStyle w:val="ListParagraph"/>
+        <w:numPr>
+          <w:ilvl w:val="1"/>
+          <w:numId w:val="3"/>
+        </w:numPr>
+        <w:bidi/>
+        <w:rPr>
+          <w:sz w:val="24"/>
+          <w:szCs w:val="24"/>
+          <w:lang w:val="en-IL"/>
+        </w:rPr>
+      </w:pPr>
+      <w:r>
+        <w:rPr>
+          <w:sz w:val="24"/>
+          <w:szCs w:val="24"/>
+          <w:lang w:val="en-US"/>
+        </w:rPr>
+        <w:t>spread</w:t>
+      </w:r>
+      <w:r>
+        <w:rPr>
+          <w:rFonts w:hint="cs"/>
+          <w:sz w:val="24"/>
+          <w:szCs w:val="24"/>
+          <w:rtl/>
+          <w:lang w:val="en-US"/>
+        </w:rPr>
+        <w:t xml:space="preserve"> </w:t>
+      </w:r>
+      <w:r>
+        <w:rPr>
+          <w:sz w:val="24"/>
+          <w:szCs w:val="24"/>
+          <w:rtl/>
+          <w:lang w:val="en-US"/>
+        </w:rPr>
+        <w:t>–</w:t>
+      </w:r>
+      <w:r>
+        <w:rPr>
+          <w:rFonts w:hint="cs"/>
+          <w:sz w:val="24"/>
+          <w:szCs w:val="24"/>
+          <w:rtl/>
+          <w:lang w:val="en-US"/>
+        </w:rPr>
+        <w:t xml:space="preserve"> </w:t>
+      </w:r>
+      <w:r>
+        <w:rPr>
+          <w:sz w:val="24"/>
+          <w:szCs w:val="24"/>
+          <w:lang w:val="en-US"/>
+        </w:rPr>
+        <w:t>flag</w:t>
+      </w:r>
+      <w:r>
+        <w:rPr>
+          <w:rFonts w:hint="cs"/>
+          <w:sz w:val="24"/>
+          <w:szCs w:val="24"/>
+          <w:rtl/>
+          <w:lang w:val="en-US"/>
+        </w:rPr>
+        <w:t xml:space="preserve"> אשר קובע האם מקבל ההודעה צריך להפיץ את אותה ההודעה לשאר הרשתות אליהם הוא מחובר.</w:t>
+      </w:r>
+    </w:p>
+    <w:p>
+      <w:pPr>
+        <w:pStyle w:val="ListParagraph"/>
+        <w:bidi/>
+        <w:ind w:left="1440"/>
+        <w:rPr>
+          <w:sz w:val="24"/>
+          <w:szCs w:val="24"/>
+          <w:lang w:val="en-IL"/>
+        </w:rPr>
+      </w:pPr>
+    </w:p>
+    <w:p>
+      <w:pPr>
+        <w:pStyle w:val="ListParagraph"/>
+        <w:numPr>
+          <w:ilvl w:val="0"/>
+          <w:numId w:val="3"/>
+        </w:numPr>
+        <w:bidi/>
+        <w:rPr>
+          <w:sz w:val="24"/>
+          <w:szCs w:val="24"/>
+          <w:lang w:val="en-IL"/>
+        </w:rPr>
+      </w:pPr>
+      <w:r>
+        <w:rPr>
+          <w:sz w:val="24"/>
+          <w:szCs w:val="24"/>
+          <w:lang w:val="en-US"/>
+        </w:rPr>
+        <w:t>SERVER_UPDATE_MESSAGE</w:t>
+      </w:r>
+      <w:r>
+        <w:rPr>
+          <w:rFonts w:hint="cs"/>
+          <w:sz w:val="24"/>
+          <w:szCs w:val="24"/>
+          <w:rtl/>
+          <w:lang w:val="en-US"/>
+        </w:rPr>
+        <w:t xml:space="preserve"> </w:t>
+      </w:r>
+      <w:r>
+        <w:rPr>
+          <w:sz w:val="24"/>
+          <w:szCs w:val="24"/>
+          <w:rtl/>
+          <w:lang w:val="en-US"/>
+        </w:rPr>
+        <w:t>–</w:t>
+      </w:r>
+      <w:r>
+        <w:rPr>
+          <w:rFonts w:hint="cs"/>
+          <w:sz w:val="24"/>
+          <w:szCs w:val="24"/>
+          <w:rtl/>
+          <w:lang w:val="en-US"/>
+        </w:rPr>
+        <w:t xml:space="preserve"> </w:t>
+      </w:r>
+      <w:r>
+        <w:rPr>
+          <w:rFonts w:hint="cs"/>
+          <w:sz w:val="24"/>
+          <w:szCs w:val="24"/>
+          <w:rtl/>
+          <w:lang w:val="en-US"/>
+        </w:rPr>
+        <w:t>הודעה המודיעה ליעדה כי יש לעדכן את</w:t>
+      </w:r>
+      <w:r>
+        <w:rPr>
+          <w:rFonts w:hint="cs"/>
+          <w:sz w:val="24"/>
+          <w:szCs w:val="24"/>
+          <w:rtl/>
+          <w:lang w:val="en-US"/>
+        </w:rPr>
+        <w:t xml:space="preserve"> כתובת שרת העדכונים או את ה-</w:t>
+      </w:r>
+      <w:r>
+        <w:rPr>
+          <w:sz w:val="24"/>
+          <w:szCs w:val="24"/>
+          <w:lang w:val="en-US"/>
+        </w:rPr>
+        <w:t>port</w:t>
+      </w:r>
+      <w:r>
+        <w:rPr>
+          <w:rFonts w:hint="cs"/>
+          <w:sz w:val="24"/>
+          <w:szCs w:val="24"/>
+          <w:rtl/>
+          <w:lang w:val="en-US"/>
+        </w:rPr>
+        <w:t xml:space="preserve"> עליו יש להאזין ל</w:t>
+      </w:r>
+      <w:r>
+        <w:rPr>
+          <w:rFonts w:hint="cs"/>
+          <w:sz w:val="24"/>
+          <w:szCs w:val="24"/>
+          <w:rtl/>
+          <w:lang w:val="en-US"/>
+        </w:rPr>
+        <w:t>עדכונים.</w:t>
+      </w:r>
+      <w:r>
+        <w:rPr>
+          <w:rFonts w:hint="cs"/>
+          <w:sz w:val="24"/>
+          <w:szCs w:val="24"/>
+          <w:rtl/>
+          <w:lang w:val="en-US"/>
+        </w:rPr>
+        <w:t xml:space="preserve"> ההודעה הזאת </w:t>
+      </w:r>
+      <w:r>
+        <w:rPr>
+          <w:rFonts w:hint="cs"/>
+          <w:sz w:val="24"/>
+          <w:szCs w:val="24"/>
+          <w:rtl/>
+          <w:lang w:val="en-US"/>
+        </w:rPr>
+        <w:t xml:space="preserve">היא מוצא אחרון </w:t>
+      </w:r>
+      <w:r>
+        <w:rPr>
+          <w:rFonts w:hint="cs"/>
+          <w:sz w:val="24"/>
+          <w:szCs w:val="24"/>
+          <w:rtl/>
+          <w:lang w:val="en-US"/>
+        </w:rPr>
+        <w:t>במקרים בהם אחד מהפרטים הללו כבר לא ניתן לשימוש (לדוגמא, אם כתובת ה-</w:t>
+      </w:r>
+      <w:r>
+        <w:rPr>
+          <w:rFonts w:hint="cs"/>
+          <w:sz w:val="24"/>
+          <w:szCs w:val="24"/>
+          <w:lang w:val="en-US"/>
+        </w:rPr>
+        <w:t>DNS</w:t>
+      </w:r>
+      <w:r>
+        <w:rPr>
+          <w:rFonts w:hint="cs"/>
+          <w:sz w:val="24"/>
+          <w:szCs w:val="24"/>
+          <w:rtl/>
+          <w:lang w:val="en-US"/>
+        </w:rPr>
+        <w:t xml:space="preserve"> נלקחה).</w:t>
+      </w:r>
+      <w:r>
+        <w:rPr>
+          <w:rFonts w:hint="cs"/>
+          <w:sz w:val="24"/>
+          <w:szCs w:val="24"/>
+          <w:rtl/>
+          <w:lang w:val="en-US"/>
+        </w:rPr>
+        <w:t xml:space="preserve"> יש לציין ש</w:t>
+      </w:r>
+      <w:r>
+        <w:rPr>
+          <w:rFonts w:hint="cs"/>
+          <w:sz w:val="24"/>
+          <w:szCs w:val="24"/>
+          <w:rtl/>
+          <w:lang w:val="en-US"/>
+        </w:rPr>
+        <w:t>השימוש בהודעה הוא מסוכן כיוון שאם אחד מהיעדים לא קיבל את העדכון שצריך להחליף פורט, הוא כנראה לעולם לא יקבל אותו כיוון שהוא יאזין על פורט ישן, לכן יש להשתמש בה בזהירות ורק כמוצא אחרון.</w:t>
+      </w:r>
+      <w:r>
+        <w:rPr>
+          <w:rFonts w:hint="cs"/>
+          <w:sz w:val="24"/>
+          <w:szCs w:val="24"/>
+          <w:rtl/>
+          <w:lang w:val="en-US"/>
+        </w:rPr>
+        <w:t xml:space="preserve"> מבנה ההודעה הוא:</w:t>
+      </w:r>
+    </w:p>
+    <w:p>
+      <w:pPr>
+        <w:pStyle w:val="ListParagraph"/>
+        <w:numPr>
+          <w:ilvl w:val="1"/>
+          <w:numId w:val="3"/>
+        </w:numPr>
+        <w:bidi/>
+        <w:rPr>
+          <w:sz w:val="24"/>
+          <w:szCs w:val="24"/>
+          <w:lang w:val="en-IL"/>
+        </w:rPr>
+      </w:pPr>
+      <w:bookmarkStart w:id="13" w:name="_Toc55577075"/>
+      <w:r>
+        <w:rPr>
+          <w:sz w:val="24"/>
+          <w:szCs w:val="24"/>
+          <w:lang w:val="en-US"/>
+        </w:rPr>
+        <w:t>type</w:t>
+      </w:r>
+      <w:r>
+        <w:rPr>
+          <w:rFonts w:hint="cs"/>
+          <w:sz w:val="24"/>
+          <w:szCs w:val="24"/>
+          <w:rtl/>
+          <w:lang w:val="en-US"/>
+        </w:rPr>
+        <w:t xml:space="preserve"> </w:t>
+      </w:r>
+      <w:r>
+        <w:rPr>
+          <w:sz w:val="24"/>
+          <w:szCs w:val="24"/>
+          <w:rtl/>
+          <w:lang w:val="en-US"/>
+        </w:rPr>
+        <w:t>–</w:t>
+      </w:r>
+      <w:r>
+        <w:rPr>
+          <w:rFonts w:hint="cs"/>
+          <w:sz w:val="24"/>
+          <w:szCs w:val="24"/>
+          <w:rtl/>
+          <w:lang w:val="en-US"/>
+        </w:rPr>
+        <w:t xml:space="preserve"> סוג ההודעה, ע"י ה-</w:t>
+      </w:r>
+      <w:r>
+        <w:rPr>
+          <w:rFonts w:hint="cs"/>
+          <w:sz w:val="24"/>
+          <w:szCs w:val="24"/>
+          <w:lang w:val="en-US"/>
+        </w:rPr>
+        <w:t>E</w:t>
+      </w:r>
+      <w:r>
+        <w:rPr>
+          <w:sz w:val="24"/>
+          <w:szCs w:val="24"/>
+          <w:lang w:val="en-US"/>
+        </w:rPr>
+        <w:t>num</w:t>
+      </w:r>
+      <w:r>
+        <w:rPr>
+          <w:rFonts w:hint="cs"/>
+          <w:sz w:val="24"/>
+          <w:szCs w:val="24"/>
+          <w:rtl/>
+          <w:lang w:val="en-US"/>
+        </w:rPr>
+        <w:t xml:space="preserve"> המוגדר ב-</w:t>
+      </w:r>
+      <w:r>
+        <w:rPr>
+          <w:sz w:val="24"/>
+          <w:szCs w:val="24"/>
+          <w:lang w:val="en-US"/>
+        </w:rPr>
+        <w:t>MessageType</w:t>
+      </w:r>
+      <w:r>
+        <w:rPr>
+          <w:rFonts w:hint="cs"/>
+          <w:sz w:val="24"/>
+          <w:szCs w:val="24"/>
+          <w:rtl/>
+          <w:lang w:val="en-US"/>
+        </w:rPr>
+        <w:t>.</w:t>
+      </w:r>
+    </w:p>
+    <w:p>
+      <w:pPr>
+        <w:pStyle w:val="ListParagraph"/>
+        <w:numPr>
+          <w:ilvl w:val="1"/>
+          <w:numId w:val="3"/>
+        </w:numPr>
+        <w:bidi/>
+        <w:rPr>
+          <w:sz w:val="24"/>
+          <w:szCs w:val="24"/>
+          <w:lang w:val="en-IL"/>
+        </w:rPr>
+      </w:pPr>
+      <w:r>
+        <w:rPr>
+          <w:sz w:val="24"/>
+          <w:szCs w:val="24"/>
+          <w:lang w:val="en-US"/>
+        </w:rPr>
+        <w:t>signature</w:t>
+      </w:r>
+      <w:r>
+        <w:rPr>
+          <w:rFonts w:hint="cs"/>
+          <w:sz w:val="24"/>
+          <w:szCs w:val="24"/>
+          <w:rtl/>
+          <w:lang w:val="en-US"/>
+        </w:rPr>
+        <w:t xml:space="preserve"> </w:t>
+      </w:r>
+      <w:r>
+        <w:rPr>
+          <w:sz w:val="24"/>
+          <w:szCs w:val="24"/>
+          <w:rtl/>
+          <w:lang w:val="en-US"/>
+        </w:rPr>
+        <w:t>–</w:t>
+      </w:r>
+      <w:r>
+        <w:rPr>
+          <w:rFonts w:hint="cs"/>
+          <w:sz w:val="24"/>
+          <w:szCs w:val="24"/>
+          <w:rtl/>
+          <w:lang w:val="en-US"/>
+        </w:rPr>
+        <w:t xml:space="preserve"> חתימה דיגיטלית של ההודעה.</w:t>
+      </w:r>
+    </w:p>
+    <w:p>
+      <w:pPr>
+        <w:pStyle w:val="ListParagraph"/>
+        <w:numPr>
+          <w:ilvl w:val="1"/>
+          <w:numId w:val="3"/>
+        </w:numPr>
+        <w:bidi/>
+        <w:rPr>
+          <w:sz w:val="24"/>
+          <w:szCs w:val="24"/>
+          <w:lang w:val="en-IL"/>
+        </w:rPr>
+      </w:pPr>
+      <w:r>
+        <w:rPr>
+          <w:sz w:val="24"/>
+          <w:szCs w:val="24"/>
+          <w:lang w:val="en-US"/>
+        </w:rPr>
+        <w:t>address_id</w:t>
+      </w:r>
+      <w:r>
+        <w:rPr>
+          <w:rFonts w:hint="cs"/>
+          <w:sz w:val="24"/>
+          <w:szCs w:val="24"/>
+          <w:rtl/>
+          <w:lang w:val="en-US"/>
+        </w:rPr>
+        <w:t xml:space="preserve"> </w:t>
+      </w:r>
+      <w:r>
+        <w:rPr>
+          <w:sz w:val="24"/>
+          <w:szCs w:val="24"/>
+          <w:rtl/>
+          <w:lang w:val="en-US"/>
+        </w:rPr>
+        <w:t>–</w:t>
+      </w:r>
+      <w:r>
+        <w:rPr>
+          <w:rFonts w:hint="cs"/>
+          <w:sz w:val="24"/>
+          <w:szCs w:val="24"/>
+          <w:rtl/>
+          <w:lang w:val="en-US"/>
+        </w:rPr>
+        <w:t xml:space="preserve"> מספר ייחודי של ההודעה. הוא קיים בשביל שאדם זדוני לא יוכל לשלוח הודעת עדכון ישנה ובכך לגרום ללקוחות "לעדכן" לפרטי שרת עדכון ישן.</w:t>
+      </w:r>
+      <w:r>
+        <w:rPr>
+          <w:rFonts w:hint="cs"/>
+          <w:sz w:val="24"/>
+          <w:szCs w:val="24"/>
+          <w:rtl/>
+          <w:lang w:val="en-US"/>
+        </w:rPr>
+        <w:t xml:space="preserve"> כל עוד ה-</w:t>
+      </w:r>
+      <w:r>
+        <w:rPr>
+          <w:sz w:val="24"/>
+          <w:szCs w:val="24"/>
+          <w:lang w:val="en-US"/>
+        </w:rPr>
+        <w:t>address_id</w:t>
+      </w:r>
+      <w:r>
+        <w:rPr>
+          <w:rFonts w:hint="cs"/>
+          <w:sz w:val="24"/>
+          <w:szCs w:val="24"/>
+          <w:rtl/>
+          <w:lang w:val="en-US"/>
+        </w:rPr>
+        <w:t xml:space="preserve"> אינו יותר גדול מה-</w:t>
+      </w:r>
+      <w:r>
+        <w:rPr>
+          <w:sz w:val="24"/>
+          <w:szCs w:val="24"/>
+          <w:lang w:val="en-US"/>
+        </w:rPr>
+        <w:t>address_id</w:t>
+      </w:r>
+      <w:r>
+        <w:rPr>
+          <w:rFonts w:hint="cs"/>
+          <w:sz w:val="24"/>
+          <w:szCs w:val="24"/>
+          <w:rtl/>
+          <w:lang w:val="en-US"/>
+        </w:rPr>
+        <w:t xml:space="preserve"> האחרון שהתקבל, ההודעה לא תתקבל ע"י ה-</w:t>
+      </w:r>
+      <w:r>
+        <w:rPr>
+          <w:sz w:val="24"/>
+          <w:szCs w:val="24"/>
+          <w:lang w:val="en-US"/>
+        </w:rPr>
+        <w:t>Updater</w:t>
+      </w:r>
+      <w:r>
+        <w:rPr>
+          <w:rFonts w:hint="cs"/>
+          <w:sz w:val="24"/>
+          <w:szCs w:val="24"/>
+          <w:rtl/>
+          <w:lang w:val="en-US"/>
+        </w:rPr>
+        <w:t>.</w:t>
+      </w:r>
+    </w:p>
+    <w:p>
+      <w:pPr>
+        <w:pStyle w:val="ListParagraph"/>
+        <w:numPr>
+          <w:ilvl w:val="1"/>
+          <w:numId w:val="3"/>
+        </w:numPr>
+        <w:bidi/>
+        <w:rPr>
+          <w:sz w:val="24"/>
+          <w:szCs w:val="24"/>
+          <w:lang w:val="en-IL"/>
+        </w:rPr>
+      </w:pPr>
+      <w:r>
+        <w:rPr>
+          <w:sz w:val="24"/>
+          <w:szCs w:val="24"/>
+          <w:lang w:val="en-US"/>
+        </w:rPr>
+        <w:t>address</w:t>
+      </w:r>
+      <w:r>
+        <w:rPr>
+          <w:rFonts w:hint="cs"/>
+          <w:sz w:val="24"/>
+          <w:szCs w:val="24"/>
+          <w:rtl/>
+          <w:lang w:val="en-US"/>
+        </w:rPr>
+        <w:t xml:space="preserve"> </w:t>
+      </w:r>
+      <w:r>
+        <w:rPr>
+          <w:sz w:val="24"/>
+          <w:szCs w:val="24"/>
+          <w:rtl/>
+          <w:lang w:val="en-US"/>
+        </w:rPr>
+        <w:t>–</w:t>
+      </w:r>
+      <w:r>
+        <w:rPr>
+          <w:rFonts w:hint="cs"/>
+          <w:sz w:val="24"/>
+          <w:szCs w:val="24"/>
+          <w:rtl/>
+          <w:lang w:val="en-US"/>
+        </w:rPr>
+        <w:t xml:space="preserve"> כתובת </w:t>
+      </w:r>
+      <w:r>
+        <w:rPr>
+          <w:rFonts w:hint="cs"/>
+          <w:sz w:val="24"/>
+          <w:szCs w:val="24"/>
+          <w:lang w:val="en-US"/>
+        </w:rPr>
+        <w:t>DNS</w:t>
+      </w:r>
+      <w:r>
+        <w:rPr>
+          <w:rFonts w:hint="cs"/>
+          <w:sz w:val="24"/>
+          <w:szCs w:val="24"/>
+          <w:rtl/>
+          <w:lang w:val="en-US"/>
+        </w:rPr>
+        <w:t xml:space="preserve"> או כתובת </w:t>
+      </w:r>
+      <w:r>
+        <w:rPr>
+          <w:rFonts w:hint="cs"/>
+          <w:sz w:val="24"/>
+          <w:szCs w:val="24"/>
+          <w:lang w:val="en-US"/>
+        </w:rPr>
+        <w:t>IP</w:t>
+      </w:r>
+      <w:r>
+        <w:rPr>
+          <w:rFonts w:hint="cs"/>
+          <w:sz w:val="24"/>
+          <w:szCs w:val="24"/>
+          <w:rtl/>
+          <w:lang w:val="en-US"/>
+        </w:rPr>
+        <w:t xml:space="preserve"> של שרת העדכונים שאליו צריך לפנות לצורך עדכוני גרסאות.</w:t>
+      </w:r>
+    </w:p>
+    <w:p>
+      <w:pPr>
+        <w:pStyle w:val="ListParagraph"/>
+        <w:numPr>
+          <w:ilvl w:val="1"/>
+          <w:numId w:val="3"/>
+        </w:numPr>
+        <w:bidi/>
+        <w:rPr>
+          <w:sz w:val="24"/>
+          <w:szCs w:val="24"/>
+          <w:lang w:val="en-IL"/>
+        </w:rPr>
+      </w:pPr>
+      <w:r>
+        <w:rPr>
+          <w:sz w:val="24"/>
+          <w:szCs w:val="24"/>
+          <w:lang w:val="en-US"/>
+        </w:rPr>
+        <w:t>port</w:t>
+      </w:r>
+      <w:r>
+        <w:rPr>
+          <w:rFonts w:hint="cs"/>
+          <w:sz w:val="24"/>
+          <w:szCs w:val="24"/>
+          <w:rtl/>
+          <w:lang w:val="en-US"/>
+        </w:rPr>
+        <w:t xml:space="preserve"> </w:t>
+      </w:r>
+      <w:r>
+        <w:rPr>
+          <w:sz w:val="24"/>
+          <w:szCs w:val="24"/>
+          <w:rtl/>
+          <w:lang w:val="en-US"/>
+        </w:rPr>
+        <w:t>–</w:t>
+      </w:r>
+      <w:r>
+        <w:rPr>
+          <w:rFonts w:hint="cs"/>
+          <w:sz w:val="24"/>
+          <w:szCs w:val="24"/>
+          <w:rtl/>
+          <w:lang w:val="en-US"/>
+        </w:rPr>
+        <w:t xml:space="preserve"> הפורט שעליו יש להאזין ושבו מופצות כלל ההודעות.</w:t>
+      </w:r>
+    </w:p>
+    <w:p>
+      <w:pPr>
+        <w:pStyle w:val="ListParagraph"/>
+        <w:numPr>
+          <w:ilvl w:val="1"/>
+          <w:numId w:val="3"/>
+        </w:numPr>
+        <w:bidi/>
+        <w:rPr>
+          <w:sz w:val="24"/>
+          <w:szCs w:val="24"/>
+          <w:lang w:val="en-IL"/>
+        </w:rPr>
+      </w:pPr>
+      <w:r>
+        <w:rPr>
+          <w:sz w:val="24"/>
+          <w:szCs w:val="24"/>
+          <w:lang w:val="en-US"/>
+        </w:rPr>
+        <w:t>spread</w:t>
+      </w:r>
+      <w:r>
+        <w:rPr>
+          <w:rFonts w:hint="cs"/>
+          <w:sz w:val="24"/>
+          <w:szCs w:val="24"/>
+          <w:rtl/>
+          <w:lang w:val="en-US"/>
+        </w:rPr>
+        <w:t xml:space="preserve"> </w:t>
+      </w:r>
+      <w:r>
+        <w:rPr>
+          <w:sz w:val="24"/>
+          <w:szCs w:val="24"/>
+          <w:rtl/>
+          <w:lang w:val="en-US"/>
+        </w:rPr>
+        <w:t>–</w:t>
+      </w:r>
+      <w:r>
+        <w:rPr>
+          <w:rFonts w:hint="cs"/>
+          <w:sz w:val="24"/>
+          <w:szCs w:val="24"/>
+          <w:rtl/>
+          <w:lang w:val="en-US"/>
+        </w:rPr>
+        <w:t xml:space="preserve"> </w:t>
+      </w:r>
+      <w:r>
+        <w:rPr>
+          <w:sz w:val="24"/>
+          <w:szCs w:val="24"/>
+          <w:lang w:val="en-US"/>
+        </w:rPr>
+        <w:t>flag</w:t>
+      </w:r>
+      <w:r>
+        <w:rPr>
+          <w:rFonts w:hint="cs"/>
+          <w:sz w:val="24"/>
+          <w:szCs w:val="24"/>
+          <w:rtl/>
+          <w:lang w:val="en-US"/>
+        </w:rPr>
+        <w:t xml:space="preserve"> אשר קובע האם מקבל ההודעה צריך להפיץ את אותה ההודעה לשאר הרשתות אליהם הוא מחובר.</w:t>
+      </w:r>
+    </w:p>
+    <w:p>
+      <w:pPr>
+        <w:bidi/>
+        <w:ind w:left="1080"/>
+        <w:rPr>
+          <w:sz w:val="24"/>
+          <w:szCs w:val="24"/>
+          <w:rtl/>
+          <w:lang w:val="en-IL"/>
+        </w:rPr>
+        <w:sectPr>
+          <w:pgSz w:w="11906" w:h="16838"/>
+          <w:pgMar w:top="1440" w:right="1440" w:bottom="1440" w:left="1440" w:header="708" w:footer="708" w:gutter="0"/>
+          <w:cols w:space="708"/>
+          <w:docGrid w:linePitch="360"/>
+        </w:sectPr>
+      </w:pPr>
+    </w:p>
+    <w:p>
+      <w:pPr>
+        <w:pStyle w:val="ListParagraph"/>
+        <w:numPr>
+          <w:ilvl w:val="0"/>
+          <w:numId w:val="3"/>
+        </w:numPr>
+        <w:bidi/>
+        <w:rPr>
+          <w:sz w:val="24"/>
+          <w:szCs w:val="24"/>
+          <w:lang w:val="en-IL"/>
+        </w:rPr>
+      </w:pPr>
+      <w:r>
+        <w:rPr>
+          <w:sz w:val="24"/>
+          <w:szCs w:val="24"/>
+          <w:lang w:val="en-US"/>
+        </w:rPr>
+        <w:lastRenderedPageBreak/>
+        <w:t>REQUEST_VERSION_MESSAGE</w:t>
+      </w:r>
+      <w:r>
+        <w:rPr>
+          <w:rFonts w:hint="cs"/>
+          <w:sz w:val="24"/>
+          <w:szCs w:val="24"/>
+          <w:rtl/>
+          <w:lang w:val="en-US"/>
+        </w:rPr>
+        <w:t xml:space="preserve"> </w:t>
+      </w:r>
+      <w:r>
+        <w:rPr>
+          <w:sz w:val="24"/>
+          <w:szCs w:val="24"/>
+          <w:rtl/>
+          <w:lang w:val="en-US"/>
+        </w:rPr>
+        <w:t>–</w:t>
+      </w:r>
+      <w:r>
+        <w:rPr>
+          <w:rFonts w:hint="cs"/>
+          <w:sz w:val="24"/>
+          <w:szCs w:val="24"/>
+          <w:rtl/>
+          <w:lang w:val="en-US"/>
+        </w:rPr>
+        <w:t xml:space="preserve"> הודעה אשר נשלחת ע"י לקוח ובה הוא מבקש משרת או לקוח </w:t>
+      </w:r>
+      <w:r>
+        <w:rPr>
+          <w:rFonts w:hint="cs"/>
+          <w:sz w:val="24"/>
+          <w:szCs w:val="24"/>
+          <w:rtl/>
+          <w:lang w:val="en-US"/>
+        </w:rPr>
+        <w:t xml:space="preserve">אחר </w:t>
+      </w:r>
+      <w:r>
+        <w:rPr>
+          <w:rFonts w:hint="cs"/>
+          <w:sz w:val="24"/>
+          <w:szCs w:val="24"/>
+          <w:rtl/>
+          <w:lang w:val="en-US"/>
+        </w:rPr>
+        <w:t>שישלח לו גרסא מסוימת.</w:t>
+      </w:r>
+      <w:r>
+        <w:rPr>
+          <w:rFonts w:hint="cs"/>
+          <w:sz w:val="24"/>
+          <w:szCs w:val="24"/>
+          <w:rtl/>
+          <w:lang w:val="en-US"/>
+        </w:rPr>
+        <w:t xml:space="preserve"> היא נשלחת לאחר קבלת הודעה מסוג </w:t>
+      </w:r>
+      <w:r>
+        <w:rPr>
+          <w:sz w:val="24"/>
+          <w:szCs w:val="24"/>
+          <w:lang w:val="en-IL"/>
+        </w:rPr>
+        <w:t>VERSION_UPDATE_MESSAGE</w:t>
+      </w:r>
+      <w:r>
+        <w:rPr>
+          <w:rFonts w:hint="cs"/>
+          <w:sz w:val="24"/>
+          <w:szCs w:val="24"/>
+          <w:rtl/>
+          <w:lang w:val="en-US"/>
+        </w:rPr>
+        <w:t>.</w:t>
+      </w:r>
+      <w:r>
+        <w:rPr>
+          <w:rFonts w:hint="cs"/>
+          <w:sz w:val="24"/>
+          <w:szCs w:val="24"/>
+          <w:rtl/>
+          <w:lang w:val="en-US"/>
+        </w:rPr>
+        <w:t xml:space="preserve"> </w:t>
+      </w:r>
+      <w:r>
+        <w:rPr>
+          <w:rFonts w:hint="cs"/>
+          <w:sz w:val="24"/>
+          <w:szCs w:val="24"/>
+          <w:rtl/>
+          <w:lang w:val="en-US"/>
+        </w:rPr>
+        <w:t>לפני שליחת ההודעה הזו, הלקוח מתחיל האזנה ב-</w:t>
+      </w:r>
+      <w:r>
+        <w:rPr>
+          <w:rFonts w:hint="cs"/>
+          <w:sz w:val="24"/>
+          <w:szCs w:val="24"/>
+          <w:lang w:val="en-US"/>
+        </w:rPr>
+        <w:t>TCP</w:t>
+      </w:r>
+      <w:r>
+        <w:rPr>
+          <w:rFonts w:hint="cs"/>
+          <w:sz w:val="24"/>
+          <w:szCs w:val="24"/>
+          <w:rtl/>
+          <w:lang w:val="en-US"/>
+        </w:rPr>
+        <w:t xml:space="preserve"> על פורט אקראי, ושולח את מספר הפורט הנ"ל בהודעה.</w:t>
+      </w:r>
+      <w:r>
+        <w:rPr>
+          <w:rFonts w:hint="cs"/>
+          <w:sz w:val="24"/>
+          <w:szCs w:val="24"/>
+          <w:rtl/>
+          <w:lang w:val="en-US"/>
+        </w:rPr>
+        <w:t xml:space="preserve"> היעד של ההודעה מצופה לשלוח את קובץ </w:t>
+      </w:r>
+      <w:r>
+        <w:rPr>
+          <w:rFonts w:hint="cs"/>
+          <w:sz w:val="24"/>
+          <w:szCs w:val="24"/>
+          <w:rtl/>
+          <w:lang w:val="en-US"/>
+        </w:rPr>
+        <w:t>הגרסא</w:t>
+      </w:r>
+      <w:r>
+        <w:rPr>
+          <w:rFonts w:hint="cs"/>
+          <w:sz w:val="24"/>
+          <w:szCs w:val="24"/>
+          <w:rtl/>
+          <w:lang w:val="en-US"/>
+        </w:rPr>
+        <w:t xml:space="preserve"> אל</w:t>
+      </w:r>
+      <w:r>
+        <w:rPr>
+          <w:rFonts w:hint="cs"/>
+          <w:sz w:val="24"/>
+          <w:szCs w:val="24"/>
+          <w:rtl/>
+          <w:lang w:val="en-US"/>
+        </w:rPr>
+        <w:t xml:space="preserve"> </w:t>
+      </w:r>
+      <w:r>
+        <w:rPr>
+          <w:rFonts w:hint="cs"/>
+          <w:sz w:val="24"/>
+          <w:szCs w:val="24"/>
+          <w:rtl/>
+          <w:lang w:val="en-US"/>
+        </w:rPr>
+        <w:t>מקור ההודעה בפורט שעליו הוא מאזין.</w:t>
+      </w:r>
+      <w:r>
+        <w:rPr>
+          <w:rFonts w:hint="cs"/>
+          <w:sz w:val="24"/>
+          <w:szCs w:val="24"/>
+          <w:rtl/>
+          <w:lang w:val="en-US"/>
+        </w:rPr>
+        <w:t xml:space="preserve"> כיוון שהגרסא נשלחת ב-</w:t>
+      </w:r>
+      <w:r>
+        <w:rPr>
+          <w:rFonts w:hint="cs"/>
+          <w:sz w:val="24"/>
+          <w:szCs w:val="24"/>
+          <w:lang w:val="en-US"/>
+        </w:rPr>
+        <w:t>TCP</w:t>
+      </w:r>
+      <w:r>
+        <w:rPr>
+          <w:rFonts w:hint="cs"/>
+          <w:sz w:val="24"/>
+          <w:szCs w:val="24"/>
+          <w:rtl/>
+          <w:lang w:val="en-US"/>
+        </w:rPr>
+        <w:t>, ישנה אמינות טובה לכך שהקובץ יגיע בשלמותו</w:t>
+      </w:r>
+      <w:r>
+        <w:rPr>
+          <w:rFonts w:hint="cs"/>
+          <w:sz w:val="24"/>
+          <w:szCs w:val="24"/>
+          <w:rtl/>
+          <w:lang w:val="en-US"/>
+        </w:rPr>
+        <w:t>, או לכל הפחות שנוכל לזהות שגיאות של העברה כשהן קורות.</w:t>
+      </w:r>
+      <w:r>
+        <w:rPr>
+          <w:rFonts w:hint="cs"/>
+          <w:sz w:val="24"/>
+          <w:szCs w:val="24"/>
+          <w:rtl/>
+          <w:lang w:val="en-US"/>
+        </w:rPr>
+        <w:t xml:space="preserve"> מבנה ההודעה הוא:</w:t>
+      </w:r>
+    </w:p>
+    <w:p>
+      <w:pPr>
+        <w:pStyle w:val="ListParagraph"/>
+        <w:numPr>
+          <w:ilvl w:val="1"/>
+          <w:numId w:val="3"/>
+        </w:numPr>
+        <w:bidi/>
+        <w:rPr>
+          <w:sz w:val="24"/>
+          <w:szCs w:val="24"/>
+          <w:lang w:val="en-IL"/>
+        </w:rPr>
+      </w:pPr>
+      <w:r>
+        <w:rPr>
+          <w:sz w:val="24"/>
+          <w:szCs w:val="24"/>
+          <w:lang w:val="en-US"/>
+        </w:rPr>
+        <w:t>type</w:t>
+      </w:r>
+      <w:r>
+        <w:rPr>
+          <w:rFonts w:hint="cs"/>
+          <w:sz w:val="24"/>
+          <w:szCs w:val="24"/>
+          <w:rtl/>
+          <w:lang w:val="en-US"/>
+        </w:rPr>
+        <w:t xml:space="preserve"> </w:t>
+      </w:r>
+      <w:r>
+        <w:rPr>
+          <w:sz w:val="24"/>
+          <w:szCs w:val="24"/>
+          <w:rtl/>
+          <w:lang w:val="en-US"/>
+        </w:rPr>
+        <w:t>–</w:t>
+      </w:r>
+      <w:r>
+        <w:rPr>
+          <w:rFonts w:hint="cs"/>
+          <w:sz w:val="24"/>
+          <w:szCs w:val="24"/>
+          <w:rtl/>
+          <w:lang w:val="en-US"/>
+        </w:rPr>
+        <w:t xml:space="preserve"> סוג ההודעה, ע"י ה-</w:t>
+      </w:r>
+      <w:r>
+        <w:rPr>
+          <w:rFonts w:hint="cs"/>
+          <w:sz w:val="24"/>
+          <w:szCs w:val="24"/>
+          <w:lang w:val="en-US"/>
+        </w:rPr>
+        <w:t>E</w:t>
+      </w:r>
+      <w:r>
+        <w:rPr>
+          <w:sz w:val="24"/>
+          <w:szCs w:val="24"/>
+          <w:lang w:val="en-US"/>
+        </w:rPr>
+        <w:t>num</w:t>
+      </w:r>
+      <w:r>
+        <w:rPr>
+          <w:rFonts w:hint="cs"/>
+          <w:sz w:val="24"/>
+          <w:szCs w:val="24"/>
+          <w:rtl/>
+          <w:lang w:val="en-US"/>
+        </w:rPr>
+        <w:t xml:space="preserve"> המוגדר ב-</w:t>
+      </w:r>
+      <w:r>
+        <w:rPr>
+          <w:sz w:val="24"/>
+          <w:szCs w:val="24"/>
+          <w:lang w:val="en-US"/>
+        </w:rPr>
+        <w:t>MessageType</w:t>
+      </w:r>
+      <w:r>
+        <w:rPr>
+          <w:rFonts w:hint="cs"/>
+          <w:sz w:val="24"/>
+          <w:szCs w:val="24"/>
+          <w:rtl/>
+          <w:lang w:val="en-US"/>
+        </w:rPr>
+        <w:t>.</w:t>
+      </w:r>
+    </w:p>
+    <w:p>
+      <w:pPr>
+        <w:pStyle w:val="ListParagraph"/>
+        <w:numPr>
+          <w:ilvl w:val="1"/>
+          <w:numId w:val="3"/>
+        </w:numPr>
+        <w:bidi/>
+        <w:rPr>
+          <w:sz w:val="24"/>
+          <w:szCs w:val="24"/>
+          <w:lang w:val="en-IL"/>
+        </w:rPr>
+      </w:pPr>
+      <w:r>
+        <w:rPr>
+          <w:sz w:val="24"/>
+          <w:szCs w:val="24"/>
+          <w:lang w:val="en-US"/>
+        </w:rPr>
+        <w:t>crc32</w:t>
+      </w:r>
+      <w:r>
+        <w:rPr>
+          <w:rFonts w:hint="cs"/>
+          <w:sz w:val="24"/>
+          <w:szCs w:val="24"/>
+          <w:rtl/>
+          <w:lang w:val="en-US"/>
+        </w:rPr>
+        <w:t xml:space="preserve"> </w:t>
+      </w:r>
+      <w:r>
+        <w:rPr>
+          <w:sz w:val="24"/>
+          <w:szCs w:val="24"/>
+          <w:rtl/>
+          <w:lang w:val="en-US"/>
+        </w:rPr>
+        <w:t>–</w:t>
+      </w:r>
+      <w:r>
+        <w:rPr>
+          <w:rFonts w:hint="cs"/>
+          <w:sz w:val="24"/>
+          <w:szCs w:val="24"/>
+          <w:rtl/>
+          <w:lang w:val="en-US"/>
+        </w:rPr>
+        <w:t xml:space="preserve"> מקור ההודעה הוא אינו משרת עדכון רשמי, לכן הלקוח אינו יכול לחתום עליה, לכן במקום </w:t>
+      </w:r>
+      <w:r>
+        <w:rPr>
+          <w:sz w:val="24"/>
+          <w:szCs w:val="24"/>
+          <w:lang w:val="en-US"/>
+        </w:rPr>
+        <w:t>signature</w:t>
+      </w:r>
+      <w:r>
+        <w:rPr>
+          <w:rFonts w:hint="cs"/>
+          <w:sz w:val="24"/>
+          <w:szCs w:val="24"/>
+          <w:rtl/>
+          <w:lang w:val="en-US"/>
+        </w:rPr>
+        <w:t xml:space="preserve"> מופיע כאן </w:t>
+      </w:r>
+      <w:r>
+        <w:rPr>
+          <w:sz w:val="24"/>
+          <w:szCs w:val="24"/>
+          <w:lang w:val="en-US"/>
+        </w:rPr>
+        <w:t>crc</w:t>
+      </w:r>
+      <w:r>
+        <w:rPr>
+          <w:rFonts w:hint="cs"/>
+          <w:sz w:val="24"/>
+          <w:szCs w:val="24"/>
+          <w:rtl/>
+          <w:lang w:val="en-US"/>
+        </w:rPr>
+        <w:t xml:space="preserve"> שמאפשר לבדוק שלא קרתה טעות בהעברת ההודעה.</w:t>
+      </w:r>
+    </w:p>
+    <w:p>
+      <w:pPr>
+        <w:pStyle w:val="ListParagraph"/>
+        <w:numPr>
+          <w:ilvl w:val="1"/>
+          <w:numId w:val="3"/>
+        </w:numPr>
+        <w:bidi/>
+        <w:rPr>
+          <w:sz w:val="24"/>
+          <w:szCs w:val="24"/>
+          <w:lang w:val="en-IL"/>
+        </w:rPr>
+      </w:pPr>
+      <w:r>
+        <w:rPr>
+          <w:sz w:val="24"/>
+          <w:szCs w:val="24"/>
+          <w:lang w:val="en-US"/>
+        </w:rPr>
+        <w:t>listening_port</w:t>
+      </w:r>
+      <w:r>
+        <w:rPr>
+          <w:rFonts w:hint="cs"/>
+          <w:sz w:val="24"/>
+          <w:szCs w:val="24"/>
+          <w:rtl/>
+          <w:lang w:val="en-US"/>
+        </w:rPr>
+        <w:t xml:space="preserve"> </w:t>
+      </w:r>
+      <w:r>
+        <w:rPr>
+          <w:sz w:val="24"/>
+          <w:szCs w:val="24"/>
+          <w:rtl/>
+          <w:lang w:val="en-US"/>
+        </w:rPr>
+        <w:t>–</w:t>
+      </w:r>
+      <w:r>
+        <w:rPr>
+          <w:rFonts w:hint="cs"/>
+          <w:sz w:val="24"/>
+          <w:szCs w:val="24"/>
+          <w:rtl/>
+          <w:lang w:val="en-US"/>
+        </w:rPr>
+        <w:t xml:space="preserve"> פורט ה-</w:t>
+      </w:r>
+      <w:r>
+        <w:rPr>
+          <w:rFonts w:hint="cs"/>
+          <w:sz w:val="24"/>
+          <w:szCs w:val="24"/>
+          <w:lang w:val="en-US"/>
+        </w:rPr>
+        <w:t>TCP</w:t>
+      </w:r>
+      <w:r>
+        <w:rPr>
+          <w:rFonts w:hint="cs"/>
+          <w:sz w:val="24"/>
+          <w:szCs w:val="24"/>
+          <w:rtl/>
+          <w:lang w:val="en-US"/>
+        </w:rPr>
+        <w:t xml:space="preserve"> שעליו מאזין הלקוח לקבלת קובץ הגרסא.</w:t>
+      </w:r>
+    </w:p>
+    <w:p>
+      <w:pPr>
+        <w:pStyle w:val="ListParagraph"/>
+        <w:numPr>
+          <w:ilvl w:val="1"/>
+          <w:numId w:val="3"/>
+        </w:numPr>
+        <w:bidi/>
+        <w:rPr>
+          <w:sz w:val="24"/>
+          <w:szCs w:val="24"/>
+          <w:lang w:val="en-IL"/>
+        </w:rPr>
+      </w:pPr>
+      <w:r>
+        <w:rPr>
+          <w:sz w:val="24"/>
+          <w:szCs w:val="24"/>
+          <w:lang w:val="en-US"/>
+        </w:rPr>
+        <w:t>major</w:t>
+      </w:r>
+      <w:r>
+        <w:rPr>
+          <w:rFonts w:hint="cs"/>
+          <w:sz w:val="24"/>
+          <w:szCs w:val="24"/>
+          <w:rtl/>
+          <w:lang w:val="en-US"/>
+        </w:rPr>
+        <w:t xml:space="preserve"> - </w:t>
+      </w:r>
+      <w:r>
+        <w:rPr>
+          <w:rFonts w:hint="cs"/>
+          <w:sz w:val="24"/>
+          <w:szCs w:val="24"/>
+          <w:rtl/>
+          <w:lang w:val="en-US"/>
+        </w:rPr>
+        <w:t>גרסאת ה-</w:t>
+      </w:r>
+      <w:r>
+        <w:rPr>
+          <w:sz w:val="24"/>
+          <w:szCs w:val="24"/>
+          <w:lang w:val="en-US"/>
+        </w:rPr>
+        <w:t>major</w:t>
+      </w:r>
+      <w:r>
+        <w:rPr>
+          <w:rFonts w:hint="cs"/>
+          <w:sz w:val="24"/>
+          <w:szCs w:val="24"/>
+          <w:rtl/>
+          <w:lang w:val="en-US"/>
+        </w:rPr>
+        <w:t xml:space="preserve"> של הגרסא שהלקוח מבקש.</w:t>
+      </w:r>
+    </w:p>
+    <w:p>
+      <w:pPr>
+        <w:pStyle w:val="ListParagraph"/>
+        <w:numPr>
+          <w:ilvl w:val="1"/>
+          <w:numId w:val="3"/>
+        </w:numPr>
+        <w:bidi/>
+        <w:rPr>
+          <w:sz w:val="24"/>
+          <w:szCs w:val="24"/>
+          <w:lang w:val="en-IL"/>
+        </w:rPr>
+      </w:pPr>
+      <w:r>
+        <w:rPr>
+          <w:sz w:val="24"/>
+          <w:szCs w:val="24"/>
+          <w:lang w:val="en-US"/>
+        </w:rPr>
+        <w:t>m</w:t>
+      </w:r>
+      <w:r>
+        <w:rPr>
+          <w:sz w:val="24"/>
+          <w:szCs w:val="24"/>
+          <w:lang w:val="en-US"/>
+        </w:rPr>
+        <w:t>inor</w:t>
+      </w:r>
+      <w:r>
+        <w:rPr>
+          <w:rFonts w:hint="cs"/>
+          <w:sz w:val="24"/>
+          <w:szCs w:val="24"/>
+          <w:rtl/>
+          <w:lang w:val="en-US"/>
+        </w:rPr>
+        <w:t xml:space="preserve"> - </w:t>
+      </w:r>
+      <w:r>
+        <w:rPr>
+          <w:rFonts w:hint="cs"/>
+          <w:sz w:val="24"/>
+          <w:szCs w:val="24"/>
+          <w:rtl/>
+          <w:lang w:val="en-US"/>
+        </w:rPr>
+        <w:t>גרסאת ה-</w:t>
+      </w:r>
+      <w:r>
+        <w:rPr>
+          <w:sz w:val="24"/>
+          <w:szCs w:val="24"/>
+          <w:lang w:val="en-US"/>
+        </w:rPr>
+        <w:t>minor</w:t>
+      </w:r>
+      <w:r>
+        <w:rPr>
+          <w:rFonts w:hint="cs"/>
+          <w:sz w:val="24"/>
+          <w:szCs w:val="24"/>
+          <w:rtl/>
+          <w:lang w:val="en-US"/>
+        </w:rPr>
+        <w:t xml:space="preserve"> של הגרסא </w:t>
+      </w:r>
+      <w:r>
+        <w:rPr>
+          <w:rFonts w:hint="cs"/>
+          <w:sz w:val="24"/>
+          <w:szCs w:val="24"/>
+          <w:rtl/>
+          <w:lang w:val="en-US"/>
+        </w:rPr>
+        <w:t>שהלקוח מבקש.</w:t>
+      </w:r>
+    </w:p>
+    <w:p>
+      <w:pPr>
+        <w:pStyle w:val="ListParagraph"/>
+        <w:bidi/>
+        <w:ind w:left="1440"/>
+        <w:rPr>
+          <w:sz w:val="24"/>
+          <w:szCs w:val="24"/>
+          <w:lang w:val="en-IL"/>
+        </w:rPr>
+      </w:pPr>
+    </w:p>
+    <w:p>
+      <w:pPr>
+        <w:pStyle w:val="ListParagraph"/>
+        <w:numPr>
+          <w:ilvl w:val="0"/>
+          <w:numId w:val="3"/>
+        </w:numPr>
+        <w:bidi/>
+        <w:rPr>
+          <w:sz w:val="24"/>
+          <w:szCs w:val="24"/>
+          <w:lang w:val="en-IL"/>
+        </w:rPr>
+      </w:pPr>
+      <w:r>
+        <w:rPr>
+          <w:sz w:val="24"/>
+          <w:szCs w:val="24"/>
+          <w:lang w:val="en-IL"/>
+        </w:rPr>
+        <w:t>REQUEST_UPDATE_MESSAGE</w:t>
+      </w:r>
+      <w:r>
+        <w:rPr>
+          <w:rFonts w:hint="cs"/>
+          <w:sz w:val="24"/>
+          <w:szCs w:val="24"/>
+          <w:rtl/>
+          <w:lang w:val="en-IL"/>
+        </w:rPr>
+        <w:t xml:space="preserve"> </w:t>
+      </w:r>
+      <w:r>
+        <w:rPr>
+          <w:sz w:val="24"/>
+          <w:szCs w:val="24"/>
+          <w:rtl/>
+          <w:lang w:val="en-IL"/>
+        </w:rPr>
+        <w:t>–</w:t>
+      </w:r>
+      <w:r>
+        <w:rPr>
+          <w:rFonts w:hint="cs"/>
+          <w:sz w:val="24"/>
+          <w:szCs w:val="24"/>
+          <w:rtl/>
+          <w:lang w:val="en-IL"/>
+        </w:rPr>
+        <w:t xml:space="preserve"> </w:t>
+      </w:r>
+      <w:r>
+        <w:rPr>
+          <w:rFonts w:hint="cs"/>
+          <w:sz w:val="24"/>
+          <w:szCs w:val="24"/>
+          <w:rtl/>
+          <w:lang w:val="en-IL"/>
+        </w:rPr>
+        <w:t>הודעה אשר נשלחת ע"י לקוח ובה הוא מבקש משרת</w:t>
+      </w:r>
+      <w:r>
+        <w:rPr>
+          <w:rFonts w:hint="cs"/>
+          <w:sz w:val="24"/>
+          <w:szCs w:val="24"/>
+          <w:rtl/>
+          <w:lang w:val="en-IL"/>
+        </w:rPr>
+        <w:t xml:space="preserve"> </w:t>
+      </w:r>
+      <w:r>
+        <w:rPr>
+          <w:rFonts w:hint="cs"/>
+          <w:sz w:val="24"/>
+          <w:szCs w:val="24"/>
+          <w:rtl/>
+          <w:lang w:val="en-IL"/>
+        </w:rPr>
+        <w:t>שישלח לו את מספר הגרסא החדש ביותר.</w:t>
+      </w:r>
+      <w:r>
+        <w:rPr>
+          <w:rFonts w:hint="cs"/>
+          <w:sz w:val="24"/>
+          <w:szCs w:val="24"/>
+          <w:rtl/>
+          <w:lang w:val="en-IL"/>
+        </w:rPr>
+        <w:t xml:space="preserve"> בעצם, בעזרת ההודעה הזו הלקוח דוגם את השרת ובודק אם יצאה גרסא חדשה יותר.</w:t>
+      </w:r>
+      <w:r>
+        <w:rPr>
+          <w:rFonts w:hint="cs"/>
+          <w:sz w:val="24"/>
+          <w:szCs w:val="24"/>
+          <w:rtl/>
+          <w:lang w:val="en-IL"/>
+        </w:rPr>
+        <w:t xml:space="preserve"> ההודעה הזו אינה נשלחת ע"י ה-</w:t>
+      </w:r>
+      <w:r>
+        <w:rPr>
+          <w:rFonts w:hint="cs"/>
+          <w:sz w:val="24"/>
+          <w:szCs w:val="24"/>
+          <w:lang w:val="en-US"/>
+        </w:rPr>
+        <w:t>U</w:t>
+      </w:r>
+      <w:r>
+        <w:rPr>
+          <w:sz w:val="24"/>
+          <w:szCs w:val="24"/>
+          <w:lang w:val="en-US"/>
+        </w:rPr>
+        <w:t>pdater</w:t>
+      </w:r>
+      <w:r>
+        <w:rPr>
+          <w:rFonts w:hint="cs"/>
+          <w:sz w:val="24"/>
+          <w:szCs w:val="24"/>
+          <w:rtl/>
+          <w:lang w:val="en-US"/>
+        </w:rPr>
+        <w:t xml:space="preserve">, </w:t>
+      </w:r>
+      <w:r>
+        <w:rPr>
+          <w:rFonts w:hint="cs"/>
+          <w:sz w:val="24"/>
+          <w:szCs w:val="24"/>
+          <w:rtl/>
+          <w:lang w:val="en-US"/>
+        </w:rPr>
+        <w:t>אל</w:t>
+      </w:r>
+      <w:r>
+        <w:rPr>
+          <w:rFonts w:hint="cs"/>
+          <w:sz w:val="24"/>
+          <w:szCs w:val="24"/>
+          <w:rtl/>
+          <w:lang w:val="en-US"/>
+        </w:rPr>
+        <w:t>א</w:t>
+      </w:r>
+      <w:r>
+        <w:rPr>
+          <w:rFonts w:hint="cs"/>
+          <w:sz w:val="24"/>
+          <w:szCs w:val="24"/>
+          <w:rtl/>
+          <w:lang w:val="en-US"/>
+        </w:rPr>
+        <w:t xml:space="preserve"> ע"י ה-</w:t>
+      </w:r>
+      <w:r>
+        <w:rPr>
+          <w:sz w:val="24"/>
+          <w:szCs w:val="24"/>
+          <w:lang w:val="en-US"/>
+        </w:rPr>
+        <w:t>Launcher</w:t>
+      </w:r>
+      <w:r>
+        <w:rPr>
+          <w:rFonts w:hint="cs"/>
+          <w:sz w:val="24"/>
+          <w:szCs w:val="24"/>
+          <w:rtl/>
+          <w:lang w:val="en-US"/>
+        </w:rPr>
+        <w:t>.</w:t>
+      </w:r>
+      <w:r>
+        <w:rPr>
+          <w:rFonts w:hint="cs"/>
+          <w:sz w:val="24"/>
+          <w:szCs w:val="24"/>
+          <w:rtl/>
+          <w:lang w:val="en-US"/>
+        </w:rPr>
+        <w:t xml:space="preserve"> ה-</w:t>
+      </w:r>
+      <w:r>
+        <w:rPr>
+          <w:rFonts w:hint="cs"/>
+          <w:sz w:val="24"/>
+          <w:szCs w:val="24"/>
+          <w:lang w:val="en-US"/>
+        </w:rPr>
+        <w:t>U</w:t>
+      </w:r>
+      <w:r>
+        <w:rPr>
+          <w:sz w:val="24"/>
+          <w:szCs w:val="24"/>
+          <w:lang w:val="en-US"/>
+        </w:rPr>
+        <w:t>pdater</w:t>
+      </w:r>
+      <w:r>
+        <w:rPr>
+          <w:rFonts w:hint="cs"/>
+          <w:sz w:val="24"/>
+          <w:szCs w:val="24"/>
+          <w:rtl/>
+          <w:lang w:val="en-US"/>
+        </w:rPr>
+        <w:t xml:space="preserve"> </w:t>
+      </w:r>
+      <w:r>
+        <w:rPr>
+          <w:rFonts w:hint="cs"/>
+          <w:sz w:val="24"/>
+          <w:szCs w:val="24"/>
+          <w:rtl/>
+          <w:lang w:val="en-US"/>
+        </w:rPr>
+        <w:t xml:space="preserve">של השרת </w:t>
+      </w:r>
+      <w:r>
+        <w:rPr>
+          <w:rFonts w:hint="cs"/>
+          <w:sz w:val="24"/>
+          <w:szCs w:val="24"/>
+          <w:rtl/>
+          <w:lang w:val="en-US"/>
+        </w:rPr>
+        <w:t xml:space="preserve">הוא </w:t>
+      </w:r>
+      <w:r>
+        <w:rPr>
+          <w:rFonts w:hint="cs"/>
+          <w:sz w:val="24"/>
+          <w:szCs w:val="24"/>
+          <w:rtl/>
+          <w:lang w:val="en-US"/>
+        </w:rPr>
+        <w:t xml:space="preserve">זה </w:t>
+      </w:r>
+      <w:r>
+        <w:rPr>
+          <w:rFonts w:hint="cs"/>
+          <w:sz w:val="24"/>
+          <w:szCs w:val="24"/>
+          <w:rtl/>
+          <w:lang w:val="en-US"/>
+        </w:rPr>
+        <w:t xml:space="preserve">שמקבל את ההודעה ומשיב עליה בהודעה מסוג </w:t>
+      </w:r>
+      <w:r>
+        <w:rPr>
+          <w:sz w:val="24"/>
+          <w:szCs w:val="24"/>
+          <w:lang w:val="en-US"/>
+        </w:rPr>
+        <w:t>VERSION_UPDATE_MESSAGE</w:t>
+      </w:r>
+      <w:r>
+        <w:rPr>
+          <w:rFonts w:hint="cs"/>
+          <w:sz w:val="24"/>
+          <w:szCs w:val="24"/>
+          <w:rtl/>
+          <w:lang w:val="en-US"/>
+        </w:rPr>
+        <w:t xml:space="preserve"> הנשלחת ל-</w:t>
+      </w:r>
+      <w:r>
+        <w:rPr>
+          <w:rFonts w:hint="cs"/>
+          <w:sz w:val="24"/>
+          <w:szCs w:val="24"/>
+          <w:lang w:val="en-US"/>
+        </w:rPr>
+        <w:t>U</w:t>
+      </w:r>
+      <w:r>
+        <w:rPr>
+          <w:sz w:val="24"/>
+          <w:szCs w:val="24"/>
+          <w:lang w:val="en-US"/>
+        </w:rPr>
+        <w:t>pdater</w:t>
+      </w:r>
+      <w:r>
+        <w:rPr>
+          <w:rFonts w:hint="cs"/>
+          <w:sz w:val="24"/>
+          <w:szCs w:val="24"/>
+          <w:rtl/>
+          <w:lang w:val="en-US"/>
+        </w:rPr>
+        <w:t xml:space="preserve"> של הלקוח.</w:t>
+      </w:r>
+    </w:p>
+    <w:p>
+      <w:pPr>
         <w:pStyle w:val="Heading3"/>
         <w:bidi/>
         <w:rPr>
-          <w:rFonts w:hint="cs"/>
           <w:sz w:val="28"/>
           <w:szCs w:val="28"/>
           <w:rtl/>
           <w:lang w:val="en-US"/>
         </w:rPr>
       </w:pPr>
-      <w:bookmarkStart w:id="13" w:name="_Toc55577075"/>
       <w:r>
         <w:rPr>
           <w:rFonts w:hint="cs"/>
@@ -6636,13 +9191,1899 @@
         </w:rPr>
         <w:t>המודול</w:t>
       </w:r>
+      <w:r>
+        <w:rPr>
+          <w:rFonts w:hint="cs"/>
+          <w:sz w:val="24"/>
+          <w:szCs w:val="24"/>
+          <w:rtl/>
+          <w:lang w:val="en-US"/>
+        </w:rPr>
+        <w:t xml:space="preserve"> המרכזי של ה-</w:t>
+      </w:r>
+      <w:r>
+        <w:rPr>
+          <w:sz w:val="24"/>
+          <w:szCs w:val="24"/>
+          <w:lang w:val="en-US"/>
+        </w:rPr>
+        <w:t>Updater</w:t>
+      </w:r>
+      <w:r>
+        <w:rPr>
+          <w:rFonts w:hint="cs"/>
+          <w:sz w:val="24"/>
+          <w:szCs w:val="24"/>
+          <w:rtl/>
+          <w:lang w:val="en-US"/>
+        </w:rPr>
+        <w:t>.</w:t>
+      </w:r>
+      <w:r>
+        <w:rPr>
+          <w:rFonts w:hint="cs"/>
+          <w:sz w:val="24"/>
+          <w:szCs w:val="24"/>
+          <w:rtl/>
+          <w:lang w:val="en-US"/>
+        </w:rPr>
+        <w:t xml:space="preserve"> במודול הזה נמצאת כל הלוגיקה של התוכנה האחראית על תקשורת ועדכון והפצה של גרסאות</w:t>
+      </w:r>
+      <w:r>
+        <w:rPr>
+          <w:rFonts w:hint="cs"/>
+          <w:sz w:val="24"/>
+          <w:szCs w:val="24"/>
+          <w:rtl/>
+          <w:lang w:val="en-US"/>
+        </w:rPr>
+        <w:t>.</w:t>
+      </w:r>
     </w:p>
     <w:p>
       <w:pPr>
+        <w:bidi/>
+        <w:rPr>
+          <w:sz w:val="24"/>
+          <w:szCs w:val="24"/>
+          <w:rtl/>
+          <w:lang w:val="en-US"/>
+        </w:rPr>
+      </w:pPr>
+      <w:r>
+        <w:rPr>
+          <w:rFonts w:hint="cs"/>
+          <w:sz w:val="24"/>
+          <w:szCs w:val="24"/>
+          <w:rtl/>
+          <w:lang w:val="en-US"/>
+        </w:rPr>
+        <w:t xml:space="preserve">ראשית, הוא מכיל </w:t>
+      </w:r>
+      <w:r>
+        <w:rPr>
+          <w:rFonts w:hint="cs"/>
+          <w:sz w:val="24"/>
+          <w:szCs w:val="24"/>
+          <w:rtl/>
+          <w:lang w:val="en-US"/>
+        </w:rPr>
+        <w:t>מחלקה</w:t>
+      </w:r>
+      <w:r>
+        <w:rPr>
+          <w:rFonts w:hint="cs"/>
+          <w:sz w:val="24"/>
+          <w:szCs w:val="24"/>
+          <w:rtl/>
+          <w:lang w:val="en-US"/>
+        </w:rPr>
+        <w:t xml:space="preserve"> די פשוט</w:t>
+      </w:r>
+      <w:r>
+        <w:rPr>
+          <w:rFonts w:hint="cs"/>
+          <w:sz w:val="24"/>
+          <w:szCs w:val="24"/>
+          <w:rtl/>
+          <w:lang w:val="en-US"/>
+        </w:rPr>
+        <w:t>ה</w:t>
+      </w:r>
+      <w:r>
+        <w:rPr>
+          <w:rFonts w:hint="cs"/>
+          <w:sz w:val="24"/>
+          <w:szCs w:val="24"/>
+          <w:rtl/>
+          <w:lang w:val="en-US"/>
+        </w:rPr>
+        <w:t xml:space="preserve"> בשם </w:t>
+      </w:r>
+      <w:r>
+        <w:rPr>
+          <w:sz w:val="24"/>
+          <w:szCs w:val="24"/>
+          <w:lang w:val="en-US"/>
+        </w:rPr>
+        <w:t>Version</w:t>
+      </w:r>
+      <w:r>
+        <w:rPr>
+          <w:rFonts w:hint="cs"/>
+          <w:sz w:val="24"/>
+          <w:szCs w:val="24"/>
+          <w:rtl/>
+          <w:lang w:val="en-US"/>
+        </w:rPr>
+        <w:t xml:space="preserve"> המייצג</w:t>
+      </w:r>
+      <w:r>
+        <w:rPr>
+          <w:rFonts w:hint="cs"/>
+          <w:sz w:val="24"/>
+          <w:szCs w:val="24"/>
+          <w:rtl/>
+          <w:lang w:val="en-US"/>
+        </w:rPr>
+        <w:t>ת</w:t>
+      </w:r>
+      <w:r>
+        <w:rPr>
+          <w:rFonts w:hint="cs"/>
+          <w:sz w:val="24"/>
+          <w:szCs w:val="24"/>
+          <w:rtl/>
+          <w:lang w:val="en-US"/>
+        </w:rPr>
+        <w:t xml:space="preserve"> גרסא, כלומר, מספר </w:t>
+      </w:r>
+      <w:r>
+        <w:rPr>
+          <w:sz w:val="24"/>
+          <w:szCs w:val="24"/>
+          <w:lang w:val="en-US"/>
+        </w:rPr>
+        <w:t>major</w:t>
+      </w:r>
+      <w:r>
+        <w:rPr>
+          <w:rFonts w:hint="cs"/>
+          <w:sz w:val="24"/>
+          <w:szCs w:val="24"/>
+          <w:rtl/>
+          <w:lang w:val="en-US"/>
+        </w:rPr>
+        <w:t xml:space="preserve"> ומספר </w:t>
+      </w:r>
+      <w:r>
+        <w:rPr>
+          <w:sz w:val="24"/>
+          <w:szCs w:val="24"/>
+          <w:lang w:val="en-US"/>
+        </w:rPr>
+        <w:t>minor</w:t>
+      </w:r>
+      <w:r>
+        <w:rPr>
+          <w:rFonts w:hint="cs"/>
+          <w:sz w:val="24"/>
+          <w:szCs w:val="24"/>
+          <w:rtl/>
+          <w:lang w:val="en-US"/>
+        </w:rPr>
+        <w:t>, שביחד מייצרים מספר גרסא.</w:t>
+      </w:r>
+      <w:r>
+        <w:rPr>
+          <w:rFonts w:hint="cs"/>
+          <w:sz w:val="24"/>
+          <w:szCs w:val="24"/>
+          <w:rtl/>
+          <w:lang w:val="en-US"/>
+        </w:rPr>
+        <w:t xml:space="preserve"> </w:t>
+      </w:r>
+      <w:r>
+        <w:rPr>
+          <w:rFonts w:hint="cs"/>
+          <w:sz w:val="24"/>
+          <w:szCs w:val="24"/>
+          <w:rtl/>
+          <w:lang w:val="en-US"/>
+        </w:rPr>
+        <w:t>ישנן מספר פונקציות סטטיות שמאפשרות לקבל את מספר הגרסא המותקנת או מספר הגרסא המעודכנת מה-</w:t>
+      </w:r>
+      <w:r>
+        <w:rPr>
+          <w:sz w:val="24"/>
+          <w:szCs w:val="24"/>
+          <w:lang w:val="en-US"/>
+        </w:rPr>
+        <w:t>registry</w:t>
+      </w:r>
+      <w:r>
+        <w:rPr>
+          <w:rFonts w:hint="cs"/>
+          <w:sz w:val="24"/>
+          <w:szCs w:val="24"/>
+          <w:rtl/>
+          <w:lang w:val="en-US"/>
+        </w:rPr>
+        <w:t xml:space="preserve"> ולעדכן אותם גם כן.</w:t>
+      </w:r>
+    </w:p>
+    <w:p>
+      <w:pPr>
+        <w:bidi/>
+        <w:rPr>
+          <w:sz w:val="24"/>
+          <w:szCs w:val="24"/>
+          <w:rtl/>
+          <w:lang w:val="en-US"/>
+        </w:rPr>
+      </w:pPr>
+      <w:r>
+        <w:rPr>
+          <w:rFonts w:hint="cs"/>
+          <w:sz w:val="24"/>
+          <w:szCs w:val="24"/>
+          <w:rtl/>
+          <w:lang w:val="en-US"/>
+        </w:rPr>
+        <w:t>שנית, הוא מכיל מחלקה מורכבת שמייצגת את אפליקציית ה-</w:t>
+      </w:r>
+      <w:r>
+        <w:rPr>
+          <w:sz w:val="24"/>
+          <w:szCs w:val="24"/>
+          <w:lang w:val="en-US"/>
+        </w:rPr>
+        <w:t>Updater</w:t>
+      </w:r>
+      <w:r>
+        <w:rPr>
+          <w:rFonts w:hint="cs"/>
+          <w:sz w:val="24"/>
+          <w:szCs w:val="24"/>
+          <w:rtl/>
+          <w:lang w:val="en-US"/>
+        </w:rPr>
+        <w:t>.</w:t>
+      </w:r>
+      <w:r>
+        <w:rPr>
+          <w:rFonts w:hint="cs"/>
+          <w:sz w:val="24"/>
+          <w:szCs w:val="24"/>
+          <w:rtl/>
+          <w:lang w:val="en-US"/>
+        </w:rPr>
+        <w:t xml:space="preserve"> המחלקה הזאת היא גדולה ואחראית על קבלת הודעות, פרסור שלהן, אימות שלהן (חתימה או </w:t>
+      </w:r>
+      <w:r>
+        <w:rPr>
+          <w:sz w:val="24"/>
+          <w:szCs w:val="24"/>
+          <w:lang w:val="en-US"/>
+        </w:rPr>
+        <w:t>CRC</w:t>
+      </w:r>
+      <w:r>
+        <w:rPr>
+          <w:rFonts w:hint="cs"/>
+          <w:sz w:val="24"/>
+          <w:szCs w:val="24"/>
+          <w:rtl/>
+          <w:lang w:val="en-US"/>
+        </w:rPr>
+        <w:t>)</w:t>
+      </w:r>
+      <w:r>
+        <w:rPr>
+          <w:rFonts w:hint="cs"/>
+          <w:sz w:val="24"/>
+          <w:szCs w:val="24"/>
+          <w:rtl/>
+          <w:lang w:val="en-US"/>
+        </w:rPr>
+        <w:t xml:space="preserve">, </w:t>
+      </w:r>
+      <w:r>
+        <w:rPr>
+          <w:rFonts w:hint="cs"/>
+          <w:sz w:val="24"/>
+          <w:szCs w:val="24"/>
+          <w:rtl/>
+          <w:lang w:val="en-US"/>
+        </w:rPr>
+        <w:t xml:space="preserve">עיבוד שלהן ושליחת </w:t>
+      </w:r>
+      <w:r>
+        <w:rPr>
+          <w:rFonts w:hint="cs"/>
+          <w:sz w:val="24"/>
+          <w:szCs w:val="24"/>
+          <w:rtl/>
+          <w:lang w:val="en-US"/>
+        </w:rPr>
+        <w:t xml:space="preserve">הודעת </w:t>
+      </w:r>
+      <w:r>
+        <w:rPr>
+          <w:rFonts w:hint="cs"/>
+          <w:sz w:val="24"/>
+          <w:szCs w:val="24"/>
+          <w:rtl/>
+          <w:lang w:val="en-US"/>
+        </w:rPr>
+        <w:t>תגובה בהתאם.</w:t>
+      </w:r>
+      <w:r>
+        <w:rPr>
+          <w:rFonts w:hint="cs"/>
+          <w:sz w:val="24"/>
+          <w:szCs w:val="24"/>
+          <w:rtl/>
+          <w:lang w:val="en-US"/>
+        </w:rPr>
+        <w:t xml:space="preserve"> בתחילת הריצה של אפליקציית </w:t>
+      </w:r>
+      <w:r>
+        <w:rPr>
+          <w:sz w:val="24"/>
+          <w:szCs w:val="24"/>
+          <w:lang w:val="en-US"/>
+        </w:rPr>
+        <w:t>Updater</w:t>
+      </w:r>
+      <w:r>
+        <w:rPr>
+          <w:rFonts w:hint="cs"/>
+          <w:sz w:val="24"/>
+          <w:szCs w:val="24"/>
+          <w:rtl/>
+          <w:lang w:val="en-US"/>
+        </w:rPr>
+        <w:t xml:space="preserve">, נוצר מודל חדש של המחלקה ורצה הפונקציה שלו בשם </w:t>
+      </w:r>
+      <w:r>
+        <w:rPr>
+          <w:sz w:val="24"/>
+          <w:szCs w:val="24"/>
+          <w:lang w:val="en-US"/>
+        </w:rPr>
+        <w:t>setup_listener</w:t>
+      </w:r>
+      <w:r>
+        <w:rPr>
+          <w:rFonts w:hint="cs"/>
+          <w:sz w:val="24"/>
+          <w:szCs w:val="24"/>
+          <w:rtl/>
+          <w:lang w:val="en-US"/>
+        </w:rPr>
+        <w:t xml:space="preserve">, הפונקציה יוצרת שרת </w:t>
+      </w:r>
+      <w:r>
+        <w:rPr>
+          <w:rFonts w:hint="cs"/>
+          <w:sz w:val="24"/>
+          <w:szCs w:val="24"/>
+          <w:lang w:val="en-US"/>
+        </w:rPr>
+        <w:t>UDP</w:t>
+      </w:r>
+      <w:r>
+        <w:rPr>
+          <w:rFonts w:hint="cs"/>
+          <w:sz w:val="24"/>
+          <w:szCs w:val="24"/>
+          <w:rtl/>
+          <w:lang w:val="en-US"/>
+        </w:rPr>
+        <w:t xml:space="preserve"> שמאזין על פורט הניהול של התוכנה, הפורט שאליו שרת העדכון שולח הודעות על גרסאות חדשות</w:t>
+      </w:r>
+      <w:r>
+        <w:rPr>
+          <w:rFonts w:hint="cs"/>
+          <w:sz w:val="24"/>
+          <w:szCs w:val="24"/>
+          <w:rtl/>
+          <w:lang w:val="en-US"/>
+        </w:rPr>
+        <w:t xml:space="preserve"> והודעות</w:t>
+      </w:r>
+      <w:r>
+        <w:rPr>
+          <w:rFonts w:hint="cs"/>
+          <w:sz w:val="24"/>
+          <w:szCs w:val="24"/>
+          <w:rtl/>
+          <w:lang w:val="en-US"/>
+        </w:rPr>
+        <w:t xml:space="preserve"> נוספות</w:t>
+      </w:r>
+      <w:r>
+        <w:rPr>
+          <w:rFonts w:hint="cs"/>
+          <w:sz w:val="24"/>
+          <w:szCs w:val="24"/>
+          <w:rtl/>
+          <w:lang w:val="en-US"/>
+        </w:rPr>
+        <w:t>.</w:t>
+      </w:r>
+      <w:r>
+        <w:rPr>
+          <w:rFonts w:hint="cs"/>
+          <w:sz w:val="24"/>
+          <w:szCs w:val="24"/>
+          <w:rtl/>
+          <w:lang w:val="en-US"/>
+        </w:rPr>
+        <w:t xml:space="preserve"> לאחר מכן, ניתן לקרוא לפונקציה </w:t>
+      </w:r>
+      <w:r>
+        <w:rPr>
+          <w:sz w:val="24"/>
+          <w:szCs w:val="24"/>
+          <w:lang w:val="en-US"/>
+        </w:rPr>
+        <w:t>receive_message</w:t>
+      </w:r>
+      <w:r>
+        <w:rPr>
+          <w:rFonts w:hint="cs"/>
+          <w:sz w:val="24"/>
+          <w:szCs w:val="24"/>
+          <w:rtl/>
+          <w:lang w:val="en-US"/>
+        </w:rPr>
+        <w:t xml:space="preserve"> שאחראית על קריאת הודעה משרת ה-</w:t>
+      </w:r>
+      <w:r>
+        <w:rPr>
+          <w:rFonts w:hint="cs"/>
+          <w:sz w:val="24"/>
+          <w:szCs w:val="24"/>
+          <w:lang w:val="en-US"/>
+        </w:rPr>
+        <w:t>UDP</w:t>
+      </w:r>
+      <w:r>
+        <w:rPr>
+          <w:rFonts w:hint="cs"/>
+          <w:sz w:val="24"/>
+          <w:szCs w:val="24"/>
+          <w:rtl/>
+          <w:lang w:val="en-US"/>
+        </w:rPr>
+        <w:t>.</w:t>
+      </w:r>
+      <w:r>
+        <w:rPr>
+          <w:rFonts w:hint="cs"/>
+          <w:sz w:val="24"/>
+          <w:szCs w:val="24"/>
+          <w:rtl/>
+          <w:lang w:val="en-US"/>
+        </w:rPr>
+        <w:t xml:space="preserve"> אם ההודעה התקבלה כראוי, היא תשמר כ-</w:t>
+      </w:r>
+      <w:r>
+        <w:rPr>
+          <w:sz w:val="24"/>
+          <w:szCs w:val="24"/>
+          <w:lang w:val="en-US"/>
+        </w:rPr>
+        <w:t>member</w:t>
+      </w:r>
+      <w:r>
+        <w:rPr>
+          <w:rFonts w:hint="cs"/>
+          <w:sz w:val="24"/>
+          <w:szCs w:val="24"/>
+          <w:rtl/>
+          <w:lang w:val="en-US"/>
+        </w:rPr>
+        <w:t xml:space="preserve"> של אובייקט המחלקה ביחד עם השולח.</w:t>
+      </w:r>
+      <w:r>
+        <w:rPr>
+          <w:rFonts w:hint="cs"/>
+          <w:sz w:val="24"/>
+          <w:szCs w:val="24"/>
+          <w:rtl/>
+          <w:lang w:val="en-US"/>
+        </w:rPr>
+        <w:t xml:space="preserve"> לאחר מכן, ניתן לקרוא לפונקציה </w:t>
+      </w:r>
+      <w:r>
+        <w:rPr>
+          <w:sz w:val="24"/>
+          <w:szCs w:val="24"/>
+          <w:lang w:val="en-US"/>
+        </w:rPr>
+        <w:t>handle_message</w:t>
+      </w:r>
+      <w:r>
+        <w:rPr>
+          <w:rFonts w:hint="cs"/>
+          <w:sz w:val="24"/>
+          <w:szCs w:val="24"/>
+          <w:rtl/>
+          <w:lang w:val="en-US"/>
+        </w:rPr>
+        <w:t xml:space="preserve"> </w:t>
+      </w:r>
+      <w:r>
+        <w:rPr>
+          <w:rFonts w:hint="cs"/>
+          <w:sz w:val="24"/>
+          <w:szCs w:val="24"/>
+          <w:rtl/>
+          <w:lang w:val="en-US"/>
+        </w:rPr>
+        <w:t xml:space="preserve">שמוואדת את גודל ההודעה (הרי שלכל ההודעות גודל זהה), </w:t>
+      </w:r>
+      <w:r>
+        <w:rPr>
+          <w:rFonts w:hint="cs"/>
+          <w:sz w:val="24"/>
+          <w:szCs w:val="24"/>
+          <w:rtl/>
+          <w:lang w:val="en-US"/>
+        </w:rPr>
+        <w:t>מוודאת שה-</w:t>
+      </w:r>
+      <w:r>
+        <w:rPr>
+          <w:sz w:val="24"/>
+          <w:szCs w:val="24"/>
+          <w:lang w:val="en-US"/>
+        </w:rPr>
+        <w:t>type</w:t>
+      </w:r>
+      <w:r>
+        <w:rPr>
+          <w:rFonts w:hint="cs"/>
+          <w:sz w:val="24"/>
+          <w:szCs w:val="24"/>
+          <w:rtl/>
+          <w:lang w:val="en-US"/>
+        </w:rPr>
+        <w:t xml:space="preserve"> שלה הוא תקין ואז, בהתאם לסוג ההודעה</w:t>
+      </w:r>
+      <w:r>
+        <w:rPr>
+          <w:rFonts w:hint="cs"/>
+          <w:sz w:val="24"/>
+          <w:szCs w:val="24"/>
+          <w:rtl/>
+          <w:lang w:val="en-US"/>
+        </w:rPr>
+        <w:t>, מאמתת את החתימה/</w:t>
+      </w:r>
+      <w:r>
+        <w:rPr>
+          <w:rFonts w:hint="cs"/>
+          <w:sz w:val="24"/>
+          <w:szCs w:val="24"/>
+          <w:lang w:val="en-US"/>
+        </w:rPr>
+        <w:t>CRC</w:t>
+      </w:r>
+      <w:r>
+        <w:rPr>
+          <w:rFonts w:hint="cs"/>
+          <w:sz w:val="24"/>
+          <w:szCs w:val="24"/>
+          <w:rtl/>
+          <w:lang w:val="en-US"/>
+        </w:rPr>
+        <w:t xml:space="preserve"> שלה.</w:t>
+      </w:r>
+      <w:r>
+        <w:rPr>
+          <w:rFonts w:hint="cs"/>
+          <w:sz w:val="24"/>
+          <w:szCs w:val="24"/>
+          <w:rtl/>
+          <w:lang w:val="en-US"/>
+        </w:rPr>
+        <w:t xml:space="preserve"> לאחר שכל הבדיקות הגנריות עברו בהצלחה, הפונקציה קוראת לפונקציית הטיפול המתאימה בהתאם לסוג ההודעה:</w:t>
+      </w:r>
+    </w:p>
+    <w:p>
+      <w:pPr>
+        <w:pStyle w:val="ListParagraph"/>
+        <w:numPr>
+          <w:ilvl w:val="0"/>
+          <w:numId w:val="3"/>
+        </w:numPr>
+        <w:bidi/>
+        <w:rPr>
+          <w:sz w:val="24"/>
+          <w:szCs w:val="24"/>
+          <w:lang w:val="en-US"/>
+        </w:rPr>
+      </w:pPr>
+      <w:r>
+        <w:rPr>
+          <w:rFonts w:hint="cs"/>
+          <w:sz w:val="24"/>
+          <w:szCs w:val="24"/>
+          <w:rtl/>
+          <w:lang w:val="en-US"/>
+        </w:rPr>
+        <w:t xml:space="preserve">עבור הודעות מסוג </w:t>
+      </w:r>
+      <w:r>
+        <w:rPr>
+          <w:sz w:val="24"/>
+          <w:szCs w:val="24"/>
+          <w:lang w:val="en-US"/>
+        </w:rPr>
+        <w:t>REQUEST_UPDATE</w:t>
+      </w:r>
+      <w:r>
+        <w:rPr>
+          <w:rFonts w:hint="cs"/>
+          <w:sz w:val="24"/>
+          <w:szCs w:val="24"/>
+          <w:rtl/>
+          <w:lang w:val="en-US"/>
+        </w:rPr>
+        <w:t xml:space="preserve"> </w:t>
+      </w:r>
+      <w:r>
+        <w:rPr>
+          <w:sz w:val="24"/>
+          <w:szCs w:val="24"/>
+          <w:rtl/>
+          <w:lang w:val="en-US"/>
+        </w:rPr>
+        <w:t>–</w:t>
+      </w:r>
+      <w:r>
+        <w:rPr>
+          <w:rFonts w:hint="cs"/>
+          <w:sz w:val="24"/>
+          <w:szCs w:val="24"/>
+          <w:rtl/>
+          <w:lang w:val="en-US"/>
+        </w:rPr>
+        <w:t xml:space="preserve"> </w:t>
+      </w:r>
+      <w:r>
+        <w:rPr>
+          <w:rFonts w:hint="cs"/>
+          <w:sz w:val="24"/>
+          <w:szCs w:val="24"/>
+          <w:rtl/>
+          <w:lang w:val="en-US"/>
+        </w:rPr>
+        <w:t>רק שרתים רשמיים אמורים לענות על הודעות אלו</w:t>
+      </w:r>
+      <w:r>
+        <w:rPr>
+          <w:rFonts w:hint="cs"/>
+          <w:sz w:val="24"/>
+          <w:szCs w:val="24"/>
+          <w:rtl/>
+          <w:lang w:val="en-US"/>
+        </w:rPr>
+        <w:t xml:space="preserve">. </w:t>
+      </w:r>
+      <w:r>
+        <w:rPr>
+          <w:rFonts w:hint="cs"/>
+          <w:sz w:val="24"/>
+          <w:szCs w:val="24"/>
+          <w:rtl/>
+          <w:lang w:val="en-US"/>
+        </w:rPr>
+        <w:t>ולכן אם מקבל ההודעה הוא לקוח, הוא פשוט יתעלם מההודעה. אחרת, מקבל ההודעה הוא שרת עדכון ו</w:t>
+      </w:r>
+      <w:r>
+        <w:rPr>
+          <w:rFonts w:hint="cs"/>
+          <w:sz w:val="24"/>
+          <w:szCs w:val="24"/>
+          <w:rtl/>
+          <w:lang w:val="en-US"/>
+        </w:rPr>
+        <w:t xml:space="preserve">נקראת הפונקציה </w:t>
+      </w:r>
+      <w:r>
+        <w:rPr>
+          <w:sz w:val="24"/>
+          <w:szCs w:val="24"/>
+          <w:lang w:val="en-US"/>
+        </w:rPr>
+        <w:t>handle_request_update</w:t>
+      </w:r>
+      <w:r>
+        <w:rPr>
+          <w:rFonts w:hint="cs"/>
+          <w:sz w:val="24"/>
+          <w:szCs w:val="24"/>
+          <w:rtl/>
+          <w:lang w:val="en-US"/>
+        </w:rPr>
+        <w:t>. הפונקציה הזאת מאחזרת מה-</w:t>
+      </w:r>
+      <w:r>
+        <w:rPr>
+          <w:sz w:val="24"/>
+          <w:szCs w:val="24"/>
+          <w:lang w:val="en-US"/>
+        </w:rPr>
+        <w:t>registry</w:t>
+      </w:r>
+      <w:r>
+        <w:rPr>
+          <w:rFonts w:hint="cs"/>
+          <w:sz w:val="24"/>
+          <w:szCs w:val="24"/>
+          <w:rtl/>
+          <w:lang w:val="en-US"/>
+        </w:rPr>
+        <w:t xml:space="preserve"> את הגרסא העדכנית ביותר שקיימת ושולחת עבורה הודעה מסוג </w:t>
+      </w:r>
+      <w:r>
+        <w:rPr>
+          <w:sz w:val="24"/>
+          <w:szCs w:val="24"/>
+          <w:lang w:val="en-US"/>
+        </w:rPr>
+        <w:t>VERSION_UPDATE</w:t>
+      </w:r>
+      <w:r>
+        <w:rPr>
+          <w:rFonts w:hint="cs"/>
+          <w:sz w:val="24"/>
+          <w:szCs w:val="24"/>
+          <w:rtl/>
+          <w:lang w:val="en-US"/>
+        </w:rPr>
+        <w:t xml:space="preserve"> אל שולח ההודעה המקורית.</w:t>
+      </w:r>
+    </w:p>
+    <w:p>
+      <w:pPr>
+        <w:pStyle w:val="ListParagraph"/>
+        <w:bidi/>
+        <w:rPr>
+          <w:sz w:val="24"/>
+          <w:szCs w:val="24"/>
+          <w:lang w:val="en-US"/>
+        </w:rPr>
+      </w:pPr>
+    </w:p>
+    <w:p>
+      <w:pPr>
+        <w:pStyle w:val="ListParagraph"/>
+        <w:numPr>
+          <w:ilvl w:val="0"/>
+          <w:numId w:val="3"/>
+        </w:numPr>
+        <w:bidi/>
+        <w:rPr>
+          <w:sz w:val="24"/>
+          <w:szCs w:val="24"/>
+          <w:lang w:val="en-US"/>
+        </w:rPr>
+      </w:pPr>
+      <w:r>
+        <w:rPr>
+          <w:rFonts w:hint="cs"/>
+          <w:sz w:val="24"/>
+          <w:szCs w:val="24"/>
+          <w:rtl/>
+          <w:lang w:val="en-US"/>
+        </w:rPr>
+        <w:t xml:space="preserve">עבור הודעות מסוג </w:t>
+      </w:r>
+      <w:r>
+        <w:rPr>
+          <w:sz w:val="24"/>
+          <w:szCs w:val="24"/>
+          <w:lang w:val="en-US"/>
+        </w:rPr>
+        <w:t>SERVER_UPDATE</w:t>
+      </w:r>
+      <w:r>
+        <w:rPr>
+          <w:rFonts w:hint="cs"/>
+          <w:sz w:val="24"/>
+          <w:szCs w:val="24"/>
+          <w:rtl/>
+          <w:lang w:val="en-US"/>
+        </w:rPr>
+        <w:t xml:space="preserve"> </w:t>
+      </w:r>
+      <w:r>
+        <w:rPr>
+          <w:sz w:val="24"/>
+          <w:szCs w:val="24"/>
+          <w:rtl/>
+          <w:lang w:val="en-US"/>
+        </w:rPr>
+        <w:t>–</w:t>
+      </w:r>
+      <w:r>
+        <w:rPr>
+          <w:rFonts w:hint="cs"/>
+          <w:sz w:val="24"/>
+          <w:szCs w:val="24"/>
+          <w:rtl/>
+          <w:lang w:val="en-US"/>
+        </w:rPr>
+        <w:t xml:space="preserve"> </w:t>
+      </w:r>
+      <w:r>
+        <w:rPr>
+          <w:rFonts w:hint="cs"/>
+          <w:sz w:val="24"/>
+          <w:szCs w:val="24"/>
+          <w:rtl/>
+          <w:lang w:val="en-US"/>
+        </w:rPr>
+        <w:t xml:space="preserve">נקראת הפונקציה </w:t>
+      </w:r>
+      <w:r>
+        <w:rPr>
+          <w:sz w:val="24"/>
+          <w:szCs w:val="24"/>
+          <w:lang w:val="en-US"/>
+        </w:rPr>
+        <w:t>handle_server_update</w:t>
+      </w:r>
+      <w:r>
+        <w:rPr>
+          <w:rFonts w:hint="cs"/>
+          <w:sz w:val="24"/>
+          <w:szCs w:val="24"/>
+          <w:rtl/>
+          <w:lang w:val="en-US"/>
+        </w:rPr>
+        <w:t>,</w:t>
+      </w:r>
+      <w:r>
+        <w:rPr>
+          <w:rFonts w:hint="cs"/>
+          <w:sz w:val="24"/>
+          <w:szCs w:val="24"/>
+          <w:rtl/>
+          <w:lang w:val="en-US"/>
+        </w:rPr>
+        <w:t xml:space="preserve"> שמפרסרת את ההודעה</w:t>
+      </w:r>
+      <w:r>
+        <w:rPr>
+          <w:rFonts w:hint="cs"/>
+          <w:sz w:val="24"/>
+          <w:szCs w:val="24"/>
+          <w:rtl/>
+          <w:lang w:val="en-US"/>
+        </w:rPr>
+        <w:t xml:space="preserve"> </w:t>
+      </w:r>
+      <w:r>
+        <w:rPr>
+          <w:rFonts w:hint="cs"/>
+          <w:sz w:val="24"/>
+          <w:szCs w:val="24"/>
+          <w:rtl/>
+          <w:lang w:val="en-US"/>
+        </w:rPr>
+        <w:t>ו</w:t>
+      </w:r>
+      <w:r>
+        <w:rPr>
+          <w:rFonts w:hint="cs"/>
+          <w:sz w:val="24"/>
+          <w:szCs w:val="24"/>
+          <w:rtl/>
+          <w:lang w:val="en-US"/>
+        </w:rPr>
+        <w:t>בודקת אם ה-</w:t>
+      </w:r>
+      <w:r>
+        <w:rPr>
+          <w:sz w:val="24"/>
+          <w:szCs w:val="24"/>
+          <w:lang w:val="en-US"/>
+        </w:rPr>
+        <w:t>address_id</w:t>
+      </w:r>
+      <w:r>
+        <w:rPr>
+          <w:rFonts w:hint="cs"/>
+          <w:sz w:val="24"/>
+          <w:szCs w:val="24"/>
+          <w:rtl/>
+          <w:lang w:val="en-US"/>
+        </w:rPr>
+        <w:t xml:space="preserve"> יותר מעודכן ממה ששמור כרגע ב-</w:t>
+      </w:r>
+      <w:r>
+        <w:rPr>
+          <w:sz w:val="24"/>
+          <w:szCs w:val="24"/>
+          <w:lang w:val="en-US"/>
+        </w:rPr>
+        <w:t>registry</w:t>
+      </w:r>
+      <w:r>
+        <w:rPr>
+          <w:rFonts w:hint="cs"/>
+          <w:sz w:val="24"/>
+          <w:szCs w:val="24"/>
+          <w:rtl/>
+          <w:lang w:val="en-US"/>
+        </w:rPr>
+        <w:t xml:space="preserve"> (אם הוא לא, תתעלם מההודעה)</w:t>
+      </w:r>
+      <w:r>
+        <w:rPr>
+          <w:rFonts w:hint="cs"/>
+          <w:sz w:val="24"/>
+          <w:szCs w:val="24"/>
+          <w:rtl/>
+          <w:lang w:val="en-US"/>
+        </w:rPr>
+        <w:t>.</w:t>
+      </w:r>
+      <w:r>
+        <w:rPr>
+          <w:rFonts w:hint="cs"/>
+          <w:sz w:val="24"/>
+          <w:szCs w:val="24"/>
+          <w:rtl/>
+          <w:lang w:val="en-US"/>
+        </w:rPr>
+        <w:t xml:space="preserve"> לאחר מכן, אם השרת ביקש להפיץ את ההודעה בעזרת </w:t>
+      </w:r>
+      <w:r>
+        <w:rPr>
+          <w:sz w:val="24"/>
+          <w:szCs w:val="24"/>
+          <w:lang w:val="en-US"/>
+        </w:rPr>
+        <w:t>flag</w:t>
+      </w:r>
+      <w:r>
+        <w:rPr>
+          <w:rFonts w:hint="cs"/>
+          <w:sz w:val="24"/>
+          <w:szCs w:val="24"/>
+          <w:rtl/>
+          <w:lang w:val="en-US"/>
+        </w:rPr>
+        <w:t xml:space="preserve"> ה-</w:t>
+      </w:r>
+      <w:r>
+        <w:rPr>
+          <w:sz w:val="24"/>
+          <w:szCs w:val="24"/>
+          <w:lang w:val="en-US"/>
+        </w:rPr>
+        <w:t>spread</w:t>
+      </w:r>
+      <w:r>
+        <w:rPr>
+          <w:rFonts w:hint="cs"/>
+          <w:sz w:val="24"/>
+          <w:szCs w:val="24"/>
+          <w:rtl/>
+          <w:lang w:val="en-US"/>
+        </w:rPr>
+        <w:t xml:space="preserve">, תקרא הפונקציה </w:t>
+      </w:r>
+      <w:r>
+        <w:rPr>
+          <w:sz w:val="24"/>
+          <w:szCs w:val="24"/>
+          <w:lang w:val="en-US"/>
+        </w:rPr>
+        <w:t>broadcast_message</w:t>
+      </w:r>
+      <w:r>
+        <w:rPr>
+          <w:rFonts w:hint="cs"/>
+          <w:sz w:val="24"/>
+          <w:szCs w:val="24"/>
+          <w:rtl/>
+          <w:lang w:val="en-US"/>
+        </w:rPr>
+        <w:t xml:space="preserve"> שמפיצה את ההודעה האחרונה שהתקבלה לשאר הרשתות</w:t>
+      </w:r>
+      <w:r>
+        <w:rPr>
+          <w:rFonts w:hint="cs"/>
+          <w:sz w:val="24"/>
+          <w:szCs w:val="24"/>
+          <w:rtl/>
+          <w:lang w:val="en-US"/>
+        </w:rPr>
+        <w:t xml:space="preserve"> בפורט הניהול של התוכנה</w:t>
+      </w:r>
+      <w:r>
+        <w:rPr>
+          <w:rFonts w:hint="cs"/>
+          <w:sz w:val="24"/>
+          <w:szCs w:val="24"/>
+          <w:rtl/>
+          <w:lang w:val="en-US"/>
+        </w:rPr>
+        <w:t>.</w:t>
+      </w:r>
+      <w:r>
+        <w:rPr>
+          <w:rFonts w:hint="cs"/>
+          <w:sz w:val="24"/>
+          <w:szCs w:val="24"/>
+          <w:rtl/>
+          <w:lang w:val="en-US"/>
+        </w:rPr>
+        <w:t xml:space="preserve"> לבסוף, הפונקציה מעדכנת ב-</w:t>
+      </w:r>
+      <w:r>
+        <w:rPr>
+          <w:sz w:val="24"/>
+          <w:szCs w:val="24"/>
+          <w:lang w:val="en-US"/>
+        </w:rPr>
+        <w:t>registry</w:t>
+      </w:r>
+      <w:r>
+        <w:rPr>
+          <w:rFonts w:hint="cs"/>
+          <w:sz w:val="24"/>
+          <w:szCs w:val="24"/>
+          <w:rtl/>
+          <w:lang w:val="en-US"/>
+        </w:rPr>
+        <w:t xml:space="preserve"> את כתובת השרת ו</w:t>
+      </w:r>
+      <w:r>
+        <w:rPr>
+          <w:rFonts w:hint="cs"/>
+          <w:sz w:val="24"/>
+          <w:szCs w:val="24"/>
+          <w:rtl/>
+          <w:lang w:val="en-US"/>
+        </w:rPr>
+        <w:t xml:space="preserve">את פורט הניהול ומאתחלת את השרת בעזרת </w:t>
+      </w:r>
+      <w:r>
+        <w:rPr>
+          <w:sz w:val="24"/>
+          <w:szCs w:val="24"/>
+          <w:lang w:val="en-US"/>
+        </w:rPr>
+        <w:t>cleanup_listener</w:t>
+      </w:r>
+      <w:r>
+        <w:rPr>
+          <w:rFonts w:hint="cs"/>
+          <w:sz w:val="24"/>
+          <w:szCs w:val="24"/>
+          <w:rtl/>
+          <w:lang w:val="en-US"/>
+        </w:rPr>
+        <w:t xml:space="preserve"> ו-</w:t>
+      </w:r>
+      <w:r>
+        <w:rPr>
+          <w:sz w:val="24"/>
+          <w:szCs w:val="24"/>
+          <w:lang w:val="en-US"/>
+        </w:rPr>
+        <w:t>setup_listener</w:t>
+      </w:r>
+      <w:r>
+        <w:rPr>
+          <w:rFonts w:hint="cs"/>
+          <w:sz w:val="24"/>
+          <w:szCs w:val="24"/>
+          <w:rtl/>
+          <w:lang w:val="en-US"/>
+        </w:rPr>
+        <w:t>.</w:t>
+      </w:r>
+    </w:p>
+    <w:p>
+      <w:pPr>
+        <w:pStyle w:val="ListParagraph"/>
+        <w:rPr>
+          <w:rFonts w:hint="cs"/>
+          <w:sz w:val="24"/>
+          <w:szCs w:val="24"/>
+          <w:rtl/>
+          <w:lang w:val="en-US"/>
+        </w:rPr>
+      </w:pPr>
+    </w:p>
+    <w:p>
+      <w:pPr>
+        <w:pStyle w:val="ListParagraph"/>
+        <w:numPr>
+          <w:ilvl w:val="0"/>
+          <w:numId w:val="3"/>
+        </w:numPr>
+        <w:bidi/>
+        <w:rPr>
+          <w:sz w:val="24"/>
+          <w:szCs w:val="24"/>
+          <w:lang w:val="en-US"/>
+        </w:rPr>
+      </w:pPr>
+      <w:r>
+        <w:rPr>
+          <w:rFonts w:hint="cs"/>
+          <w:sz w:val="24"/>
+          <w:szCs w:val="24"/>
+          <w:rtl/>
+          <w:lang w:val="en-US"/>
+        </w:rPr>
+        <w:t xml:space="preserve">עבור הודעות מסוג </w:t>
+      </w:r>
+      <w:r>
+        <w:rPr>
+          <w:sz w:val="24"/>
+          <w:szCs w:val="24"/>
+          <w:lang w:val="en-US"/>
+        </w:rPr>
+        <w:t>VERSION_UPDATE</w:t>
+      </w:r>
+      <w:r>
+        <w:rPr>
+          <w:rFonts w:hint="cs"/>
+          <w:sz w:val="24"/>
+          <w:szCs w:val="24"/>
+          <w:rtl/>
+          <w:lang w:val="en-US"/>
+        </w:rPr>
+        <w:t xml:space="preserve"> </w:t>
+      </w:r>
+      <w:r>
+        <w:rPr>
+          <w:sz w:val="24"/>
+          <w:szCs w:val="24"/>
+          <w:rtl/>
+          <w:lang w:val="en-US"/>
+        </w:rPr>
+        <w:t>–</w:t>
+      </w:r>
+      <w:r>
+        <w:rPr>
+          <w:rFonts w:hint="cs"/>
+          <w:sz w:val="24"/>
+          <w:szCs w:val="24"/>
+          <w:rtl/>
+          <w:lang w:val="en-US"/>
+        </w:rPr>
+        <w:t xml:space="preserve"> </w:t>
+      </w:r>
+      <w:r>
+        <w:rPr>
+          <w:rFonts w:hint="cs"/>
+          <w:sz w:val="24"/>
+          <w:szCs w:val="24"/>
+          <w:rtl/>
+          <w:lang w:val="en-US"/>
+        </w:rPr>
+        <w:t xml:space="preserve">נקראת הפונקציה </w:t>
+      </w:r>
+      <w:r>
+        <w:rPr>
+          <w:sz w:val="24"/>
+          <w:szCs w:val="24"/>
+          <w:lang w:val="en-US"/>
+        </w:rPr>
+        <w:t>handle_version_update</w:t>
+      </w:r>
+      <w:r>
+        <w:rPr>
+          <w:rFonts w:hint="cs"/>
+          <w:sz w:val="24"/>
+          <w:szCs w:val="24"/>
+          <w:rtl/>
+          <w:lang w:val="en-US"/>
+        </w:rPr>
+        <w:t>, שמפרסרת את ההודעה ובודקת אם הגרסא המופצת היא עדכנית (כלומר, שהגרסא הקיימת כרגע היא יותר ישנה)</w:t>
+      </w:r>
+      <w:r>
+        <w:rPr>
+          <w:rFonts w:hint="cs"/>
+          <w:sz w:val="24"/>
+          <w:szCs w:val="24"/>
+          <w:rtl/>
+          <w:lang w:val="en-US"/>
+        </w:rPr>
+        <w:t>.</w:t>
+      </w:r>
+      <w:r>
+        <w:rPr>
+          <w:rFonts w:hint="cs"/>
+          <w:sz w:val="24"/>
+          <w:szCs w:val="24"/>
+          <w:rtl/>
+          <w:lang w:val="en-US"/>
+        </w:rPr>
+        <w:t xml:space="preserve"> לאחר בדיקה זו, במידה והגרסא אכן עדכנית, תקרא הפונקציה </w:t>
+      </w:r>
+      <w:r>
+        <w:rPr>
+          <w:sz w:val="24"/>
+          <w:szCs w:val="24"/>
+          <w:lang w:val="en-US"/>
+        </w:rPr>
+        <w:t>download_update</w:t>
+      </w:r>
+      <w:r>
+        <w:rPr>
+          <w:rFonts w:hint="cs"/>
+          <w:sz w:val="24"/>
+          <w:szCs w:val="24"/>
+          <w:rtl/>
+          <w:lang w:val="en-US"/>
+        </w:rPr>
+        <w:t xml:space="preserve"> (הסבר עליה למטה). לבסוף, אם השרת ביקש להפיץ את ההודעה בעזרת </w:t>
+      </w:r>
+      <w:r>
+        <w:rPr>
+          <w:sz w:val="24"/>
+          <w:szCs w:val="24"/>
+          <w:lang w:val="en-US"/>
+        </w:rPr>
+        <w:t>flag</w:t>
+      </w:r>
+      <w:r>
+        <w:rPr>
+          <w:rFonts w:hint="cs"/>
+          <w:sz w:val="24"/>
+          <w:szCs w:val="24"/>
+          <w:rtl/>
+          <w:lang w:val="en-US"/>
+        </w:rPr>
+        <w:t xml:space="preserve"> ה-</w:t>
+      </w:r>
+      <w:r>
+        <w:rPr>
+          <w:sz w:val="24"/>
+          <w:szCs w:val="24"/>
+          <w:lang w:val="en-US"/>
+        </w:rPr>
+        <w:t>spread</w:t>
+      </w:r>
+      <w:r>
+        <w:rPr>
+          <w:rFonts w:hint="cs"/>
+          <w:sz w:val="24"/>
+          <w:szCs w:val="24"/>
+          <w:rtl/>
+          <w:lang w:val="en-US"/>
+        </w:rPr>
+        <w:t xml:space="preserve">, היא תופץ בעזרת הפונקציה </w:t>
+      </w:r>
+      <w:r>
+        <w:rPr>
+          <w:sz w:val="24"/>
+          <w:szCs w:val="24"/>
+          <w:lang w:val="en-US"/>
+        </w:rPr>
+        <w:t>broadcast_message</w:t>
+      </w:r>
+      <w:r>
+        <w:rPr>
+          <w:rFonts w:hint="cs"/>
+          <w:sz w:val="24"/>
+          <w:szCs w:val="24"/>
+          <w:rtl/>
+          <w:lang w:val="en-US"/>
+        </w:rPr>
+        <w:t>.</w:t>
+      </w:r>
+    </w:p>
+    <w:p>
+      <w:pPr>
+        <w:pStyle w:val="ListParagraph"/>
+        <w:rPr>
+          <w:rFonts w:hint="cs"/>
+          <w:sz w:val="24"/>
+          <w:szCs w:val="24"/>
+          <w:rtl/>
+          <w:lang w:val="en-US"/>
+        </w:rPr>
+      </w:pPr>
+    </w:p>
+    <w:p>
+      <w:pPr>
+        <w:pStyle w:val="ListParagraph"/>
+        <w:numPr>
+          <w:ilvl w:val="0"/>
+          <w:numId w:val="3"/>
+        </w:numPr>
+        <w:bidi/>
+        <w:rPr>
+          <w:sz w:val="24"/>
+          <w:szCs w:val="24"/>
+          <w:lang w:val="en-US"/>
+        </w:rPr>
+      </w:pPr>
+      <w:r>
+        <w:rPr>
+          <w:rFonts w:hint="cs"/>
+          <w:sz w:val="24"/>
+          <w:szCs w:val="24"/>
+          <w:rtl/>
+          <w:lang w:val="en-US"/>
+        </w:rPr>
+        <w:t>עבור הודעות מסוג</w:t>
+      </w:r>
+      <w:r>
+        <w:rPr>
+          <w:rFonts w:hint="cs"/>
+          <w:sz w:val="24"/>
+          <w:szCs w:val="24"/>
+          <w:rtl/>
+          <w:lang w:val="en-US"/>
+        </w:rPr>
+        <w:t xml:space="preserve"> </w:t>
+      </w:r>
+      <w:r>
+        <w:rPr>
+          <w:sz w:val="24"/>
+          <w:szCs w:val="24"/>
+          <w:lang w:val="en-US"/>
+        </w:rPr>
+        <w:t>REQUEST_VERSION</w:t>
+      </w:r>
+      <w:r>
+        <w:rPr>
+          <w:rFonts w:hint="cs"/>
+          <w:sz w:val="24"/>
+          <w:szCs w:val="24"/>
+          <w:rtl/>
+          <w:lang w:val="en-US"/>
+        </w:rPr>
+        <w:t xml:space="preserve"> </w:t>
+      </w:r>
+      <w:r>
+        <w:rPr>
+          <w:sz w:val="24"/>
+          <w:szCs w:val="24"/>
+          <w:rtl/>
+          <w:lang w:val="en-US"/>
+        </w:rPr>
+        <w:t>–</w:t>
+      </w:r>
+      <w:r>
+        <w:rPr>
+          <w:rFonts w:hint="cs"/>
+          <w:sz w:val="24"/>
+          <w:szCs w:val="24"/>
+          <w:rtl/>
+          <w:lang w:val="en-US"/>
+        </w:rPr>
+        <w:t xml:space="preserve"> </w:t>
+      </w:r>
+      <w:r>
+        <w:rPr>
+          <w:rFonts w:hint="cs"/>
+          <w:sz w:val="24"/>
+          <w:szCs w:val="24"/>
+          <w:rtl/>
+          <w:lang w:val="en-US"/>
+        </w:rPr>
+        <w:t>הטיפול בהודעה זו הוא מעט שונה.</w:t>
+      </w:r>
+      <w:r>
+        <w:rPr>
+          <w:rFonts w:hint="cs"/>
+          <w:sz w:val="24"/>
+          <w:szCs w:val="24"/>
+          <w:rtl/>
+          <w:lang w:val="en-US"/>
+        </w:rPr>
+        <w:t xml:space="preserve"> זוהי ההודעה היחידה אשר מטופלת בצורה מקבילית, בעזרת </w:t>
+      </w:r>
+      <w:r>
+        <w:rPr>
+          <w:sz w:val="24"/>
+          <w:szCs w:val="24"/>
+          <w:lang w:val="en-US"/>
+        </w:rPr>
+        <w:t>thread</w:t>
+      </w:r>
+      <w:r>
+        <w:rPr>
+          <w:rFonts w:hint="cs"/>
+          <w:sz w:val="24"/>
+          <w:szCs w:val="24"/>
+          <w:rtl/>
+          <w:lang w:val="en-US"/>
+        </w:rPr>
+        <w:t xml:space="preserve"> נוסף שנוצר ברגע שהיא מתקבלת.</w:t>
+      </w:r>
+      <w:r>
+        <w:rPr>
+          <w:rFonts w:hint="cs"/>
+          <w:sz w:val="24"/>
+          <w:szCs w:val="24"/>
+          <w:rtl/>
+          <w:lang w:val="en-US"/>
+        </w:rPr>
+        <w:t xml:space="preserve"> ה-</w:t>
+      </w:r>
+      <w:r>
+        <w:rPr>
+          <w:sz w:val="24"/>
+          <w:szCs w:val="24"/>
+          <w:lang w:val="en-US"/>
+        </w:rPr>
+        <w:t>thread</w:t>
+      </w:r>
+      <w:r>
+        <w:rPr>
+          <w:rFonts w:hint="cs"/>
+          <w:sz w:val="24"/>
+          <w:szCs w:val="24"/>
+          <w:rtl/>
+          <w:lang w:val="en-US"/>
+        </w:rPr>
+        <w:t xml:space="preserve"> החדש מקבלת כפרמטרים את ההודעה ואת שולח וההודעה ומריץ את הפונקציה </w:t>
+      </w:r>
+      <w:r>
+        <w:rPr>
+          <w:sz w:val="24"/>
+          <w:szCs w:val="24"/>
+          <w:lang w:val="en-US"/>
+        </w:rPr>
+        <w:t>send_version_update</w:t>
+      </w:r>
+      <w:r>
+        <w:rPr>
+          <w:rFonts w:hint="cs"/>
+          <w:sz w:val="24"/>
+          <w:szCs w:val="24"/>
+          <w:rtl/>
+          <w:lang w:val="en-US"/>
+        </w:rPr>
+        <w:t>.</w:t>
+      </w:r>
+      <w:r>
+        <w:rPr>
+          <w:rFonts w:hint="cs"/>
+          <w:sz w:val="24"/>
+          <w:szCs w:val="24"/>
+          <w:rtl/>
+          <w:lang w:val="en-US"/>
+        </w:rPr>
+        <w:t xml:space="preserve"> </w:t>
+      </w:r>
+      <w:r>
+        <w:rPr>
+          <w:rFonts w:hint="cs"/>
+          <w:sz w:val="24"/>
+          <w:szCs w:val="24"/>
+          <w:rtl/>
+          <w:lang w:val="en-US"/>
+        </w:rPr>
+        <w:t xml:space="preserve">הפונקציה הזו </w:t>
+      </w:r>
+      <w:r>
+        <w:rPr>
+          <w:rFonts w:hint="cs"/>
+          <w:sz w:val="24"/>
+          <w:szCs w:val="24"/>
+          <w:rtl/>
+          <w:lang w:val="en-US"/>
+        </w:rPr>
+        <w:t xml:space="preserve">מפרסרת את ההודעה שהתקבלה, בודקת אם קיימת הגרסא המבוקשת בהודעה, ובמידה וכן, מתחילה לשלוח </w:t>
+      </w:r>
+      <w:r>
+        <w:rPr>
+          <w:rFonts w:hint="cs"/>
+          <w:sz w:val="24"/>
+          <w:szCs w:val="24"/>
+          <w:rtl/>
+          <w:lang w:val="en-US"/>
+        </w:rPr>
+        <w:t xml:space="preserve">אל </w:t>
+      </w:r>
+      <w:r>
+        <w:rPr>
+          <w:rFonts w:hint="cs"/>
+          <w:sz w:val="24"/>
+          <w:szCs w:val="24"/>
+          <w:rtl/>
+          <w:lang w:val="en-US"/>
+        </w:rPr>
+        <w:t>פורט ה-</w:t>
+      </w:r>
+      <w:r>
+        <w:rPr>
+          <w:rFonts w:hint="cs"/>
+          <w:sz w:val="24"/>
+          <w:szCs w:val="24"/>
+          <w:lang w:val="en-US"/>
+        </w:rPr>
+        <w:t>TCP</w:t>
+      </w:r>
+      <w:r>
+        <w:rPr>
+          <w:rFonts w:hint="cs"/>
+          <w:sz w:val="24"/>
+          <w:szCs w:val="24"/>
+          <w:rtl/>
+          <w:lang w:val="en-US"/>
+        </w:rPr>
+        <w:t xml:space="preserve"> שעליו מאזין השולח את קובץ העדכון ב-</w:t>
+      </w:r>
+      <w:r>
+        <w:rPr>
+          <w:sz w:val="24"/>
+          <w:szCs w:val="24"/>
+          <w:lang w:val="en-US"/>
+        </w:rPr>
+        <w:t>chunk</w:t>
+      </w:r>
+      <w:r>
+        <w:rPr>
+          <w:rFonts w:hint="cs"/>
+          <w:sz w:val="24"/>
+          <w:szCs w:val="24"/>
+          <w:rtl/>
+          <w:lang w:val="en-US"/>
+        </w:rPr>
+        <w:t>-ים.</w:t>
+      </w:r>
+      <w:r>
+        <w:rPr>
+          <w:rFonts w:hint="cs"/>
+          <w:sz w:val="24"/>
+          <w:szCs w:val="24"/>
+          <w:rtl/>
+          <w:lang w:val="en-US"/>
+        </w:rPr>
+        <w:t xml:space="preserve"> משום שכמה </w:t>
+      </w:r>
+      <w:r>
+        <w:rPr>
+          <w:rFonts w:hint="cs"/>
+          <w:sz w:val="24"/>
+          <w:szCs w:val="24"/>
+          <w:rtl/>
+          <w:lang w:val="en-US"/>
+        </w:rPr>
+        <w:t>לקוחות</w:t>
+      </w:r>
+      <w:r>
+        <w:rPr>
+          <w:rFonts w:hint="cs"/>
+          <w:sz w:val="24"/>
+          <w:szCs w:val="24"/>
+          <w:rtl/>
+          <w:lang w:val="en-US"/>
+        </w:rPr>
+        <w:t xml:space="preserve"> צפויים לבקש את עדכון הגרסא, יש צורך לטפל בהם במקביל בעזרת </w:t>
+      </w:r>
+      <w:r>
+        <w:rPr>
+          <w:sz w:val="24"/>
+          <w:szCs w:val="24"/>
+          <w:lang w:val="en-US"/>
+        </w:rPr>
+        <w:t>thread</w:t>
+      </w:r>
+      <w:r>
+        <w:rPr>
+          <w:rFonts w:hint="cs"/>
+          <w:sz w:val="24"/>
+          <w:szCs w:val="24"/>
+          <w:rtl/>
+          <w:lang w:val="en-US"/>
+        </w:rPr>
+        <w:t xml:space="preserve"> לכל אחד.</w:t>
+      </w:r>
+      <w:r>
+        <w:rPr>
+          <w:rFonts w:hint="cs"/>
+          <w:sz w:val="24"/>
+          <w:szCs w:val="24"/>
+          <w:rtl/>
+          <w:lang w:val="en-US"/>
+        </w:rPr>
+        <w:t xml:space="preserve"> בכל שאר הפונקציות לא נרצה לעשות זאת משום שבעת טיפול בהודעה המידע הקיים עלול להשתנות וזה עלול ליצור</w:t>
+      </w:r>
+      <w:r>
+        <w:rPr>
+          <w:sz w:val="24"/>
+          <w:szCs w:val="24"/>
+          <w:lang w:val="en-US"/>
+        </w:rPr>
+        <w:t>race condition</w:t>
+      </w:r>
+      <w:r>
+        <w:rPr>
+          <w:rFonts w:hint="cs"/>
+          <w:sz w:val="24"/>
+          <w:szCs w:val="24"/>
+          <w:rtl/>
+          <w:lang w:val="en-US"/>
+        </w:rPr>
+        <w:t xml:space="preserve"> במקרים מסוימים.</w:t>
+      </w:r>
+    </w:p>
+    <w:p>
+      <w:pPr>
+        <w:bidi/>
+        <w:ind w:left="360"/>
+        <w:rPr>
+          <w:rFonts w:hint="cs"/>
+          <w:sz w:val="24"/>
+          <w:szCs w:val="24"/>
+          <w:rtl/>
+          <w:lang w:val="en-US"/>
+        </w:rPr>
+      </w:pPr>
+      <w:r>
+        <w:rPr>
+          <w:rFonts w:hint="cs"/>
+          <w:sz w:val="24"/>
+          <w:szCs w:val="24"/>
+          <w:rtl/>
+          <w:lang w:val="en-US"/>
+        </w:rPr>
+        <w:t xml:space="preserve">הפונקציה </w:t>
+      </w:r>
+      <w:r>
+        <w:rPr>
+          <w:sz w:val="24"/>
+          <w:szCs w:val="24"/>
+          <w:lang w:val="en-US"/>
+        </w:rPr>
+        <w:t>download_update</w:t>
+      </w:r>
+      <w:r>
+        <w:rPr>
+          <w:rFonts w:hint="cs"/>
+          <w:sz w:val="24"/>
+          <w:szCs w:val="24"/>
+          <w:rtl/>
+          <w:lang w:val="en-US"/>
+        </w:rPr>
+        <w:t xml:space="preserve"> היא הפונקציה שנקראת לאחר קבלת </w:t>
+      </w:r>
+      <w:r>
+        <w:rPr>
+          <w:sz w:val="24"/>
+          <w:szCs w:val="24"/>
+          <w:lang w:val="en-US"/>
+        </w:rPr>
+        <w:t>VERSION_UPDATE</w:t>
+      </w:r>
+      <w:r>
+        <w:rPr>
+          <w:rFonts w:hint="cs"/>
+          <w:sz w:val="24"/>
+          <w:szCs w:val="24"/>
+          <w:rtl/>
+          <w:lang w:val="en-US"/>
+        </w:rPr>
+        <w:t>.</w:t>
+      </w:r>
+      <w:r>
+        <w:rPr>
+          <w:rFonts w:hint="cs"/>
+          <w:sz w:val="24"/>
+          <w:szCs w:val="24"/>
+          <w:rtl/>
+          <w:lang w:val="en-US"/>
+        </w:rPr>
+        <w:t xml:space="preserve"> כאשר היא נקראת, </w:t>
+      </w:r>
+      <w:r>
+        <w:rPr>
+          <w:rFonts w:hint="cs"/>
+          <w:sz w:val="24"/>
+          <w:szCs w:val="24"/>
+          <w:rtl/>
+          <w:lang w:val="en-US"/>
+        </w:rPr>
+        <w:t xml:space="preserve">היא פותחת שרת </w:t>
+      </w:r>
+      <w:r>
+        <w:rPr>
+          <w:rFonts w:hint="cs"/>
+          <w:sz w:val="24"/>
+          <w:szCs w:val="24"/>
+          <w:lang w:val="en-US"/>
+        </w:rPr>
+        <w:t>TCP</w:t>
+      </w:r>
+      <w:r>
+        <w:rPr>
+          <w:rFonts w:hint="cs"/>
+          <w:sz w:val="24"/>
+          <w:szCs w:val="24"/>
+          <w:rtl/>
+          <w:lang w:val="en-US"/>
+        </w:rPr>
+        <w:t xml:space="preserve"> בפורט אקראי ומתחילה להאזין עליו לחיבור.</w:t>
+      </w:r>
+      <w:r>
+        <w:rPr>
+          <w:rFonts w:hint="cs"/>
+          <w:sz w:val="24"/>
+          <w:szCs w:val="24"/>
+          <w:rtl/>
+          <w:lang w:val="en-US"/>
+        </w:rPr>
+        <w:t xml:space="preserve"> לאחר מכן, היא שולחת הודעה מסוג </w:t>
+      </w:r>
+      <w:r>
+        <w:rPr>
+          <w:sz w:val="24"/>
+          <w:szCs w:val="24"/>
+          <w:lang w:val="en-US"/>
+        </w:rPr>
+        <w:t>REQUEST_VERSION</w:t>
+      </w:r>
+      <w:r>
+        <w:rPr>
+          <w:rFonts w:hint="cs"/>
+          <w:sz w:val="24"/>
+          <w:szCs w:val="24"/>
+          <w:rtl/>
+          <w:lang w:val="en-US"/>
+        </w:rPr>
+        <w:t xml:space="preserve"> לשולח ההודעה המקורית שהודיע על קיום גרסא חדשה.</w:t>
+      </w:r>
+      <w:r>
+        <w:rPr>
+          <w:rFonts w:hint="cs"/>
+          <w:sz w:val="24"/>
+          <w:szCs w:val="24"/>
+          <w:rtl/>
+          <w:lang w:val="en-US"/>
+        </w:rPr>
+        <w:t xml:space="preserve"> לאחר שהצד השני יקבל את הודעת ה-</w:t>
+      </w:r>
+      <w:r>
+        <w:rPr>
+          <w:sz w:val="24"/>
+          <w:szCs w:val="24"/>
+          <w:lang w:val="en-US"/>
+        </w:rPr>
+        <w:t xml:space="preserve"> </w:t>
+      </w:r>
+      <w:r>
+        <w:rPr>
+          <w:sz w:val="24"/>
+          <w:szCs w:val="24"/>
+          <w:lang w:val="en-US"/>
+        </w:rPr>
+        <w:t>REQUEST_VERSION</w:t>
+      </w:r>
+      <w:r>
+        <w:rPr>
+          <w:rFonts w:hint="cs"/>
+          <w:sz w:val="24"/>
+          <w:szCs w:val="24"/>
+          <w:rtl/>
+          <w:lang w:val="en-US"/>
+        </w:rPr>
+        <w:t>הוא יתחיל לשלוח לנו את קובץ העדכון.</w:t>
+      </w:r>
+      <w:r>
+        <w:rPr>
+          <w:rFonts w:hint="cs"/>
+          <w:sz w:val="24"/>
+          <w:szCs w:val="24"/>
+          <w:rtl/>
+          <w:lang w:val="en-US"/>
+        </w:rPr>
+        <w:t xml:space="preserve"> אנו מקבלים את המידע שנשלח ושומרים אותו בקובץ עד אשר כל הקובץ מתקבל.</w:t>
+      </w:r>
+      <w:r>
+        <w:rPr>
+          <w:rFonts w:hint="cs"/>
+          <w:sz w:val="24"/>
+          <w:szCs w:val="24"/>
+          <w:rtl/>
+          <w:lang w:val="en-US"/>
+        </w:rPr>
+        <w:t xml:space="preserve"> לאחר מכן, אנו מאמתים את מקור הקובץ ע"י בדיקה של החתימה הדיגיטלית שלו</w:t>
+      </w:r>
+      <w:r>
+        <w:rPr>
+          <w:rFonts w:hint="cs"/>
+          <w:sz w:val="24"/>
+          <w:szCs w:val="24"/>
+          <w:rtl/>
+          <w:lang w:val="en-US"/>
+        </w:rPr>
+        <w:t>,</w:t>
+      </w:r>
+      <w:r>
+        <w:rPr>
+          <w:rFonts w:hint="cs"/>
+          <w:sz w:val="24"/>
+          <w:szCs w:val="24"/>
+          <w:rtl/>
+          <w:lang w:val="en-US"/>
+        </w:rPr>
+        <w:t xml:space="preserve"> ובמידה והוא מאומת, </w:t>
+      </w:r>
+      <w:r>
+        <w:rPr>
+          <w:rFonts w:hint="cs"/>
+          <w:sz w:val="24"/>
+          <w:szCs w:val="24"/>
+          <w:rtl/>
+          <w:lang w:val="en-US"/>
+        </w:rPr>
+        <w:t>אנו שומרים את המידע על הגרסא החדשה ב-</w:t>
+      </w:r>
+      <w:r>
+        <w:rPr>
+          <w:sz w:val="24"/>
+          <w:szCs w:val="24"/>
+          <w:lang w:val="en-US"/>
+        </w:rPr>
+        <w:t>registry</w:t>
+      </w:r>
+      <w:r>
+        <w:rPr>
+          <w:rFonts w:hint="cs"/>
+          <w:sz w:val="24"/>
+          <w:szCs w:val="24"/>
+          <w:rtl/>
+          <w:lang w:val="en-US"/>
+        </w:rPr>
+        <w:t xml:space="preserve"> ומסיימים את פעולת הפונקציה.</w:t>
+      </w:r>
+      <w:r>
+        <w:rPr>
+          <w:rFonts w:hint="cs"/>
+          <w:sz w:val="24"/>
+          <w:szCs w:val="24"/>
+          <w:rtl/>
+          <w:lang w:val="en-US"/>
+        </w:rPr>
+        <w:t xml:space="preserve"> כעת הגרסא החדשה הורדה ומחכה להתקנה. מי שבפועל יגרום להתקנת הגרסא החדשה יהיה ה-</w:t>
+      </w:r>
+      <w:r>
+        <w:rPr>
+          <w:sz w:val="24"/>
+          <w:szCs w:val="24"/>
+          <w:lang w:val="en-US"/>
+        </w:rPr>
+        <w:t>Launcher</w:t>
+      </w:r>
+      <w:r>
+        <w:rPr>
+          <w:rFonts w:hint="cs"/>
+          <w:sz w:val="24"/>
+          <w:szCs w:val="24"/>
+          <w:rtl/>
+          <w:lang w:val="en-US"/>
+        </w:rPr>
+        <w:t>, ע"פ בקשה של המשתמש.</w:t>
+      </w:r>
+    </w:p>
+    <w:p>
+      <w:pPr>
         <w:pStyle w:val="Heading3"/>
         <w:bidi/>
         <w:rPr>
-          <w:rFonts w:hint="cs"/>
           <w:sz w:val="28"/>
           <w:szCs w:val="28"/>
           <w:rtl/>
@@ -7295,7 +11736,7 @@
   <w:abstractNum w:abstractNumId="1" w15:restartNumberingAfterBreak="0">
     <w:nsid w:val="200C16CA"/>
     <w:multiLevelType w:val="hybridMultilevel"/>
-    <w:tmpl w:val="ECCE33F8"/>
+    <w:tmpl w:val="7C84338A"/>
     <w:lvl w:ilvl="0" w:tplc="20000001">
       <w:start w:val="1"/>
       <w:numFmt w:val="bullet"/>

</xml_diff>

<commit_message>
Finished Updater in DOCX
</commit_message>
<xml_diff>
--- a/תיק פרויקט.docx
+++ b/תיק פרויקט.docx
@@ -26,7 +26,7 @@
         <w:t>עמוד פתיחה</w:t>
       </w:r>
     </w:p>
-    <w:bookmarkStart w:id="0" w:name="_Toc55577062" w:displacedByCustomXml="next"/>
+    <w:bookmarkStart w:id="0" w:name="_Toc55690809" w:displacedByCustomXml="next"/>
     <w:sdt>
       <w:sdtPr>
         <w:rPr>
@@ -88,7 +88,7 @@
               <w:color w:val="auto"/>
               <w:sz w:val="22"/>
               <w:szCs w:val="22"/>
-              <w:lang w:eastAsia="en-IL"/>
+              <w:lang w:val="en-IL" w:eastAsia="en-IL"/>
             </w:rPr>
           </w:pPr>
           <w:r>
@@ -100,7 +100,7 @@
           <w:r>
             <w:fldChar w:fldCharType="separate"/>
           </w:r>
-          <w:hyperlink w:anchor="_Toc55577062" w:history="1">
+          <w:hyperlink w:anchor="_Toc55690809" w:history="1">
             <w:r>
               <w:rPr>
                 <w:rStyle w:val="Hyperlink"/>
@@ -128,7 +128,7 @@
                 <w:noProof/>
                 <w:webHidden/>
               </w:rPr>
-              <w:instrText xml:space="preserve"> PAGEREF _Toc55577062 \h </w:instrText>
+              <w:instrText xml:space="preserve"> PAGEREF _Toc55690809 \h </w:instrText>
             </w:r>
             <w:r>
               <w:rPr>
@@ -172,10 +172,10 @@
               <w:color w:val="auto"/>
               <w:sz w:val="22"/>
               <w:szCs w:val="22"/>
-              <w:lang w:eastAsia="en-IL"/>
+              <w:lang w:val="en-IL" w:eastAsia="en-IL"/>
             </w:rPr>
           </w:pPr>
-          <w:hyperlink w:anchor="_Toc55577063" w:history="1">
+          <w:hyperlink w:anchor="_Toc55690810" w:history="1">
             <w:r>
               <w:rPr>
                 <w:rStyle w:val="Hyperlink"/>
@@ -203,7 +203,7 @@
                 <w:noProof/>
                 <w:webHidden/>
               </w:rPr>
-              <w:instrText xml:space="preserve"> PAGEREF _Toc55577063 \h </w:instrText>
+              <w:instrText xml:space="preserve"> PAGEREF _Toc55690810 \h </w:instrText>
             </w:r>
             <w:r>
               <w:rPr>
@@ -247,10 +247,10 @@
               <w:color w:val="auto"/>
               <w:sz w:val="22"/>
               <w:szCs w:val="22"/>
-              <w:lang w:eastAsia="en-IL"/>
+              <w:lang w:val="en-IL" w:eastAsia="en-IL"/>
             </w:rPr>
           </w:pPr>
-          <w:hyperlink w:anchor="_Toc55577064" w:history="1">
+          <w:hyperlink w:anchor="_Toc55690811" w:history="1">
             <w:r>
               <w:rPr>
                 <w:rStyle w:val="Hyperlink"/>
@@ -278,7 +278,7 @@
                 <w:noProof/>
                 <w:webHidden/>
               </w:rPr>
-              <w:instrText xml:space="preserve"> PAGEREF _Toc55577064 \h </w:instrText>
+              <w:instrText xml:space="preserve"> PAGEREF _Toc55690811 \h </w:instrText>
             </w:r>
             <w:r>
               <w:rPr>
@@ -322,10 +322,10 @@
               <w:color w:val="auto"/>
               <w:sz w:val="22"/>
               <w:szCs w:val="22"/>
-              <w:lang w:eastAsia="en-IL"/>
+              <w:lang w:val="en-IL" w:eastAsia="en-IL"/>
             </w:rPr>
           </w:pPr>
-          <w:hyperlink w:anchor="_Toc55577065" w:history="1">
+          <w:hyperlink w:anchor="_Toc55690812" w:history="1">
             <w:r>
               <w:rPr>
                 <w:rStyle w:val="Hyperlink"/>
@@ -353,7 +353,7 @@
                 <w:noProof/>
                 <w:webHidden/>
               </w:rPr>
-              <w:instrText xml:space="preserve"> PAGEREF _Toc55577065 \h </w:instrText>
+              <w:instrText xml:space="preserve"> PAGEREF _Toc55690812 \h </w:instrText>
             </w:r>
             <w:r>
               <w:rPr>
@@ -395,10 +395,10 @@
               <w:noProof/>
               <w:color w:val="auto"/>
               <w:spacing w:val="0"/>
-              <w:lang w:eastAsia="en-IL"/>
+              <w:lang w:val="en-IL" w:eastAsia="en-IL"/>
             </w:rPr>
           </w:pPr>
-          <w:hyperlink w:anchor="_Toc55577066" w:history="1">
+          <w:hyperlink w:anchor="_Toc55690813" w:history="1">
             <w:r>
               <w:rPr>
                 <w:rStyle w:val="Hyperlink"/>
@@ -434,7 +434,7 @@
                 <w:noProof/>
                 <w:webHidden/>
               </w:rPr>
-              <w:instrText xml:space="preserve"> PAGEREF _Toc55577066 \h </w:instrText>
+              <w:instrText xml:space="preserve"> PAGEREF _Toc55690813 \h </w:instrText>
             </w:r>
             <w:r>
               <w:rPr>
@@ -476,10 +476,10 @@
               <w:noProof/>
               <w:color w:val="auto"/>
               <w:spacing w:val="0"/>
-              <w:lang w:eastAsia="en-IL"/>
+              <w:lang w:val="en-IL" w:eastAsia="en-IL"/>
             </w:rPr>
           </w:pPr>
-          <w:hyperlink w:anchor="_Toc55577067" w:history="1">
+          <w:hyperlink w:anchor="_Toc55690814" w:history="1">
             <w:r>
               <w:rPr>
                 <w:rStyle w:val="Hyperlink"/>
@@ -514,7 +514,7 @@
                 <w:noProof/>
                 <w:webHidden/>
               </w:rPr>
-              <w:instrText xml:space="preserve"> PAGEREF _Toc55577067 \h </w:instrText>
+              <w:instrText xml:space="preserve"> PAGEREF _Toc55690814 \h </w:instrText>
             </w:r>
             <w:r>
               <w:rPr>
@@ -556,10 +556,10 @@
               <w:noProof/>
               <w:color w:val="auto"/>
               <w:spacing w:val="0"/>
-              <w:lang w:eastAsia="en-IL"/>
+              <w:lang w:val="en-IL" w:eastAsia="en-IL"/>
             </w:rPr>
           </w:pPr>
-          <w:hyperlink w:anchor="_Toc55577068" w:history="1">
+          <w:hyperlink w:anchor="_Toc55690815" w:history="1">
             <w:r>
               <w:rPr>
                 <w:rStyle w:val="Hyperlink"/>
@@ -594,7 +594,7 @@
                 <w:noProof/>
                 <w:webHidden/>
               </w:rPr>
-              <w:instrText xml:space="preserve"> PAGEREF _Toc55577068 \h </w:instrText>
+              <w:instrText xml:space="preserve"> PAGEREF _Toc55690815 \h </w:instrText>
             </w:r>
             <w:r>
               <w:rPr>
@@ -638,10 +638,10 @@
               <w:color w:val="auto"/>
               <w:sz w:val="22"/>
               <w:szCs w:val="22"/>
-              <w:lang w:eastAsia="en-IL"/>
+              <w:lang w:val="en-IL" w:eastAsia="en-IL"/>
             </w:rPr>
           </w:pPr>
-          <w:hyperlink w:anchor="_Toc55577069" w:history="1">
+          <w:hyperlink w:anchor="_Toc55690816" w:history="1">
             <w:r>
               <w:rPr>
                 <w:rStyle w:val="Hyperlink"/>
@@ -669,7 +669,7 @@
                 <w:noProof/>
                 <w:webHidden/>
               </w:rPr>
-              <w:instrText xml:space="preserve"> PAGEREF _Toc55577069 \h </w:instrText>
+              <w:instrText xml:space="preserve"> PAGEREF _Toc55690816 \h </w:instrText>
             </w:r>
             <w:r>
               <w:rPr>
@@ -711,10 +711,10 @@
               <w:noProof/>
               <w:color w:val="auto"/>
               <w:spacing w:val="0"/>
-              <w:lang w:eastAsia="en-IL"/>
+              <w:lang w:val="en-IL" w:eastAsia="en-IL"/>
             </w:rPr>
           </w:pPr>
-          <w:hyperlink w:anchor="_Toc55577070" w:history="1">
+          <w:hyperlink w:anchor="_Toc55690817" w:history="1">
             <w:r>
               <w:rPr>
                 <w:rStyle w:val="Hyperlink"/>
@@ -749,7 +749,7 @@
                 <w:noProof/>
                 <w:webHidden/>
               </w:rPr>
-              <w:instrText xml:space="preserve"> PAGEREF _Toc55577070 \h </w:instrText>
+              <w:instrText xml:space="preserve"> PAGEREF _Toc55690817 \h </w:instrText>
             </w:r>
             <w:r>
               <w:rPr>
@@ -788,10 +788,12 @@
             </w:tabs>
             <w:bidi/>
             <w:rPr>
+              <w:rFonts w:eastAsiaTheme="minorEastAsia"/>
               <w:noProof/>
+              <w:lang w:val="en-IL" w:eastAsia="en-IL"/>
             </w:rPr>
           </w:pPr>
-          <w:hyperlink w:anchor="_Toc55577071" w:history="1">
+          <w:hyperlink w:anchor="_Toc55690818" w:history="1">
             <w:r>
               <w:rPr>
                 <w:rStyle w:val="Hyperlink"/>
@@ -828,7 +830,7 @@
                 <w:noProof/>
                 <w:webHidden/>
               </w:rPr>
-              <w:instrText xml:space="preserve"> PAGEREF _Toc55577071 \h </w:instrText>
+              <w:instrText xml:space="preserve"> PAGEREF _Toc55690818 \h </w:instrText>
             </w:r>
             <w:r>
               <w:rPr>
@@ -867,10 +869,12 @@
             </w:tabs>
             <w:bidi/>
             <w:rPr>
+              <w:rFonts w:eastAsiaTheme="minorEastAsia"/>
               <w:noProof/>
+              <w:lang w:val="en-IL" w:eastAsia="en-IL"/>
             </w:rPr>
           </w:pPr>
-          <w:hyperlink w:anchor="_Toc55577072" w:history="1">
+          <w:hyperlink w:anchor="_Toc55690819" w:history="1">
             <w:r>
               <w:rPr>
                 <w:rStyle w:val="Hyperlink"/>
@@ -907,7 +911,7 @@
                 <w:noProof/>
                 <w:webHidden/>
               </w:rPr>
-              <w:instrText xml:space="preserve"> PAGEREF _Toc55577072 \h </w:instrText>
+              <w:instrText xml:space="preserve"> PAGEREF _Toc55690819 \h </w:instrText>
             </w:r>
             <w:r>
               <w:rPr>
@@ -946,10 +950,12 @@
             </w:tabs>
             <w:bidi/>
             <w:rPr>
+              <w:rFonts w:eastAsiaTheme="minorEastAsia"/>
               <w:noProof/>
+              <w:lang w:val="en-IL" w:eastAsia="en-IL"/>
             </w:rPr>
           </w:pPr>
-          <w:hyperlink w:anchor="_Toc55577073" w:history="1">
+          <w:hyperlink w:anchor="_Toc55690820" w:history="1">
             <w:r>
               <w:rPr>
                 <w:rStyle w:val="Hyperlink"/>
@@ -986,7 +992,7 @@
                 <w:noProof/>
                 <w:webHidden/>
               </w:rPr>
-              <w:instrText xml:space="preserve"> PAGEREF _Toc55577073 \h </w:instrText>
+              <w:instrText xml:space="preserve"> PAGEREF _Toc55690820 \h </w:instrText>
             </w:r>
             <w:r>
               <w:rPr>
@@ -1025,10 +1031,12 @@
             </w:tabs>
             <w:bidi/>
             <w:rPr>
+              <w:rFonts w:eastAsiaTheme="minorEastAsia"/>
               <w:noProof/>
+              <w:lang w:val="en-IL" w:eastAsia="en-IL"/>
             </w:rPr>
           </w:pPr>
-          <w:hyperlink w:anchor="_Toc55577074" w:history="1">
+          <w:hyperlink w:anchor="_Toc55690821" w:history="1">
             <w:r>
               <w:rPr>
                 <w:rStyle w:val="Hyperlink"/>
@@ -1065,7 +1073,7 @@
                 <w:noProof/>
                 <w:webHidden/>
               </w:rPr>
-              <w:instrText xml:space="preserve"> PAGEREF _Toc55577074 \h </w:instrText>
+              <w:instrText xml:space="preserve"> PAGEREF _Toc55690821 \h </w:instrText>
             </w:r>
             <w:r>
               <w:rPr>
@@ -1085,7 +1093,7 @@
                 <w:noProof/>
                 <w:webHidden/>
               </w:rPr>
-              <w:t>6</w:t>
+              <w:t>7</w:t>
             </w:r>
             <w:r>
               <w:rPr>
@@ -1104,10 +1112,12 @@
             </w:tabs>
             <w:bidi/>
             <w:rPr>
+              <w:rFonts w:eastAsiaTheme="minorEastAsia"/>
               <w:noProof/>
+              <w:lang w:val="en-IL" w:eastAsia="en-IL"/>
             </w:rPr>
           </w:pPr>
-          <w:hyperlink w:anchor="_Toc55577075" w:history="1">
+          <w:hyperlink w:anchor="_Toc55690822" w:history="1">
             <w:r>
               <w:rPr>
                 <w:rStyle w:val="Hyperlink"/>
@@ -1144,7 +1154,7 @@
                 <w:noProof/>
                 <w:webHidden/>
               </w:rPr>
-              <w:instrText xml:space="preserve"> PAGEREF _Toc55577075 \h </w:instrText>
+              <w:instrText xml:space="preserve"> PAGEREF _Toc55690822 \h </w:instrText>
             </w:r>
             <w:r>
               <w:rPr>
@@ -1164,7 +1174,7 @@
                 <w:noProof/>
                 <w:webHidden/>
               </w:rPr>
-              <w:t>6</w:t>
+              <w:t>8</w:t>
             </w:r>
             <w:r>
               <w:rPr>
@@ -1183,10 +1193,12 @@
             </w:tabs>
             <w:bidi/>
             <w:rPr>
+              <w:rFonts w:eastAsiaTheme="minorEastAsia"/>
               <w:noProof/>
+              <w:lang w:val="en-IL" w:eastAsia="en-IL"/>
             </w:rPr>
           </w:pPr>
-          <w:hyperlink w:anchor="_Toc55577076" w:history="1">
+          <w:hyperlink w:anchor="_Toc55690823" w:history="1">
             <w:r>
               <w:rPr>
                 <w:rStyle w:val="Hyperlink"/>
@@ -1223,7 +1235,7 @@
                 <w:noProof/>
                 <w:webHidden/>
               </w:rPr>
-              <w:instrText xml:space="preserve"> PAGEREF _Toc55577076 \h </w:instrText>
+              <w:instrText xml:space="preserve"> PAGEREF _Toc55690823 \h </w:instrText>
             </w:r>
             <w:r>
               <w:rPr>
@@ -1243,7 +1255,80 @@
                 <w:noProof/>
                 <w:webHidden/>
               </w:rPr>
-              <w:t>6</w:t>
+              <w:t>9</w:t>
+            </w:r>
+            <w:r>
+              <w:rPr>
+                <w:noProof/>
+                <w:webHidden/>
+              </w:rPr>
+              <w:fldChar w:fldCharType="end"/>
+            </w:r>
+          </w:hyperlink>
+        </w:p>
+        <w:p>
+          <w:pPr>
+            <w:pStyle w:val="TOC3"/>
+            <w:tabs>
+              <w:tab w:val="right" w:leader="dot" w:pos="9016"/>
+            </w:tabs>
+            <w:bidi/>
+            <w:rPr>
+              <w:rFonts w:eastAsiaTheme="minorEastAsia"/>
+              <w:noProof/>
+              <w:lang w:val="en-IL" w:eastAsia="en-IL"/>
+            </w:rPr>
+          </w:pPr>
+          <w:hyperlink w:anchor="_Toc55690824" w:history="1">
+            <w:r>
+              <w:rPr>
+                <w:rStyle w:val="Hyperlink"/>
+                <w:noProof/>
+                <w:rtl/>
+                <w:lang w:val="en-US"/>
+              </w:rPr>
+              <w:t>פרטים כלליים</w:t>
+            </w:r>
+            <w:r>
+              <w:rPr>
+                <w:noProof/>
+                <w:webHidden/>
+              </w:rPr>
+              <w:tab/>
+            </w:r>
+            <w:r>
+              <w:rPr>
+                <w:noProof/>
+                <w:webHidden/>
+              </w:rPr>
+              <w:fldChar w:fldCharType="begin"/>
+            </w:r>
+            <w:r>
+              <w:rPr>
+                <w:noProof/>
+                <w:webHidden/>
+              </w:rPr>
+              <w:instrText xml:space="preserve"> PAGEREF _Toc55690824 \h </w:instrText>
+            </w:r>
+            <w:r>
+              <w:rPr>
+                <w:noProof/>
+                <w:webHidden/>
+              </w:rPr>
+            </w:r>
+            <w:r>
+              <w:rPr>
+                <w:noProof/>
+                <w:webHidden/>
+              </w:rPr>
+              <w:fldChar w:fldCharType="separate"/>
+            </w:r>
+            <w:r>
+              <w:rPr>
+                <w:noProof/>
+                <w:webHidden/>
+              </w:rPr>
+              <w:t>10</w:t>
             </w:r>
             <w:r>
               <w:rPr>
@@ -1265,10 +1350,10 @@
               <w:noProof/>
               <w:color w:val="auto"/>
               <w:spacing w:val="0"/>
-              <w:lang w:eastAsia="en-IL"/>
+              <w:lang w:val="en-IL" w:eastAsia="en-IL"/>
             </w:rPr>
           </w:pPr>
-          <w:hyperlink w:anchor="_Toc55577077" w:history="1">
+          <w:hyperlink w:anchor="_Toc55690825" w:history="1">
             <w:r>
               <w:rPr>
                 <w:rStyle w:val="Hyperlink"/>
@@ -1303,7 +1388,7 @@
                 <w:noProof/>
                 <w:webHidden/>
               </w:rPr>
-              <w:instrText xml:space="preserve"> PAGEREF _Toc55577077 \h </w:instrText>
+              <w:instrText xml:space="preserve"> PAGEREF _Toc55690825 \h </w:instrText>
             </w:r>
             <w:r>
               <w:rPr>
@@ -1323,7 +1408,7 @@
                 <w:noProof/>
                 <w:webHidden/>
               </w:rPr>
-              <w:t>7</w:t>
+              <w:t>11</w:t>
             </w:r>
             <w:r>
               <w:rPr>
@@ -1345,10 +1430,10 @@
               <w:noProof/>
               <w:color w:val="auto"/>
               <w:spacing w:val="0"/>
-              <w:lang w:eastAsia="en-IL"/>
+              <w:lang w:val="en-IL" w:eastAsia="en-IL"/>
             </w:rPr>
           </w:pPr>
-          <w:hyperlink w:anchor="_Toc55577078" w:history="1">
+          <w:hyperlink w:anchor="_Toc55690826" w:history="1">
             <w:r>
               <w:rPr>
                 <w:rStyle w:val="Hyperlink"/>
@@ -1383,7 +1468,7 @@
                 <w:noProof/>
                 <w:webHidden/>
               </w:rPr>
-              <w:instrText xml:space="preserve"> PAGEREF _Toc55577078 \h </w:instrText>
+              <w:instrText xml:space="preserve"> PAGEREF _Toc55690826 \h </w:instrText>
             </w:r>
             <w:r>
               <w:rPr>
@@ -1403,7 +1488,7 @@
                 <w:noProof/>
                 <w:webHidden/>
               </w:rPr>
-              <w:t>8</w:t>
+              <w:t>12</w:t>
             </w:r>
             <w:r>
               <w:rPr>
@@ -1427,10 +1512,10 @@
               <w:color w:val="auto"/>
               <w:sz w:val="22"/>
               <w:szCs w:val="22"/>
-              <w:lang w:eastAsia="en-IL"/>
+              <w:lang w:val="en-IL" w:eastAsia="en-IL"/>
             </w:rPr>
           </w:pPr>
-          <w:hyperlink w:anchor="_Toc55577079" w:history="1">
+          <w:hyperlink w:anchor="_Toc55690827" w:history="1">
             <w:r>
               <w:rPr>
                 <w:rStyle w:val="Hyperlink"/>
@@ -1492,7 +1577,7 @@
                 <w:noProof/>
                 <w:webHidden/>
               </w:rPr>
-              <w:instrText xml:space="preserve"> PAGEREF _Toc55577079 \h </w:instrText>
+              <w:instrText xml:space="preserve"> PAGEREF _Toc55690827 \h </w:instrText>
             </w:r>
             <w:r>
               <w:rPr>
@@ -1512,7 +1597,7 @@
                 <w:noProof/>
                 <w:webHidden/>
               </w:rPr>
-              <w:t>9</w:t>
+              <w:t>13</w:t>
             </w:r>
             <w:r>
               <w:rPr>
@@ -1536,10 +1621,10 @@
               <w:color w:val="auto"/>
               <w:sz w:val="22"/>
               <w:szCs w:val="22"/>
-              <w:lang w:eastAsia="en-IL"/>
+              <w:lang w:val="en-IL" w:eastAsia="en-IL"/>
             </w:rPr>
           </w:pPr>
-          <w:hyperlink w:anchor="_Toc55577080" w:history="1">
+          <w:hyperlink w:anchor="_Toc55690828" w:history="1">
             <w:r>
               <w:rPr>
                 <w:rStyle w:val="Hyperlink"/>
@@ -1584,7 +1669,7 @@
                 <w:noProof/>
                 <w:webHidden/>
               </w:rPr>
-              <w:instrText xml:space="preserve"> PAGEREF _Toc55577080 \h </w:instrText>
+              <w:instrText xml:space="preserve"> PAGEREF _Toc55690828 \h </w:instrText>
             </w:r>
             <w:r>
               <w:rPr>
@@ -1604,7 +1689,7 @@
                 <w:noProof/>
                 <w:webHidden/>
               </w:rPr>
-              <w:t>10</w:t>
+              <w:t>14</w:t>
             </w:r>
             <w:r>
               <w:rPr>
@@ -1628,10 +1713,10 @@
               <w:color w:val="auto"/>
               <w:sz w:val="22"/>
               <w:szCs w:val="22"/>
-              <w:lang w:eastAsia="en-IL"/>
+              <w:lang w:val="en-IL" w:eastAsia="en-IL"/>
             </w:rPr>
           </w:pPr>
-          <w:hyperlink w:anchor="_Toc55577081" w:history="1">
+          <w:hyperlink w:anchor="_Toc55690829" w:history="1">
             <w:r>
               <w:rPr>
                 <w:rStyle w:val="Hyperlink"/>
@@ -1659,7 +1744,7 @@
                 <w:noProof/>
                 <w:webHidden/>
               </w:rPr>
-              <w:instrText xml:space="preserve"> PAGEREF _Toc55577081 \h </w:instrText>
+              <w:instrText xml:space="preserve"> PAGEREF _Toc55690829 \h </w:instrText>
             </w:r>
             <w:r>
               <w:rPr>
@@ -1679,7 +1764,7 @@
                 <w:noProof/>
                 <w:webHidden/>
               </w:rPr>
-              <w:t>11</w:t>
+              <w:t>15</w:t>
             </w:r>
             <w:r>
               <w:rPr>
@@ -1726,7 +1811,7 @@
           <w:rtl/>
         </w:rPr>
       </w:pPr>
-      <w:bookmarkStart w:id="1" w:name="_Toc55577063"/>
+      <w:bookmarkStart w:id="1" w:name="_Toc55690810"/>
       <w:r>
         <w:rPr>
           <w:rFonts w:hint="cs"/>
@@ -2522,7 +2607,7 @@
           <w:rtl/>
         </w:rPr>
       </w:pPr>
-      <w:bookmarkStart w:id="2" w:name="_Toc55577064"/>
+      <w:bookmarkStart w:id="2" w:name="_Toc55690811"/>
       <w:r>
         <w:rPr>
           <w:rFonts w:hint="cs"/>
@@ -3412,7 +3497,7 @@
           <w:rtl/>
         </w:rPr>
       </w:pPr>
-      <w:bookmarkStart w:id="3" w:name="_Toc55577065"/>
+      <w:bookmarkStart w:id="3" w:name="_Toc55690812"/>
       <w:r>
         <w:rPr>
           <w:rFonts w:hint="cs"/>
@@ -3453,7 +3538,7 @@
           <w:lang w:val="en-US"/>
         </w:rPr>
       </w:pPr>
-      <w:bookmarkStart w:id="4" w:name="_Toc55577066"/>
+      <w:bookmarkStart w:id="4" w:name="_Toc55690813"/>
       <w:r>
         <w:rPr>
           <w:rFonts w:hint="cs"/>
@@ -3654,7 +3739,7 @@
           <w:rtl/>
         </w:rPr>
       </w:pPr>
-      <w:bookmarkStart w:id="5" w:name="_Toc55577067"/>
+      <w:bookmarkStart w:id="5" w:name="_Toc55690814"/>
       <w:r>
         <w:rPr>
           <w:rFonts w:hint="cs"/>
@@ -4133,7 +4218,7 @@
           <w:rtl/>
         </w:rPr>
       </w:pPr>
-      <w:bookmarkStart w:id="6" w:name="_Toc55577068"/>
+      <w:bookmarkStart w:id="6" w:name="_Toc55690815"/>
       <w:r>
         <w:rPr>
           <w:rFonts w:hint="cs"/>
@@ -4506,7 +4591,7 @@
           <w:rtl/>
         </w:rPr>
       </w:pPr>
-      <w:bookmarkStart w:id="7" w:name="_Toc55577069"/>
+      <w:bookmarkStart w:id="7" w:name="_Toc55690816"/>
       <w:r>
         <w:rPr>
           <w:rFonts w:hint="cs"/>
@@ -4547,7 +4632,7 @@
           <w:rtl/>
         </w:rPr>
       </w:pPr>
-      <w:bookmarkStart w:id="8" w:name="_Toc55577070"/>
+      <w:bookmarkStart w:id="8" w:name="_Toc55690817"/>
       <w:r>
         <w:rPr>
           <w:rFonts w:hint="cs"/>
@@ -4587,7 +4672,7 @@
           <w:lang w:val="en-US"/>
         </w:rPr>
       </w:pPr>
-      <w:bookmarkStart w:id="9" w:name="_Toc55577071"/>
+      <w:bookmarkStart w:id="9" w:name="_Toc55690818"/>
       <w:r>
         <w:rPr>
           <w:rFonts w:hint="cs"/>
@@ -5084,7 +5169,7 @@
           <w:lang w:val="en-US"/>
         </w:rPr>
       </w:pPr>
-      <w:bookmarkStart w:id="10" w:name="_Toc55577072"/>
+      <w:bookmarkStart w:id="10" w:name="_Toc55690819"/>
       <w:r>
         <w:rPr>
           <w:rFonts w:hint="cs"/>
@@ -5447,7 +5532,7 @@
           <w:lang w:val="en-US"/>
         </w:rPr>
       </w:pPr>
-      <w:bookmarkStart w:id="11" w:name="_Toc55577073"/>
+      <w:bookmarkStart w:id="11" w:name="_Toc55690820"/>
       <w:r>
         <w:rPr>
           <w:rFonts w:hint="cs"/>
@@ -6572,7 +6657,7 @@
           <w:lang w:val="en-US"/>
         </w:rPr>
       </w:pPr>
-      <w:bookmarkStart w:id="12" w:name="_Toc55577074"/>
+      <w:bookmarkStart w:id="12" w:name="_Toc55690821"/>
       <w:r>
         <w:rPr>
           <w:rFonts w:hint="cs"/>
@@ -6896,14 +6981,12 @@
         <w:rPr>
           <w:sz w:val="24"/>
           <w:szCs w:val="24"/>
-          <w:lang w:val="en-IL"/>
-        </w:rPr>
-      </w:pPr>
-      <w:r>
-        <w:rPr>
-          <w:sz w:val="24"/>
-          <w:szCs w:val="24"/>
-          <w:lang w:val="en-IL"/>
+        </w:rPr>
+      </w:pPr>
+      <w:r>
+        <w:rPr>
+          <w:sz w:val="24"/>
+          <w:szCs w:val="24"/>
         </w:rPr>
         <w:t>VERSION_UPDATE_MESSAGE</w:t>
       </w:r>
@@ -6913,7 +6996,6 @@
           <w:sz w:val="24"/>
           <w:szCs w:val="24"/>
           <w:rtl/>
-          <w:lang w:val="en-IL"/>
         </w:rPr>
         <w:t xml:space="preserve"> </w:t>
       </w:r>
@@ -6922,7 +7004,6 @@
           <w:sz w:val="24"/>
           <w:szCs w:val="24"/>
           <w:rtl/>
-          <w:lang w:val="en-IL"/>
         </w:rPr>
         <w:t>–</w:t>
       </w:r>
@@ -6932,7 +7013,6 @@
           <w:sz w:val="24"/>
           <w:szCs w:val="24"/>
           <w:rtl/>
-          <w:lang w:val="en-IL"/>
         </w:rPr>
         <w:t xml:space="preserve"> הודעה המודיעה ליעד</w:t>
       </w:r>
@@ -6942,7 +7022,6 @@
           <w:sz w:val="24"/>
           <w:szCs w:val="24"/>
           <w:rtl/>
-          <w:lang w:val="en-IL"/>
         </w:rPr>
         <w:t>ה</w:t>
       </w:r>
@@ -6952,7 +7031,6 @@
           <w:sz w:val="24"/>
           <w:szCs w:val="24"/>
           <w:rtl/>
-          <w:lang w:val="en-IL"/>
         </w:rPr>
         <w:t xml:space="preserve"> כי מופצת גרס</w:t>
       </w:r>
@@ -6962,7 +7040,6 @@
           <w:sz w:val="24"/>
           <w:szCs w:val="24"/>
           <w:rtl/>
-          <w:lang w:val="en-IL"/>
         </w:rPr>
         <w:t>א</w:t>
       </w:r>
@@ -6972,7 +7049,6 @@
           <w:sz w:val="24"/>
           <w:szCs w:val="24"/>
           <w:rtl/>
-          <w:lang w:val="en-IL"/>
         </w:rPr>
         <w:t>.</w:t>
       </w:r>
@@ -6982,7 +7058,6 @@
           <w:sz w:val="24"/>
           <w:szCs w:val="24"/>
           <w:rtl/>
-          <w:lang w:val="en-IL"/>
         </w:rPr>
         <w:t xml:space="preserve"> במידה והגרסא המופיעה בהודעה אינה חדשה יותר מהגרסאת העדכון הקיימת, ה-</w:t>
       </w:r>
@@ -7019,7 +7094,6 @@
           <w:sz w:val="24"/>
           <w:szCs w:val="24"/>
           <w:rtl/>
-          <w:lang w:val="en-IL"/>
         </w:rPr>
         <w:t xml:space="preserve"> </w:t>
       </w:r>
@@ -7029,7 +7103,6 @@
           <w:sz w:val="24"/>
           <w:szCs w:val="24"/>
           <w:rtl/>
-          <w:lang w:val="en-IL"/>
         </w:rPr>
         <w:t>מבנה ההודעה:</w:t>
       </w:r>
@@ -7045,7 +7118,6 @@
         <w:rPr>
           <w:sz w:val="24"/>
           <w:szCs w:val="24"/>
-          <w:lang w:val="en-IL"/>
         </w:rPr>
       </w:pPr>
       <w:r>
@@ -7142,7 +7214,6 @@
         <w:rPr>
           <w:sz w:val="24"/>
           <w:szCs w:val="24"/>
-          <w:lang w:val="en-IL"/>
         </w:rPr>
       </w:pPr>
       <w:r>
@@ -7204,7 +7275,6 @@
         <w:rPr>
           <w:sz w:val="24"/>
           <w:szCs w:val="24"/>
-          <w:lang w:val="en-IL"/>
         </w:rPr>
       </w:pPr>
       <w:r>
@@ -7274,7 +7344,6 @@
         <w:rPr>
           <w:sz w:val="24"/>
           <w:szCs w:val="24"/>
-          <w:lang w:val="en-IL"/>
         </w:rPr>
       </w:pPr>
       <w:r>
@@ -7344,7 +7413,6 @@
         <w:rPr>
           <w:sz w:val="24"/>
           <w:szCs w:val="24"/>
-          <w:lang w:val="en-IL"/>
         </w:rPr>
       </w:pPr>
       <w:r>
@@ -7396,7 +7464,6 @@
         <w:rPr>
           <w:sz w:val="24"/>
           <w:szCs w:val="24"/>
-          <w:lang w:val="en-IL"/>
         </w:rPr>
       </w:pPr>
       <w:r>
@@ -7448,7 +7515,6 @@
         <w:rPr>
           <w:sz w:val="24"/>
           <w:szCs w:val="24"/>
-          <w:lang w:val="en-IL"/>
         </w:rPr>
       </w:pPr>
       <w:r>
@@ -7515,7 +7581,6 @@
         <w:rPr>
           <w:sz w:val="24"/>
           <w:szCs w:val="24"/>
-          <w:lang w:val="en-IL"/>
         </w:rPr>
       </w:pPr>
     </w:p>
@@ -7530,7 +7595,6 @@
         <w:rPr>
           <w:sz w:val="24"/>
           <w:szCs w:val="24"/>
-          <w:lang w:val="en-IL"/>
         </w:rPr>
       </w:pPr>
       <w:r>
@@ -7709,10 +7773,8 @@
         <w:rPr>
           <w:sz w:val="24"/>
           <w:szCs w:val="24"/>
-          <w:lang w:val="en-IL"/>
-        </w:rPr>
-      </w:pPr>
-      <w:bookmarkStart w:id="13" w:name="_Toc55577075"/>
+        </w:rPr>
+      </w:pPr>
       <w:r>
         <w:rPr>
           <w:sz w:val="24"/>
@@ -7807,7 +7869,6 @@
         <w:rPr>
           <w:sz w:val="24"/>
           <w:szCs w:val="24"/>
-          <w:lang w:val="en-IL"/>
         </w:rPr>
       </w:pPr>
       <w:r>
@@ -7859,7 +7920,6 @@
         <w:rPr>
           <w:sz w:val="24"/>
           <w:szCs w:val="24"/>
-          <w:lang w:val="en-IL"/>
         </w:rPr>
       </w:pPr>
       <w:r>
@@ -7975,7 +8035,6 @@
         <w:rPr>
           <w:sz w:val="24"/>
           <w:szCs w:val="24"/>
-          <w:lang w:val="en-IL"/>
         </w:rPr>
       </w:pPr>
       <w:r>
@@ -8065,7 +8124,6 @@
         <w:rPr>
           <w:sz w:val="24"/>
           <w:szCs w:val="24"/>
-          <w:lang w:val="en-IL"/>
         </w:rPr>
       </w:pPr>
       <w:r>
@@ -8117,7 +8175,6 @@
         <w:rPr>
           <w:sz w:val="24"/>
           <w:szCs w:val="24"/>
-          <w:lang w:val="en-IL"/>
         </w:rPr>
       </w:pPr>
       <w:r>
@@ -8184,7 +8241,6 @@
           <w:sz w:val="24"/>
           <w:szCs w:val="24"/>
           <w:rtl/>
-          <w:lang w:val="en-IL"/>
         </w:rPr>
         <w:sectPr>
           <w:pgSz w:w="11906" w:h="16838"/>
@@ -8205,7 +8261,6 @@
         <w:rPr>
           <w:sz w:val="24"/>
           <w:szCs w:val="24"/>
-          <w:lang w:val="en-IL"/>
         </w:rPr>
       </w:pPr>
       <w:r>
@@ -8280,7 +8335,6 @@
         <w:rPr>
           <w:sz w:val="24"/>
           <w:szCs w:val="24"/>
-          <w:lang w:val="en-IL"/>
         </w:rPr>
         <w:t>VERSION_UPDATE_MESSAGE</w:t>
       </w:r>
@@ -8444,7 +8498,6 @@
         <w:rPr>
           <w:sz w:val="24"/>
           <w:szCs w:val="24"/>
-          <w:lang w:val="en-IL"/>
         </w:rPr>
       </w:pPr>
       <w:r>
@@ -8541,7 +8594,6 @@
         <w:rPr>
           <w:sz w:val="24"/>
           <w:szCs w:val="24"/>
-          <w:lang w:val="en-IL"/>
         </w:rPr>
       </w:pPr>
       <w:r>
@@ -8629,7 +8681,6 @@
         <w:rPr>
           <w:sz w:val="24"/>
           <w:szCs w:val="24"/>
-          <w:lang w:val="en-IL"/>
         </w:rPr>
       </w:pPr>
       <w:r>
@@ -8700,7 +8751,6 @@
         <w:rPr>
           <w:sz w:val="24"/>
           <w:szCs w:val="24"/>
-          <w:lang w:val="en-IL"/>
         </w:rPr>
       </w:pPr>
       <w:r>
@@ -8719,17 +8769,7 @@
           <w:rtl/>
           <w:lang w:val="en-US"/>
         </w:rPr>
-        <w:t xml:space="preserve"> - </w:t>
-      </w:r>
-      <w:r>
-        <w:rPr>
-          <w:rFonts w:hint="cs"/>
-          <w:sz w:val="24"/>
-          <w:szCs w:val="24"/>
-          <w:rtl/>
-          <w:lang w:val="en-US"/>
-        </w:rPr>
-        <w:t>גרסאת ה-</w:t>
+        <w:t xml:space="preserve"> - גרסאת ה-</w:t>
       </w:r>
       <w:r>
         <w:rPr>
@@ -8761,7 +8801,6 @@
         <w:rPr>
           <w:sz w:val="24"/>
           <w:szCs w:val="24"/>
-          <w:lang w:val="en-IL"/>
         </w:rPr>
       </w:pPr>
       <w:r>
@@ -8788,17 +8827,7 @@
           <w:rtl/>
           <w:lang w:val="en-US"/>
         </w:rPr>
-        <w:t xml:space="preserve"> - </w:t>
-      </w:r>
-      <w:r>
-        <w:rPr>
-          <w:rFonts w:hint="cs"/>
-          <w:sz w:val="24"/>
-          <w:szCs w:val="24"/>
-          <w:rtl/>
-          <w:lang w:val="en-US"/>
-        </w:rPr>
-        <w:t>גרסאת ה-</w:t>
+        <w:t xml:space="preserve"> - גרסאת ה-</w:t>
       </w:r>
       <w:r>
         <w:rPr>
@@ -8816,17 +8845,7 @@
           <w:rtl/>
           <w:lang w:val="en-US"/>
         </w:rPr>
-        <w:t xml:space="preserve"> של הגרסא </w:t>
-      </w:r>
-      <w:r>
-        <w:rPr>
-          <w:rFonts w:hint="cs"/>
-          <w:sz w:val="24"/>
-          <w:szCs w:val="24"/>
-          <w:rtl/>
-          <w:lang w:val="en-US"/>
-        </w:rPr>
-        <w:t>שהלקוח מבקש.</w:t>
+        <w:t xml:space="preserve"> של הגרסא שהלקוח מבקש.</w:t>
       </w:r>
     </w:p>
     <w:p>
@@ -8837,7 +8856,6 @@
         <w:rPr>
           <w:sz w:val="24"/>
           <w:szCs w:val="24"/>
-          <w:lang w:val="en-IL"/>
         </w:rPr>
       </w:pPr>
     </w:p>
@@ -8852,14 +8870,12 @@
         <w:rPr>
           <w:sz w:val="24"/>
           <w:szCs w:val="24"/>
-          <w:lang w:val="en-IL"/>
-        </w:rPr>
-      </w:pPr>
-      <w:r>
-        <w:rPr>
-          <w:sz w:val="24"/>
-          <w:szCs w:val="24"/>
-          <w:lang w:val="en-IL"/>
+        </w:rPr>
+      </w:pPr>
+      <w:r>
+        <w:rPr>
+          <w:sz w:val="24"/>
+          <w:szCs w:val="24"/>
         </w:rPr>
         <w:t>REQUEST_UPDATE_MESSAGE</w:t>
       </w:r>
@@ -8869,7 +8885,6 @@
           <w:sz w:val="24"/>
           <w:szCs w:val="24"/>
           <w:rtl/>
-          <w:lang w:val="en-IL"/>
         </w:rPr>
         <w:t xml:space="preserve"> </w:t>
       </w:r>
@@ -8878,7 +8893,6 @@
           <w:sz w:val="24"/>
           <w:szCs w:val="24"/>
           <w:rtl/>
-          <w:lang w:val="en-IL"/>
         </w:rPr>
         <w:t>–</w:t>
       </w:r>
@@ -8888,7 +8902,6 @@
           <w:sz w:val="24"/>
           <w:szCs w:val="24"/>
           <w:rtl/>
-          <w:lang w:val="en-IL"/>
         </w:rPr>
         <w:t xml:space="preserve"> </w:t>
       </w:r>
@@ -8898,7 +8911,6 @@
           <w:sz w:val="24"/>
           <w:szCs w:val="24"/>
           <w:rtl/>
-          <w:lang w:val="en-IL"/>
         </w:rPr>
         <w:t>הודעה אשר נשלחת ע"י לקוח ובה הוא מבקש משרת</w:t>
       </w:r>
@@ -8908,7 +8920,6 @@
           <w:sz w:val="24"/>
           <w:szCs w:val="24"/>
           <w:rtl/>
-          <w:lang w:val="en-IL"/>
         </w:rPr>
         <w:t xml:space="preserve"> </w:t>
       </w:r>
@@ -8918,7 +8929,6 @@
           <w:sz w:val="24"/>
           <w:szCs w:val="24"/>
           <w:rtl/>
-          <w:lang w:val="en-IL"/>
         </w:rPr>
         <w:t>שישלח לו את מספר הגרסא החדש ביותר.</w:t>
       </w:r>
@@ -8928,7 +8938,6 @@
           <w:sz w:val="24"/>
           <w:szCs w:val="24"/>
           <w:rtl/>
-          <w:lang w:val="en-IL"/>
         </w:rPr>
         <w:t xml:space="preserve"> בעצם, בעזרת ההודעה הזו הלקוח דוגם את השרת ובודק אם יצאה גרסא חדשה יותר.</w:t>
       </w:r>
@@ -8938,7 +8947,6 @@
           <w:sz w:val="24"/>
           <w:szCs w:val="24"/>
           <w:rtl/>
-          <w:lang w:val="en-IL"/>
         </w:rPr>
         <w:t xml:space="preserve"> ההודעה הזו אינה נשלחת ע"י ה-</w:t>
       </w:r>
@@ -9151,6 +9159,7 @@
           <w:lang w:val="en-US"/>
         </w:rPr>
       </w:pPr>
+      <w:bookmarkStart w:id="13" w:name="_Toc55690822"/>
       <w:r>
         <w:rPr>
           <w:rFonts w:hint="cs"/>
@@ -10299,8 +10308,8 @@
     <w:p>
       <w:pPr>
         <w:pStyle w:val="ListParagraph"/>
-        <w:rPr>
-          <w:rFonts w:hint="cs"/>
+        <w:bidi/>
+        <w:rPr>
           <w:sz w:val="24"/>
           <w:szCs w:val="24"/>
           <w:rtl/>
@@ -10493,8 +10502,8 @@
     <w:p>
       <w:pPr>
         <w:pStyle w:val="ListParagraph"/>
-        <w:rPr>
-          <w:rFonts w:hint="cs"/>
+        <w:bidi/>
+        <w:rPr>
           <w:sz w:val="24"/>
           <w:szCs w:val="24"/>
           <w:rtl/>
@@ -10826,7 +10835,6 @@
         <w:bidi/>
         <w:ind w:left="360"/>
         <w:rPr>
-          <w:rFonts w:hint="cs"/>
           <w:sz w:val="24"/>
           <w:szCs w:val="24"/>
           <w:rtl/>
@@ -11090,7 +11098,7 @@
           <w:lang w:val="en-US"/>
         </w:rPr>
       </w:pPr>
-      <w:bookmarkStart w:id="14" w:name="_Toc55577076"/>
+      <w:bookmarkStart w:id="14" w:name="_Toc55690823"/>
       <w:r>
         <w:rPr>
           <w:rFonts w:hint="cs"/>
@@ -11110,6 +11118,1554 @@
         <w:t>service</w:t>
       </w:r>
       <w:bookmarkEnd w:id="14"/>
+    </w:p>
+    <w:p>
+      <w:pPr>
+        <w:bidi/>
+        <w:rPr>
+          <w:sz w:val="24"/>
+          <w:szCs w:val="24"/>
+          <w:rtl/>
+          <w:lang w:val="en-US"/>
+        </w:rPr>
+      </w:pPr>
+      <w:r>
+        <w:rPr>
+          <w:rFonts w:hint="cs"/>
+          <w:sz w:val="24"/>
+          <w:szCs w:val="24"/>
+          <w:rtl/>
+          <w:lang w:val="en-US"/>
+        </w:rPr>
+        <w:t>המודול</w:t>
+      </w:r>
+      <w:r>
+        <w:rPr>
+          <w:rFonts w:hint="cs"/>
+          <w:sz w:val="24"/>
+          <w:szCs w:val="24"/>
+          <w:rtl/>
+          <w:lang w:val="en-US"/>
+        </w:rPr>
+        <w:t xml:space="preserve"> הראשי של אפליקציית ה-</w:t>
+      </w:r>
+      <w:r>
+        <w:rPr>
+          <w:sz w:val="24"/>
+          <w:szCs w:val="24"/>
+          <w:lang w:val="en-US"/>
+        </w:rPr>
+        <w:t>Updater</w:t>
+      </w:r>
+      <w:r>
+        <w:rPr>
+          <w:rFonts w:hint="cs"/>
+          <w:sz w:val="24"/>
+          <w:szCs w:val="24"/>
+          <w:rtl/>
+          <w:lang w:val="en-US"/>
+        </w:rPr>
+        <w:t xml:space="preserve">. זה המודול שרץ בתור </w:t>
+      </w:r>
+      <w:r>
+        <w:rPr>
+          <w:sz w:val="24"/>
+          <w:szCs w:val="24"/>
+          <w:lang w:val="en-US"/>
+        </w:rPr>
+        <w:t>Windows Service</w:t>
+      </w:r>
+      <w:r>
+        <w:rPr>
+          <w:rFonts w:hint="cs"/>
+          <w:sz w:val="24"/>
+          <w:szCs w:val="24"/>
+          <w:rtl/>
+          <w:lang w:val="en-US"/>
+        </w:rPr>
+        <w:t>.</w:t>
+      </w:r>
+      <w:r>
+        <w:rPr>
+          <w:rFonts w:hint="cs"/>
+          <w:sz w:val="24"/>
+          <w:szCs w:val="24"/>
+          <w:rtl/>
+          <w:lang w:val="en-US"/>
+        </w:rPr>
+        <w:t xml:space="preserve"> כאשר התוכנה מותקנת, מריצים את ה-</w:t>
+      </w:r>
+      <w:r>
+        <w:rPr>
+          <w:sz w:val="24"/>
+          <w:szCs w:val="24"/>
+          <w:lang w:val="en-US"/>
+        </w:rPr>
+        <w:t>EXE</w:t>
+      </w:r>
+      <w:r>
+        <w:rPr>
+          <w:rFonts w:hint="cs"/>
+          <w:sz w:val="24"/>
+          <w:szCs w:val="24"/>
+          <w:rtl/>
+          <w:lang w:val="en-US"/>
+        </w:rPr>
+        <w:t xml:space="preserve"> של הסקריפט הזה עם פרמטרים מסוימים שמתקינים את ה-</w:t>
+      </w:r>
+      <w:r>
+        <w:rPr>
+          <w:sz w:val="24"/>
+          <w:szCs w:val="24"/>
+          <w:lang w:val="en-US"/>
+        </w:rPr>
+        <w:t>service</w:t>
+      </w:r>
+      <w:r>
+        <w:rPr>
+          <w:rFonts w:hint="cs"/>
+          <w:sz w:val="24"/>
+          <w:szCs w:val="24"/>
+          <w:rtl/>
+          <w:lang w:val="en-US"/>
+        </w:rPr>
+        <w:t xml:space="preserve"> ומאפשרים לו לרוץ בעליית המחשב.</w:t>
+      </w:r>
+      <w:r>
+        <w:rPr>
+          <w:rFonts w:hint="cs"/>
+          <w:sz w:val="24"/>
+          <w:szCs w:val="24"/>
+          <w:rtl/>
+          <w:lang w:val="en-US"/>
+        </w:rPr>
+        <w:t xml:space="preserve"> במודול הזה מוגדרת מחלקה שמגדירה את ה-</w:t>
+      </w:r>
+      <w:r>
+        <w:rPr>
+          <w:sz w:val="24"/>
+          <w:szCs w:val="24"/>
+          <w:lang w:val="en-US"/>
+        </w:rPr>
+        <w:t>service</w:t>
+      </w:r>
+      <w:r>
+        <w:rPr>
+          <w:rFonts w:hint="cs"/>
+          <w:sz w:val="24"/>
+          <w:szCs w:val="24"/>
+          <w:rtl/>
+          <w:lang w:val="en-US"/>
+        </w:rPr>
+        <w:t xml:space="preserve"> של ה-</w:t>
+      </w:r>
+      <w:r>
+        <w:rPr>
+          <w:sz w:val="24"/>
+          <w:szCs w:val="24"/>
+          <w:lang w:val="en-US"/>
+        </w:rPr>
+        <w:t>Updater</w:t>
+      </w:r>
+      <w:r>
+        <w:rPr>
+          <w:rFonts w:hint="cs"/>
+          <w:sz w:val="24"/>
+          <w:szCs w:val="24"/>
+          <w:rtl/>
+          <w:lang w:val="en-US"/>
+        </w:rPr>
+        <w:t xml:space="preserve">, מחלקה אשר יורשת ממחלקה </w:t>
+      </w:r>
+      <w:r>
+        <w:rPr>
+          <w:sz w:val="24"/>
+          <w:szCs w:val="24"/>
+          <w:lang w:val="en-US"/>
+        </w:rPr>
+        <w:t>ServiceFramework</w:t>
+      </w:r>
+      <w:r>
+        <w:rPr>
+          <w:rFonts w:hint="cs"/>
+          <w:sz w:val="24"/>
+          <w:szCs w:val="24"/>
+          <w:rtl/>
+          <w:lang w:val="en-US"/>
+        </w:rPr>
+        <w:t xml:space="preserve"> של הספריה </w:t>
+      </w:r>
+      <w:r>
+        <w:rPr>
+          <w:sz w:val="24"/>
+          <w:szCs w:val="24"/>
+          <w:lang w:val="en-US"/>
+        </w:rPr>
+        <w:t>pywin32</w:t>
+      </w:r>
+      <w:r>
+        <w:rPr>
+          <w:rFonts w:hint="cs"/>
+          <w:sz w:val="24"/>
+          <w:szCs w:val="24"/>
+          <w:rtl/>
+          <w:lang w:val="en-US"/>
+        </w:rPr>
+        <w:t>.</w:t>
+      </w:r>
+      <w:r>
+        <w:rPr>
+          <w:rFonts w:hint="cs"/>
+          <w:sz w:val="24"/>
+          <w:szCs w:val="24"/>
+          <w:rtl/>
+          <w:lang w:val="en-US"/>
+        </w:rPr>
+        <w:t xml:space="preserve"> כאשר ה-</w:t>
+      </w:r>
+      <w:r>
+        <w:rPr>
+          <w:sz w:val="24"/>
+          <w:szCs w:val="24"/>
+          <w:lang w:val="en-US"/>
+        </w:rPr>
+        <w:t>service</w:t>
+      </w:r>
+      <w:r>
+        <w:rPr>
+          <w:rFonts w:hint="cs"/>
+          <w:sz w:val="24"/>
+          <w:szCs w:val="24"/>
+          <w:rtl/>
+          <w:lang w:val="en-US"/>
+        </w:rPr>
+        <w:t xml:space="preserve"> מורץ, </w:t>
+      </w:r>
+      <w:r>
+        <w:rPr>
+          <w:rFonts w:hint="cs"/>
+          <w:sz w:val="24"/>
+          <w:szCs w:val="24"/>
+          <w:rtl/>
+          <w:lang w:val="en-US"/>
+        </w:rPr>
+        <w:t xml:space="preserve">נוצר אובייקט של המחלקה ומורצת </w:t>
+      </w:r>
+      <w:r>
+        <w:rPr>
+          <w:rFonts w:hint="cs"/>
+          <w:sz w:val="24"/>
+          <w:szCs w:val="24"/>
+          <w:rtl/>
+          <w:lang w:val="en-US"/>
+        </w:rPr>
+        <w:t>ה</w:t>
+      </w:r>
+      <w:r>
+        <w:rPr>
+          <w:rFonts w:hint="cs"/>
+          <w:sz w:val="24"/>
+          <w:szCs w:val="24"/>
+          <w:rtl/>
+          <w:lang w:val="en-US"/>
+        </w:rPr>
+        <w:t>פונקצי</w:t>
+      </w:r>
+      <w:r>
+        <w:rPr>
+          <w:rFonts w:hint="cs"/>
+          <w:sz w:val="24"/>
+          <w:szCs w:val="24"/>
+          <w:rtl/>
+          <w:lang w:val="en-US"/>
+        </w:rPr>
+        <w:t>ה</w:t>
+      </w:r>
+      <w:r>
+        <w:rPr>
+          <w:rFonts w:hint="cs"/>
+          <w:sz w:val="24"/>
+          <w:szCs w:val="24"/>
+          <w:rtl/>
+          <w:lang w:val="en-US"/>
+        </w:rPr>
+        <w:t xml:space="preserve"> </w:t>
+      </w:r>
+      <w:r>
+        <w:rPr>
+          <w:sz w:val="24"/>
+          <w:szCs w:val="24"/>
+          <w:lang w:val="en-US"/>
+        </w:rPr>
+        <w:t>SvcDoRun</w:t>
+      </w:r>
+      <w:r>
+        <w:rPr>
+          <w:rFonts w:hint="cs"/>
+          <w:sz w:val="24"/>
+          <w:szCs w:val="24"/>
+          <w:rtl/>
+          <w:lang w:val="en-US"/>
+        </w:rPr>
+        <w:t xml:space="preserve"> שלו.</w:t>
+      </w:r>
+      <w:r>
+        <w:rPr>
+          <w:rFonts w:hint="cs"/>
+          <w:sz w:val="24"/>
+          <w:szCs w:val="24"/>
+          <w:rtl/>
+          <w:lang w:val="en-US"/>
+        </w:rPr>
+        <w:t xml:space="preserve"> היא </w:t>
+      </w:r>
+      <w:r>
+        <w:rPr>
+          <w:rFonts w:hint="cs"/>
+          <w:sz w:val="24"/>
+          <w:szCs w:val="24"/>
+          <w:rtl/>
+          <w:lang w:val="en-US"/>
+        </w:rPr>
+        <w:t>מאתחלת את ה-</w:t>
+      </w:r>
+      <w:r>
+        <w:rPr>
+          <w:sz w:val="24"/>
+          <w:szCs w:val="24"/>
+          <w:lang w:val="en-US"/>
+        </w:rPr>
+        <w:t>service</w:t>
+      </w:r>
+      <w:r>
+        <w:rPr>
+          <w:rFonts w:hint="cs"/>
+          <w:sz w:val="24"/>
+          <w:szCs w:val="24"/>
+          <w:rtl/>
+          <w:lang w:val="en-US"/>
+        </w:rPr>
+        <w:t xml:space="preserve"> </w:t>
+      </w:r>
+      <w:r>
+        <w:rPr>
+          <w:rFonts w:hint="cs"/>
+          <w:sz w:val="24"/>
+          <w:szCs w:val="24"/>
+          <w:rtl/>
+          <w:lang w:val="en-US"/>
+        </w:rPr>
+        <w:t>ומריצה את פונקציית ה-</w:t>
+      </w:r>
+      <w:r>
+        <w:rPr>
+          <w:sz w:val="24"/>
+          <w:szCs w:val="24"/>
+          <w:lang w:val="en-US"/>
+        </w:rPr>
+        <w:t>start</w:t>
+      </w:r>
+      <w:r>
+        <w:rPr>
+          <w:rFonts w:hint="cs"/>
+          <w:sz w:val="24"/>
+          <w:szCs w:val="24"/>
+          <w:rtl/>
+          <w:lang w:val="en-US"/>
+        </w:rPr>
+        <w:t xml:space="preserve"> שלו</w:t>
+      </w:r>
+      <w:r>
+        <w:rPr>
+          <w:rFonts w:hint="cs"/>
+          <w:sz w:val="24"/>
+          <w:szCs w:val="24"/>
+          <w:rtl/>
+          <w:lang w:val="en-US"/>
+        </w:rPr>
+        <w:t xml:space="preserve">. לאחר כמה אתחולים נוספים, נוצר אובייקט של המחלקה </w:t>
+      </w:r>
+      <w:r>
+        <w:rPr>
+          <w:sz w:val="24"/>
+          <w:szCs w:val="24"/>
+          <w:lang w:val="en-US"/>
+        </w:rPr>
+        <w:t>Updater</w:t>
+      </w:r>
+      <w:r>
+        <w:rPr>
+          <w:rFonts w:hint="cs"/>
+          <w:sz w:val="24"/>
+          <w:szCs w:val="24"/>
+          <w:rtl/>
+          <w:lang w:val="en-US"/>
+        </w:rPr>
+        <w:t xml:space="preserve"> ו</w:t>
+      </w:r>
+      <w:r>
+        <w:rPr>
+          <w:rFonts w:hint="cs"/>
+          <w:sz w:val="24"/>
+          <w:szCs w:val="24"/>
+          <w:rtl/>
+          <w:lang w:val="en-US"/>
+        </w:rPr>
+        <w:t>ל</w:t>
+      </w:r>
+      <w:r>
+        <w:rPr>
+          <w:rFonts w:hint="cs"/>
+          <w:sz w:val="24"/>
+          <w:szCs w:val="24"/>
+          <w:rtl/>
+          <w:lang w:val="en-US"/>
+        </w:rPr>
+        <w:t>אחר מכן נכנס ה-</w:t>
+      </w:r>
+      <w:r>
+        <w:rPr>
+          <w:sz w:val="24"/>
+          <w:szCs w:val="24"/>
+          <w:lang w:val="en-US"/>
+        </w:rPr>
+        <w:t>service</w:t>
+      </w:r>
+      <w:r>
+        <w:rPr>
+          <w:rFonts w:hint="cs"/>
+          <w:sz w:val="24"/>
+          <w:szCs w:val="24"/>
+          <w:rtl/>
+          <w:lang w:val="en-US"/>
+        </w:rPr>
+        <w:t xml:space="preserve"> ל-</w:t>
+      </w:r>
+      <w:r>
+        <w:rPr>
+          <w:sz w:val="24"/>
+          <w:szCs w:val="24"/>
+          <w:lang w:val="en-US"/>
+        </w:rPr>
+        <w:t>cycle loop</w:t>
+      </w:r>
+      <w:r>
+        <w:rPr>
+          <w:rFonts w:hint="cs"/>
+          <w:sz w:val="24"/>
+          <w:szCs w:val="24"/>
+          <w:rtl/>
+          <w:lang w:val="en-US"/>
+        </w:rPr>
+        <w:t xml:space="preserve"> שלו שבו </w:t>
+      </w:r>
+      <w:r>
+        <w:rPr>
+          <w:rFonts w:hint="cs"/>
+          <w:sz w:val="24"/>
+          <w:szCs w:val="24"/>
+          <w:rtl/>
+          <w:lang w:val="en-US"/>
+        </w:rPr>
+        <w:t>הוא מטפל ב-</w:t>
+      </w:r>
+      <w:r>
+        <w:rPr>
+          <w:sz w:val="24"/>
+          <w:szCs w:val="24"/>
+          <w:lang w:val="en-US"/>
+        </w:rPr>
+        <w:t>Event</w:t>
+      </w:r>
+      <w:r>
+        <w:rPr>
+          <w:rFonts w:hint="cs"/>
+          <w:sz w:val="24"/>
+          <w:szCs w:val="24"/>
+          <w:rtl/>
+          <w:lang w:val="en-US"/>
+        </w:rPr>
+        <w:t>-ים.</w:t>
+      </w:r>
+    </w:p>
+    <w:p>
+      <w:pPr>
+        <w:bidi/>
+        <w:rPr>
+          <w:sz w:val="24"/>
+          <w:szCs w:val="24"/>
+          <w:rtl/>
+        </w:rPr>
+      </w:pPr>
+      <w:r>
+        <w:rPr>
+          <w:rFonts w:hint="cs"/>
+          <w:sz w:val="24"/>
+          <w:szCs w:val="24"/>
+          <w:rtl/>
+          <w:lang w:val="en-US"/>
+        </w:rPr>
+        <w:lastRenderedPageBreak/>
+        <w:t>הטיפול ב-</w:t>
+      </w:r>
+      <w:r>
+        <w:rPr>
+          <w:sz w:val="24"/>
+          <w:szCs w:val="24"/>
+          <w:lang w:val="en-US"/>
+        </w:rPr>
+        <w:t>Event</w:t>
+      </w:r>
+      <w:r>
+        <w:rPr>
+          <w:rFonts w:hint="cs"/>
+          <w:sz w:val="24"/>
+          <w:szCs w:val="24"/>
+          <w:rtl/>
+          <w:lang w:val="en-US"/>
+        </w:rPr>
+        <w:t>-ים מתבצע בעזרת פונקציות ה-</w:t>
+      </w:r>
+      <w:r>
+        <w:rPr>
+          <w:sz w:val="24"/>
+          <w:szCs w:val="24"/>
+          <w:lang w:val="en-US"/>
+        </w:rPr>
+        <w:t>WinAPI</w:t>
+      </w:r>
+      <w:r>
+        <w:rPr>
+          <w:rFonts w:hint="cs"/>
+          <w:sz w:val="24"/>
+          <w:szCs w:val="24"/>
+          <w:rtl/>
+          <w:lang w:val="en-US"/>
+        </w:rPr>
+        <w:t xml:space="preserve"> המתאימות. ראשית, יוצרים </w:t>
+      </w:r>
+      <w:r>
+        <w:rPr>
+          <w:sz w:val="24"/>
+          <w:szCs w:val="24"/>
+          <w:lang w:val="en-US"/>
+        </w:rPr>
+        <w:t>Event</w:t>
+      </w:r>
+      <w:r>
+        <w:rPr>
+          <w:rFonts w:hint="cs"/>
+          <w:sz w:val="24"/>
+          <w:szCs w:val="24"/>
+          <w:rtl/>
+          <w:lang w:val="en-US"/>
+        </w:rPr>
+        <w:t xml:space="preserve"> עבור ה-</w:t>
+      </w:r>
+      <w:r>
+        <w:rPr>
+          <w:sz w:val="24"/>
+          <w:szCs w:val="24"/>
+          <w:lang w:val="en-US"/>
+        </w:rPr>
+        <w:t>socket</w:t>
+      </w:r>
+      <w:r>
+        <w:rPr>
+          <w:rFonts w:hint="cs"/>
+          <w:sz w:val="24"/>
+          <w:szCs w:val="24"/>
+          <w:rtl/>
+          <w:lang w:val="en-US"/>
+        </w:rPr>
+        <w:t xml:space="preserve"> של ה-</w:t>
+      </w:r>
+      <w:r>
+        <w:rPr>
+          <w:sz w:val="24"/>
+          <w:szCs w:val="24"/>
+          <w:lang w:val="en-US"/>
+        </w:rPr>
+        <w:t>u</w:t>
+      </w:r>
+      <w:r>
+        <w:rPr>
+          <w:sz w:val="24"/>
+          <w:szCs w:val="24"/>
+          <w:lang w:val="en-US"/>
+        </w:rPr>
+        <w:t>pdater</w:t>
+      </w:r>
+      <w:r>
+        <w:rPr>
+          <w:rFonts w:hint="cs"/>
+          <w:sz w:val="24"/>
+          <w:szCs w:val="24"/>
+          <w:rtl/>
+          <w:lang w:val="en-US"/>
+        </w:rPr>
+        <w:t xml:space="preserve"> ומקשרים בין ה-</w:t>
+      </w:r>
+      <w:r>
+        <w:rPr>
+          <w:sz w:val="24"/>
+          <w:szCs w:val="24"/>
+          <w:lang w:val="en-US"/>
+        </w:rPr>
+        <w:t>socket</w:t>
+      </w:r>
+      <w:r>
+        <w:rPr>
+          <w:rFonts w:hint="cs"/>
+          <w:sz w:val="24"/>
+          <w:szCs w:val="24"/>
+          <w:rtl/>
+          <w:lang w:val="en-US"/>
+        </w:rPr>
+        <w:t xml:space="preserve"> ל-</w:t>
+      </w:r>
+      <w:r>
+        <w:rPr>
+          <w:sz w:val="24"/>
+          <w:szCs w:val="24"/>
+          <w:lang w:val="en-US"/>
+        </w:rPr>
+        <w:t>event</w:t>
+      </w:r>
+      <w:r>
+        <w:rPr>
+          <w:rFonts w:hint="cs"/>
+          <w:sz w:val="24"/>
+          <w:szCs w:val="24"/>
+          <w:rtl/>
+          <w:lang w:val="en-US"/>
+        </w:rPr>
+        <w:t xml:space="preserve"> באמצעות </w:t>
+      </w:r>
+      <w:r>
+        <w:rPr>
+          <w:sz w:val="24"/>
+          <w:szCs w:val="24"/>
+          <w:lang w:val="en-US"/>
+        </w:rPr>
+        <w:t>WSAEventSelect</w:t>
+      </w:r>
+      <w:r>
+        <w:rPr>
+          <w:rFonts w:hint="cs"/>
+          <w:sz w:val="24"/>
+          <w:szCs w:val="24"/>
+          <w:rtl/>
+          <w:lang w:val="en-US"/>
+        </w:rPr>
+        <w:t>.</w:t>
+      </w:r>
+      <w:r>
+        <w:rPr>
+          <w:rFonts w:hint="cs"/>
+          <w:sz w:val="24"/>
+          <w:szCs w:val="24"/>
+          <w:rtl/>
+          <w:lang w:val="en-US"/>
+        </w:rPr>
+        <w:t xml:space="preserve"> לאחר מכן, קוראים לפונקציה </w:t>
+      </w:r>
+      <w:r>
+        <w:rPr>
+          <w:sz w:val="24"/>
+          <w:szCs w:val="24"/>
+          <w:lang w:val="en-US"/>
+        </w:rPr>
+        <w:t>WaitForMultipleObjects</w:t>
+      </w:r>
+      <w:r>
+        <w:rPr>
+          <w:rFonts w:hint="cs"/>
+          <w:sz w:val="24"/>
+          <w:szCs w:val="24"/>
+          <w:rtl/>
+          <w:lang w:val="en-US"/>
+        </w:rPr>
+        <w:t xml:space="preserve"> שבעזרתה ממתינים</w:t>
+      </w:r>
+      <w:r>
+        <w:rPr>
+          <w:rFonts w:hint="cs"/>
+          <w:sz w:val="24"/>
+          <w:szCs w:val="24"/>
+          <w:rtl/>
+          <w:lang w:val="en-US"/>
+        </w:rPr>
+        <w:t xml:space="preserve">, ללא הפסקה, </w:t>
+      </w:r>
+      <w:r>
+        <w:rPr>
+          <w:rFonts w:hint="cs"/>
+          <w:sz w:val="24"/>
+          <w:szCs w:val="24"/>
+          <w:rtl/>
+          <w:lang w:val="en-US"/>
+        </w:rPr>
+        <w:t>על ה-</w:t>
+      </w:r>
+      <w:r>
+        <w:rPr>
+          <w:sz w:val="24"/>
+          <w:szCs w:val="24"/>
+          <w:lang w:val="en-US"/>
+        </w:rPr>
+        <w:t>event</w:t>
+      </w:r>
+      <w:r>
+        <w:rPr>
+          <w:rFonts w:hint="cs"/>
+          <w:sz w:val="24"/>
+          <w:szCs w:val="24"/>
+          <w:rtl/>
+          <w:lang w:val="en-US"/>
+        </w:rPr>
+        <w:t xml:space="preserve"> של ה-</w:t>
+      </w:r>
+      <w:r>
+        <w:rPr>
+          <w:sz w:val="24"/>
+          <w:szCs w:val="24"/>
+          <w:lang w:val="en-US"/>
+        </w:rPr>
+        <w:t>socket</w:t>
+      </w:r>
+      <w:r>
+        <w:rPr>
+          <w:rFonts w:hint="cs"/>
+          <w:sz w:val="24"/>
+          <w:szCs w:val="24"/>
+          <w:rtl/>
+          <w:lang w:val="en-US"/>
+        </w:rPr>
+        <w:t xml:space="preserve"> ועל ה-</w:t>
+      </w:r>
+      <w:r>
+        <w:rPr>
+          <w:sz w:val="24"/>
+          <w:szCs w:val="24"/>
+          <w:lang w:val="en-US"/>
+        </w:rPr>
+        <w:t>event</w:t>
+      </w:r>
+      <w:r>
+        <w:rPr>
+          <w:rFonts w:hint="cs"/>
+          <w:sz w:val="24"/>
+          <w:szCs w:val="24"/>
+          <w:rtl/>
+          <w:lang w:val="en-US"/>
+        </w:rPr>
+        <w:t xml:space="preserve"> של ה-</w:t>
+      </w:r>
+      <w:r>
+        <w:rPr>
+          <w:sz w:val="24"/>
+          <w:szCs w:val="24"/>
+          <w:lang w:val="en-US"/>
+        </w:rPr>
+        <w:t>service</w:t>
+      </w:r>
+      <w:r>
+        <w:rPr>
+          <w:rFonts w:hint="cs"/>
+          <w:sz w:val="24"/>
+          <w:szCs w:val="24"/>
+          <w:rtl/>
+          <w:lang w:val="en-US"/>
+        </w:rPr>
+        <w:t>.</w:t>
+      </w:r>
+      <w:r>
+        <w:rPr>
+          <w:rFonts w:hint="cs"/>
+          <w:sz w:val="24"/>
+          <w:szCs w:val="24"/>
+          <w:rtl/>
+          <w:lang w:val="en-US"/>
+        </w:rPr>
+        <w:t xml:space="preserve"> אם ה-</w:t>
+      </w:r>
+      <w:r>
+        <w:rPr>
+          <w:sz w:val="24"/>
+          <w:szCs w:val="24"/>
+          <w:lang w:val="en-US"/>
+        </w:rPr>
+        <w:t>event</w:t>
+      </w:r>
+      <w:r>
+        <w:rPr>
+          <w:rFonts w:hint="cs"/>
+          <w:sz w:val="24"/>
+          <w:szCs w:val="24"/>
+          <w:rtl/>
+          <w:lang w:val="en-US"/>
+        </w:rPr>
+        <w:t xml:space="preserve"> של ה-</w:t>
+      </w:r>
+      <w:r>
+        <w:rPr>
+          <w:sz w:val="24"/>
+          <w:szCs w:val="24"/>
+          <w:lang w:val="en-US"/>
+        </w:rPr>
+        <w:t>service</w:t>
+      </w:r>
+      <w:r>
+        <w:rPr>
+          <w:rFonts w:hint="cs"/>
+          <w:sz w:val="24"/>
+          <w:szCs w:val="24"/>
+          <w:rtl/>
+          <w:lang w:val="en-US"/>
+        </w:rPr>
+        <w:t xml:space="preserve"> </w:t>
+      </w:r>
+      <w:r>
+        <w:rPr>
+          <w:rFonts w:hint="cs"/>
+          <w:sz w:val="24"/>
+          <w:szCs w:val="24"/>
+          <w:rtl/>
+          <w:lang w:val="en-US"/>
+        </w:rPr>
+        <w:t>מתרחש, סימן שגורם חיצוני (המשתמש או משהו אחר במערכת) ביקש מה-</w:t>
+      </w:r>
+      <w:r>
+        <w:rPr>
+          <w:sz w:val="24"/>
+          <w:szCs w:val="24"/>
+          <w:lang w:val="en-US"/>
+        </w:rPr>
+        <w:t>service</w:t>
+      </w:r>
+      <w:r>
+        <w:rPr>
+          <w:rFonts w:hint="cs"/>
+          <w:sz w:val="24"/>
+          <w:szCs w:val="24"/>
+          <w:rtl/>
+          <w:lang w:val="en-US"/>
+        </w:rPr>
+        <w:t xml:space="preserve"> לסיים את ריצתו.</w:t>
+      </w:r>
+      <w:r>
+        <w:rPr>
+          <w:rFonts w:hint="cs"/>
+          <w:sz w:val="24"/>
+          <w:szCs w:val="24"/>
+          <w:rtl/>
+          <w:lang w:val="en-US"/>
+        </w:rPr>
+        <w:t xml:space="preserve"> במצב כזה ה-</w:t>
+      </w:r>
+      <w:r>
+        <w:rPr>
+          <w:sz w:val="24"/>
+          <w:szCs w:val="24"/>
+          <w:lang w:val="en-US"/>
+        </w:rPr>
+        <w:t>service</w:t>
+      </w:r>
+      <w:r>
+        <w:rPr>
+          <w:rFonts w:hint="cs"/>
+          <w:sz w:val="24"/>
+          <w:szCs w:val="24"/>
+          <w:rtl/>
+          <w:lang w:val="en-US"/>
+        </w:rPr>
+        <w:t xml:space="preserve"> מדווח על סיום ריצתו ויוצא מה-</w:t>
+      </w:r>
+      <w:r>
+        <w:rPr>
+          <w:sz w:val="24"/>
+          <w:szCs w:val="24"/>
+          <w:lang w:val="en-US"/>
+        </w:rPr>
+        <w:t>cycle loop</w:t>
+      </w:r>
+      <w:r>
+        <w:rPr>
+          <w:rFonts w:hint="cs"/>
+          <w:sz w:val="24"/>
+          <w:szCs w:val="24"/>
+          <w:rtl/>
+          <w:lang w:val="en-US"/>
+        </w:rPr>
+        <w:t>.</w:t>
+      </w:r>
+      <w:r>
+        <w:rPr>
+          <w:rFonts w:hint="cs"/>
+          <w:sz w:val="24"/>
+          <w:szCs w:val="24"/>
+          <w:rtl/>
+          <w:lang w:val="en-US"/>
+        </w:rPr>
+        <w:t xml:space="preserve"> אם ה-</w:t>
+      </w:r>
+      <w:r>
+        <w:rPr>
+          <w:sz w:val="24"/>
+          <w:szCs w:val="24"/>
+          <w:lang w:val="en-US"/>
+        </w:rPr>
+        <w:t>event</w:t>
+      </w:r>
+      <w:r>
+        <w:rPr>
+          <w:rFonts w:hint="cs"/>
+          <w:sz w:val="24"/>
+          <w:szCs w:val="24"/>
+          <w:rtl/>
+          <w:lang w:val="en-US"/>
+        </w:rPr>
+        <w:t xml:space="preserve"> של ה-</w:t>
+      </w:r>
+      <w:r>
+        <w:rPr>
+          <w:sz w:val="24"/>
+          <w:szCs w:val="24"/>
+          <w:lang w:val="en-US"/>
+        </w:rPr>
+        <w:t>socket</w:t>
+      </w:r>
+      <w:r>
+        <w:rPr>
+          <w:rFonts w:hint="cs"/>
+          <w:sz w:val="24"/>
+          <w:szCs w:val="24"/>
+          <w:rtl/>
+          <w:lang w:val="en-US"/>
+        </w:rPr>
+        <w:t xml:space="preserve"> מתרחש, אז משתמשים באובייקט ה-</w:t>
+      </w:r>
+      <w:r>
+        <w:rPr>
+          <w:sz w:val="24"/>
+          <w:szCs w:val="24"/>
+          <w:lang w:val="en-US"/>
+        </w:rPr>
+        <w:t>updater</w:t>
+      </w:r>
+      <w:r>
+        <w:rPr>
+          <w:rFonts w:hint="cs"/>
+          <w:sz w:val="24"/>
+          <w:szCs w:val="24"/>
+          <w:rtl/>
+          <w:lang w:val="en-US"/>
+        </w:rPr>
+        <w:t xml:space="preserve"> שיצרנו בשביל לקרוא את ההודעה מה-</w:t>
+      </w:r>
+      <w:r>
+        <w:rPr>
+          <w:sz w:val="24"/>
+          <w:szCs w:val="24"/>
+          <w:lang w:val="en-US"/>
+        </w:rPr>
+        <w:t>socket</w:t>
+      </w:r>
+      <w:r>
+        <w:rPr>
+          <w:rFonts w:hint="cs"/>
+          <w:sz w:val="24"/>
+          <w:szCs w:val="24"/>
+          <w:rtl/>
+          <w:lang w:val="en-US"/>
+        </w:rPr>
+        <w:t xml:space="preserve"> בעזרת הפונקציה </w:t>
+      </w:r>
+      <w:r>
+        <w:rPr>
+          <w:sz w:val="24"/>
+          <w:szCs w:val="24"/>
+          <w:lang w:val="en-US"/>
+        </w:rPr>
+        <w:t>receive_message</w:t>
+      </w:r>
+      <w:r>
+        <w:rPr>
+          <w:rFonts w:hint="cs"/>
+          <w:sz w:val="24"/>
+          <w:szCs w:val="24"/>
+          <w:rtl/>
+          <w:lang w:val="en-US"/>
+        </w:rPr>
+        <w:t xml:space="preserve"> ולאחר שזו התקבלה בהצלחה מריצים את הפונקציה </w:t>
+      </w:r>
+      <w:r>
+        <w:rPr>
+          <w:sz w:val="24"/>
+          <w:szCs w:val="24"/>
+          <w:lang w:val="en-US"/>
+        </w:rPr>
+        <w:t>handle_message</w:t>
+      </w:r>
+      <w:r>
+        <w:rPr>
+          <w:rFonts w:hint="cs"/>
+          <w:sz w:val="24"/>
+          <w:szCs w:val="24"/>
+          <w:rtl/>
+          <w:lang w:val="en-US"/>
+        </w:rPr>
+        <w:t xml:space="preserve"> שדואגת לטיפול בהודעה בהתאם.</w:t>
+      </w:r>
+    </w:p>
+    <w:p>
+      <w:pPr>
+        <w:pStyle w:val="Heading3"/>
+        <w:bidi/>
+        <w:rPr>
+          <w:sz w:val="28"/>
+          <w:szCs w:val="28"/>
+          <w:rtl/>
+          <w:lang w:val="en-US"/>
+        </w:rPr>
+      </w:pPr>
+    </w:p>
+    <w:p>
+      <w:pPr>
+        <w:pStyle w:val="Heading3"/>
+        <w:bidi/>
+        <w:rPr>
+          <w:rFonts w:hint="cs"/>
+          <w:sz w:val="28"/>
+          <w:szCs w:val="28"/>
+          <w:rtl/>
+          <w:lang w:val="en-US"/>
+        </w:rPr>
+      </w:pPr>
+      <w:r>
+        <w:rPr>
+          <w:rFonts w:hint="cs"/>
+          <w:sz w:val="28"/>
+          <w:szCs w:val="28"/>
+          <w:rtl/>
+          <w:lang w:val="en-US"/>
+        </w:rPr>
+        <w:t>הירככיית קבצים</w:t>
+      </w:r>
+    </w:p>
+    <w:p>
+      <w:pPr>
+        <w:bidi/>
+        <w:rPr>
+          <w:rtl/>
+          <w:lang w:val="en-US"/>
+        </w:rPr>
+      </w:pPr>
+    </w:p>
+    <w:p>
+      <w:pPr>
+        <w:bidi/>
+        <w:rPr>
+          <w:rtl/>
+          <w:lang w:val="en-US"/>
+        </w:rPr>
+      </w:pPr>
+      <w:r>
+        <w:rPr>
+          <w:rFonts w:hint="cs"/>
+          <w:rtl/>
+          <w:lang w:val="en-US"/>
+        </w:rPr>
+        <w:t>כאשר המשתמש מתקין את התוכנה, הוא בוחר מיקום שבו היא תשמר על המחשב שלו</w:t>
+      </w:r>
+      <w:r>
+        <w:rPr>
+          <w:rFonts w:hint="cs"/>
+          <w:rtl/>
+          <w:lang w:val="en-US"/>
+        </w:rPr>
+        <w:t>, תיקיית ההתקנה</w:t>
+      </w:r>
+      <w:r>
+        <w:rPr>
+          <w:rFonts w:hint="cs"/>
+          <w:rtl/>
+          <w:lang w:val="en-US"/>
+        </w:rPr>
+        <w:t xml:space="preserve">. </w:t>
+      </w:r>
+      <w:r>
+        <w:rPr>
+          <w:rFonts w:hint="cs"/>
+          <w:rtl/>
+          <w:lang w:val="en-US"/>
+        </w:rPr>
+        <w:t>בזמן</w:t>
+      </w:r>
+      <w:r>
+        <w:rPr>
+          <w:rFonts w:hint="cs"/>
+          <w:rtl/>
+          <w:lang w:val="en-US"/>
+        </w:rPr>
+        <w:t xml:space="preserve"> ההתקנה </w:t>
+      </w:r>
+      <w:r>
+        <w:rPr>
+          <w:rFonts w:hint="cs"/>
+          <w:rtl/>
+          <w:lang w:val="en-US"/>
+        </w:rPr>
+        <w:t>נ</w:t>
+      </w:r>
+      <w:r>
+        <w:rPr>
+          <w:rFonts w:hint="cs"/>
+          <w:rtl/>
+          <w:lang w:val="en-US"/>
+        </w:rPr>
+        <w:t>וצר</w:t>
+      </w:r>
+      <w:r>
+        <w:rPr>
+          <w:rFonts w:hint="cs"/>
+          <w:rtl/>
+          <w:lang w:val="en-US"/>
+        </w:rPr>
+        <w:t>ת</w:t>
+      </w:r>
+      <w:r>
+        <w:rPr>
+          <w:rFonts w:hint="cs"/>
+          <w:rtl/>
+          <w:lang w:val="en-US"/>
+        </w:rPr>
+        <w:t xml:space="preserve"> במיקום הזה תיקייה בשם </w:t>
+      </w:r>
+      <w:r>
+        <w:rPr>
+          <w:lang w:val="en-US"/>
+        </w:rPr>
+        <w:t>Updater</w:t>
+      </w:r>
+      <w:r>
+        <w:rPr>
+          <w:rFonts w:hint="cs"/>
+          <w:rtl/>
+          <w:lang w:val="en-US"/>
+        </w:rPr>
+        <w:t xml:space="preserve"> שבה נשמרים כל הקבצים הקשורים ל-</w:t>
+      </w:r>
+      <w:r>
+        <w:rPr>
+          <w:lang w:val="en-US"/>
+        </w:rPr>
+        <w:t>Updater</w:t>
+      </w:r>
+      <w:r>
+        <w:rPr>
+          <w:rFonts w:hint="cs"/>
+          <w:rtl/>
+          <w:lang w:val="en-US"/>
+        </w:rPr>
+        <w:t xml:space="preserve"> כמו: קובץ הריצה שלו </w:t>
+      </w:r>
+      <w:r>
+        <w:rPr>
+          <w:lang w:val="en-US"/>
+        </w:rPr>
+        <w:t>service.exe</w:t>
+      </w:r>
+      <w:r>
+        <w:rPr>
+          <w:rFonts w:hint="cs"/>
+          <w:rtl/>
+          <w:lang w:val="en-US"/>
+        </w:rPr>
+        <w:t xml:space="preserve">, </w:t>
+      </w:r>
+      <w:r>
+        <w:rPr>
+          <w:rFonts w:hint="cs"/>
+          <w:rtl/>
+          <w:lang w:val="en-US"/>
+        </w:rPr>
+        <w:t xml:space="preserve">קובץ ההגדרות </w:t>
+      </w:r>
+      <w:r>
+        <w:rPr>
+          <w:lang w:val="en-US"/>
+        </w:rPr>
+        <w:t>settings.json</w:t>
+      </w:r>
+      <w:r>
+        <w:rPr>
+          <w:rFonts w:hint="cs"/>
+          <w:rtl/>
+          <w:lang w:val="en-US"/>
+        </w:rPr>
+        <w:t>,</w:t>
+      </w:r>
+      <w:r>
+        <w:rPr>
+          <w:rFonts w:hint="cs"/>
+          <w:rtl/>
+          <w:lang w:val="en-US"/>
+        </w:rPr>
+        <w:t xml:space="preserve"> וכל קבצי </w:t>
+      </w:r>
+      <w:r>
+        <w:rPr>
+          <w:rFonts w:hint="cs"/>
+          <w:rtl/>
+          <w:lang w:val="en-US"/>
+        </w:rPr>
+        <w:t xml:space="preserve">הגרסאות </w:t>
+      </w:r>
+      <w:r>
+        <w:rPr>
+          <w:rFonts w:hint="cs"/>
+          <w:rtl/>
+          <w:lang w:val="en-US"/>
+        </w:rPr>
+        <w:t>הרלוונטיים</w:t>
+      </w:r>
+      <w:r>
+        <w:rPr>
+          <w:rFonts w:hint="cs"/>
+          <w:rtl/>
+          <w:lang w:val="en-US"/>
+        </w:rPr>
+        <w:t>,</w:t>
+      </w:r>
+      <w:r>
+        <w:rPr>
+          <w:rFonts w:hint="cs"/>
+          <w:rtl/>
+          <w:lang w:val="en-US"/>
+        </w:rPr>
+        <w:t xml:space="preserve"> הנשמרים בפורמט </w:t>
+      </w:r>
+      <w:r>
+        <w:rPr>
+          <w:lang w:val="en-US"/>
+        </w:rPr>
+        <w:t>zip</w:t>
+      </w:r>
+      <w:r>
+        <w:rPr>
+          <w:rFonts w:hint="cs"/>
+          <w:rtl/>
+          <w:lang w:val="en-US"/>
+        </w:rPr>
+        <w:t>.</w:t>
+      </w:r>
+    </w:p>
+    <w:p>
+      <w:pPr>
+        <w:bidi/>
+        <w:rPr>
+          <w:rtl/>
+          <w:lang w:val="en-US"/>
+        </w:rPr>
+      </w:pPr>
+      <w:r>
+        <w:rPr>
+          <w:rFonts w:hint="cs"/>
+          <w:rtl/>
+          <w:lang w:val="en-US"/>
+        </w:rPr>
+        <w:t xml:space="preserve">בנוסף, נשמר קובץ בשם </w:t>
+      </w:r>
+      <w:r>
+        <w:rPr>
+          <w:lang w:val="en-US"/>
+        </w:rPr>
+        <w:t>log.txt</w:t>
+      </w:r>
+      <w:r>
+        <w:rPr>
+          <w:rFonts w:hint="cs"/>
+          <w:rtl/>
+          <w:lang w:val="en-US"/>
+        </w:rPr>
+        <w:t xml:space="preserve"> </w:t>
+      </w:r>
+      <w:r>
+        <w:rPr>
+          <w:rFonts w:hint="cs"/>
+          <w:rtl/>
+          <w:lang w:val="en-US"/>
+        </w:rPr>
+        <w:t xml:space="preserve">(באותה התיקייה עם </w:t>
+      </w:r>
+      <w:r>
+        <w:rPr>
+          <w:lang w:val="en-US"/>
+        </w:rPr>
+        <w:t>service.exe</w:t>
+      </w:r>
+      <w:r>
+        <w:rPr>
+          <w:rFonts w:hint="cs"/>
+          <w:rtl/>
+          <w:lang w:val="en-US"/>
+        </w:rPr>
+        <w:t xml:space="preserve">) </w:t>
+      </w:r>
+      <w:r>
+        <w:rPr>
+          <w:rFonts w:hint="cs"/>
+          <w:rtl/>
+          <w:lang w:val="en-US"/>
+        </w:rPr>
+        <w:t>שמכיל את כל הודעות ה-</w:t>
+      </w:r>
+      <w:r>
+        <w:rPr>
+          <w:lang w:val="en-US"/>
+        </w:rPr>
+        <w:t>logging</w:t>
+      </w:r>
+      <w:r>
+        <w:rPr>
+          <w:rFonts w:hint="cs"/>
+          <w:rtl/>
+          <w:lang w:val="en-US"/>
+        </w:rPr>
+        <w:t xml:space="preserve"> של ה-</w:t>
+      </w:r>
+      <w:r>
+        <w:rPr>
+          <w:lang w:val="en-US"/>
+        </w:rPr>
+        <w:t>service</w:t>
+      </w:r>
+      <w:r>
+        <w:rPr>
+          <w:rFonts w:hint="cs"/>
+          <w:rtl/>
+          <w:lang w:val="en-US"/>
+        </w:rPr>
+        <w:t>. הוא מאוד שימושי לצורך מעקב אחר הפעולות שה-</w:t>
+      </w:r>
+      <w:r>
+        <w:rPr>
+          <w:lang w:val="en-US"/>
+        </w:rPr>
+        <w:t>service</w:t>
+      </w:r>
+      <w:r>
+        <w:rPr>
+          <w:rFonts w:hint="cs"/>
+          <w:rtl/>
+          <w:lang w:val="en-US"/>
+        </w:rPr>
+        <w:t xml:space="preserve"> מבצע</w:t>
+      </w:r>
+      <w:r>
+        <w:rPr>
+          <w:rFonts w:hint="cs"/>
+          <w:rtl/>
+          <w:lang w:val="en-US"/>
+        </w:rPr>
+        <w:t xml:space="preserve"> (בעצם כמעט הפלט היחיד שיש ל-</w:t>
+      </w:r>
+      <w:r>
+        <w:rPr>
+          <w:lang w:val="en-US"/>
+        </w:rPr>
+        <w:t>service</w:t>
+      </w:r>
+      <w:r>
+        <w:rPr>
+          <w:rFonts w:hint="cs"/>
+          <w:rtl/>
+          <w:lang w:val="en-US"/>
+        </w:rPr>
+        <w:t>).</w:t>
+      </w:r>
+    </w:p>
+    <w:p>
+      <w:pPr>
+        <w:bidi/>
+        <w:rPr>
+          <w:rtl/>
+          <w:lang w:val="en-US"/>
+        </w:rPr>
+      </w:pPr>
+      <w:r>
+        <w:rPr>
+          <w:rFonts w:hint="cs"/>
+          <w:rtl/>
+          <w:lang w:val="en-US"/>
+        </w:rPr>
+        <w:t>ב</w:t>
+      </w:r>
+      <w:r>
+        <w:rPr>
+          <w:rFonts w:hint="cs"/>
+          <w:rtl/>
+          <w:lang w:val="en-US"/>
+        </w:rPr>
+        <w:t xml:space="preserve">תיקיית ההתקנה, ביחד עם התיקייה </w:t>
+      </w:r>
+      <w:r>
+        <w:rPr>
+          <w:lang w:val="en-US"/>
+        </w:rPr>
+        <w:t>Updater</w:t>
+      </w:r>
+      <w:r>
+        <w:rPr>
+          <w:rFonts w:hint="cs"/>
+          <w:rtl/>
+          <w:lang w:val="en-US"/>
+        </w:rPr>
+        <w:t>, קיימת גם תיקייה בשם</w:t>
+      </w:r>
+      <w:r>
+        <w:rPr>
+          <w:rFonts w:hint="cs"/>
+          <w:rtl/>
+          <w:lang w:val="en-US"/>
+        </w:rPr>
+        <w:t xml:space="preserve"> התוכנית</w:t>
+      </w:r>
+      <w:r>
+        <w:rPr>
+          <w:rFonts w:hint="cs"/>
+          <w:rtl/>
+          <w:lang w:val="en-US"/>
+        </w:rPr>
+        <w:t xml:space="preserve"> המותקנת</w:t>
+      </w:r>
+      <w:r>
+        <w:rPr>
+          <w:rFonts w:hint="cs"/>
+          <w:rtl/>
+          <w:lang w:val="en-US"/>
+        </w:rPr>
+        <w:t>.</w:t>
+      </w:r>
+      <w:r>
+        <w:rPr>
+          <w:rFonts w:hint="cs"/>
+          <w:rtl/>
+          <w:lang w:val="en-US"/>
+        </w:rPr>
+        <w:t xml:space="preserve"> שם נשמרים כל קבצי התוכנית המקורית של המפתח, וכך מופרדת ההיררכיה של</w:t>
+      </w:r>
+      <w:r>
+        <w:rPr>
+          <w:rFonts w:hint="cs"/>
+          <w:rtl/>
+          <w:lang w:val="en-US"/>
+        </w:rPr>
+        <w:t xml:space="preserve"> התוכנה המקורית וה-</w:t>
+      </w:r>
+      <w:r>
+        <w:rPr>
+          <w:lang w:val="en-US"/>
+        </w:rPr>
+        <w:t>updater</w:t>
+      </w:r>
+      <w:r>
+        <w:rPr>
+          <w:rFonts w:hint="cs"/>
+          <w:rtl/>
+          <w:lang w:val="en-US"/>
+        </w:rPr>
+        <w:t xml:space="preserve"> (שלא תהיה התנגשות בשמות קבצים).</w:t>
+      </w:r>
+      <w:r>
+        <w:rPr>
+          <w:rFonts w:hint="cs"/>
+          <w:rtl/>
+          <w:lang w:val="en-US"/>
+        </w:rPr>
+        <w:t xml:space="preserve"> בתיקיית ההתקנה גם נשמר ה-</w:t>
+      </w:r>
+      <w:r>
+        <w:rPr>
+          <w:lang w:val="en-US"/>
+        </w:rPr>
+        <w:t>launcher</w:t>
+      </w:r>
+      <w:r>
+        <w:rPr>
+          <w:rFonts w:hint="cs"/>
+          <w:rtl/>
+          <w:lang w:val="en-US"/>
+        </w:rPr>
+        <w:t>, שעליו יורחב בהמשך.</w:t>
+      </w:r>
+    </w:p>
+    <w:p>
+      <w:pPr>
+        <w:bidi/>
+        <w:rPr>
+          <w:rtl/>
+          <w:lang w:val="en-US"/>
+        </w:rPr>
+      </w:pPr>
+    </w:p>
+    <w:p>
+      <w:pPr>
+        <w:bidi/>
+        <w:rPr>
+          <w:lang w:val="en-US"/>
+        </w:rPr>
+        <w:sectPr>
+          <w:pgSz w:w="11906" w:h="16838"/>
+          <w:pgMar w:top="1440" w:right="1440" w:bottom="1440" w:left="1440" w:header="708" w:footer="708" w:gutter="0"/>
+          <w:cols w:space="708"/>
+          <w:docGrid w:linePitch="360"/>
+        </w:sectPr>
+      </w:pPr>
+    </w:p>
+    <w:p>
+      <w:pPr>
+        <w:pStyle w:val="Heading2"/>
+        <w:bidi/>
+        <w:jc w:val="center"/>
+        <w:rPr>
+          <w:sz w:val="32"/>
+          <w:szCs w:val="32"/>
+          <w:u w:val="single"/>
+          <w:rtl/>
+        </w:rPr>
+      </w:pPr>
+      <w:bookmarkStart w:id="15" w:name="_Toc55690825"/>
+      <w:r>
+        <w:rPr>
+          <w:rFonts w:hint="cs"/>
+          <w:sz w:val="32"/>
+          <w:szCs w:val="32"/>
+          <w:u w:val="single"/>
+          <w:rtl/>
+        </w:rPr>
+        <w:lastRenderedPageBreak/>
+        <w:t xml:space="preserve">אפליקציית </w:t>
+      </w:r>
+      <w:r>
+        <w:rPr>
+          <w:sz w:val="32"/>
+          <w:szCs w:val="32"/>
+          <w:u w:val="single"/>
+        </w:rPr>
+        <w:t>Launcher</w:t>
+      </w:r>
+      <w:bookmarkEnd w:id="15"/>
+    </w:p>
+    <w:p>
+      <w:pPr>
+        <w:bidi/>
+        <w:rPr>
+          <w:rtl/>
+        </w:rPr>
+      </w:pPr>
     </w:p>
     <w:p>
       <w:pPr>
@@ -11129,7 +12685,17 @@
           <w:rtl/>
           <w:lang w:val="en-US"/>
         </w:rPr>
-        <w:t>המודול</w:t>
+        <w:t>שדג</w:t>
+      </w:r>
+      <w:r>
+        <w:rPr>
+          <w:rFonts w:hint="cs"/>
+          <w:sz w:val="24"/>
+          <w:szCs w:val="24"/>
+          <w:rtl/>
+          <w:lang w:val="en-US"/>
+        </w:rPr>
+        <w:t>שדג</w:t>
       </w:r>
     </w:p>
     <w:p>
@@ -11144,7 +12710,7 @@
           <w:rtl/>
         </w:rPr>
       </w:pPr>
-      <w:bookmarkStart w:id="15" w:name="_Toc55577077"/>
+      <w:bookmarkStart w:id="16" w:name="_Toc55690826"/>
       <w:r>
         <w:rPr>
           <w:rFonts w:hint="cs"/>
@@ -11162,9 +12728,9 @@
           <w:szCs w:val="32"/>
           <w:u w:val="single"/>
         </w:rPr>
-        <w:t>Launcher</w:t>
-      </w:r>
-      <w:bookmarkEnd w:id="15"/>
+        <w:t>Installer</w:t>
+      </w:r>
+      <w:bookmarkEnd w:id="16"/>
     </w:p>
     <w:p>
       <w:pPr>
@@ -11177,6 +12743,10 @@
     <w:p>
       <w:pPr>
         <w:bidi/>
+        <w:rPr>
+          <w:rtl/>
+          <w:lang w:val="en-US"/>
+        </w:rPr>
         <w:sectPr>
           <w:pgSz w:w="11906" w:h="16838"/>
           <w:pgMar w:top="1440" w:right="1440" w:bottom="1440" w:left="1440" w:header="708" w:footer="708" w:gutter="0"/>
@@ -11194,56 +12764,70 @@
         </w:rPr>
         <w:t>שדג</w:t>
       </w:r>
-      <w:r>
-        <w:rPr>
-          <w:rFonts w:hint="cs"/>
-          <w:sz w:val="24"/>
-          <w:szCs w:val="24"/>
-          <w:rtl/>
-          <w:lang w:val="en-US"/>
-        </w:rPr>
-        <w:t>שדג</w:t>
-      </w:r>
     </w:p>
     <w:p>
       <w:pPr>
-        <w:pStyle w:val="Heading2"/>
+        <w:pStyle w:val="Heading1"/>
         <w:bidi/>
         <w:jc w:val="center"/>
         <w:rPr>
-          <w:sz w:val="32"/>
-          <w:szCs w:val="32"/>
-          <w:u w:val="single"/>
-          <w:rtl/>
-        </w:rPr>
-      </w:pPr>
-      <w:bookmarkStart w:id="16" w:name="_Toc55577078"/>
-      <w:r>
-        <w:rPr>
-          <w:rFonts w:hint="cs"/>
-          <w:sz w:val="32"/>
-          <w:szCs w:val="32"/>
-          <w:u w:val="single"/>
+          <w:rtl/>
+          <w:lang w:val="en-US"/>
+        </w:rPr>
+      </w:pPr>
+      <w:bookmarkStart w:id="17" w:name="_Toc55690827"/>
+      <w:r>
+        <w:rPr>
+          <w:rFonts w:hint="cs"/>
+          <w:sz w:val="52"/>
+          <w:szCs w:val="52"/>
           <w:rtl/>
         </w:rPr>
         <w:lastRenderedPageBreak/>
-        <w:t xml:space="preserve">אפליקציית </w:t>
-      </w:r>
-      <w:r>
-        <w:rPr>
-          <w:sz w:val="32"/>
-          <w:szCs w:val="32"/>
-          <w:u w:val="single"/>
-        </w:rPr>
-        <w:t>Installer</w:t>
-      </w:r>
-      <w:bookmarkEnd w:id="16"/>
+        <w:t>הוראות</w:t>
+      </w:r>
+      <w:r>
+        <w:rPr>
+          <w:rFonts w:hint="cs"/>
+          <w:rtl/>
+          <w:lang w:val="en-US"/>
+        </w:rPr>
+        <w:t xml:space="preserve"> </w:t>
+      </w:r>
+      <w:r>
+        <w:rPr>
+          <w:rFonts w:hint="cs"/>
+          <w:sz w:val="52"/>
+          <w:szCs w:val="52"/>
+          <w:rtl/>
+        </w:rPr>
+        <w:t>התקנה</w:t>
+      </w:r>
+      <w:r>
+        <w:rPr>
+          <w:rFonts w:hint="cs"/>
+          <w:rtl/>
+          <w:lang w:val="en-US"/>
+        </w:rPr>
+        <w:t xml:space="preserve"> </w:t>
+      </w:r>
+      <w:r>
+        <w:rPr>
+          <w:rFonts w:hint="cs"/>
+          <w:sz w:val="52"/>
+          <w:szCs w:val="52"/>
+          <w:rtl/>
+        </w:rPr>
+        <w:t>ושימוש</w:t>
+      </w:r>
+      <w:bookmarkEnd w:id="17"/>
     </w:p>
     <w:p>
       <w:pPr>
         <w:bidi/>
         <w:rPr>
           <w:rtl/>
+          <w:lang w:val="en-US"/>
         </w:rPr>
       </w:pPr>
     </w:p>
@@ -11282,7 +12866,7 @@
           <w:lang w:val="en-US"/>
         </w:rPr>
       </w:pPr>
-      <w:bookmarkStart w:id="17" w:name="_Toc55577079"/>
+      <w:bookmarkStart w:id="18" w:name="_Toc55690828"/>
       <w:r>
         <w:rPr>
           <w:rFonts w:hint="cs"/>
@@ -11291,7 +12875,7 @@
           <w:rtl/>
         </w:rPr>
         <w:lastRenderedPageBreak/>
-        <w:t>הוראות</w:t>
+        <w:t>בדיקות</w:t>
       </w:r>
       <w:r>
         <w:rPr>
@@ -11308,26 +12892,9 @@
           <w:szCs w:val="52"/>
           <w:rtl/>
         </w:rPr>
-        <w:t>התקנה</w:t>
-      </w:r>
-      <w:r>
-        <w:rPr>
-          <w:rFonts w:hint="cs"/>
-          <w:rtl/>
-          <w:lang w:val="en-US"/>
-        </w:rPr>
-        <w:t xml:space="preserve"> </w:t>
-      </w:r>
-      <w:r>
-        <w:rPr>
-          <w:rFonts w:hint="cs"/>
-          <w:sz w:val="52"/>
-          <w:szCs w:val="52"/>
-          <w:rtl/>
-        </w:rPr>
-        <w:t>ושימוש</w:t>
-      </w:r>
-      <w:bookmarkEnd w:id="17"/>
+        <w:t>וטסטים</w:t>
+      </w:r>
+      <w:bookmarkEnd w:id="18"/>
     </w:p>
     <w:p>
       <w:pPr>
@@ -11373,81 +12940,7 @@
           <w:lang w:val="en-US"/>
         </w:rPr>
       </w:pPr>
-      <w:bookmarkStart w:id="18" w:name="_Toc55577080"/>
-      <w:r>
-        <w:rPr>
-          <w:rFonts w:hint="cs"/>
-          <w:sz w:val="52"/>
-          <w:szCs w:val="52"/>
-          <w:rtl/>
-        </w:rPr>
-        <w:lastRenderedPageBreak/>
-        <w:t>בדיקות</w:t>
-      </w:r>
-      <w:r>
-        <w:rPr>
-          <w:rFonts w:hint="cs"/>
-          <w:rtl/>
-          <w:lang w:val="en-US"/>
-        </w:rPr>
-        <w:t xml:space="preserve"> </w:t>
-      </w:r>
-      <w:r>
-        <w:rPr>
-          <w:rFonts w:hint="cs"/>
-          <w:sz w:val="52"/>
-          <w:szCs w:val="52"/>
-          <w:rtl/>
-        </w:rPr>
-        <w:t>וטסטים</w:t>
-      </w:r>
-      <w:bookmarkEnd w:id="18"/>
-    </w:p>
-    <w:p>
-      <w:pPr>
-        <w:bidi/>
-        <w:rPr>
-          <w:rtl/>
-          <w:lang w:val="en-US"/>
-        </w:rPr>
-      </w:pPr>
-    </w:p>
-    <w:p>
-      <w:pPr>
-        <w:bidi/>
-        <w:rPr>
-          <w:rtl/>
-          <w:lang w:val="en-US"/>
-        </w:rPr>
-        <w:sectPr>
-          <w:pgSz w:w="11906" w:h="16838"/>
-          <w:pgMar w:top="1440" w:right="1440" w:bottom="1440" w:left="1440" w:header="708" w:footer="708" w:gutter="0"/>
-          <w:cols w:space="708"/>
-          <w:docGrid w:linePitch="360"/>
-        </w:sectPr>
-      </w:pPr>
-      <w:r>
-        <w:rPr>
-          <w:rFonts w:hint="cs"/>
-          <w:sz w:val="24"/>
-          <w:szCs w:val="24"/>
-          <w:rtl/>
-          <w:lang w:val="en-US"/>
-        </w:rPr>
-        <w:t>שדג</w:t>
-      </w:r>
-    </w:p>
-    <w:p>
-      <w:pPr>
-        <w:pStyle w:val="Heading1"/>
-        <w:bidi/>
-        <w:jc w:val="center"/>
-        <w:rPr>
-          <w:rtl/>
-          <w:lang w:val="en-US"/>
-        </w:rPr>
-      </w:pPr>
-      <w:bookmarkStart w:id="19" w:name="_Toc55577081"/>
+      <w:bookmarkStart w:id="19" w:name="_Toc55690829"/>
       <w:r>
         <w:rPr>
           <w:rFonts w:hint="cs"/>
@@ -11847,6 +13340,95 @@
     </w:lvl>
   </w:abstractNum>
   <w:abstractNum w:abstractNumId="2" w15:restartNumberingAfterBreak="0">
+    <w:nsid w:val="295D1F7F"/>
+    <w:multiLevelType w:val="hybridMultilevel"/>
+    <w:tmpl w:val="077C9A72"/>
+    <w:lvl w:ilvl="0" w:tplc="2000000F">
+      <w:start w:val="1"/>
+      <w:numFmt w:val="decimal"/>
+      <w:lvlText w:val="%1."/>
+      <w:lvlJc w:val="left"/>
+      <w:pPr>
+        <w:ind w:left="720" w:hanging="360"/>
+      </w:pPr>
+      <w:rPr>
+        <w:rFonts w:hint="default"/>
+      </w:rPr>
+    </w:lvl>
+    <w:lvl w:ilvl="1" w:tplc="20000019" w:tentative="1">
+      <w:start w:val="1"/>
+      <w:numFmt w:val="lowerLetter"/>
+      <w:lvlText w:val="%2."/>
+      <w:lvlJc w:val="left"/>
+      <w:pPr>
+        <w:ind w:left="1440" w:hanging="360"/>
+      </w:pPr>
+    </w:lvl>
+    <w:lvl w:ilvl="2" w:tplc="2000001B" w:tentative="1">
+      <w:start w:val="1"/>
+      <w:numFmt w:val="lowerRoman"/>
+      <w:lvlText w:val="%3."/>
+      <w:lvlJc w:val="right"/>
+      <w:pPr>
+        <w:ind w:left="2160" w:hanging="180"/>
+      </w:pPr>
+    </w:lvl>
+    <w:lvl w:ilvl="3" w:tplc="2000000F" w:tentative="1">
+      <w:start w:val="1"/>
+      <w:numFmt w:val="decimal"/>
+      <w:lvlText w:val="%4."/>
+      <w:lvlJc w:val="left"/>
+      <w:pPr>
+        <w:ind w:left="2880" w:hanging="360"/>
+      </w:pPr>
+    </w:lvl>
+    <w:lvl w:ilvl="4" w:tplc="20000019" w:tentative="1">
+      <w:start w:val="1"/>
+      <w:numFmt w:val="lowerLetter"/>
+      <w:lvlText w:val="%5."/>
+      <w:lvlJc w:val="left"/>
+      <w:pPr>
+        <w:ind w:left="3600" w:hanging="360"/>
+      </w:pPr>
+    </w:lvl>
+    <w:lvl w:ilvl="5" w:tplc="2000001B" w:tentative="1">
+      <w:start w:val="1"/>
+      <w:numFmt w:val="lowerRoman"/>
+      <w:lvlText w:val="%6."/>
+      <w:lvlJc w:val="right"/>
+      <w:pPr>
+        <w:ind w:left="4320" w:hanging="180"/>
+      </w:pPr>
+    </w:lvl>
+    <w:lvl w:ilvl="6" w:tplc="2000000F" w:tentative="1">
+      <w:start w:val="1"/>
+      <w:numFmt w:val="decimal"/>
+      <w:lvlText w:val="%7."/>
+      <w:lvlJc w:val="left"/>
+      <w:pPr>
+        <w:ind w:left="5040" w:hanging="360"/>
+      </w:pPr>
+    </w:lvl>
+    <w:lvl w:ilvl="7" w:tplc="20000019" w:tentative="1">
+      <w:start w:val="1"/>
+      <w:numFmt w:val="lowerLetter"/>
+      <w:lvlText w:val="%8."/>
+      <w:lvlJc w:val="left"/>
+      <w:pPr>
+        <w:ind w:left="5760" w:hanging="360"/>
+      </w:pPr>
+    </w:lvl>
+    <w:lvl w:ilvl="8" w:tplc="2000001B" w:tentative="1">
+      <w:start w:val="1"/>
+      <w:numFmt w:val="lowerRoman"/>
+      <w:lvlText w:val="%9."/>
+      <w:lvlJc w:val="right"/>
+      <w:pPr>
+        <w:ind w:left="6480" w:hanging="180"/>
+      </w:pPr>
+    </w:lvl>
+  </w:abstractNum>
+  <w:abstractNum w:abstractNumId="3" w15:restartNumberingAfterBreak="0">
     <w:nsid w:val="55AF5791"/>
     <w:multiLevelType w:val="hybridMultilevel"/>
     <w:tmpl w:val="21C01518"/>
@@ -11959,14 +13541,109 @@
       </w:rPr>
     </w:lvl>
   </w:abstractNum>
+  <w:abstractNum w:abstractNumId="4" w15:restartNumberingAfterBreak="0">
+    <w:nsid w:val="60BD78E4"/>
+    <w:multiLevelType w:val="hybridMultilevel"/>
+    <w:tmpl w:val="B1C2D562"/>
+    <w:lvl w:ilvl="0" w:tplc="8BBC4112">
+      <w:start w:val="1"/>
+      <w:numFmt w:val="decimal"/>
+      <w:lvlText w:val="%1."/>
+      <w:lvlJc w:val="left"/>
+      <w:pPr>
+        <w:ind w:left="1080" w:hanging="360"/>
+      </w:pPr>
+      <w:rPr>
+        <w:rFonts w:hint="default"/>
+      </w:rPr>
+    </w:lvl>
+    <w:lvl w:ilvl="1" w:tplc="20000019" w:tentative="1">
+      <w:start w:val="1"/>
+      <w:numFmt w:val="lowerLetter"/>
+      <w:lvlText w:val="%2."/>
+      <w:lvlJc w:val="left"/>
+      <w:pPr>
+        <w:ind w:left="1800" w:hanging="360"/>
+      </w:pPr>
+    </w:lvl>
+    <w:lvl w:ilvl="2" w:tplc="2000001B" w:tentative="1">
+      <w:start w:val="1"/>
+      <w:numFmt w:val="lowerRoman"/>
+      <w:lvlText w:val="%3."/>
+      <w:lvlJc w:val="right"/>
+      <w:pPr>
+        <w:ind w:left="2520" w:hanging="180"/>
+      </w:pPr>
+    </w:lvl>
+    <w:lvl w:ilvl="3" w:tplc="2000000F" w:tentative="1">
+      <w:start w:val="1"/>
+      <w:numFmt w:val="decimal"/>
+      <w:lvlText w:val="%4."/>
+      <w:lvlJc w:val="left"/>
+      <w:pPr>
+        <w:ind w:left="3240" w:hanging="360"/>
+      </w:pPr>
+    </w:lvl>
+    <w:lvl w:ilvl="4" w:tplc="20000019" w:tentative="1">
+      <w:start w:val="1"/>
+      <w:numFmt w:val="lowerLetter"/>
+      <w:lvlText w:val="%5."/>
+      <w:lvlJc w:val="left"/>
+      <w:pPr>
+        <w:ind w:left="3960" w:hanging="360"/>
+      </w:pPr>
+    </w:lvl>
+    <w:lvl w:ilvl="5" w:tplc="2000001B" w:tentative="1">
+      <w:start w:val="1"/>
+      <w:numFmt w:val="lowerRoman"/>
+      <w:lvlText w:val="%6."/>
+      <w:lvlJc w:val="right"/>
+      <w:pPr>
+        <w:ind w:left="4680" w:hanging="180"/>
+      </w:pPr>
+    </w:lvl>
+    <w:lvl w:ilvl="6" w:tplc="2000000F" w:tentative="1">
+      <w:start w:val="1"/>
+      <w:numFmt w:val="decimal"/>
+      <w:lvlText w:val="%7."/>
+      <w:lvlJc w:val="left"/>
+      <w:pPr>
+        <w:ind w:left="5400" w:hanging="360"/>
+      </w:pPr>
+    </w:lvl>
+    <w:lvl w:ilvl="7" w:tplc="20000019" w:tentative="1">
+      <w:start w:val="1"/>
+      <w:numFmt w:val="lowerLetter"/>
+      <w:lvlText w:val="%8."/>
+      <w:lvlJc w:val="left"/>
+      <w:pPr>
+        <w:ind w:left="6120" w:hanging="360"/>
+      </w:pPr>
+    </w:lvl>
+    <w:lvl w:ilvl="8" w:tplc="2000001B" w:tentative="1">
+      <w:start w:val="1"/>
+      <w:numFmt w:val="lowerRoman"/>
+      <w:lvlText w:val="%9."/>
+      <w:lvlJc w:val="right"/>
+      <w:pPr>
+        <w:ind w:left="6840" w:hanging="180"/>
+      </w:pPr>
+    </w:lvl>
+  </w:abstractNum>
   <w:num w:numId="1">
-    <w:abstractNumId w:val="2"/>
+    <w:abstractNumId w:val="3"/>
   </w:num>
   <w:num w:numId="2">
     <w:abstractNumId w:val="0"/>
   </w:num>
   <w:num w:numId="3">
     <w:abstractNumId w:val="1"/>
+  </w:num>
+  <w:num w:numId="4">
+    <w:abstractNumId w:val="2"/>
+  </w:num>
+  <w:num w:numId="5">
+    <w:abstractNumId w:val="4"/>
   </w:num>
 </w:numbering>
 </file>

</xml_diff>

<commit_message>
Usage, Tests and presentation left
</commit_message>
<xml_diff>
--- a/תיק פרויקט.docx
+++ b/תיק פרויקט.docx
@@ -12606,6 +12606,118 @@
       <w:pPr>
         <w:bidi/>
         <w:rPr>
+          <w:rFonts w:hint="cs"/>
+          <w:rtl/>
+          <w:lang w:val="en-US"/>
+        </w:rPr>
+      </w:pPr>
+      <w:r>
+        <w:rPr>
+          <w:rFonts w:hint="cs"/>
+          <w:rtl/>
+          <w:lang w:val="en-US"/>
+        </w:rPr>
+        <w:t>כאשר לקוח מוריד עדכון גרסא חדש,</w:t>
+      </w:r>
+      <w:r>
+        <w:rPr>
+          <w:rFonts w:hint="cs"/>
+          <w:rtl/>
+          <w:lang w:val="en-US"/>
+        </w:rPr>
+        <w:t xml:space="preserve"> הוא נשמר בתיקייה של ה-</w:t>
+      </w:r>
+      <w:r>
+        <w:rPr>
+          <w:lang w:val="en-US"/>
+        </w:rPr>
+        <w:t>Updater</w:t>
+      </w:r>
+      <w:r>
+        <w:rPr>
+          <w:rFonts w:hint="cs"/>
+          <w:rtl/>
+          <w:lang w:val="en-US"/>
+        </w:rPr>
+        <w:t xml:space="preserve">, בתור קובץ </w:t>
+      </w:r>
+      <w:r>
+        <w:rPr>
+          <w:lang w:val="en-US"/>
+        </w:rPr>
+        <w:t>zip</w:t>
+      </w:r>
+      <w:r>
+        <w:rPr>
+          <w:rFonts w:hint="cs"/>
+          <w:rtl/>
+          <w:lang w:val="en-US"/>
+        </w:rPr>
+        <w:t xml:space="preserve"> המכיל בשמו את מספר הגרסא, ובנוסף נשמר ערך ב-</w:t>
+      </w:r>
+      <w:r>
+        <w:rPr>
+          <w:lang w:val="en-US"/>
+        </w:rPr>
+        <w:t>registry</w:t>
+      </w:r>
+      <w:r>
+        <w:rPr>
+          <w:rFonts w:hint="cs"/>
+          <w:rtl/>
+          <w:lang w:val="en-US"/>
+        </w:rPr>
+        <w:t xml:space="preserve"> עבור הגרסא הזו.</w:t>
+      </w:r>
+      <w:r>
+        <w:rPr>
+          <w:rFonts w:hint="cs"/>
+          <w:rtl/>
+          <w:lang w:val="en-US"/>
+        </w:rPr>
+        <w:t xml:space="preserve"> ה-</w:t>
+      </w:r>
+      <w:r>
+        <w:rPr>
+          <w:lang w:val="en-US"/>
+        </w:rPr>
+        <w:t>launcher</w:t>
+      </w:r>
+      <w:r>
+        <w:rPr>
+          <w:rFonts w:hint="cs"/>
+          <w:rtl/>
+          <w:lang w:val="en-US"/>
+        </w:rPr>
+        <w:t xml:space="preserve"> אחראי על התקנה של עדכוני הגרסא המורדים ע"י ה-</w:t>
+      </w:r>
+      <w:r>
+        <w:rPr>
+          <w:lang w:val="en-US"/>
+        </w:rPr>
+        <w:t>updater</w:t>
+      </w:r>
+      <w:r>
+        <w:rPr>
+          <w:rFonts w:hint="cs"/>
+          <w:rtl/>
+          <w:lang w:val="en-US"/>
+        </w:rPr>
+        <w:t xml:space="preserve"> </w:t>
+      </w:r>
+      <w:r>
+        <w:rPr>
+          <w:rFonts w:hint="cs"/>
+          <w:rtl/>
+          <w:lang w:val="en-US"/>
+        </w:rPr>
+        <w:t>ומחיקת עדכונים ישנים.</w:t>
+      </w:r>
+    </w:p>
+    <w:p>
+      <w:pPr>
+        <w:bidi/>
+        <w:rPr>
           <w:rtl/>
           <w:lang w:val="en-US"/>
         </w:rPr>
@@ -12670,6 +12782,1340 @@
     <w:p>
       <w:pPr>
         <w:bidi/>
+        <w:rPr>
+          <w:sz w:val="24"/>
+          <w:szCs w:val="24"/>
+          <w:rtl/>
+          <w:lang w:val="en-US"/>
+        </w:rPr>
+      </w:pPr>
+      <w:r>
+        <w:rPr>
+          <w:rFonts w:hint="cs"/>
+          <w:sz w:val="24"/>
+          <w:szCs w:val="24"/>
+          <w:rtl/>
+          <w:lang w:val="en-US"/>
+        </w:rPr>
+        <w:t>א</w:t>
+      </w:r>
+      <w:r>
+        <w:rPr>
+          <w:rFonts w:hint="cs"/>
+          <w:sz w:val="24"/>
+          <w:szCs w:val="24"/>
+          <w:rtl/>
+          <w:lang w:val="en-US"/>
+        </w:rPr>
+        <w:t>פליקציית ה-</w:t>
+      </w:r>
+      <w:r>
+        <w:rPr>
+          <w:sz w:val="24"/>
+          <w:szCs w:val="24"/>
+          <w:lang w:val="en-US"/>
+        </w:rPr>
+        <w:t>Launcher</w:t>
+      </w:r>
+      <w:r>
+        <w:rPr>
+          <w:rFonts w:hint="cs"/>
+          <w:sz w:val="24"/>
+          <w:szCs w:val="24"/>
+          <w:rtl/>
+          <w:lang w:val="en-US"/>
+        </w:rPr>
+        <w:t xml:space="preserve"> </w:t>
+      </w:r>
+      <w:r>
+        <w:rPr>
+          <w:rFonts w:hint="cs"/>
+          <w:sz w:val="24"/>
+          <w:szCs w:val="24"/>
+          <w:rtl/>
+          <w:lang w:val="en-US"/>
+        </w:rPr>
+        <w:t xml:space="preserve">היא לא יותר מתוכנית פייתון פשוטה ש"קומפלה" ע"י </w:t>
+      </w:r>
+      <w:r>
+        <w:rPr>
+          <w:sz w:val="24"/>
+          <w:szCs w:val="24"/>
+          <w:lang w:val="en-US"/>
+        </w:rPr>
+        <w:t>PyInstaller</w:t>
+      </w:r>
+      <w:r>
+        <w:rPr>
+          <w:rFonts w:hint="cs"/>
+          <w:sz w:val="24"/>
+          <w:szCs w:val="24"/>
+          <w:rtl/>
+          <w:lang w:val="en-US"/>
+        </w:rPr>
+        <w:t xml:space="preserve"> ל-</w:t>
+      </w:r>
+      <w:r>
+        <w:rPr>
+          <w:sz w:val="24"/>
+          <w:szCs w:val="24"/>
+          <w:lang w:val="en-US"/>
+        </w:rPr>
+        <w:t>exe</w:t>
+      </w:r>
+      <w:r>
+        <w:rPr>
+          <w:rFonts w:hint="cs"/>
+          <w:sz w:val="24"/>
+          <w:szCs w:val="24"/>
+          <w:rtl/>
+          <w:lang w:val="en-US"/>
+        </w:rPr>
+        <w:t>.</w:t>
+      </w:r>
+      <w:r>
+        <w:rPr>
+          <w:rFonts w:hint="cs"/>
+          <w:sz w:val="24"/>
+          <w:szCs w:val="24"/>
+          <w:rtl/>
+          <w:lang w:val="en-US"/>
+        </w:rPr>
+        <w:t xml:space="preserve"> </w:t>
+      </w:r>
+      <w:r>
+        <w:rPr>
+          <w:rFonts w:hint="cs"/>
+          <w:sz w:val="24"/>
+          <w:szCs w:val="24"/>
+          <w:rtl/>
+          <w:lang w:val="en-US"/>
+        </w:rPr>
+        <w:t xml:space="preserve">כאשר היא מורצת ללא פרמטרים, היא מציגה למשתמש </w:t>
+      </w:r>
+      <w:r>
+        <w:rPr>
+          <w:rFonts w:hint="cs"/>
+          <w:sz w:val="24"/>
+          <w:szCs w:val="24"/>
+          <w:rtl/>
+          <w:lang w:val="en-US"/>
+        </w:rPr>
+        <w:t xml:space="preserve">חלון </w:t>
+      </w:r>
+      <w:r>
+        <w:rPr>
+          <w:rFonts w:hint="cs"/>
+          <w:sz w:val="24"/>
+          <w:szCs w:val="24"/>
+          <w:lang w:val="en-US"/>
+        </w:rPr>
+        <w:t>GUI</w:t>
+      </w:r>
+      <w:r>
+        <w:rPr>
+          <w:rFonts w:hint="cs"/>
+          <w:sz w:val="24"/>
+          <w:szCs w:val="24"/>
+          <w:rtl/>
+          <w:lang w:val="en-US"/>
+        </w:rPr>
+        <w:t xml:space="preserve"> שמציג מידע אודות הגרסא הנוכחית, עם אפשרות לעדכון גרסא קיימת, הרצת התוכנה, תשאול שרת העדכונים וכו'. יש לה גם כמה אופציות מעניינות לשימוש ב-</w:t>
+      </w:r>
+      <w:r>
+        <w:rPr>
+          <w:sz w:val="24"/>
+          <w:szCs w:val="24"/>
+          <w:lang w:val="en-US"/>
+        </w:rPr>
+        <w:t>CMD</w:t>
+      </w:r>
+      <w:r>
+        <w:rPr>
+          <w:rFonts w:hint="cs"/>
+          <w:sz w:val="24"/>
+          <w:szCs w:val="24"/>
+          <w:rtl/>
+          <w:lang w:val="en-US"/>
+        </w:rPr>
+        <w:t>, שמאפשרים לבצע כל פעולה שהמשתמש יכול לבצע ב-</w:t>
+      </w:r>
+      <w:r>
+        <w:rPr>
+          <w:rFonts w:hint="cs"/>
+          <w:sz w:val="24"/>
+          <w:szCs w:val="24"/>
+          <w:lang w:val="en-US"/>
+        </w:rPr>
+        <w:t>GUI</w:t>
+      </w:r>
+      <w:r>
+        <w:rPr>
+          <w:rFonts w:hint="cs"/>
+          <w:sz w:val="24"/>
+          <w:szCs w:val="24"/>
+          <w:rtl/>
+          <w:lang w:val="en-US"/>
+        </w:rPr>
+        <w:t>, דרך ה-</w:t>
+      </w:r>
+      <w:r>
+        <w:rPr>
+          <w:rFonts w:hint="cs"/>
+          <w:sz w:val="24"/>
+          <w:szCs w:val="24"/>
+          <w:lang w:val="en-US"/>
+        </w:rPr>
+        <w:t>CMD</w:t>
+      </w:r>
+      <w:r>
+        <w:rPr>
+          <w:rFonts w:hint="cs"/>
+          <w:sz w:val="24"/>
+          <w:szCs w:val="24"/>
+          <w:rtl/>
+          <w:lang w:val="en-US"/>
+        </w:rPr>
+        <w:t>.</w:t>
+      </w:r>
+    </w:p>
+    <w:p>
+      <w:pPr>
+        <w:bidi/>
+        <w:rPr>
+          <w:sz w:val="24"/>
+          <w:szCs w:val="24"/>
+          <w:rtl/>
+          <w:lang w:val="en-US"/>
+        </w:rPr>
+      </w:pPr>
+      <w:r>
+        <w:rPr>
+          <w:rFonts w:hint="cs"/>
+          <w:sz w:val="24"/>
+          <w:szCs w:val="24"/>
+          <w:rtl/>
+          <w:lang w:val="en-US"/>
+        </w:rPr>
+        <w:t xml:space="preserve">לאחר פרסור הפרמטרים שהתקבלו בעזרת </w:t>
+      </w:r>
+      <w:r>
+        <w:rPr>
+          <w:sz w:val="24"/>
+          <w:szCs w:val="24"/>
+          <w:lang w:val="en-US"/>
+        </w:rPr>
+        <w:t>argparse</w:t>
+      </w:r>
+      <w:r>
+        <w:rPr>
+          <w:rFonts w:hint="cs"/>
+          <w:sz w:val="24"/>
+          <w:szCs w:val="24"/>
+          <w:rtl/>
+          <w:lang w:val="en-US"/>
+        </w:rPr>
+        <w:t xml:space="preserve">, מורצת הפונקציה </w:t>
+      </w:r>
+      <w:r>
+        <w:rPr>
+          <w:sz w:val="24"/>
+          <w:szCs w:val="24"/>
+          <w:lang w:val="en-US"/>
+        </w:rPr>
+        <w:t>setup</w:t>
+      </w:r>
+      <w:r>
+        <w:rPr>
+          <w:rFonts w:hint="cs"/>
+          <w:sz w:val="24"/>
+          <w:szCs w:val="24"/>
+          <w:rtl/>
+          <w:lang w:val="en-US"/>
+        </w:rPr>
+        <w:t xml:space="preserve"> עם </w:t>
+      </w:r>
+      <w:r>
+        <w:rPr>
+          <w:rFonts w:hint="cs"/>
+          <w:sz w:val="24"/>
+          <w:szCs w:val="24"/>
+          <w:rtl/>
+          <w:lang w:val="en-US"/>
+        </w:rPr>
+        <w:t>הפרמטרים.</w:t>
+      </w:r>
+      <w:r>
+        <w:rPr>
+          <w:rFonts w:hint="cs"/>
+          <w:sz w:val="24"/>
+          <w:szCs w:val="24"/>
+          <w:rtl/>
+          <w:lang w:val="en-US"/>
+        </w:rPr>
+        <w:t xml:space="preserve"> בפונקציה נבדק כל אחד מהפרמטרים והפונקציה מטפלת בכל המקרים של הפרמטרים השונים:</w:t>
+      </w:r>
+    </w:p>
+    <w:p>
+      <w:pPr>
+        <w:pStyle w:val="ListParagraph"/>
+        <w:numPr>
+          <w:ilvl w:val="0"/>
+          <w:numId w:val="6"/>
+        </w:numPr>
+        <w:bidi/>
+        <w:rPr>
+          <w:sz w:val="24"/>
+          <w:szCs w:val="24"/>
+          <w:lang w:val="en-US"/>
+        </w:rPr>
+      </w:pPr>
+      <w:r>
+        <w:rPr>
+          <w:rFonts w:hint="cs"/>
+          <w:sz w:val="24"/>
+          <w:szCs w:val="24"/>
+          <w:rtl/>
+          <w:lang w:val="en-US"/>
+        </w:rPr>
+        <w:t xml:space="preserve">אם התקבל הפרמטר </w:t>
+      </w:r>
+      <w:r>
+        <w:rPr>
+          <w:sz w:val="24"/>
+          <w:szCs w:val="24"/>
+          <w:lang w:val="en-US"/>
+        </w:rPr>
+        <w:t>versions</w:t>
+      </w:r>
+      <w:r>
+        <w:rPr>
+          <w:rFonts w:hint="cs"/>
+          <w:sz w:val="24"/>
+          <w:szCs w:val="24"/>
+          <w:rtl/>
+          <w:lang w:val="en-US"/>
+        </w:rPr>
+        <w:t xml:space="preserve"> (</w:t>
+      </w:r>
+      <w:r>
+        <w:rPr>
+          <w:sz w:val="24"/>
+          <w:szCs w:val="24"/>
+          <w:lang w:val="en-US"/>
+        </w:rPr>
+        <w:t>-v</w:t>
+      </w:r>
+      <w:r>
+        <w:rPr>
+          <w:rFonts w:hint="cs"/>
+          <w:sz w:val="24"/>
+          <w:szCs w:val="24"/>
+          <w:rtl/>
+          <w:lang w:val="en-US"/>
+        </w:rPr>
+        <w:t>), הפונקציה תדפיס את הגרסא המותקנת והגרסא העדכנית ביותר שקיימת ותצא מבלי להריץ דבר נוסף.</w:t>
+      </w:r>
+    </w:p>
+    <w:p>
+      <w:pPr>
+        <w:pStyle w:val="ListParagraph"/>
+        <w:numPr>
+          <w:ilvl w:val="0"/>
+          <w:numId w:val="6"/>
+        </w:numPr>
+        <w:bidi/>
+        <w:rPr>
+          <w:sz w:val="24"/>
+          <w:szCs w:val="24"/>
+          <w:lang w:val="en-US"/>
+        </w:rPr>
+      </w:pPr>
+      <w:r>
+        <w:rPr>
+          <w:rFonts w:hint="cs"/>
+          <w:sz w:val="24"/>
+          <w:szCs w:val="24"/>
+          <w:rtl/>
+          <w:lang w:val="en-US"/>
+        </w:rPr>
+        <w:t xml:space="preserve">אם התקבל הפרמטר </w:t>
+      </w:r>
+      <w:r>
+        <w:rPr>
+          <w:sz w:val="24"/>
+          <w:szCs w:val="24"/>
+          <w:lang w:val="en-US"/>
+        </w:rPr>
+        <w:t>update_file</w:t>
+      </w:r>
+      <w:r>
+        <w:rPr>
+          <w:rFonts w:hint="cs"/>
+          <w:sz w:val="24"/>
+          <w:szCs w:val="24"/>
+          <w:rtl/>
+          <w:lang w:val="en-US"/>
+        </w:rPr>
+        <w:t xml:space="preserve"> (</w:t>
+      </w:r>
+      <w:r>
+        <w:rPr>
+          <w:sz w:val="24"/>
+          <w:szCs w:val="24"/>
+          <w:lang w:val="en-US"/>
+        </w:rPr>
+        <w:t>-u</w:t>
+      </w:r>
+      <w:r>
+        <w:rPr>
+          <w:rFonts w:hint="cs"/>
+          <w:sz w:val="24"/>
+          <w:szCs w:val="24"/>
+          <w:rtl/>
+          <w:lang w:val="en-US"/>
+        </w:rPr>
+        <w:t>)</w:t>
+      </w:r>
+      <w:r>
+        <w:rPr>
+          <w:rFonts w:hint="cs"/>
+          <w:sz w:val="24"/>
+          <w:szCs w:val="24"/>
+          <w:rtl/>
+          <w:lang w:val="en-US"/>
+        </w:rPr>
+        <w:t>, הפונקציה תבדוק אם אכן מדובר בקובץ, ותנסה לעדכן את הגרסא בעזרת הקובץ הזה</w:t>
+      </w:r>
+      <w:r>
+        <w:rPr>
+          <w:rFonts w:hint="cs"/>
+          <w:sz w:val="24"/>
+          <w:szCs w:val="24"/>
+          <w:rtl/>
+          <w:lang w:val="en-US"/>
+        </w:rPr>
+        <w:t>.</w:t>
+      </w:r>
+    </w:p>
+    <w:p>
+      <w:pPr>
+        <w:pStyle w:val="ListParagraph"/>
+        <w:numPr>
+          <w:ilvl w:val="1"/>
+          <w:numId w:val="6"/>
+        </w:numPr>
+        <w:bidi/>
+        <w:rPr>
+          <w:sz w:val="24"/>
+          <w:szCs w:val="24"/>
+          <w:lang w:val="en-US"/>
+        </w:rPr>
+      </w:pPr>
+      <w:r>
+        <w:rPr>
+          <w:rFonts w:hint="cs"/>
+          <w:sz w:val="24"/>
+          <w:szCs w:val="24"/>
+          <w:rtl/>
+          <w:lang w:val="en-US"/>
+        </w:rPr>
+        <w:t xml:space="preserve">הפונקציה </w:t>
+      </w:r>
+      <w:r>
+        <w:rPr>
+          <w:sz w:val="24"/>
+          <w:szCs w:val="24"/>
+          <w:lang w:val="en-US"/>
+        </w:rPr>
+        <w:t>update</w:t>
+      </w:r>
+      <w:r>
+        <w:rPr>
+          <w:rFonts w:hint="cs"/>
+          <w:sz w:val="24"/>
+          <w:szCs w:val="24"/>
+          <w:rtl/>
+          <w:lang w:val="en-US"/>
+        </w:rPr>
+        <w:t xml:space="preserve"> מבצעת את הפעולה הזו.</w:t>
+      </w:r>
+    </w:p>
+    <w:p>
+      <w:pPr>
+        <w:pStyle w:val="ListParagraph"/>
+        <w:numPr>
+          <w:ilvl w:val="0"/>
+          <w:numId w:val="6"/>
+        </w:numPr>
+        <w:bidi/>
+        <w:rPr>
+          <w:sz w:val="24"/>
+          <w:szCs w:val="24"/>
+          <w:lang w:val="en-US"/>
+        </w:rPr>
+      </w:pPr>
+      <w:r>
+        <w:rPr>
+          <w:rFonts w:hint="cs"/>
+          <w:sz w:val="24"/>
+          <w:szCs w:val="24"/>
+          <w:rtl/>
+          <w:lang w:val="en-US"/>
+        </w:rPr>
+        <w:t xml:space="preserve">אם התקבל הפרמטר </w:t>
+      </w:r>
+      <w:r>
+        <w:rPr>
+          <w:sz w:val="24"/>
+          <w:szCs w:val="24"/>
+          <w:lang w:val="en-US"/>
+        </w:rPr>
+        <w:t>check_update</w:t>
+      </w:r>
+      <w:r>
+        <w:rPr>
+          <w:rFonts w:hint="cs"/>
+          <w:sz w:val="24"/>
+          <w:szCs w:val="24"/>
+          <w:rtl/>
+          <w:lang w:val="en-US"/>
+        </w:rPr>
+        <w:t xml:space="preserve"> (</w:t>
+      </w:r>
+      <w:r>
+        <w:rPr>
+          <w:sz w:val="24"/>
+          <w:szCs w:val="24"/>
+          <w:lang w:val="en-US"/>
+        </w:rPr>
+        <w:t>-c</w:t>
+      </w:r>
+      <w:r>
+        <w:rPr>
+          <w:rFonts w:hint="cs"/>
+          <w:sz w:val="24"/>
+          <w:szCs w:val="24"/>
+          <w:rtl/>
+          <w:lang w:val="en-US"/>
+        </w:rPr>
+        <w:t>), הפונקציה תתשאל את שרת העדכונים השמור ב-</w:t>
+      </w:r>
+      <w:r>
+        <w:rPr>
+          <w:sz w:val="24"/>
+          <w:szCs w:val="24"/>
+          <w:lang w:val="en-US"/>
+        </w:rPr>
+        <w:t>registry</w:t>
+      </w:r>
+      <w:r>
+        <w:rPr>
+          <w:rFonts w:hint="cs"/>
+          <w:sz w:val="24"/>
+          <w:szCs w:val="24"/>
+          <w:rtl/>
+          <w:lang w:val="en-US"/>
+        </w:rPr>
+        <w:t xml:space="preserve"> ותשלח לו הודעה מסוג </w:t>
+      </w:r>
+      <w:r>
+        <w:rPr>
+          <w:sz w:val="24"/>
+          <w:szCs w:val="24"/>
+          <w:lang w:val="en-US"/>
+        </w:rPr>
+        <w:t>REQUEST_UPDATE</w:t>
+      </w:r>
+      <w:r>
+        <w:rPr>
+          <w:rFonts w:hint="cs"/>
+          <w:sz w:val="24"/>
+          <w:szCs w:val="24"/>
+          <w:rtl/>
+          <w:lang w:val="en-US"/>
+        </w:rPr>
+        <w:t xml:space="preserve">. השרת בתקווה יקבל את ההודעה ויחזיר אליה בתגובה הודעה מסוג </w:t>
+      </w:r>
+      <w:r>
+        <w:rPr>
+          <w:sz w:val="24"/>
+          <w:szCs w:val="24"/>
+          <w:lang w:val="en-US"/>
+        </w:rPr>
+        <w:t>VERSION_UPDATE</w:t>
+      </w:r>
+      <w:r>
+        <w:rPr>
+          <w:rFonts w:hint="cs"/>
+          <w:sz w:val="24"/>
+          <w:szCs w:val="24"/>
+          <w:rtl/>
+          <w:lang w:val="en-US"/>
+        </w:rPr>
+        <w:t>, שאותה יקבל ה-</w:t>
+      </w:r>
+      <w:r>
+        <w:rPr>
+          <w:sz w:val="24"/>
+          <w:szCs w:val="24"/>
+          <w:lang w:val="en-US"/>
+        </w:rPr>
+        <w:t>service</w:t>
+      </w:r>
+      <w:r>
+        <w:rPr>
+          <w:rFonts w:hint="cs"/>
+          <w:sz w:val="24"/>
+          <w:szCs w:val="24"/>
+          <w:rtl/>
+          <w:lang w:val="en-US"/>
+        </w:rPr>
+        <w:t xml:space="preserve"> של ה-</w:t>
+      </w:r>
+      <w:r>
+        <w:rPr>
+          <w:sz w:val="24"/>
+          <w:szCs w:val="24"/>
+          <w:lang w:val="en-US"/>
+        </w:rPr>
+        <w:t>updater</w:t>
+      </w:r>
+      <w:r>
+        <w:rPr>
+          <w:rFonts w:hint="cs"/>
+          <w:sz w:val="24"/>
+          <w:szCs w:val="24"/>
+          <w:rtl/>
+          <w:lang w:val="en-US"/>
+        </w:rPr>
+        <w:t xml:space="preserve"> שידאג להוריד את הגרסא במידה והיא חדשה יותר מהגרסא העדכנית ביותר.</w:t>
+      </w:r>
+    </w:p>
+    <w:p>
+      <w:pPr>
+        <w:pStyle w:val="ListParagraph"/>
+        <w:numPr>
+          <w:ilvl w:val="1"/>
+          <w:numId w:val="6"/>
+        </w:numPr>
+        <w:bidi/>
+        <w:rPr>
+          <w:sz w:val="24"/>
+          <w:szCs w:val="24"/>
+          <w:lang w:val="en-US"/>
+        </w:rPr>
+      </w:pPr>
+      <w:r>
+        <w:rPr>
+          <w:rFonts w:hint="cs"/>
+          <w:sz w:val="24"/>
+          <w:szCs w:val="24"/>
+          <w:rtl/>
+          <w:lang w:val="en-US"/>
+        </w:rPr>
+        <w:t xml:space="preserve">הפונקציה </w:t>
+      </w:r>
+      <w:r>
+        <w:rPr>
+          <w:sz w:val="24"/>
+          <w:szCs w:val="24"/>
+          <w:lang w:val="en-US"/>
+        </w:rPr>
+        <w:t>query_server</w:t>
+      </w:r>
+      <w:r>
+        <w:rPr>
+          <w:rFonts w:hint="cs"/>
+          <w:sz w:val="24"/>
+          <w:szCs w:val="24"/>
+          <w:rtl/>
+          <w:lang w:val="en-US"/>
+        </w:rPr>
+        <w:t xml:space="preserve"> מבצעת את הפעולה הזו.</w:t>
+      </w:r>
+    </w:p>
+    <w:p>
+      <w:pPr>
+        <w:pStyle w:val="ListParagraph"/>
+        <w:numPr>
+          <w:ilvl w:val="0"/>
+          <w:numId w:val="6"/>
+        </w:numPr>
+        <w:bidi/>
+        <w:rPr>
+          <w:sz w:val="24"/>
+          <w:szCs w:val="24"/>
+          <w:lang w:val="en-US"/>
+        </w:rPr>
+      </w:pPr>
+      <w:r>
+        <w:rPr>
+          <w:rFonts w:hint="cs"/>
+          <w:sz w:val="24"/>
+          <w:szCs w:val="24"/>
+          <w:rtl/>
+          <w:lang w:val="en-US"/>
+        </w:rPr>
+        <w:t xml:space="preserve">אם התקבל הפרמטר </w:t>
+      </w:r>
+      <w:r>
+        <w:rPr>
+          <w:sz w:val="24"/>
+          <w:szCs w:val="24"/>
+          <w:lang w:val="en-US"/>
+        </w:rPr>
+        <w:t>apply_update</w:t>
+      </w:r>
+      <w:r>
+        <w:rPr>
+          <w:rFonts w:hint="cs"/>
+          <w:sz w:val="24"/>
+          <w:szCs w:val="24"/>
+          <w:rtl/>
+          <w:lang w:val="en-US"/>
+        </w:rPr>
+        <w:t xml:space="preserve"> (</w:t>
+      </w:r>
+      <w:r>
+        <w:rPr>
+          <w:sz w:val="24"/>
+          <w:szCs w:val="24"/>
+          <w:lang w:val="en-US"/>
+        </w:rPr>
+        <w:t>-a</w:t>
+      </w:r>
+      <w:r>
+        <w:rPr>
+          <w:rFonts w:hint="cs"/>
+          <w:sz w:val="24"/>
+          <w:szCs w:val="24"/>
+          <w:rtl/>
+          <w:lang w:val="en-US"/>
+        </w:rPr>
+        <w:t xml:space="preserve">), </w:t>
+      </w:r>
+      <w:r>
+        <w:rPr>
+          <w:rFonts w:hint="cs"/>
+          <w:sz w:val="24"/>
+          <w:szCs w:val="24"/>
+          <w:rtl/>
+          <w:lang w:val="en-US"/>
+        </w:rPr>
+        <w:t>הפונקציה תבדוק אם קיימת גרסא עדכנית יותר מהגרסא המותקנת ובמידה וכן, תתקין אותה.</w:t>
+      </w:r>
+    </w:p>
+    <w:p>
+      <w:pPr>
+        <w:pStyle w:val="ListParagraph"/>
+        <w:numPr>
+          <w:ilvl w:val="1"/>
+          <w:numId w:val="6"/>
+        </w:numPr>
+        <w:bidi/>
+        <w:rPr>
+          <w:sz w:val="24"/>
+          <w:szCs w:val="24"/>
+          <w:lang w:val="en-US"/>
+        </w:rPr>
+      </w:pPr>
+      <w:r>
+        <w:rPr>
+          <w:rFonts w:hint="cs"/>
+          <w:sz w:val="24"/>
+          <w:szCs w:val="24"/>
+          <w:rtl/>
+          <w:lang w:val="en-US"/>
+        </w:rPr>
+        <w:t xml:space="preserve">הפונקציה </w:t>
+      </w:r>
+      <w:r>
+        <w:rPr>
+          <w:sz w:val="24"/>
+          <w:szCs w:val="24"/>
+          <w:lang w:val="en-US"/>
+        </w:rPr>
+        <w:t>install_update</w:t>
+      </w:r>
+      <w:r>
+        <w:rPr>
+          <w:rFonts w:hint="cs"/>
+          <w:sz w:val="24"/>
+          <w:szCs w:val="24"/>
+          <w:rtl/>
+          <w:lang w:val="en-US"/>
+        </w:rPr>
+        <w:t xml:space="preserve"> מבצעת את הפעולה הזו.</w:t>
+      </w:r>
+    </w:p>
+    <w:p>
+      <w:pPr>
+        <w:pStyle w:val="ListParagraph"/>
+        <w:numPr>
+          <w:ilvl w:val="0"/>
+          <w:numId w:val="6"/>
+        </w:numPr>
+        <w:bidi/>
+        <w:rPr>
+          <w:sz w:val="24"/>
+          <w:szCs w:val="24"/>
+          <w:lang w:val="en-US"/>
+        </w:rPr>
+      </w:pPr>
+      <w:r>
+        <w:rPr>
+          <w:rFonts w:hint="cs"/>
+          <w:sz w:val="24"/>
+          <w:szCs w:val="24"/>
+          <w:rtl/>
+          <w:lang w:val="en-US"/>
+        </w:rPr>
+        <w:t>אם לא התקבל אף פרמטר, כפי שקורה כאשר מריצים את התוכנה דרך ה-</w:t>
+      </w:r>
+      <w:r>
+        <w:rPr>
+          <w:sz w:val="24"/>
+          <w:szCs w:val="24"/>
+          <w:lang w:val="en-US"/>
+        </w:rPr>
+        <w:t>explorer</w:t>
+      </w:r>
+      <w:r>
+        <w:rPr>
+          <w:rFonts w:hint="cs"/>
+          <w:sz w:val="24"/>
+          <w:szCs w:val="24"/>
+          <w:rtl/>
+          <w:lang w:val="en-US"/>
+        </w:rPr>
+        <w:t xml:space="preserve"> ולא דרך ה-</w:t>
+      </w:r>
+      <w:r>
+        <w:rPr>
+          <w:rFonts w:hint="cs"/>
+          <w:sz w:val="24"/>
+          <w:szCs w:val="24"/>
+          <w:lang w:val="en-US"/>
+        </w:rPr>
+        <w:t>CMD</w:t>
+      </w:r>
+      <w:r>
+        <w:rPr>
+          <w:rFonts w:hint="cs"/>
+          <w:sz w:val="24"/>
+          <w:szCs w:val="24"/>
+          <w:rtl/>
+          <w:lang w:val="en-US"/>
+        </w:rPr>
+        <w:t>, יפתח חלון ה-</w:t>
+      </w:r>
+      <w:r>
+        <w:rPr>
+          <w:rFonts w:hint="cs"/>
+          <w:sz w:val="24"/>
+          <w:szCs w:val="24"/>
+          <w:lang w:val="en-US"/>
+        </w:rPr>
+        <w:t>GUI</w:t>
+      </w:r>
+      <w:r>
+        <w:rPr>
+          <w:rFonts w:hint="cs"/>
+          <w:sz w:val="24"/>
+          <w:szCs w:val="24"/>
+          <w:rtl/>
+          <w:lang w:val="en-US"/>
+        </w:rPr>
+        <w:t xml:space="preserve"> לעבודה מול ממשק גרפי.</w:t>
+      </w:r>
+    </w:p>
+    <w:p>
+      <w:pPr>
+        <w:bidi/>
+        <w:ind w:left="360"/>
+        <w:rPr>
+          <w:sz w:val="24"/>
+          <w:szCs w:val="24"/>
+          <w:rtl/>
+          <w:lang w:val="en-US"/>
+        </w:rPr>
+      </w:pPr>
+      <w:r>
+        <w:rPr>
+          <w:rFonts w:hint="cs"/>
+          <w:sz w:val="24"/>
+          <w:szCs w:val="24"/>
+          <w:rtl/>
+          <w:lang w:val="en-US"/>
+        </w:rPr>
+        <w:t xml:space="preserve">בכל אחד מהמקרים האלה, אם לא מסופק הפרמטר </w:t>
+      </w:r>
+      <w:r>
+        <w:rPr>
+          <w:sz w:val="24"/>
+          <w:szCs w:val="24"/>
+          <w:lang w:val="en-US"/>
+        </w:rPr>
+        <w:t>silent</w:t>
+      </w:r>
+      <w:r>
+        <w:rPr>
+          <w:rFonts w:hint="cs"/>
+          <w:sz w:val="24"/>
+          <w:szCs w:val="24"/>
+          <w:rtl/>
+          <w:lang w:val="en-US"/>
+        </w:rPr>
+        <w:t xml:space="preserve"> (</w:t>
+      </w:r>
+      <w:r>
+        <w:rPr>
+          <w:sz w:val="24"/>
+          <w:szCs w:val="24"/>
+          <w:lang w:val="en-US"/>
+        </w:rPr>
+        <w:t>-s</w:t>
+      </w:r>
+      <w:r>
+        <w:rPr>
+          <w:rFonts w:hint="cs"/>
+          <w:sz w:val="24"/>
+          <w:szCs w:val="24"/>
+          <w:rtl/>
+          <w:lang w:val="en-US"/>
+        </w:rPr>
+        <w:t xml:space="preserve">), עלול להפתח חלון </w:t>
+      </w:r>
+      <w:r>
+        <w:rPr>
+          <w:rFonts w:hint="cs"/>
+          <w:sz w:val="24"/>
+          <w:szCs w:val="24"/>
+          <w:lang w:val="en-US"/>
+        </w:rPr>
+        <w:t>GUI</w:t>
+      </w:r>
+      <w:r>
+        <w:rPr>
+          <w:rFonts w:hint="cs"/>
+          <w:sz w:val="24"/>
+          <w:szCs w:val="24"/>
+          <w:rtl/>
+          <w:lang w:val="en-US"/>
+        </w:rPr>
+        <w:t xml:space="preserve"> שמדווח על פעולות התוכנה (לדוגמא, </w:t>
+      </w:r>
+      <w:r>
+        <w:rPr>
+          <w:sz w:val="24"/>
+          <w:szCs w:val="24"/>
+          <w:lang w:val="en-US"/>
+        </w:rPr>
+        <w:t>progress bar</w:t>
+      </w:r>
+      <w:r>
+        <w:rPr>
+          <w:rFonts w:hint="cs"/>
+          <w:sz w:val="24"/>
+          <w:szCs w:val="24"/>
+          <w:rtl/>
+          <w:lang w:val="en-US"/>
+        </w:rPr>
+        <w:t xml:space="preserve"> במקרה של התקנת גרסא).</w:t>
+      </w:r>
+      <w:r>
+        <w:rPr>
+          <w:rFonts w:hint="cs"/>
+          <w:sz w:val="24"/>
+          <w:szCs w:val="24"/>
+          <w:rtl/>
+          <w:lang w:val="en-US"/>
+        </w:rPr>
+        <w:t xml:space="preserve"> בנוסף, ניתן לקרוא לפרמטר </w:t>
+      </w:r>
+      <w:r>
+        <w:rPr>
+          <w:sz w:val="24"/>
+          <w:szCs w:val="24"/>
+          <w:lang w:val="en-US"/>
+        </w:rPr>
+        <w:t>no_launch</w:t>
+      </w:r>
+      <w:r>
+        <w:rPr>
+          <w:rFonts w:hint="cs"/>
+          <w:sz w:val="24"/>
+          <w:szCs w:val="24"/>
+          <w:rtl/>
+          <w:lang w:val="en-US"/>
+        </w:rPr>
+        <w:t xml:space="preserve"> (</w:t>
+      </w:r>
+      <w:r>
+        <w:rPr>
+          <w:sz w:val="24"/>
+          <w:szCs w:val="24"/>
+          <w:lang w:val="en-US"/>
+        </w:rPr>
+        <w:t>-n</w:t>
+      </w:r>
+      <w:r>
+        <w:rPr>
+          <w:rFonts w:hint="cs"/>
+          <w:sz w:val="24"/>
+          <w:szCs w:val="24"/>
+          <w:rtl/>
+          <w:lang w:val="en-US"/>
+        </w:rPr>
+        <w:t>) בשביל למנוע את ריצת התוכנית המקורית לאחר ריצת ה-</w:t>
+      </w:r>
+      <w:r>
+        <w:rPr>
+          <w:sz w:val="24"/>
+          <w:szCs w:val="24"/>
+          <w:lang w:val="en-US"/>
+        </w:rPr>
+        <w:t>launcher</w:t>
+      </w:r>
+      <w:r>
+        <w:rPr>
+          <w:rFonts w:hint="cs"/>
+          <w:sz w:val="24"/>
+          <w:szCs w:val="24"/>
+          <w:rtl/>
+          <w:lang w:val="en-US"/>
+        </w:rPr>
+        <w:t>.</w:t>
+      </w:r>
+    </w:p>
+    <w:p>
+      <w:pPr>
+        <w:bidi/>
+        <w:ind w:left="360"/>
+        <w:rPr>
+          <w:sz w:val="24"/>
+          <w:szCs w:val="24"/>
+          <w:rtl/>
+          <w:lang w:val="en-US"/>
+        </w:rPr>
+      </w:pPr>
+      <w:r>
+        <w:rPr>
+          <w:rFonts w:hint="cs"/>
+          <w:sz w:val="24"/>
+          <w:szCs w:val="24"/>
+          <w:rtl/>
+          <w:lang w:val="en-US"/>
+        </w:rPr>
+        <w:t>מעבר לפעולות המתוארות מעלה, רוב הלוגיקה של ה-</w:t>
+      </w:r>
+      <w:r>
+        <w:rPr>
+          <w:sz w:val="24"/>
+          <w:szCs w:val="24"/>
+          <w:lang w:val="en-US"/>
+        </w:rPr>
+        <w:t>Launcher</w:t>
+      </w:r>
+      <w:r>
+        <w:rPr>
+          <w:rFonts w:hint="cs"/>
+          <w:sz w:val="24"/>
+          <w:szCs w:val="24"/>
+          <w:rtl/>
+          <w:lang w:val="en-US"/>
+        </w:rPr>
+        <w:t xml:space="preserve"> היא עבודה מול ממשק גרפי באמצעות הספריה </w:t>
+      </w:r>
+      <w:r>
+        <w:rPr>
+          <w:sz w:val="24"/>
+          <w:szCs w:val="24"/>
+          <w:lang w:val="en-US"/>
+        </w:rPr>
+        <w:t>PySimpleGUI</w:t>
+      </w:r>
+      <w:r>
+        <w:rPr>
+          <w:rFonts w:hint="cs"/>
+          <w:sz w:val="24"/>
+          <w:szCs w:val="24"/>
+          <w:rtl/>
+          <w:lang w:val="en-US"/>
+        </w:rPr>
+        <w:t>.</w:t>
+      </w:r>
+    </w:p>
+    <w:p>
+      <w:pPr>
+        <w:bidi/>
+        <w:ind w:left="360"/>
+        <w:rPr>
+          <w:rFonts w:hint="cs"/>
+          <w:sz w:val="24"/>
+          <w:szCs w:val="24"/>
+          <w:rtl/>
+          <w:lang w:val="en-IL"/>
+        </w:rPr>
+      </w:pPr>
+      <w:r>
+        <w:rPr>
+          <w:rFonts w:hint="cs"/>
+          <w:sz w:val="24"/>
+          <w:szCs w:val="24"/>
+          <w:rtl/>
+          <w:lang w:val="en-US"/>
+        </w:rPr>
+        <w:t>דבר נוסף ואחרון שה-</w:t>
+      </w:r>
+      <w:r>
+        <w:rPr>
+          <w:sz w:val="24"/>
+          <w:szCs w:val="24"/>
+          <w:lang w:val="en-US"/>
+        </w:rPr>
+        <w:t>launcher</w:t>
+      </w:r>
+      <w:r>
+        <w:rPr>
+          <w:rFonts w:hint="cs"/>
+          <w:sz w:val="24"/>
+          <w:szCs w:val="24"/>
+          <w:rtl/>
+          <w:lang w:val="en-US"/>
+        </w:rPr>
+        <w:t xml:space="preserve"> עושה לפני שהוא מריץ את התוכנה המקורית, הוא להריץ את הפונקציה </w:t>
+      </w:r>
+      <w:r>
+        <w:rPr>
+          <w:sz w:val="24"/>
+          <w:szCs w:val="24"/>
+          <w:lang w:val="en-US"/>
+        </w:rPr>
+        <w:t>cleanup_old_updates</w:t>
+      </w:r>
+      <w:r>
+        <w:rPr>
+          <w:rFonts w:hint="cs"/>
+          <w:sz w:val="24"/>
+          <w:szCs w:val="24"/>
+          <w:rtl/>
+          <w:lang w:val="en-US"/>
+        </w:rPr>
+        <w:t>. מכיוון שה-</w:t>
+      </w:r>
+      <w:r>
+        <w:rPr>
+          <w:sz w:val="24"/>
+          <w:szCs w:val="24"/>
+          <w:lang w:val="en-US"/>
+        </w:rPr>
+        <w:t>service</w:t>
+      </w:r>
+      <w:r>
+        <w:rPr>
+          <w:rFonts w:hint="cs"/>
+          <w:sz w:val="24"/>
+          <w:szCs w:val="24"/>
+          <w:rtl/>
+          <w:lang w:val="en-US"/>
+        </w:rPr>
+        <w:t xml:space="preserve"> של ה-</w:t>
+      </w:r>
+      <w:r>
+        <w:rPr>
+          <w:sz w:val="24"/>
+          <w:szCs w:val="24"/>
+          <w:lang w:val="en-US"/>
+        </w:rPr>
+        <w:t>updater</w:t>
+      </w:r>
+      <w:r>
+        <w:rPr>
+          <w:rFonts w:hint="cs"/>
+          <w:sz w:val="24"/>
+          <w:szCs w:val="24"/>
+          <w:rtl/>
+          <w:lang w:val="en-US"/>
+        </w:rPr>
+        <w:t xml:space="preserve"> מוריד גרסאות עדכון חדשות, וה-</w:t>
+      </w:r>
+      <w:r>
+        <w:rPr>
+          <w:sz w:val="24"/>
+          <w:szCs w:val="24"/>
+          <w:lang w:val="en-US"/>
+        </w:rPr>
+        <w:t>launcher</w:t>
+      </w:r>
+      <w:r>
+        <w:rPr>
+          <w:rFonts w:hint="cs"/>
+          <w:sz w:val="24"/>
+          <w:szCs w:val="24"/>
+          <w:rtl/>
+          <w:lang w:val="en-US"/>
+        </w:rPr>
+        <w:t xml:space="preserve"> מתקין אותן, אז הוא זה שאחראי על המחיקה שלהן.</w:t>
+      </w:r>
+      <w:r>
+        <w:rPr>
+          <w:rFonts w:hint="cs"/>
+          <w:sz w:val="24"/>
+          <w:szCs w:val="24"/>
+          <w:rtl/>
+          <w:lang w:val="en-US"/>
+        </w:rPr>
+        <w:t xml:space="preserve"> בנוסף, ה-</w:t>
+      </w:r>
+      <w:r>
+        <w:rPr>
+          <w:sz w:val="24"/>
+          <w:szCs w:val="24"/>
+          <w:lang w:val="en-US"/>
+        </w:rPr>
+        <w:t>updater</w:t>
+      </w:r>
+      <w:r>
+        <w:rPr>
+          <w:rFonts w:hint="cs"/>
+          <w:sz w:val="24"/>
+          <w:szCs w:val="24"/>
+          <w:rtl/>
+          <w:lang w:val="en-US"/>
+        </w:rPr>
+        <w:t xml:space="preserve"> גם הוא משתמש בקבצים הללו ושולח אותם לשאר הלקוחות בתהליך של הפצת גרסא, לכן בעת ניסיון המחיקה ה-</w:t>
+      </w:r>
+      <w:r>
+        <w:rPr>
+          <w:sz w:val="24"/>
+          <w:szCs w:val="24"/>
+          <w:lang w:val="en-US"/>
+        </w:rPr>
+        <w:t>launcher</w:t>
+      </w:r>
+      <w:r>
+        <w:rPr>
+          <w:rFonts w:hint="cs"/>
+          <w:sz w:val="24"/>
+          <w:szCs w:val="24"/>
+          <w:rtl/>
+          <w:lang w:val="en-US"/>
+        </w:rPr>
+        <w:t xml:space="preserve"> עלול להתקל בשגיאה כיוון שהקבצים נמצאים בשימוש. לכן, הפונקציה </w:t>
+      </w:r>
+      <w:r>
+        <w:rPr>
+          <w:sz w:val="24"/>
+          <w:szCs w:val="24"/>
+          <w:lang w:val="en-US"/>
+        </w:rPr>
+        <w:t>cleanup_old_updates</w:t>
+      </w:r>
+      <w:r>
+        <w:rPr>
+          <w:rFonts w:hint="cs"/>
+          <w:sz w:val="24"/>
+          <w:szCs w:val="24"/>
+          <w:rtl/>
+          <w:lang w:val="en-US"/>
+        </w:rPr>
+        <w:t xml:space="preserve"> אחראית לבדוק את כל הגרסאות הקיימות ב-</w:t>
+      </w:r>
+      <w:r>
+        <w:rPr>
+          <w:sz w:val="24"/>
+          <w:szCs w:val="24"/>
+          <w:lang w:val="en-US"/>
+        </w:rPr>
+        <w:t>registry</w:t>
+      </w:r>
+      <w:r>
+        <w:rPr>
+          <w:rFonts w:hint="cs"/>
+          <w:sz w:val="24"/>
+          <w:szCs w:val="24"/>
+          <w:rtl/>
+          <w:lang w:val="en-US"/>
+        </w:rPr>
+        <w:t xml:space="preserve"> ובעזרתו למחוק את כל הגרסאות שכבר לא בשימוש.</w:t>
+      </w:r>
+      <w:r>
+        <w:rPr>
+          <w:rFonts w:hint="cs"/>
+          <w:sz w:val="24"/>
+          <w:szCs w:val="24"/>
+          <w:rtl/>
+          <w:lang w:val="en-US"/>
+        </w:rPr>
+        <w:t xml:space="preserve"> אם היא נכשלת (כפי שעלול לקרות), היא מדלגת על כך בתקווה שבפעם הבאה הקובץ יהיה פנוי למחיקה, התכנון של ה-</w:t>
+      </w:r>
+      <w:r>
+        <w:rPr>
+          <w:sz w:val="24"/>
+          <w:szCs w:val="24"/>
+          <w:lang w:val="en-US"/>
+        </w:rPr>
+        <w:t>updater</w:t>
+      </w:r>
+      <w:r>
+        <w:rPr>
+          <w:rFonts w:hint="cs"/>
+          <w:sz w:val="24"/>
+          <w:szCs w:val="24"/>
+          <w:rtl/>
+          <w:lang w:val="en-US"/>
+        </w:rPr>
+        <w:t xml:space="preserve"> וה-</w:t>
+      </w:r>
+      <w:r>
+        <w:rPr>
+          <w:sz w:val="24"/>
+          <w:szCs w:val="24"/>
+          <w:lang w:val="en-US"/>
+        </w:rPr>
+        <w:t>launcher</w:t>
+      </w:r>
+      <w:r>
+        <w:rPr>
+          <w:rFonts w:hint="cs"/>
+          <w:sz w:val="24"/>
+          <w:szCs w:val="24"/>
+          <w:rtl/>
+          <w:lang w:val="en-US"/>
+        </w:rPr>
+        <w:t xml:space="preserve"> מוודא שקובץ עדכון מסויים לא יהיה נעול להרבה זמן</w:t>
+      </w:r>
+      <w:r>
+        <w:rPr>
+          <w:rFonts w:hint="cs"/>
+          <w:sz w:val="24"/>
+          <w:szCs w:val="24"/>
+          <w:rtl/>
+          <w:lang w:val="en-US"/>
+        </w:rPr>
+        <w:t>, כך שהדבר הוא סביר לחלוטין.</w:t>
+      </w:r>
+    </w:p>
+    <w:p>
+      <w:pPr>
+        <w:bidi/>
+        <w:rPr>
+          <w:sz w:val="24"/>
+          <w:szCs w:val="24"/>
+          <w:rtl/>
+          <w:lang w:val="en-US"/>
+        </w:rPr>
+      </w:pPr>
+    </w:p>
+    <w:p>
+      <w:pPr>
+        <w:bidi/>
+        <w:rPr>
+          <w:rFonts w:hint="cs"/>
+          <w:rtl/>
+        </w:rPr>
         <w:sectPr>
           <w:pgSz w:w="11906" w:h="16838"/>
           <w:pgMar w:top="1440" w:right="1440" w:bottom="1440" w:left="1440" w:header="708" w:footer="708" w:gutter="0"/>
@@ -12677,26 +14123,6 @@
           <w:docGrid w:linePitch="360"/>
         </w:sectPr>
       </w:pPr>
-      <w:r>
-        <w:rPr>
-          <w:rFonts w:hint="cs"/>
-          <w:sz w:val="24"/>
-          <w:szCs w:val="24"/>
-          <w:rtl/>
-          <w:lang w:val="en-US"/>
-        </w:rPr>
-        <w:t>שדג</w:t>
-      </w:r>
-      <w:r>
-        <w:rPr>
-          <w:rFonts w:hint="cs"/>
-          <w:sz w:val="24"/>
-          <w:szCs w:val="24"/>
-          <w:rtl/>
-          <w:lang w:val="en-US"/>
-        </w:rPr>
-        <w:t>שדג</w:t>
-      </w:r>
     </w:p>
     <w:p>
       <w:pPr>
@@ -12737,6 +14163,2062 @@
         <w:bidi/>
         <w:rPr>
           <w:rtl/>
+        </w:rPr>
+      </w:pPr>
+    </w:p>
+    <w:p>
+      <w:pPr>
+        <w:bidi/>
+        <w:rPr>
+          <w:sz w:val="24"/>
+          <w:szCs w:val="24"/>
+          <w:rtl/>
+          <w:lang w:val="en-US"/>
+        </w:rPr>
+      </w:pPr>
+      <w:r>
+        <w:rPr>
+          <w:rFonts w:hint="cs"/>
+          <w:sz w:val="24"/>
+          <w:szCs w:val="24"/>
+          <w:rtl/>
+          <w:lang w:val="en-US"/>
+        </w:rPr>
+        <w:t>ה-</w:t>
+      </w:r>
+      <w:r>
+        <w:rPr>
+          <w:sz w:val="24"/>
+          <w:szCs w:val="24"/>
+          <w:lang w:val="en-US"/>
+        </w:rPr>
+        <w:t>Installer</w:t>
+      </w:r>
+      <w:r>
+        <w:rPr>
+          <w:rFonts w:hint="cs"/>
+          <w:sz w:val="24"/>
+          <w:szCs w:val="24"/>
+          <w:rtl/>
+          <w:lang w:val="en-US"/>
+        </w:rPr>
+        <w:t xml:space="preserve"> הוא הכלי היחיד שאותו מריץ המפתח. גם הוא, בדומה ל-</w:t>
+      </w:r>
+      <w:r>
+        <w:rPr>
+          <w:sz w:val="24"/>
+          <w:szCs w:val="24"/>
+          <w:lang w:val="en-US"/>
+        </w:rPr>
+        <w:t>Launcher</w:t>
+      </w:r>
+      <w:r>
+        <w:rPr>
+          <w:rFonts w:hint="cs"/>
+          <w:sz w:val="24"/>
+          <w:szCs w:val="24"/>
+          <w:rtl/>
+          <w:lang w:val="en-US"/>
+        </w:rPr>
+        <w:t>, תוכנת פייתון אשר מורצת בעזרת ה-</w:t>
+      </w:r>
+      <w:r>
+        <w:rPr>
+          <w:rFonts w:hint="cs"/>
+          <w:sz w:val="24"/>
+          <w:szCs w:val="24"/>
+          <w:lang w:val="en-US"/>
+        </w:rPr>
+        <w:t>CMD</w:t>
+      </w:r>
+      <w:r>
+        <w:rPr>
+          <w:rFonts w:hint="cs"/>
+          <w:sz w:val="24"/>
+          <w:szCs w:val="24"/>
+          <w:rtl/>
+          <w:lang w:val="en-US"/>
+        </w:rPr>
+        <w:t>, אבל כיוון שהמפתח מריץ אותו, אין צורך להמירו ל-</w:t>
+      </w:r>
+      <w:r>
+        <w:rPr>
+          <w:sz w:val="24"/>
+          <w:szCs w:val="24"/>
+          <w:lang w:val="en-US"/>
+        </w:rPr>
+        <w:t>exe</w:t>
+      </w:r>
+      <w:r>
+        <w:rPr>
+          <w:rFonts w:hint="cs"/>
+          <w:sz w:val="24"/>
+          <w:szCs w:val="24"/>
+          <w:rtl/>
+          <w:lang w:val="en-US"/>
+        </w:rPr>
+        <w:t xml:space="preserve"> שכן המפתח יכול להריץ את התוכנה בעזרת </w:t>
+      </w:r>
+      <w:r>
+        <w:rPr>
+          <w:sz w:val="24"/>
+          <w:szCs w:val="24"/>
+          <w:lang w:val="en-US"/>
+        </w:rPr>
+        <w:t>Python</w:t>
+      </w:r>
+      <w:r>
+        <w:rPr>
+          <w:rFonts w:hint="cs"/>
+          <w:sz w:val="24"/>
+          <w:szCs w:val="24"/>
+          <w:rtl/>
+          <w:lang w:val="en-US"/>
+        </w:rPr>
+        <w:t xml:space="preserve"> המותקן על השרת.</w:t>
+      </w:r>
+      <w:r>
+        <w:rPr>
+          <w:rFonts w:hint="cs"/>
+          <w:sz w:val="24"/>
+          <w:szCs w:val="24"/>
+          <w:rtl/>
+          <w:lang w:val="en-US"/>
+        </w:rPr>
+        <w:t xml:space="preserve"> ה-</w:t>
+      </w:r>
+      <w:r>
+        <w:rPr>
+          <w:sz w:val="24"/>
+          <w:szCs w:val="24"/>
+          <w:lang w:val="en-US"/>
+        </w:rPr>
+        <w:t>Installer</w:t>
+      </w:r>
+      <w:r>
+        <w:rPr>
+          <w:rFonts w:hint="cs"/>
+          <w:sz w:val="24"/>
+          <w:szCs w:val="24"/>
+          <w:rtl/>
+          <w:lang w:val="en-US"/>
+        </w:rPr>
+        <w:t xml:space="preserve"> מורכב מכמה סוגים שונים של פקודות, שכל אחת אחראית על חלק שונה, ולכל אחת יש תת-פקודות בחלק זה.</w:t>
+      </w:r>
+      <w:r>
+        <w:rPr>
+          <w:rFonts w:hint="cs"/>
+          <w:sz w:val="24"/>
+          <w:szCs w:val="24"/>
+          <w:rtl/>
+          <w:lang w:val="en-US"/>
+        </w:rPr>
+        <w:t xml:space="preserve"> הפקודות הראשיות של ה-</w:t>
+      </w:r>
+      <w:r>
+        <w:rPr>
+          <w:sz w:val="24"/>
+          <w:szCs w:val="24"/>
+          <w:lang w:val="en-US"/>
+        </w:rPr>
+        <w:t>Installer</w:t>
+      </w:r>
+      <w:r>
+        <w:rPr>
+          <w:rFonts w:hint="cs"/>
+          <w:sz w:val="24"/>
+          <w:szCs w:val="24"/>
+          <w:rtl/>
+          <w:lang w:val="en-US"/>
+        </w:rPr>
+        <w:t xml:space="preserve"> הן: </w:t>
+      </w:r>
+      <w:r>
+        <w:rPr>
+          <w:sz w:val="24"/>
+          <w:szCs w:val="24"/>
+          <w:lang w:val="en-US"/>
+        </w:rPr>
+        <w:t>rsa</w:t>
+      </w:r>
+      <w:r>
+        <w:rPr>
+          <w:rFonts w:hint="cs"/>
+          <w:sz w:val="24"/>
+          <w:szCs w:val="24"/>
+          <w:rtl/>
+          <w:lang w:val="en-US"/>
+        </w:rPr>
+        <w:t xml:space="preserve">, </w:t>
+      </w:r>
+      <w:r>
+        <w:rPr>
+          <w:sz w:val="24"/>
+          <w:szCs w:val="24"/>
+          <w:lang w:val="en-US"/>
+        </w:rPr>
+        <w:t>update</w:t>
+      </w:r>
+      <w:r>
+        <w:rPr>
+          <w:rFonts w:hint="cs"/>
+          <w:sz w:val="24"/>
+          <w:szCs w:val="24"/>
+          <w:rtl/>
+          <w:lang w:val="en-US"/>
+        </w:rPr>
+        <w:t xml:space="preserve">, </w:t>
+      </w:r>
+      <w:r>
+        <w:rPr>
+          <w:sz w:val="24"/>
+          <w:szCs w:val="24"/>
+          <w:lang w:val="en-US"/>
+        </w:rPr>
+        <w:t>server</w:t>
+      </w:r>
+      <w:r>
+        <w:rPr>
+          <w:rFonts w:hint="cs"/>
+          <w:sz w:val="24"/>
+          <w:szCs w:val="24"/>
+          <w:rtl/>
+          <w:lang w:val="en-US"/>
+        </w:rPr>
+        <w:t xml:space="preserve">, </w:t>
+      </w:r>
+      <w:r>
+        <w:rPr>
+          <w:sz w:val="24"/>
+          <w:szCs w:val="24"/>
+          <w:lang w:val="en-US"/>
+        </w:rPr>
+        <w:t>setup</w:t>
+      </w:r>
+      <w:r>
+        <w:rPr>
+          <w:rFonts w:hint="cs"/>
+          <w:sz w:val="24"/>
+          <w:szCs w:val="24"/>
+          <w:rtl/>
+          <w:lang w:val="en-US"/>
+        </w:rPr>
+        <w:t>.</w:t>
+      </w:r>
+      <w:r>
+        <w:rPr>
+          <w:rFonts w:hint="cs"/>
+          <w:sz w:val="24"/>
+          <w:szCs w:val="24"/>
+          <w:rtl/>
+          <w:lang w:val="en-US"/>
+        </w:rPr>
+        <w:t xml:space="preserve"> כאשר כל אחת מהן מבצעת את הדברים הבאים:</w:t>
+      </w:r>
+    </w:p>
+    <w:p>
+      <w:pPr>
+        <w:pStyle w:val="ListParagraph"/>
+        <w:numPr>
+          <w:ilvl w:val="0"/>
+          <w:numId w:val="6"/>
+        </w:numPr>
+        <w:bidi/>
+        <w:rPr>
+          <w:sz w:val="24"/>
+          <w:szCs w:val="24"/>
+          <w:lang w:val="en-US"/>
+        </w:rPr>
+      </w:pPr>
+      <w:r>
+        <w:rPr>
+          <w:sz w:val="24"/>
+          <w:szCs w:val="24"/>
+          <w:lang w:val="en-US"/>
+        </w:rPr>
+        <w:t>rsa</w:t>
+      </w:r>
+      <w:r>
+        <w:rPr>
+          <w:rFonts w:hint="cs"/>
+          <w:sz w:val="24"/>
+          <w:szCs w:val="24"/>
+          <w:rtl/>
+          <w:lang w:val="en-US"/>
+        </w:rPr>
+        <w:t xml:space="preserve"> </w:t>
+      </w:r>
+      <w:r>
+        <w:rPr>
+          <w:sz w:val="24"/>
+          <w:szCs w:val="24"/>
+          <w:rtl/>
+          <w:lang w:val="en-US"/>
+        </w:rPr>
+        <w:t>–</w:t>
+      </w:r>
+      <w:r>
+        <w:rPr>
+          <w:rFonts w:hint="cs"/>
+          <w:sz w:val="24"/>
+          <w:szCs w:val="24"/>
+          <w:rtl/>
+          <w:lang w:val="en-US"/>
+        </w:rPr>
+        <w:t xml:space="preserve"> אחראי על הצגת מפתחות ה-</w:t>
+      </w:r>
+      <w:r>
+        <w:rPr>
+          <w:rFonts w:hint="cs"/>
+          <w:sz w:val="24"/>
+          <w:szCs w:val="24"/>
+          <w:lang w:val="en-US"/>
+        </w:rPr>
+        <w:t>RSA</w:t>
+      </w:r>
+      <w:r>
+        <w:rPr>
+          <w:rFonts w:hint="cs"/>
+          <w:sz w:val="24"/>
+          <w:szCs w:val="24"/>
+          <w:rtl/>
+          <w:lang w:val="en-US"/>
+        </w:rPr>
+        <w:t xml:space="preserve"> השמורים בשרת וגינרוץ מפתחות חדשים</w:t>
+      </w:r>
+    </w:p>
+    <w:p>
+      <w:pPr>
+        <w:pStyle w:val="ListParagraph"/>
+        <w:numPr>
+          <w:ilvl w:val="1"/>
+          <w:numId w:val="6"/>
+        </w:numPr>
+        <w:bidi/>
+        <w:rPr>
+          <w:sz w:val="24"/>
+          <w:szCs w:val="24"/>
+          <w:lang w:val="en-US"/>
+        </w:rPr>
+      </w:pPr>
+      <w:r>
+        <w:rPr>
+          <w:rFonts w:hint="cs"/>
+          <w:sz w:val="24"/>
+          <w:szCs w:val="24"/>
+          <w:rtl/>
+          <w:lang w:val="en-US"/>
+        </w:rPr>
+        <w:t xml:space="preserve">תת-הפקודה </w:t>
+      </w:r>
+      <w:r>
+        <w:rPr>
+          <w:sz w:val="24"/>
+          <w:szCs w:val="24"/>
+          <w:lang w:val="en-US"/>
+        </w:rPr>
+        <w:t>rsa show</w:t>
+      </w:r>
+      <w:r>
+        <w:rPr>
+          <w:rFonts w:hint="cs"/>
+          <w:sz w:val="24"/>
+          <w:szCs w:val="24"/>
+          <w:rtl/>
+          <w:lang w:val="en-US"/>
+        </w:rPr>
+        <w:t xml:space="preserve"> מציגה את המפתחות באמצעות הפונקציה </w:t>
+      </w:r>
+      <w:r>
+        <w:rPr>
+          <w:sz w:val="24"/>
+          <w:szCs w:val="24"/>
+          <w:lang w:val="en-US"/>
+        </w:rPr>
+        <w:t>show_rsa_keys</w:t>
+      </w:r>
+      <w:r>
+        <w:rPr>
+          <w:rFonts w:hint="cs"/>
+          <w:sz w:val="24"/>
+          <w:szCs w:val="24"/>
+          <w:rtl/>
+          <w:lang w:val="en-US"/>
+        </w:rPr>
+        <w:t>.</w:t>
+      </w:r>
+    </w:p>
+    <w:p>
+      <w:pPr>
+        <w:pStyle w:val="ListParagraph"/>
+        <w:numPr>
+          <w:ilvl w:val="1"/>
+          <w:numId w:val="6"/>
+        </w:numPr>
+        <w:bidi/>
+        <w:rPr>
+          <w:sz w:val="24"/>
+          <w:szCs w:val="24"/>
+          <w:lang w:val="en-US"/>
+        </w:rPr>
+      </w:pPr>
+      <w:r>
+        <w:rPr>
+          <w:rFonts w:hint="cs"/>
+          <w:sz w:val="24"/>
+          <w:szCs w:val="24"/>
+          <w:rtl/>
+          <w:lang w:val="en-US"/>
+        </w:rPr>
+        <w:t xml:space="preserve">תת-פקודה </w:t>
+      </w:r>
+      <w:r>
+        <w:rPr>
+          <w:sz w:val="24"/>
+          <w:szCs w:val="24"/>
+          <w:lang w:val="en-US"/>
+        </w:rPr>
+        <w:t>rsa generate</w:t>
+      </w:r>
+      <w:r>
+        <w:rPr>
+          <w:rFonts w:hint="cs"/>
+          <w:sz w:val="24"/>
+          <w:szCs w:val="24"/>
+          <w:rtl/>
+          <w:lang w:val="en-US"/>
+        </w:rPr>
+        <w:t xml:space="preserve"> מייצרת מפתחות חדשים באמצעות </w:t>
+      </w:r>
+      <w:r>
+        <w:rPr>
+          <w:sz w:val="24"/>
+          <w:szCs w:val="24"/>
+          <w:lang w:val="en-US"/>
+        </w:rPr>
+        <w:t>generate_rsa_keys</w:t>
+      </w:r>
+      <w:r>
+        <w:rPr>
+          <w:rFonts w:hint="cs"/>
+          <w:sz w:val="24"/>
+          <w:szCs w:val="24"/>
+          <w:rtl/>
+          <w:lang w:val="en-US"/>
+        </w:rPr>
+        <w:t>.</w:t>
+      </w:r>
+    </w:p>
+    <w:p>
+      <w:pPr>
+        <w:pStyle w:val="ListParagraph"/>
+        <w:numPr>
+          <w:ilvl w:val="0"/>
+          <w:numId w:val="6"/>
+        </w:numPr>
+        <w:bidi/>
+        <w:rPr>
+          <w:sz w:val="24"/>
+          <w:szCs w:val="24"/>
+          <w:lang w:val="en-US"/>
+        </w:rPr>
+      </w:pPr>
+      <w:r>
+        <w:rPr>
+          <w:sz w:val="24"/>
+          <w:szCs w:val="24"/>
+          <w:lang w:val="en-US"/>
+        </w:rPr>
+        <w:t>update</w:t>
+      </w:r>
+      <w:r>
+        <w:rPr>
+          <w:rFonts w:hint="cs"/>
+          <w:sz w:val="24"/>
+          <w:szCs w:val="24"/>
+          <w:rtl/>
+          <w:lang w:val="en-US"/>
+        </w:rPr>
+        <w:t xml:space="preserve"> </w:t>
+      </w:r>
+      <w:r>
+        <w:rPr>
+          <w:sz w:val="24"/>
+          <w:szCs w:val="24"/>
+          <w:rtl/>
+          <w:lang w:val="en-US"/>
+        </w:rPr>
+        <w:t>–</w:t>
+      </w:r>
+      <w:r>
+        <w:rPr>
+          <w:rFonts w:hint="cs"/>
+          <w:sz w:val="24"/>
+          <w:szCs w:val="24"/>
+          <w:rtl/>
+          <w:lang w:val="en-US"/>
+        </w:rPr>
+        <w:t xml:space="preserve"> </w:t>
+      </w:r>
+      <w:r>
+        <w:rPr>
+          <w:rFonts w:hint="cs"/>
+          <w:sz w:val="24"/>
+          <w:szCs w:val="24"/>
+          <w:rtl/>
+          <w:lang w:val="en-US"/>
+        </w:rPr>
+        <w:t>אחראית על ייצור קבצי עדכון (גרסאות חדשות) והפצה שלהן.</w:t>
+      </w:r>
+    </w:p>
+    <w:p>
+      <w:pPr>
+        <w:pStyle w:val="ListParagraph"/>
+        <w:numPr>
+          <w:ilvl w:val="1"/>
+          <w:numId w:val="6"/>
+        </w:numPr>
+        <w:bidi/>
+        <w:rPr>
+          <w:sz w:val="24"/>
+          <w:szCs w:val="24"/>
+          <w:lang w:val="en-US"/>
+        </w:rPr>
+      </w:pPr>
+      <w:r>
+        <w:rPr>
+          <w:rFonts w:hint="cs"/>
+          <w:sz w:val="24"/>
+          <w:szCs w:val="24"/>
+          <w:rtl/>
+          <w:lang w:val="en-US"/>
+        </w:rPr>
+        <w:t xml:space="preserve">תת-הפקודה </w:t>
+      </w:r>
+      <w:r>
+        <w:rPr>
+          <w:sz w:val="24"/>
+          <w:szCs w:val="24"/>
+          <w:lang w:val="en-US"/>
+        </w:rPr>
+        <w:t>update create</w:t>
+      </w:r>
+      <w:r>
+        <w:rPr>
+          <w:rFonts w:hint="cs"/>
+          <w:sz w:val="24"/>
+          <w:szCs w:val="24"/>
+          <w:rtl/>
+          <w:lang w:val="en-US"/>
+        </w:rPr>
+        <w:t xml:space="preserve"> </w:t>
+      </w:r>
+      <w:r>
+        <w:rPr>
+          <w:rFonts w:hint="cs"/>
+          <w:sz w:val="24"/>
+          <w:szCs w:val="24"/>
+          <w:rtl/>
+          <w:lang w:val="en-US"/>
+        </w:rPr>
+        <w:t xml:space="preserve">מייצרת קובץ עדכון באמצעות </w:t>
+      </w:r>
+      <w:r>
+        <w:rPr>
+          <w:sz w:val="24"/>
+          <w:szCs w:val="24"/>
+          <w:lang w:val="en-US"/>
+        </w:rPr>
+        <w:t>create_update</w:t>
+      </w:r>
+      <w:r>
+        <w:rPr>
+          <w:rFonts w:hint="cs"/>
+          <w:rtl/>
+        </w:rPr>
+        <w:t>.</w:t>
+      </w:r>
+    </w:p>
+    <w:p>
+      <w:pPr>
+        <w:pStyle w:val="ListParagraph"/>
+        <w:numPr>
+          <w:ilvl w:val="1"/>
+          <w:numId w:val="6"/>
+        </w:numPr>
+        <w:bidi/>
+        <w:rPr>
+          <w:sz w:val="24"/>
+          <w:szCs w:val="24"/>
+          <w:lang w:val="en-US"/>
+        </w:rPr>
+      </w:pPr>
+      <w:r>
+        <w:rPr>
+          <w:rFonts w:hint="cs"/>
+          <w:rtl/>
+        </w:rPr>
+        <w:t xml:space="preserve">תת-הפקודה </w:t>
+      </w:r>
+      <w:r>
+        <w:rPr>
+          <w:lang w:val="en-US"/>
+        </w:rPr>
+        <w:t>update broadcast</w:t>
+      </w:r>
+      <w:r>
+        <w:rPr>
+          <w:rFonts w:hint="cs"/>
+          <w:rtl/>
+          <w:lang w:val="en-US"/>
+        </w:rPr>
+        <w:t xml:space="preserve"> מפיצה</w:t>
+      </w:r>
+      <w:r>
+        <w:rPr>
+          <w:rFonts w:hint="cs"/>
+          <w:rtl/>
+          <w:lang w:val="en-US"/>
+        </w:rPr>
+        <w:t xml:space="preserve"> את</w:t>
+      </w:r>
+      <w:r>
+        <w:rPr>
+          <w:rFonts w:hint="cs"/>
+          <w:rtl/>
+          <w:lang w:val="en-US"/>
+        </w:rPr>
+        <w:t xml:space="preserve"> </w:t>
+      </w:r>
+      <w:r>
+        <w:rPr>
+          <w:rFonts w:hint="cs"/>
+          <w:rtl/>
+          <w:lang w:val="en-US"/>
+        </w:rPr>
+        <w:t>ה</w:t>
+      </w:r>
+      <w:r>
+        <w:rPr>
+          <w:rFonts w:hint="cs"/>
+          <w:rtl/>
+          <w:lang w:val="en-US"/>
+        </w:rPr>
+        <w:t>גרסא</w:t>
+      </w:r>
+      <w:r>
+        <w:rPr>
+          <w:rFonts w:hint="cs"/>
+          <w:rtl/>
+          <w:lang w:val="en-US"/>
+        </w:rPr>
+        <w:t xml:space="preserve"> העדכנית ביותר (שיוצרה באמצעות </w:t>
+      </w:r>
+      <w:r>
+        <w:rPr>
+          <w:lang w:val="en-US"/>
+        </w:rPr>
+        <w:t>update create</w:t>
+      </w:r>
+      <w:r>
+        <w:rPr>
+          <w:rFonts w:hint="cs"/>
+          <w:rtl/>
+          <w:lang w:val="en-US"/>
+        </w:rPr>
+        <w:t>)</w:t>
+      </w:r>
+      <w:r>
+        <w:rPr>
+          <w:rFonts w:hint="cs"/>
+          <w:rtl/>
+          <w:lang w:val="en-US"/>
+        </w:rPr>
+        <w:t xml:space="preserve"> באמצעות </w:t>
+      </w:r>
+      <w:r>
+        <w:rPr>
+          <w:rFonts w:hint="cs"/>
+          <w:rtl/>
+          <w:lang w:val="en-US"/>
+        </w:rPr>
+        <w:t xml:space="preserve">הפונקציה </w:t>
+      </w:r>
+      <w:r>
+        <w:rPr>
+          <w:lang w:val="en-US"/>
+        </w:rPr>
+        <w:t>broadcast_update_version</w:t>
+      </w:r>
+      <w:r>
+        <w:rPr>
+          <w:rFonts w:hint="cs"/>
+          <w:rtl/>
+          <w:lang w:val="en-US"/>
+        </w:rPr>
+        <w:t>.</w:t>
+      </w:r>
+      <w:r>
+        <w:rPr>
+          <w:rFonts w:hint="cs"/>
+          <w:rtl/>
+          <w:lang w:val="en-US"/>
+        </w:rPr>
+        <w:t xml:space="preserve"> היא בעצם שולחת ברשת הודעה מסוג </w:t>
+      </w:r>
+      <w:r>
+        <w:rPr>
+          <w:lang w:val="en-US"/>
+        </w:rPr>
+        <w:t>VERSION_UPDATE</w:t>
+      </w:r>
+      <w:r>
+        <w:rPr>
+          <w:rFonts w:hint="cs"/>
+          <w:rtl/>
+          <w:lang w:val="en-US"/>
+        </w:rPr>
+        <w:t xml:space="preserve"> שאותה מקבלים ה-</w:t>
+      </w:r>
+      <w:r>
+        <w:rPr>
+          <w:lang w:val="en-US"/>
+        </w:rPr>
+        <w:t>service</w:t>
+      </w:r>
+      <w:r>
+        <w:rPr>
+          <w:rFonts w:hint="cs"/>
+          <w:rtl/>
+          <w:lang w:val="en-US"/>
+        </w:rPr>
+        <w:t>-ים.</w:t>
+      </w:r>
+    </w:p>
+    <w:p>
+      <w:pPr>
+        <w:pStyle w:val="ListParagraph"/>
+        <w:numPr>
+          <w:ilvl w:val="0"/>
+          <w:numId w:val="6"/>
+        </w:numPr>
+        <w:bidi/>
+        <w:rPr>
+          <w:sz w:val="24"/>
+          <w:szCs w:val="24"/>
+          <w:lang w:val="en-US"/>
+        </w:rPr>
+      </w:pPr>
+      <w:r>
+        <w:rPr>
+          <w:sz w:val="24"/>
+          <w:szCs w:val="24"/>
+          <w:lang w:val="en-US"/>
+        </w:rPr>
+        <w:t>server</w:t>
+      </w:r>
+      <w:r>
+        <w:rPr>
+          <w:rFonts w:hint="cs"/>
+          <w:sz w:val="24"/>
+          <w:szCs w:val="24"/>
+          <w:rtl/>
+          <w:lang w:val="en-US"/>
+        </w:rPr>
+        <w:t xml:space="preserve"> </w:t>
+      </w:r>
+      <w:r>
+        <w:rPr>
+          <w:sz w:val="24"/>
+          <w:szCs w:val="24"/>
+          <w:rtl/>
+          <w:lang w:val="en-US"/>
+        </w:rPr>
+        <w:t>–</w:t>
+      </w:r>
+      <w:r>
+        <w:rPr>
+          <w:rFonts w:hint="cs"/>
+          <w:sz w:val="24"/>
+          <w:szCs w:val="24"/>
+          <w:rtl/>
+          <w:lang w:val="en-US"/>
+        </w:rPr>
+        <w:t xml:space="preserve"> אחראית על הצגת פרטי שרת העדכון והפצת שינויים בפרטי שרת העדכון.</w:t>
+      </w:r>
+    </w:p>
+    <w:p>
+      <w:pPr>
+        <w:pStyle w:val="ListParagraph"/>
+        <w:numPr>
+          <w:ilvl w:val="1"/>
+          <w:numId w:val="6"/>
+        </w:numPr>
+        <w:bidi/>
+        <w:rPr>
+          <w:sz w:val="24"/>
+          <w:szCs w:val="24"/>
+          <w:lang w:val="en-US"/>
+        </w:rPr>
+      </w:pPr>
+      <w:r>
+        <w:rPr>
+          <w:rFonts w:hint="cs"/>
+          <w:sz w:val="24"/>
+          <w:szCs w:val="24"/>
+          <w:rtl/>
+          <w:lang w:val="en-US"/>
+        </w:rPr>
+        <w:t xml:space="preserve">תת-הפקודה </w:t>
+      </w:r>
+      <w:r>
+        <w:rPr>
+          <w:sz w:val="24"/>
+          <w:szCs w:val="24"/>
+          <w:lang w:val="en-US"/>
+        </w:rPr>
+        <w:t>server show</w:t>
+      </w:r>
+      <w:r>
+        <w:rPr>
+          <w:rFonts w:hint="cs"/>
+          <w:sz w:val="24"/>
+          <w:szCs w:val="24"/>
+          <w:rtl/>
+          <w:lang w:val="en-US"/>
+        </w:rPr>
+        <w:t xml:space="preserve"> מציגה את פרטי השרת הרשומים ב-</w:t>
+      </w:r>
+      <w:r>
+        <w:rPr>
+          <w:sz w:val="24"/>
+          <w:szCs w:val="24"/>
+          <w:lang w:val="en-US"/>
+        </w:rPr>
+        <w:t>registry</w:t>
+      </w:r>
+      <w:r>
+        <w:rPr>
+          <w:rFonts w:hint="cs"/>
+          <w:sz w:val="24"/>
+          <w:szCs w:val="24"/>
+          <w:rtl/>
+          <w:lang w:val="en-US"/>
+        </w:rPr>
+        <w:t xml:space="preserve"> באמצעות הפונקציה </w:t>
+      </w:r>
+      <w:r>
+        <w:rPr>
+          <w:sz w:val="24"/>
+          <w:szCs w:val="24"/>
+          <w:lang w:val="en-US"/>
+        </w:rPr>
+        <w:t>show_server_information</w:t>
+      </w:r>
+      <w:r>
+        <w:rPr>
+          <w:rFonts w:hint="cs"/>
+          <w:sz w:val="24"/>
+          <w:szCs w:val="24"/>
+          <w:rtl/>
+          <w:lang w:val="en-US"/>
+        </w:rPr>
+        <w:t>.</w:t>
+      </w:r>
+    </w:p>
+    <w:p>
+      <w:pPr>
+        <w:pStyle w:val="ListParagraph"/>
+        <w:numPr>
+          <w:ilvl w:val="1"/>
+          <w:numId w:val="6"/>
+        </w:numPr>
+        <w:bidi/>
+        <w:rPr>
+          <w:sz w:val="24"/>
+          <w:szCs w:val="24"/>
+          <w:lang w:val="en-US"/>
+        </w:rPr>
+      </w:pPr>
+      <w:r>
+        <w:rPr>
+          <w:rFonts w:hint="cs"/>
+          <w:sz w:val="24"/>
+          <w:szCs w:val="24"/>
+          <w:rtl/>
+          <w:lang w:val="en-US"/>
+        </w:rPr>
+        <w:t xml:space="preserve">תת-הפקודה </w:t>
+      </w:r>
+      <w:r>
+        <w:rPr>
+          <w:sz w:val="24"/>
+          <w:szCs w:val="24"/>
+          <w:lang w:val="en-US"/>
+        </w:rPr>
+        <w:t>server update</w:t>
+      </w:r>
+      <w:r>
+        <w:rPr>
+          <w:rFonts w:hint="cs"/>
+          <w:sz w:val="24"/>
+          <w:szCs w:val="24"/>
+          <w:rtl/>
+          <w:lang w:val="en-US"/>
+        </w:rPr>
+        <w:t xml:space="preserve"> </w:t>
+      </w:r>
+      <w:r>
+        <w:rPr>
+          <w:rFonts w:hint="cs"/>
+          <w:sz w:val="24"/>
+          <w:szCs w:val="24"/>
+          <w:rtl/>
+          <w:lang w:val="en-US"/>
+        </w:rPr>
+        <w:t xml:space="preserve">שולחת </w:t>
+      </w:r>
+      <w:r>
+        <w:rPr>
+          <w:rFonts w:hint="cs"/>
+          <w:sz w:val="24"/>
+          <w:szCs w:val="24"/>
+          <w:rtl/>
+          <w:lang w:val="en-US"/>
+        </w:rPr>
+        <w:t>ב-</w:t>
+      </w:r>
+      <w:r>
+        <w:rPr>
+          <w:sz w:val="24"/>
+          <w:szCs w:val="24"/>
+          <w:lang w:val="en-US"/>
+        </w:rPr>
+        <w:t>broadcast</w:t>
+      </w:r>
+      <w:r>
+        <w:rPr>
+          <w:rFonts w:hint="cs"/>
+          <w:sz w:val="24"/>
+          <w:szCs w:val="24"/>
+          <w:rtl/>
+          <w:lang w:val="en-US"/>
+        </w:rPr>
+        <w:t xml:space="preserve"> </w:t>
+      </w:r>
+      <w:r>
+        <w:rPr>
+          <w:rFonts w:hint="cs"/>
+          <w:sz w:val="24"/>
+          <w:szCs w:val="24"/>
+          <w:rtl/>
+          <w:lang w:val="en-US"/>
+        </w:rPr>
+        <w:t xml:space="preserve">עדכון על פרטי שרת </w:t>
+      </w:r>
+      <w:r>
+        <w:rPr>
+          <w:rFonts w:hint="cs"/>
+          <w:sz w:val="24"/>
+          <w:szCs w:val="24"/>
+          <w:rtl/>
+          <w:lang w:val="en-US"/>
+        </w:rPr>
+        <w:t xml:space="preserve">העדכון </w:t>
+      </w:r>
+      <w:r>
+        <w:rPr>
+          <w:rFonts w:hint="cs"/>
+          <w:sz w:val="24"/>
+          <w:szCs w:val="24"/>
+          <w:rtl/>
+          <w:lang w:val="en-US"/>
+        </w:rPr>
+        <w:t>לשאר הרשת (כולל לשרת עליו מורצת הפקודה)</w:t>
+      </w:r>
+      <w:r>
+        <w:rPr>
+          <w:rFonts w:hint="cs"/>
+          <w:sz w:val="24"/>
+          <w:szCs w:val="24"/>
+          <w:rtl/>
+          <w:lang w:val="en-US"/>
+        </w:rPr>
+        <w:t xml:space="preserve"> באמצעות הפונקציה </w:t>
+      </w:r>
+      <w:r>
+        <w:rPr>
+          <w:sz w:val="24"/>
+          <w:szCs w:val="24"/>
+          <w:lang w:val="en-US"/>
+        </w:rPr>
+        <w:t>send_server_information</w:t>
+      </w:r>
+      <w:r>
+        <w:rPr>
+          <w:rFonts w:hint="cs"/>
+          <w:sz w:val="24"/>
+          <w:szCs w:val="24"/>
+          <w:rtl/>
+          <w:lang w:val="en-US"/>
+        </w:rPr>
+        <w:t>. כפי שנאמר קודם, ייתכן שלא כל הלקוחות/שרתים יקבלו את עדכון הפרטים ולכן חלקם עלולים לאבד תקשורת עם השרת/שאר הלקוחות, ולכן לא מומלץ להשתמש בפקודה זו, אלא רק כמוצא אחרון.</w:t>
+      </w:r>
+    </w:p>
+    <w:p>
+      <w:pPr>
+        <w:pStyle w:val="ListParagraph"/>
+        <w:numPr>
+          <w:ilvl w:val="0"/>
+          <w:numId w:val="6"/>
+        </w:numPr>
+        <w:bidi/>
+        <w:rPr>
+          <w:sz w:val="24"/>
+          <w:szCs w:val="24"/>
+          <w:lang w:val="en-US"/>
+        </w:rPr>
+      </w:pPr>
+      <w:r>
+        <w:rPr>
+          <w:sz w:val="24"/>
+          <w:szCs w:val="24"/>
+          <w:lang w:val="en-US"/>
+        </w:rPr>
+        <w:t>setup</w:t>
+      </w:r>
+      <w:r>
+        <w:rPr>
+          <w:rFonts w:hint="cs"/>
+          <w:sz w:val="24"/>
+          <w:szCs w:val="24"/>
+          <w:rtl/>
+          <w:lang w:val="en-US"/>
+        </w:rPr>
+        <w:t xml:space="preserve"> </w:t>
+      </w:r>
+      <w:r>
+        <w:rPr>
+          <w:sz w:val="24"/>
+          <w:szCs w:val="24"/>
+          <w:rtl/>
+          <w:lang w:val="en-US"/>
+        </w:rPr>
+        <w:t>–</w:t>
+      </w:r>
+      <w:r>
+        <w:rPr>
+          <w:rFonts w:hint="cs"/>
+          <w:sz w:val="24"/>
+          <w:szCs w:val="24"/>
+          <w:rtl/>
+          <w:lang w:val="en-US"/>
+        </w:rPr>
+        <w:t xml:space="preserve"> </w:t>
+      </w:r>
+      <w:r>
+        <w:rPr>
+          <w:rFonts w:hint="cs"/>
+          <w:sz w:val="24"/>
+          <w:szCs w:val="24"/>
+          <w:rtl/>
+          <w:lang w:val="en-US"/>
+        </w:rPr>
+        <w:t>אחראית על יצירת קובץ התקנה עבור תוכנה חדשה.</w:t>
+      </w:r>
+    </w:p>
+    <w:p>
+      <w:pPr>
+        <w:pStyle w:val="ListParagraph"/>
+        <w:numPr>
+          <w:ilvl w:val="1"/>
+          <w:numId w:val="6"/>
+        </w:numPr>
+        <w:bidi/>
+        <w:rPr>
+          <w:sz w:val="24"/>
+          <w:szCs w:val="24"/>
+          <w:lang w:val="en-US"/>
+        </w:rPr>
+      </w:pPr>
+      <w:r>
+        <w:rPr>
+          <w:rFonts w:hint="cs"/>
+          <w:sz w:val="24"/>
+          <w:szCs w:val="24"/>
+          <w:rtl/>
+          <w:lang w:val="en-US"/>
+        </w:rPr>
+        <w:t xml:space="preserve">תת-הפקודה </w:t>
+      </w:r>
+      <w:r>
+        <w:rPr>
+          <w:sz w:val="24"/>
+          <w:szCs w:val="24"/>
+          <w:lang w:val="en-US"/>
+        </w:rPr>
+        <w:t>setup clean</w:t>
+      </w:r>
+      <w:r>
+        <w:rPr>
+          <w:rFonts w:hint="cs"/>
+          <w:sz w:val="24"/>
+          <w:szCs w:val="24"/>
+          <w:rtl/>
+          <w:lang w:val="en-US"/>
+        </w:rPr>
+        <w:t xml:space="preserve"> דואגת לנקות שאריות מהרצות קודמות של פקודת ה-</w:t>
+      </w:r>
+      <w:r>
+        <w:rPr>
+          <w:sz w:val="24"/>
+          <w:szCs w:val="24"/>
+          <w:lang w:val="en-US"/>
+        </w:rPr>
+        <w:t>setup</w:t>
+      </w:r>
+      <w:r>
+        <w:rPr>
+          <w:rFonts w:hint="cs"/>
+          <w:sz w:val="24"/>
+          <w:szCs w:val="24"/>
+          <w:rtl/>
+          <w:lang w:val="en-US"/>
+        </w:rPr>
+        <w:t xml:space="preserve">. לדוגמא, דברים כמו מפתחות </w:t>
+      </w:r>
+      <w:r>
+        <w:rPr>
+          <w:rFonts w:hint="cs"/>
+          <w:sz w:val="24"/>
+          <w:szCs w:val="24"/>
+          <w:lang w:val="en-US"/>
+        </w:rPr>
+        <w:t>RSA</w:t>
+      </w:r>
+      <w:r>
+        <w:rPr>
+          <w:rFonts w:hint="cs"/>
+          <w:sz w:val="24"/>
+          <w:szCs w:val="24"/>
+          <w:rtl/>
+          <w:lang w:val="en-US"/>
+        </w:rPr>
+        <w:t xml:space="preserve">, תוצרים של </w:t>
+      </w:r>
+      <w:r>
+        <w:rPr>
+          <w:sz w:val="24"/>
+          <w:szCs w:val="24"/>
+          <w:lang w:val="en-US"/>
+        </w:rPr>
+        <w:t>PyInstaller</w:t>
+      </w:r>
+      <w:r>
+        <w:rPr>
+          <w:rFonts w:hint="cs"/>
+          <w:sz w:val="24"/>
+          <w:szCs w:val="24"/>
+          <w:rtl/>
+          <w:lang w:val="en-US"/>
+        </w:rPr>
+        <w:t xml:space="preserve"> (של ה-</w:t>
+      </w:r>
+      <w:r>
+        <w:rPr>
+          <w:sz w:val="24"/>
+          <w:szCs w:val="24"/>
+          <w:lang w:val="en-US"/>
+        </w:rPr>
+        <w:t>Launcher</w:t>
+      </w:r>
+      <w:r>
+        <w:rPr>
+          <w:rFonts w:hint="cs"/>
+          <w:sz w:val="24"/>
+          <w:szCs w:val="24"/>
+          <w:rtl/>
+          <w:lang w:val="en-US"/>
+        </w:rPr>
+        <w:t xml:space="preserve"> וה-</w:t>
+      </w:r>
+      <w:r>
+        <w:rPr>
+          <w:sz w:val="24"/>
+          <w:szCs w:val="24"/>
+          <w:lang w:val="en-US"/>
+        </w:rPr>
+        <w:t>service</w:t>
+      </w:r>
+      <w:r>
+        <w:rPr>
+          <w:rFonts w:hint="cs"/>
+          <w:sz w:val="24"/>
+          <w:szCs w:val="24"/>
+          <w:rtl/>
+          <w:lang w:val="en-US"/>
+        </w:rPr>
+        <w:t>)</w:t>
+      </w:r>
+      <w:r>
+        <w:rPr>
+          <w:rFonts w:hint="cs"/>
+          <w:sz w:val="24"/>
+          <w:szCs w:val="24"/>
+          <w:rtl/>
+          <w:lang w:val="en-US"/>
+        </w:rPr>
+        <w:t xml:space="preserve">, תוצרים של </w:t>
+      </w:r>
+      <w:r>
+        <w:rPr>
+          <w:sz w:val="24"/>
+          <w:szCs w:val="24"/>
+          <w:lang w:val="en-US"/>
+        </w:rPr>
+        <w:t>InnoSetup</w:t>
+      </w:r>
+      <w:r>
+        <w:rPr>
+          <w:rFonts w:hint="cs"/>
+          <w:sz w:val="24"/>
+          <w:szCs w:val="24"/>
+          <w:rtl/>
+          <w:lang w:val="en-US"/>
+        </w:rPr>
+        <w:t xml:space="preserve"> וכו'...</w:t>
+      </w:r>
+    </w:p>
+    <w:p>
+      <w:pPr>
+        <w:pStyle w:val="ListParagraph"/>
+        <w:numPr>
+          <w:ilvl w:val="1"/>
+          <w:numId w:val="6"/>
+        </w:numPr>
+        <w:bidi/>
+        <w:rPr>
+          <w:sz w:val="24"/>
+          <w:szCs w:val="24"/>
+          <w:lang w:val="en-US"/>
+        </w:rPr>
+      </w:pPr>
+      <w:r>
+        <w:rPr>
+          <w:rFonts w:hint="cs"/>
+          <w:sz w:val="24"/>
+          <w:szCs w:val="24"/>
+          <w:rtl/>
+          <w:lang w:val="en-US"/>
+        </w:rPr>
+        <w:t xml:space="preserve">תת-הפקודה </w:t>
+      </w:r>
+      <w:r>
+        <w:rPr>
+          <w:sz w:val="24"/>
+          <w:szCs w:val="24"/>
+          <w:lang w:val="en-US"/>
+        </w:rPr>
+        <w:t>setup create</w:t>
+      </w:r>
+      <w:r>
+        <w:rPr>
+          <w:rFonts w:hint="cs"/>
+          <w:sz w:val="24"/>
+          <w:szCs w:val="24"/>
+          <w:rtl/>
+          <w:lang w:val="en-US"/>
+        </w:rPr>
+        <w:t xml:space="preserve"> היא כנראה הפונקציה הכי גדולה וחשובה ב-</w:t>
+      </w:r>
+      <w:r>
+        <w:rPr>
+          <w:sz w:val="24"/>
+          <w:szCs w:val="24"/>
+          <w:lang w:val="en-US"/>
+        </w:rPr>
+        <w:t>Installer</w:t>
+      </w:r>
+      <w:r>
+        <w:rPr>
+          <w:rFonts w:hint="cs"/>
+          <w:sz w:val="24"/>
+          <w:szCs w:val="24"/>
+          <w:rtl/>
+          <w:lang w:val="en-US"/>
+        </w:rPr>
+        <w:t>. היא מקבלת נתיב לקבצי התוכנה של המפתח, נתיב לקוד של ה-</w:t>
+      </w:r>
+      <w:r>
+        <w:rPr>
+          <w:sz w:val="24"/>
+          <w:szCs w:val="24"/>
+          <w:lang w:val="en-US"/>
+        </w:rPr>
+        <w:t>Launcher</w:t>
+      </w:r>
+      <w:r>
+        <w:rPr>
+          <w:rFonts w:hint="cs"/>
+          <w:sz w:val="24"/>
+          <w:szCs w:val="24"/>
+          <w:rtl/>
+          <w:lang w:val="en-US"/>
+        </w:rPr>
+        <w:t>, נתיב לקוד של ה-</w:t>
+      </w:r>
+      <w:r>
+        <w:rPr>
+          <w:sz w:val="24"/>
+          <w:szCs w:val="24"/>
+          <w:lang w:val="en-US"/>
+        </w:rPr>
+        <w:t>Updater</w:t>
+      </w:r>
+      <w:r>
+        <w:rPr>
+          <w:rFonts w:hint="cs"/>
+          <w:sz w:val="24"/>
+          <w:szCs w:val="24"/>
+          <w:rtl/>
+          <w:lang w:val="en-US"/>
+        </w:rPr>
+        <w:t xml:space="preserve">, פרטי גרסא ופרטים של שרת העדכון. הפעולות שהיא מבצעת, בפונקציה </w:t>
+      </w:r>
+      <w:r>
+        <w:rPr>
+          <w:sz w:val="24"/>
+          <w:szCs w:val="24"/>
+          <w:lang w:val="en-US"/>
+        </w:rPr>
+        <w:t>create_installer</w:t>
+      </w:r>
+      <w:r>
+        <w:rPr>
+          <w:rFonts w:hint="cs"/>
+          <w:sz w:val="24"/>
+          <w:szCs w:val="24"/>
+          <w:rtl/>
+          <w:lang w:val="en-US"/>
+        </w:rPr>
+        <w:t xml:space="preserve"> הן אלו:</w:t>
+      </w:r>
+    </w:p>
+    <w:p>
+      <w:pPr>
+        <w:pStyle w:val="ListParagraph"/>
+        <w:numPr>
+          <w:ilvl w:val="0"/>
+          <w:numId w:val="7"/>
+        </w:numPr>
+        <w:bidi/>
+        <w:rPr>
+          <w:sz w:val="24"/>
+          <w:szCs w:val="24"/>
+          <w:lang w:val="en-US"/>
+        </w:rPr>
+      </w:pPr>
+      <w:r>
+        <w:rPr>
+          <w:rFonts w:hint="cs"/>
+          <w:sz w:val="24"/>
+          <w:szCs w:val="24"/>
+          <w:rtl/>
+          <w:lang w:val="en-US"/>
+        </w:rPr>
+        <w:t xml:space="preserve">יוצרת קובץ הגדרות </w:t>
+      </w:r>
+      <w:r>
+        <w:rPr>
+          <w:sz w:val="24"/>
+          <w:szCs w:val="24"/>
+          <w:lang w:val="en-US"/>
+        </w:rPr>
+        <w:t>settings.json</w:t>
+      </w:r>
+      <w:r>
+        <w:rPr>
+          <w:rFonts w:hint="cs"/>
+          <w:sz w:val="24"/>
+          <w:szCs w:val="24"/>
+          <w:rtl/>
+          <w:lang w:val="en-US"/>
+        </w:rPr>
+        <w:t xml:space="preserve"> שמכיל את הפרטים לגבי התוכנה: מספר גרסא, כתובת שרת עדכון, פורט ניהול הגרסאות ושם התוכנה.</w:t>
+      </w:r>
+    </w:p>
+    <w:p>
+      <w:pPr>
+        <w:pStyle w:val="ListParagraph"/>
+        <w:numPr>
+          <w:ilvl w:val="0"/>
+          <w:numId w:val="7"/>
+        </w:numPr>
+        <w:bidi/>
+        <w:rPr>
+          <w:sz w:val="24"/>
+          <w:szCs w:val="24"/>
+          <w:lang w:val="en-US"/>
+        </w:rPr>
+      </w:pPr>
+      <w:r>
+        <w:rPr>
+          <w:rFonts w:hint="cs"/>
+          <w:sz w:val="24"/>
+          <w:szCs w:val="24"/>
+          <w:rtl/>
+          <w:lang w:val="en-US"/>
+        </w:rPr>
+        <w:t xml:space="preserve">מגנרצת מפתחות </w:t>
+      </w:r>
+      <w:r>
+        <w:rPr>
+          <w:sz w:val="24"/>
+          <w:szCs w:val="24"/>
+          <w:lang w:val="en-US"/>
+        </w:rPr>
+        <w:t>rsa</w:t>
+      </w:r>
+      <w:r>
+        <w:rPr>
+          <w:rFonts w:hint="cs"/>
+          <w:sz w:val="24"/>
+          <w:szCs w:val="24"/>
+          <w:rtl/>
+          <w:lang w:val="en-US"/>
+        </w:rPr>
+        <w:t xml:space="preserve"> חדשים (כפי שנעשה בפקודה </w:t>
+      </w:r>
+      <w:r>
+        <w:rPr>
+          <w:sz w:val="24"/>
+          <w:szCs w:val="24"/>
+          <w:lang w:val="en-US"/>
+        </w:rPr>
+        <w:t>rsa generate</w:t>
+      </w:r>
+      <w:r>
+        <w:rPr>
+          <w:rFonts w:hint="cs"/>
+          <w:sz w:val="24"/>
+          <w:szCs w:val="24"/>
+          <w:rtl/>
+          <w:lang w:val="en-US"/>
+        </w:rPr>
+        <w:t>).</w:t>
+      </w:r>
+    </w:p>
+    <w:p>
+      <w:pPr>
+        <w:pStyle w:val="ListParagraph"/>
+        <w:numPr>
+          <w:ilvl w:val="1"/>
+          <w:numId w:val="7"/>
+        </w:numPr>
+        <w:bidi/>
+        <w:rPr>
+          <w:sz w:val="24"/>
+          <w:szCs w:val="24"/>
+          <w:lang w:val="en-US"/>
+        </w:rPr>
+      </w:pPr>
+      <w:r>
+        <w:rPr>
+          <w:rFonts w:hint="cs"/>
+          <w:sz w:val="24"/>
+          <w:szCs w:val="24"/>
+          <w:rtl/>
+          <w:lang w:val="en-US"/>
+        </w:rPr>
+        <w:t>יש לשים לב שהמפתחות הישנים נדרסים!</w:t>
+      </w:r>
+    </w:p>
+    <w:p>
+      <w:pPr>
+        <w:pStyle w:val="ListParagraph"/>
+        <w:numPr>
+          <w:ilvl w:val="0"/>
+          <w:numId w:val="7"/>
+        </w:numPr>
+        <w:bidi/>
+        <w:rPr>
+          <w:sz w:val="24"/>
+          <w:szCs w:val="24"/>
+          <w:lang w:val="en-US"/>
+        </w:rPr>
+      </w:pPr>
+      <w:r>
+        <w:rPr>
+          <w:rFonts w:hint="cs"/>
+          <w:sz w:val="24"/>
+          <w:szCs w:val="24"/>
+          <w:rtl/>
+          <w:lang w:val="en-US"/>
+        </w:rPr>
+        <w:t xml:space="preserve">מריצה את </w:t>
+      </w:r>
+      <w:r>
+        <w:rPr>
+          <w:sz w:val="24"/>
+          <w:szCs w:val="24"/>
+          <w:lang w:val="en-US"/>
+        </w:rPr>
+        <w:t>PyInstaller</w:t>
+      </w:r>
+      <w:r>
+        <w:rPr>
+          <w:rFonts w:hint="cs"/>
+          <w:sz w:val="24"/>
+          <w:szCs w:val="24"/>
+          <w:rtl/>
+          <w:lang w:val="en-US"/>
+        </w:rPr>
+        <w:t xml:space="preserve"> על ה-</w:t>
+      </w:r>
+      <w:r>
+        <w:rPr>
+          <w:sz w:val="24"/>
+          <w:szCs w:val="24"/>
+          <w:lang w:val="en-US"/>
+        </w:rPr>
+        <w:t>updater</w:t>
+      </w:r>
+      <w:r>
+        <w:rPr>
+          <w:rFonts w:hint="cs"/>
+          <w:sz w:val="24"/>
+          <w:szCs w:val="24"/>
+          <w:rtl/>
+          <w:lang w:val="en-US"/>
+        </w:rPr>
+        <w:t xml:space="preserve">, בכדי ליצור את הקובץ </w:t>
+      </w:r>
+      <w:r>
+        <w:rPr>
+          <w:sz w:val="24"/>
+          <w:szCs w:val="24"/>
+          <w:lang w:val="en-US"/>
+        </w:rPr>
+        <w:t>service.exe</w:t>
+      </w:r>
+      <w:r>
+        <w:rPr>
+          <w:rFonts w:hint="cs"/>
+          <w:sz w:val="24"/>
+          <w:szCs w:val="24"/>
+          <w:rtl/>
+          <w:lang w:val="en-US"/>
+        </w:rPr>
+        <w:t>.</w:t>
+      </w:r>
+    </w:p>
+    <w:p>
+      <w:pPr>
+        <w:pStyle w:val="ListParagraph"/>
+        <w:numPr>
+          <w:ilvl w:val="0"/>
+          <w:numId w:val="7"/>
+        </w:numPr>
+        <w:bidi/>
+        <w:rPr>
+          <w:sz w:val="24"/>
+          <w:szCs w:val="24"/>
+          <w:lang w:val="en-US"/>
+        </w:rPr>
+      </w:pPr>
+      <w:r>
+        <w:rPr>
+          <w:rFonts w:hint="cs"/>
+          <w:sz w:val="24"/>
+          <w:szCs w:val="24"/>
+          <w:rtl/>
+          <w:lang w:val="en-US"/>
+        </w:rPr>
+        <w:t xml:space="preserve">מריצה את </w:t>
+      </w:r>
+      <w:r>
+        <w:rPr>
+          <w:sz w:val="24"/>
+          <w:szCs w:val="24"/>
+          <w:lang w:val="en-US"/>
+        </w:rPr>
+        <w:t>PyInstaller</w:t>
+      </w:r>
+      <w:r>
+        <w:rPr>
+          <w:rFonts w:hint="cs"/>
+          <w:sz w:val="24"/>
+          <w:szCs w:val="24"/>
+          <w:rtl/>
+          <w:lang w:val="en-US"/>
+        </w:rPr>
+        <w:t xml:space="preserve"> על ה-</w:t>
+      </w:r>
+      <w:r>
+        <w:rPr>
+          <w:sz w:val="24"/>
+          <w:szCs w:val="24"/>
+          <w:lang w:val="en-US"/>
+        </w:rPr>
+        <w:t>Launcher</w:t>
+      </w:r>
+      <w:r>
+        <w:rPr>
+          <w:rFonts w:hint="cs"/>
+          <w:sz w:val="24"/>
+          <w:szCs w:val="24"/>
+          <w:rtl/>
+          <w:lang w:val="en-US"/>
+        </w:rPr>
+        <w:t xml:space="preserve">, בכדי ליצור את </w:t>
+      </w:r>
+      <w:r>
+        <w:rPr>
+          <w:sz w:val="24"/>
+          <w:szCs w:val="24"/>
+          <w:lang w:val="en-US"/>
+        </w:rPr>
+        <w:t>launcher.exe</w:t>
+      </w:r>
+      <w:r>
+        <w:rPr>
+          <w:rFonts w:hint="cs"/>
+          <w:sz w:val="24"/>
+          <w:szCs w:val="24"/>
+          <w:rtl/>
+          <w:lang w:val="en-US"/>
+        </w:rPr>
+        <w:t>.</w:t>
+      </w:r>
+    </w:p>
+    <w:p>
+      <w:pPr>
+        <w:pStyle w:val="ListParagraph"/>
+        <w:numPr>
+          <w:ilvl w:val="0"/>
+          <w:numId w:val="7"/>
+        </w:numPr>
+        <w:bidi/>
+        <w:rPr>
+          <w:sz w:val="24"/>
+          <w:szCs w:val="24"/>
+          <w:lang w:val="en-US"/>
+        </w:rPr>
+      </w:pPr>
+      <w:r>
+        <w:rPr>
+          <w:rFonts w:hint="cs"/>
+          <w:sz w:val="24"/>
+          <w:szCs w:val="24"/>
+          <w:rtl/>
+          <w:lang w:val="en-US"/>
+        </w:rPr>
+        <w:t>מעתיקה את קבצי תוכנת המפתח, על מנת לבנות מהם קובץ התקנה.</w:t>
+      </w:r>
+    </w:p>
+    <w:p>
+      <w:pPr>
+        <w:pStyle w:val="ListParagraph"/>
+        <w:numPr>
+          <w:ilvl w:val="0"/>
+          <w:numId w:val="7"/>
+        </w:numPr>
+        <w:bidi/>
+        <w:rPr>
+          <w:sz w:val="24"/>
+          <w:szCs w:val="24"/>
+          <w:lang w:val="en-US"/>
+        </w:rPr>
+      </w:pPr>
+      <w:r>
+        <w:rPr>
+          <w:rFonts w:hint="cs"/>
+          <w:sz w:val="24"/>
+          <w:szCs w:val="24"/>
+          <w:rtl/>
+          <w:lang w:val="en-US"/>
+        </w:rPr>
+        <w:t xml:space="preserve">יוצרת סקריפט בשם </w:t>
+      </w:r>
+      <w:r>
+        <w:rPr>
+          <w:sz w:val="24"/>
+          <w:szCs w:val="24"/>
+          <w:lang w:val="en-US"/>
+        </w:rPr>
+        <w:t>setup_script.iss</w:t>
+      </w:r>
+      <w:r>
+        <w:rPr>
+          <w:rFonts w:hint="cs"/>
+          <w:sz w:val="24"/>
+          <w:szCs w:val="24"/>
+          <w:rtl/>
+          <w:lang w:val="en-US"/>
+        </w:rPr>
+        <w:t xml:space="preserve">, שהוא סקריפט בפורמט המותאם לתוכנה </w:t>
+      </w:r>
+      <w:r>
+        <w:rPr>
+          <w:sz w:val="24"/>
+          <w:szCs w:val="24"/>
+          <w:lang w:val="en-US"/>
+        </w:rPr>
+        <w:t>InnoSetup</w:t>
+      </w:r>
+      <w:r>
+        <w:rPr>
+          <w:rFonts w:hint="cs"/>
+          <w:sz w:val="24"/>
+          <w:szCs w:val="24"/>
+          <w:rtl/>
+          <w:lang w:val="en-US"/>
+        </w:rPr>
+        <w:t xml:space="preserve"> שבעזרתו היא יודעת כיצד ליצור את קובץ ההתקנה.</w:t>
+      </w:r>
+    </w:p>
+    <w:p>
+      <w:pPr>
+        <w:pStyle w:val="ListParagraph"/>
+        <w:numPr>
+          <w:ilvl w:val="1"/>
+          <w:numId w:val="7"/>
+        </w:numPr>
+        <w:bidi/>
+        <w:rPr>
+          <w:sz w:val="24"/>
+          <w:szCs w:val="24"/>
+          <w:lang w:val="en-US"/>
+        </w:rPr>
+      </w:pPr>
+      <w:r>
+        <w:rPr>
+          <w:rFonts w:hint="cs"/>
+          <w:sz w:val="24"/>
+          <w:szCs w:val="24"/>
+          <w:rtl/>
+          <w:lang w:val="en-US"/>
+        </w:rPr>
+        <w:t>הסקריפט נוצר באמצעות פרטים מסוימים על התוכנה וסקריפט קבוע שמשמש כ-</w:t>
+      </w:r>
+      <w:r>
+        <w:rPr>
+          <w:sz w:val="24"/>
+          <w:szCs w:val="24"/>
+          <w:lang w:val="en-US"/>
+        </w:rPr>
+        <w:t>template</w:t>
+      </w:r>
+      <w:r>
+        <w:rPr>
+          <w:rFonts w:hint="cs"/>
+          <w:sz w:val="24"/>
+          <w:szCs w:val="24"/>
+          <w:rtl/>
+          <w:lang w:val="en-US"/>
+        </w:rPr>
+        <w:t xml:space="preserve"> לסקריפט שמיוצר ע"י התוכנה.</w:t>
+      </w:r>
+    </w:p>
+    <w:p>
+      <w:pPr>
+        <w:pStyle w:val="ListParagraph"/>
+        <w:numPr>
+          <w:ilvl w:val="0"/>
+          <w:numId w:val="7"/>
+        </w:numPr>
+        <w:bidi/>
+        <w:rPr>
+          <w:sz w:val="24"/>
+          <w:szCs w:val="24"/>
+          <w:lang w:val="en-US"/>
+        </w:rPr>
+      </w:pPr>
+      <w:r>
+        <w:rPr>
+          <w:rFonts w:hint="cs"/>
+          <w:sz w:val="24"/>
+          <w:szCs w:val="24"/>
+          <w:rtl/>
+          <w:lang w:val="en-US"/>
+        </w:rPr>
+        <w:lastRenderedPageBreak/>
+        <w:t xml:space="preserve">לבסוף, מריצים את </w:t>
+      </w:r>
+      <w:r>
+        <w:rPr>
+          <w:sz w:val="24"/>
+          <w:szCs w:val="24"/>
+          <w:lang w:val="en-US"/>
+        </w:rPr>
+        <w:t>InnoSetup</w:t>
+      </w:r>
+      <w:r>
+        <w:rPr>
+          <w:rFonts w:hint="cs"/>
+          <w:sz w:val="24"/>
+          <w:szCs w:val="24"/>
+          <w:rtl/>
+          <w:lang w:val="en-US"/>
+        </w:rPr>
+        <w:t xml:space="preserve"> עם הסקריפט </w:t>
+      </w:r>
+      <w:r>
+        <w:rPr>
+          <w:sz w:val="24"/>
+          <w:szCs w:val="24"/>
+          <w:lang w:val="en-US"/>
+        </w:rPr>
+        <w:t>setup_script.iss</w:t>
+      </w:r>
+      <w:r>
+        <w:rPr>
+          <w:rFonts w:hint="cs"/>
+          <w:sz w:val="24"/>
+          <w:szCs w:val="24"/>
+          <w:rtl/>
+          <w:lang w:val="en-US"/>
+        </w:rPr>
+        <w:t xml:space="preserve"> שמייצר עבורינו קובץ התקנה בפורמט הבא:</w:t>
+      </w:r>
+      <w:r>
+        <w:rPr>
+          <w:rFonts w:hint="cs"/>
+          <w:sz w:val="24"/>
+          <w:szCs w:val="24"/>
+          <w:rtl/>
+          <w:lang w:val="en-US"/>
+        </w:rPr>
+        <w:t xml:space="preserve"> </w:t>
+      </w:r>
+      <w:r>
+        <w:rPr>
+          <w:sz w:val="24"/>
+          <w:szCs w:val="24"/>
+          <w:lang w:val="en-US"/>
+        </w:rPr>
+        <w:t>X_n.m_setup.exe</w:t>
+      </w:r>
+      <w:r>
+        <w:rPr>
+          <w:rFonts w:hint="cs"/>
+          <w:sz w:val="24"/>
+          <w:szCs w:val="24"/>
+          <w:rtl/>
+          <w:lang w:val="en-US"/>
+        </w:rPr>
+        <w:t xml:space="preserve"> כאשר </w:t>
+      </w:r>
+      <w:r>
+        <w:rPr>
+          <w:sz w:val="24"/>
+          <w:szCs w:val="24"/>
+          <w:lang w:val="en-US"/>
+        </w:rPr>
+        <w:t>X</w:t>
+      </w:r>
+      <w:r>
+        <w:rPr>
+          <w:rFonts w:hint="cs"/>
+          <w:sz w:val="24"/>
+          <w:szCs w:val="24"/>
+          <w:rtl/>
+          <w:lang w:val="en-US"/>
+        </w:rPr>
+        <w:t xml:space="preserve"> מציין את שם התכונה, </w:t>
+      </w:r>
+      <w:r>
+        <w:rPr>
+          <w:sz w:val="24"/>
+          <w:szCs w:val="24"/>
+          <w:lang w:val="en-US"/>
+        </w:rPr>
+        <w:t>n</w:t>
+      </w:r>
+      <w:r>
+        <w:rPr>
+          <w:rFonts w:hint="cs"/>
+          <w:sz w:val="24"/>
+          <w:szCs w:val="24"/>
+          <w:rtl/>
+          <w:lang w:val="en-US"/>
+        </w:rPr>
+        <w:t xml:space="preserve"> מציין את מספר ה-</w:t>
+      </w:r>
+      <w:r>
+        <w:rPr>
+          <w:sz w:val="24"/>
+          <w:szCs w:val="24"/>
+          <w:lang w:val="en-US"/>
+        </w:rPr>
+        <w:t>major</w:t>
+      </w:r>
+      <w:r>
+        <w:rPr>
+          <w:rFonts w:hint="cs"/>
+          <w:sz w:val="24"/>
+          <w:szCs w:val="24"/>
+          <w:rtl/>
+          <w:lang w:val="en-US"/>
+        </w:rPr>
+        <w:t xml:space="preserve"> ו-</w:t>
+      </w:r>
+      <w:r>
+        <w:rPr>
+          <w:sz w:val="24"/>
+          <w:szCs w:val="24"/>
+          <w:lang w:val="en-US"/>
+        </w:rPr>
+        <w:t>m</w:t>
+      </w:r>
+      <w:r>
+        <w:rPr>
+          <w:rFonts w:hint="cs"/>
+          <w:sz w:val="24"/>
+          <w:szCs w:val="24"/>
+          <w:rtl/>
+          <w:lang w:val="en-US"/>
+        </w:rPr>
+        <w:t xml:space="preserve"> מציין את מספר ה-</w:t>
+      </w:r>
+      <w:r>
+        <w:rPr>
+          <w:sz w:val="24"/>
+          <w:szCs w:val="24"/>
+          <w:lang w:val="en-US"/>
+        </w:rPr>
+        <w:t>minor</w:t>
+      </w:r>
+      <w:r>
+        <w:rPr>
+          <w:rFonts w:hint="cs"/>
+          <w:sz w:val="24"/>
+          <w:szCs w:val="24"/>
+          <w:rtl/>
+          <w:lang w:val="en-US"/>
+        </w:rPr>
+        <w:t>.</w:t>
+      </w:r>
+    </w:p>
+    <w:p>
+      <w:pPr>
+        <w:pStyle w:val="ListParagraph"/>
+        <w:numPr>
+          <w:ilvl w:val="1"/>
+          <w:numId w:val="7"/>
+        </w:numPr>
+        <w:bidi/>
+        <w:rPr>
+          <w:sz w:val="24"/>
+          <w:szCs w:val="24"/>
+          <w:lang w:val="en-US"/>
+        </w:rPr>
+      </w:pPr>
+      <w:r>
+        <w:rPr>
+          <w:rFonts w:hint="cs"/>
+          <w:sz w:val="24"/>
+          <w:szCs w:val="24"/>
+          <w:rtl/>
+          <w:lang w:val="en-US"/>
+        </w:rPr>
+        <w:t>לאחר הרצת הפקודה, על המפתח להריץ את קובץ ההתקנה ולהתקין באמצעותו את התוכנה. לאחר מכן, השרת עליו רצה הפקודה והותקנה התוכנה מתפקד באופן רשמי כשרת עדכון שבאמצעותו ניתן ליצור עדכונים ולהפיץ אותם (ועוד...).</w:t>
+      </w:r>
+    </w:p>
+    <w:p>
+      <w:pPr>
+        <w:bidi/>
+        <w:rPr>
+          <w:sz w:val="24"/>
+          <w:szCs w:val="24"/>
+          <w:lang w:val="en-US"/>
+        </w:rPr>
+      </w:pPr>
+    </w:p>
+    <w:p>
+      <w:pPr>
+        <w:bidi/>
+        <w:rPr>
+          <w:rFonts w:hint="cs"/>
+          <w:sz w:val="24"/>
+          <w:szCs w:val="24"/>
+          <w:rtl/>
+          <w:lang w:val="en-US"/>
+        </w:rPr>
+      </w:pPr>
+      <w:r>
+        <w:rPr>
+          <w:rFonts w:hint="cs"/>
+          <w:sz w:val="24"/>
+          <w:szCs w:val="24"/>
+          <w:rtl/>
+          <w:lang w:val="en-US"/>
+        </w:rPr>
+        <w:t>כמובן שרוב הפקודות הנ"ל מקבלות עוד פרמטרים בדרכים כאלו ואחרות. הסבר מפורט עליהם נמצא בפרק "הוראות התקנה ושימוש", אך אני ממליץ להשתמש ב-</w:t>
+      </w:r>
+      <w:r>
+        <w:rPr>
+          <w:sz w:val="24"/>
+          <w:szCs w:val="24"/>
+          <w:lang w:val="en-US"/>
+        </w:rPr>
+        <w:t>flag</w:t>
+      </w:r>
+      <w:r>
+        <w:rPr>
+          <w:rFonts w:hint="cs"/>
+          <w:sz w:val="24"/>
+          <w:szCs w:val="24"/>
+          <w:rtl/>
+          <w:lang w:val="en-US"/>
+        </w:rPr>
+        <w:t xml:space="preserve"> של </w:t>
+      </w:r>
+      <w:r>
+        <w:rPr>
+          <w:sz w:val="24"/>
+          <w:szCs w:val="24"/>
+          <w:lang w:val="en-US"/>
+        </w:rPr>
+        <w:t>-h</w:t>
+      </w:r>
+      <w:r>
+        <w:rPr>
+          <w:rFonts w:hint="cs"/>
+          <w:sz w:val="24"/>
+          <w:szCs w:val="24"/>
+          <w:rtl/>
+          <w:lang w:val="en-US"/>
+        </w:rPr>
+        <w:t xml:space="preserve"> (</w:t>
+      </w:r>
+      <w:r>
+        <w:rPr>
+          <w:sz w:val="24"/>
+          <w:szCs w:val="24"/>
+          <w:lang w:val="en-US"/>
+        </w:rPr>
+        <w:t>--help</w:t>
+      </w:r>
+      <w:r>
+        <w:rPr>
+          <w:rFonts w:hint="cs"/>
+          <w:sz w:val="24"/>
+          <w:szCs w:val="24"/>
+          <w:rtl/>
+          <w:lang w:val="en-US"/>
+        </w:rPr>
+        <w:t>) על כל פקודה או תת-פקודה כדי להבין כיצד להשתמש בה ומה מייצג כל דבר.</w:t>
+      </w:r>
+    </w:p>
+    <w:p>
+      <w:pPr>
+        <w:bidi/>
+        <w:rPr>
+          <w:sz w:val="24"/>
+          <w:szCs w:val="24"/>
+          <w:rtl/>
+          <w:lang w:val="en-US"/>
         </w:rPr>
       </w:pPr>
     </w:p>
@@ -12754,16 +16236,6 @@
           <w:docGrid w:linePitch="360"/>
         </w:sectPr>
       </w:pPr>
-      <w:r>
-        <w:rPr>
-          <w:rFonts w:hint="cs"/>
-          <w:sz w:val="24"/>
-          <w:szCs w:val="24"/>
-          <w:rtl/>
-          <w:lang w:val="en-US"/>
-        </w:rPr>
-        <w:t>שדג</w:t>
-      </w:r>
     </w:p>
     <w:p>
       <w:pPr>
@@ -13227,9 +16699,9 @@
     </w:lvl>
   </w:abstractNum>
   <w:abstractNum w:abstractNumId="1" w15:restartNumberingAfterBreak="0">
-    <w:nsid w:val="200C16CA"/>
+    <w:nsid w:val="108C00BA"/>
     <w:multiLevelType w:val="hybridMultilevel"/>
-    <w:tmpl w:val="7C84338A"/>
+    <w:tmpl w:val="0DE2D4EC"/>
     <w:lvl w:ilvl="0" w:tplc="20000001">
       <w:start w:val="1"/>
       <w:numFmt w:val="bullet"/>
@@ -13340,6 +16812,119 @@
     </w:lvl>
   </w:abstractNum>
   <w:abstractNum w:abstractNumId="2" w15:restartNumberingAfterBreak="0">
+    <w:nsid w:val="200C16CA"/>
+    <w:multiLevelType w:val="hybridMultilevel"/>
+    <w:tmpl w:val="7C84338A"/>
+    <w:lvl w:ilvl="0" w:tplc="20000001">
+      <w:start w:val="1"/>
+      <w:numFmt w:val="bullet"/>
+      <w:lvlText w:val=""/>
+      <w:lvlJc w:val="left"/>
+      <w:pPr>
+        <w:ind w:left="720" w:hanging="360"/>
+      </w:pPr>
+      <w:rPr>
+        <w:rFonts w:ascii="Symbol" w:hAnsi="Symbol" w:hint="default"/>
+      </w:rPr>
+    </w:lvl>
+    <w:lvl w:ilvl="1" w:tplc="20000003">
+      <w:start w:val="1"/>
+      <w:numFmt w:val="bullet"/>
+      <w:lvlText w:val="o"/>
+      <w:lvlJc w:val="left"/>
+      <w:pPr>
+        <w:ind w:left="1440" w:hanging="360"/>
+      </w:pPr>
+      <w:rPr>
+        <w:rFonts w:ascii="Courier New" w:hAnsi="Courier New" w:cs="Courier New" w:hint="default"/>
+      </w:rPr>
+    </w:lvl>
+    <w:lvl w:ilvl="2" w:tplc="20000005" w:tentative="1">
+      <w:start w:val="1"/>
+      <w:numFmt w:val="bullet"/>
+      <w:lvlText w:val=""/>
+      <w:lvlJc w:val="left"/>
+      <w:pPr>
+        <w:ind w:left="2160" w:hanging="360"/>
+      </w:pPr>
+      <w:rPr>
+        <w:rFonts w:ascii="Wingdings" w:hAnsi="Wingdings" w:hint="default"/>
+      </w:rPr>
+    </w:lvl>
+    <w:lvl w:ilvl="3" w:tplc="20000001" w:tentative="1">
+      <w:start w:val="1"/>
+      <w:numFmt w:val="bullet"/>
+      <w:lvlText w:val=""/>
+      <w:lvlJc w:val="left"/>
+      <w:pPr>
+        <w:ind w:left="2880" w:hanging="360"/>
+      </w:pPr>
+      <w:rPr>
+        <w:rFonts w:ascii="Symbol" w:hAnsi="Symbol" w:hint="default"/>
+      </w:rPr>
+    </w:lvl>
+    <w:lvl w:ilvl="4" w:tplc="20000003" w:tentative="1">
+      <w:start w:val="1"/>
+      <w:numFmt w:val="bullet"/>
+      <w:lvlText w:val="o"/>
+      <w:lvlJc w:val="left"/>
+      <w:pPr>
+        <w:ind w:left="3600" w:hanging="360"/>
+      </w:pPr>
+      <w:rPr>
+        <w:rFonts w:ascii="Courier New" w:hAnsi="Courier New" w:cs="Courier New" w:hint="default"/>
+      </w:rPr>
+    </w:lvl>
+    <w:lvl w:ilvl="5" w:tplc="20000005" w:tentative="1">
+      <w:start w:val="1"/>
+      <w:numFmt w:val="bullet"/>
+      <w:lvlText w:val=""/>
+      <w:lvlJc w:val="left"/>
+      <w:pPr>
+        <w:ind w:left="4320" w:hanging="360"/>
+      </w:pPr>
+      <w:rPr>
+        <w:rFonts w:ascii="Wingdings" w:hAnsi="Wingdings" w:hint="default"/>
+      </w:rPr>
+    </w:lvl>
+    <w:lvl w:ilvl="6" w:tplc="20000001" w:tentative="1">
+      <w:start w:val="1"/>
+      <w:numFmt w:val="bullet"/>
+      <w:lvlText w:val=""/>
+      <w:lvlJc w:val="left"/>
+      <w:pPr>
+        <w:ind w:left="5040" w:hanging="360"/>
+      </w:pPr>
+      <w:rPr>
+        <w:rFonts w:ascii="Symbol" w:hAnsi="Symbol" w:hint="default"/>
+      </w:rPr>
+    </w:lvl>
+    <w:lvl w:ilvl="7" w:tplc="20000003" w:tentative="1">
+      <w:start w:val="1"/>
+      <w:numFmt w:val="bullet"/>
+      <w:lvlText w:val="o"/>
+      <w:lvlJc w:val="left"/>
+      <w:pPr>
+        <w:ind w:left="5760" w:hanging="360"/>
+      </w:pPr>
+      <w:rPr>
+        <w:rFonts w:ascii="Courier New" w:hAnsi="Courier New" w:cs="Courier New" w:hint="default"/>
+      </w:rPr>
+    </w:lvl>
+    <w:lvl w:ilvl="8" w:tplc="20000005" w:tentative="1">
+      <w:start w:val="1"/>
+      <w:numFmt w:val="bullet"/>
+      <w:lvlText w:val=""/>
+      <w:lvlJc w:val="left"/>
+      <w:pPr>
+        <w:ind w:left="6480" w:hanging="360"/>
+      </w:pPr>
+      <w:rPr>
+        <w:rFonts w:ascii="Wingdings" w:hAnsi="Wingdings" w:hint="default"/>
+      </w:rPr>
+    </w:lvl>
+  </w:abstractNum>
+  <w:abstractNum w:abstractNumId="3" w15:restartNumberingAfterBreak="0">
     <w:nsid w:val="295D1F7F"/>
     <w:multiLevelType w:val="hybridMultilevel"/>
     <w:tmpl w:val="077C9A72"/>
@@ -13428,7 +17013,99 @@
       </w:pPr>
     </w:lvl>
   </w:abstractNum>
-  <w:abstractNum w:abstractNumId="3" w15:restartNumberingAfterBreak="0">
+  <w:abstractNum w:abstractNumId="4" w15:restartNumberingAfterBreak="0">
+    <w:nsid w:val="3A9A57DC"/>
+    <w:multiLevelType w:val="hybridMultilevel"/>
+    <w:tmpl w:val="652CBBEC"/>
+    <w:lvl w:ilvl="0" w:tplc="5308E6E6">
+      <w:start w:val="1"/>
+      <w:numFmt w:val="decimal"/>
+      <w:lvlText w:val="%1."/>
+      <w:lvlJc w:val="left"/>
+      <w:pPr>
+        <w:ind w:left="1800" w:hanging="360"/>
+      </w:pPr>
+      <w:rPr>
+        <w:rFonts w:hint="default"/>
+      </w:rPr>
+    </w:lvl>
+    <w:lvl w:ilvl="1" w:tplc="20000001">
+      <w:start w:val="1"/>
+      <w:numFmt w:val="bullet"/>
+      <w:lvlText w:val=""/>
+      <w:lvlJc w:val="left"/>
+      <w:pPr>
+        <w:ind w:left="2520" w:hanging="360"/>
+      </w:pPr>
+      <w:rPr>
+        <w:rFonts w:ascii="Symbol" w:hAnsi="Symbol" w:hint="default"/>
+      </w:rPr>
+    </w:lvl>
+    <w:lvl w:ilvl="2" w:tplc="2000001B" w:tentative="1">
+      <w:start w:val="1"/>
+      <w:numFmt w:val="lowerRoman"/>
+      <w:lvlText w:val="%3."/>
+      <w:lvlJc w:val="right"/>
+      <w:pPr>
+        <w:ind w:left="3240" w:hanging="180"/>
+      </w:pPr>
+    </w:lvl>
+    <w:lvl w:ilvl="3" w:tplc="2000000F" w:tentative="1">
+      <w:start w:val="1"/>
+      <w:numFmt w:val="decimal"/>
+      <w:lvlText w:val="%4."/>
+      <w:lvlJc w:val="left"/>
+      <w:pPr>
+        <w:ind w:left="3960" w:hanging="360"/>
+      </w:pPr>
+    </w:lvl>
+    <w:lvl w:ilvl="4" w:tplc="20000019" w:tentative="1">
+      <w:start w:val="1"/>
+      <w:numFmt w:val="lowerLetter"/>
+      <w:lvlText w:val="%5."/>
+      <w:lvlJc w:val="left"/>
+      <w:pPr>
+        <w:ind w:left="4680" w:hanging="360"/>
+      </w:pPr>
+    </w:lvl>
+    <w:lvl w:ilvl="5" w:tplc="2000001B" w:tentative="1">
+      <w:start w:val="1"/>
+      <w:numFmt w:val="lowerRoman"/>
+      <w:lvlText w:val="%6."/>
+      <w:lvlJc w:val="right"/>
+      <w:pPr>
+        <w:ind w:left="5400" w:hanging="180"/>
+      </w:pPr>
+    </w:lvl>
+    <w:lvl w:ilvl="6" w:tplc="2000000F" w:tentative="1">
+      <w:start w:val="1"/>
+      <w:numFmt w:val="decimal"/>
+      <w:lvlText w:val="%7."/>
+      <w:lvlJc w:val="left"/>
+      <w:pPr>
+        <w:ind w:left="6120" w:hanging="360"/>
+      </w:pPr>
+    </w:lvl>
+    <w:lvl w:ilvl="7" w:tplc="20000019" w:tentative="1">
+      <w:start w:val="1"/>
+      <w:numFmt w:val="lowerLetter"/>
+      <w:lvlText w:val="%8."/>
+      <w:lvlJc w:val="left"/>
+      <w:pPr>
+        <w:ind w:left="6840" w:hanging="360"/>
+      </w:pPr>
+    </w:lvl>
+    <w:lvl w:ilvl="8" w:tplc="2000001B" w:tentative="1">
+      <w:start w:val="1"/>
+      <w:numFmt w:val="lowerRoman"/>
+      <w:lvlText w:val="%9."/>
+      <w:lvlJc w:val="right"/>
+      <w:pPr>
+        <w:ind w:left="7560" w:hanging="180"/>
+      </w:pPr>
+    </w:lvl>
+  </w:abstractNum>
+  <w:abstractNum w:abstractNumId="5" w15:restartNumberingAfterBreak="0">
     <w:nsid w:val="55AF5791"/>
     <w:multiLevelType w:val="hybridMultilevel"/>
     <w:tmpl w:val="21C01518"/>
@@ -13541,7 +17218,7 @@
       </w:rPr>
     </w:lvl>
   </w:abstractNum>
-  <w:abstractNum w:abstractNumId="4" w15:restartNumberingAfterBreak="0">
+  <w:abstractNum w:abstractNumId="6" w15:restartNumberingAfterBreak="0">
     <w:nsid w:val="60BD78E4"/>
     <w:multiLevelType w:val="hybridMultilevel"/>
     <w:tmpl w:val="B1C2D562"/>
@@ -13631,18 +17308,24 @@
     </w:lvl>
   </w:abstractNum>
   <w:num w:numId="1">
-    <w:abstractNumId w:val="3"/>
+    <w:abstractNumId w:val="5"/>
   </w:num>
   <w:num w:numId="2">
     <w:abstractNumId w:val="0"/>
   </w:num>
   <w:num w:numId="3">
+    <w:abstractNumId w:val="2"/>
+  </w:num>
+  <w:num w:numId="4">
+    <w:abstractNumId w:val="3"/>
+  </w:num>
+  <w:num w:numId="5">
+    <w:abstractNumId w:val="6"/>
+  </w:num>
+  <w:num w:numId="6">
     <w:abstractNumId w:val="1"/>
   </w:num>
-  <w:num w:numId="4">
-    <w:abstractNumId w:val="2"/>
-  </w:num>
-  <w:num w:numId="5">
+  <w:num w:numId="7">
     <w:abstractNumId w:val="4"/>
   </w:num>
 </w:numbering>
@@ -14115,7 +17798,6 @@
   <w:style w:type="character" w:default="1" w:styleId="DefaultParagraphFont">
     <w:name w:val="Default Paragraph Font"/>
     <w:uiPriority w:val="1"/>
-    <w:semiHidden/>
     <w:unhideWhenUsed/>
   </w:style>
   <w:style w:type="table" w:default="1" w:styleId="TableNormal">

</xml_diff>

<commit_message>
Tests and Presentation left!
</commit_message>
<xml_diff>
--- a/תיק פרויקט.docx
+++ b/תיק פרויקט.docx
@@ -20270,25 +20270,83 @@
         </w:rPr>
         <w:t xml:space="preserve"> במיקום שבו הותקנה התוכנה (בשלב 6 של </w:t>
       </w:r>
-      <w:hyperlink w:anchor="_הכנת_קובץ_התקנה" w:history="1">
-        <w:r>
-          <w:rPr>
-            <w:rStyle w:val="Hyperlink"/>
-            <w:rFonts w:hint="eastAsia"/>
-            <w:rtl/>
-            <w:lang w:val="en-US"/>
-          </w:rPr>
-          <w:t>הכנת</w:t>
-        </w:r>
-        <w:r>
-          <w:rPr>
-            <w:rStyle w:val="Hyperlink"/>
-            <w:rtl/>
-            <w:lang w:val="en-US"/>
-          </w:rPr>
-          <w:t xml:space="preserve"> קובץ התקנה ויצירת שרת עדכון</w:t>
-        </w:r>
-      </w:hyperlink>
+      <w:r>
+        <w:rPr>
+          <w:rtl/>
+          <w:lang w:val="en-US"/>
+        </w:rPr>
+        <w:fldChar w:fldCharType="begin"/>
+      </w:r>
+      <w:r>
+        <w:rPr>
+          <w:rtl/>
+          <w:lang w:val="en-US"/>
+        </w:rPr>
+        <w:instrText xml:space="preserve"> </w:instrText>
+      </w:r>
+      <w:r>
+        <w:rPr>
+          <w:lang w:val="en-US"/>
+        </w:rPr>
+        <w:instrText>HYPERLINK</w:instrText>
+      </w:r>
+      <w:r>
+        <w:rPr>
+          <w:rtl/>
+          <w:lang w:val="en-US"/>
+        </w:rPr>
+        <w:instrText xml:space="preserve">  \</w:instrText>
+      </w:r>
+      <w:r>
+        <w:rPr>
+          <w:lang w:val="en-US"/>
+        </w:rPr>
+        <w:instrText>l</w:instrText>
+      </w:r>
+      <w:r>
+        <w:rPr>
+          <w:rtl/>
+          <w:lang w:val="en-US"/>
+        </w:rPr>
+        <w:instrText xml:space="preserve"> "_הכנת_קובץ_התקנה" </w:instrText>
+      </w:r>
+      <w:r>
+        <w:rPr>
+          <w:rtl/>
+          <w:lang w:val="en-US"/>
+        </w:rPr>
+      </w:r>
+      <w:r>
+        <w:rPr>
+          <w:rtl/>
+          <w:lang w:val="en-US"/>
+        </w:rPr>
+        <w:fldChar w:fldCharType="separate"/>
+      </w:r>
+      <w:r>
+        <w:rPr>
+          <w:rStyle w:val="Hyperlink"/>
+          <w:rFonts w:hint="eastAsia"/>
+          <w:rtl/>
+          <w:lang w:val="en-US"/>
+        </w:rPr>
+        <w:t>הכנת</w:t>
+      </w:r>
+      <w:r>
+        <w:rPr>
+          <w:rStyle w:val="Hyperlink"/>
+          <w:rtl/>
+          <w:lang w:val="en-US"/>
+        </w:rPr>
+        <w:t xml:space="preserve"> קובץ התקנה ויצירת שרת עדכון</w:t>
+      </w:r>
+      <w:r>
+        <w:rPr>
+          <w:rtl/>
+          <w:lang w:val="en-US"/>
+        </w:rPr>
+        <w:fldChar w:fldCharType="end"/>
+      </w:r>
       <w:r>
         <w:rPr>
           <w:rFonts w:hint="cs"/>
@@ -20577,8 +20635,134 @@
           <w:rtl/>
           <w:lang w:val="en-US"/>
         </w:rPr>
-        <w:t>שדג</w:t>
-      </w:r>
+        <w:t>כדי להוסיף שרת עדכון שיפיץ גם הוא עדכוני גרסא, כל שצריך לעשות הוא להתקין את התוכנה על השרת החדש</w:t>
+      </w:r>
+      <w:r>
+        <w:rPr>
+          <w:rFonts w:hint="cs"/>
+          <w:rtl/>
+          <w:lang w:val="en-US"/>
+        </w:rPr>
+        <w:t>, כפי שמשתמש רגיל היה מתקין אותה</w:t>
+      </w:r>
+      <w:r>
+        <w:rPr>
+          <w:rFonts w:hint="cs"/>
+          <w:rtl/>
+          <w:lang w:val="en-US"/>
+        </w:rPr>
+        <w:t xml:space="preserve">. </w:t>
+      </w:r>
+      <w:r>
+        <w:rPr>
+          <w:rFonts w:hint="cs"/>
+          <w:rtl/>
+          <w:lang w:val="en-US"/>
+        </w:rPr>
+        <w:t>בהנתן ששרת העדכון הרשמי נמצא באותה הרשת (</w:t>
+      </w:r>
+      <w:r>
+        <w:rPr>
+          <w:lang w:val="en-US"/>
+        </w:rPr>
+        <w:t>LAN/WAN</w:t>
+      </w:r>
+      <w:r>
+        <w:rPr>
+          <w:rFonts w:hint="cs"/>
+          <w:rtl/>
+          <w:lang w:val="en-US"/>
+        </w:rPr>
+        <w:t xml:space="preserve">) עם </w:t>
+      </w:r>
+      <w:r>
+        <w:rPr>
+          <w:rFonts w:hint="cs"/>
+          <w:rtl/>
+          <w:lang w:val="en-US"/>
+        </w:rPr>
+        <w:t>ה</w:t>
+      </w:r>
+      <w:r>
+        <w:rPr>
+          <w:rFonts w:hint="cs"/>
+          <w:rtl/>
+          <w:lang w:val="en-US"/>
+        </w:rPr>
+        <w:t>שרת ה</w:t>
+      </w:r>
+      <w:r>
+        <w:rPr>
+          <w:rFonts w:hint="cs"/>
+          <w:rtl/>
+          <w:lang w:val="en-US"/>
+        </w:rPr>
+        <w:t>חדש</w:t>
+      </w:r>
+      <w:r>
+        <w:rPr>
+          <w:rFonts w:hint="cs"/>
+          <w:rtl/>
+          <w:lang w:val="en-US"/>
+        </w:rPr>
+        <w:t xml:space="preserve">, השרת </w:t>
+      </w:r>
+      <w:r>
+        <w:rPr>
+          <w:rFonts w:hint="cs"/>
+          <w:rtl/>
+          <w:lang w:val="en-US"/>
+        </w:rPr>
+        <w:t>החדש</w:t>
+      </w:r>
+      <w:r>
+        <w:rPr>
+          <w:rFonts w:hint="cs"/>
+          <w:rtl/>
+          <w:lang w:val="en-US"/>
+        </w:rPr>
+        <w:t xml:space="preserve"> יוכל לקבל עדכונים ברגע שהם מופצים ולהפיץ אותם גם כן בהתאם </w:t>
+      </w:r>
+      <w:r>
+        <w:rPr>
+          <w:rFonts w:hint="cs"/>
+          <w:rtl/>
+          <w:lang w:val="en-US"/>
+        </w:rPr>
+        <w:t xml:space="preserve">לבקשת המפתח (אם הוסף הדגל </w:t>
+      </w:r>
+      <w:r>
+        <w:rPr>
+          <w:lang w:val="en-US"/>
+        </w:rPr>
+        <w:t>-s</w:t>
+      </w:r>
+      <w:r>
+        <w:rPr>
+          <w:rFonts w:hint="cs"/>
+          <w:rtl/>
+          <w:lang w:val="en-US"/>
+        </w:rPr>
+        <w:t xml:space="preserve"> בהפצת הגרסא)</w:t>
+      </w:r>
+      <w:r>
+        <w:rPr>
+          <w:rFonts w:hint="cs"/>
+          <w:rtl/>
+          <w:lang w:val="en-US"/>
+        </w:rPr>
+        <w:t>.</w:t>
+      </w:r>
+    </w:p>
+    <w:p>
+      <w:pPr>
+        <w:bidi/>
+        <w:rPr>
+          <w:rFonts w:hint="cs"/>
+          <w:rtl/>
+          <w:lang w:val="en-US"/>
+        </w:rPr>
+      </w:pPr>
     </w:p>
     <w:p>
       <w:pPr>
@@ -20649,30 +20833,919 @@
           <w:lang w:val="en-US"/>
         </w:rPr>
       </w:pPr>
-    </w:p>
-    <w:p>
-      <w:pPr>
-        <w:bidi/>
-        <w:rPr>
-          <w:rtl/>
-          <w:lang w:val="en-US"/>
-        </w:rPr>
-      </w:pPr>
-      <w:r>
-        <w:rPr>
-          <w:rFonts w:hint="cs"/>
-          <w:rtl/>
-          <w:lang w:val="en-US"/>
-        </w:rPr>
-        <w:t>שדג</w:t>
-      </w:r>
-      <w:r>
-        <w:rPr>
-          <w:rFonts w:hint="cs"/>
-          <w:rtl/>
-          <w:lang w:val="en-US"/>
-        </w:rPr>
-        <w:t xml:space="preserve"> </w:t>
+      <w:r>
+        <w:rPr>
+          <w:rFonts w:hint="cs"/>
+          <w:rtl/>
+          <w:lang w:val="en-US"/>
+        </w:rPr>
+        <w:t xml:space="preserve">על מנת להתקין את תוכנה על מחשב </w:t>
+      </w:r>
+      <w:r>
+        <w:rPr>
+          <w:lang w:val="en-US"/>
+        </w:rPr>
+        <w:t>Windows 10</w:t>
+      </w:r>
+      <w:r>
+        <w:rPr>
+          <w:rFonts w:hint="cs"/>
+          <w:rtl/>
+          <w:lang w:val="en-US"/>
+        </w:rPr>
+        <w:t>,</w:t>
+      </w:r>
+      <w:r>
+        <w:rPr>
+          <w:rFonts w:hint="cs"/>
+          <w:rtl/>
+          <w:lang w:val="en-US"/>
+        </w:rPr>
+        <w:t xml:space="preserve"> צריך קודם כל להשיג את קובץ ההתקנה לתוכנה.</w:t>
+      </w:r>
+      <w:r>
+        <w:rPr>
+          <w:rFonts w:hint="cs"/>
+          <w:rtl/>
+          <w:lang w:val="en-US"/>
+        </w:rPr>
+        <w:t xml:space="preserve"> לאחר מכן, יש לפעול לפי ההוראות הבאות:</w:t>
+      </w:r>
+    </w:p>
+    <w:p>
+      <w:pPr>
+        <w:pStyle w:val="ListParagraph"/>
+        <w:numPr>
+          <w:ilvl w:val="0"/>
+          <w:numId w:val="13"/>
+        </w:numPr>
+        <w:bidi/>
+        <w:rPr>
+          <w:lang w:val="en-US"/>
+        </w:rPr>
+      </w:pPr>
+      <w:r>
+        <w:rPr>
+          <w:rFonts w:hint="cs"/>
+          <w:rtl/>
+          <w:lang w:val="en-US"/>
+        </w:rPr>
+        <w:t>הרץ את קובץ ההתקנה</w:t>
+      </w:r>
+      <w:r>
+        <w:rPr>
+          <w:rFonts w:hint="cs"/>
+          <w:rtl/>
+          <w:lang w:val="en-US"/>
+        </w:rPr>
+        <w:t xml:space="preserve">. ייתכן ותצטרך לאשר את הרצת התוכנה כשיקפוץ חלון </w:t>
+      </w:r>
+      <w:r>
+        <w:rPr>
+          <w:rFonts w:hint="cs"/>
+          <w:lang w:val="en-US"/>
+        </w:rPr>
+        <w:t>UAC</w:t>
+      </w:r>
+      <w:r>
+        <w:rPr>
+          <w:rFonts w:hint="cs"/>
+          <w:rtl/>
+          <w:lang w:val="en-US"/>
+        </w:rPr>
+        <w:t>, תלחץ על כן</w:t>
+      </w:r>
+      <w:r>
+        <w:rPr>
+          <w:rFonts w:hint="cs"/>
+          <w:rtl/>
+          <w:lang w:val="en-US"/>
+        </w:rPr>
+        <w:t xml:space="preserve">. </w:t>
+      </w:r>
+      <w:r>
+        <w:rPr>
+          <w:rFonts w:hint="cs"/>
+          <w:rtl/>
+          <w:lang w:val="en-US"/>
+        </w:rPr>
+        <w:t xml:space="preserve">לאחר מכן, </w:t>
+      </w:r>
+      <w:r>
+        <w:rPr>
+          <w:rFonts w:hint="cs"/>
+          <w:rtl/>
+          <w:lang w:val="en-US"/>
+        </w:rPr>
+        <w:t>יופיע לך חלון הדומה לחלון הבא:</w:t>
+      </w:r>
+    </w:p>
+    <w:p>
+      <w:pPr>
+        <w:pStyle w:val="ListParagraph"/>
+        <w:bidi/>
+        <w:jc w:val="center"/>
+        <w:rPr>
+          <w:rtl/>
+          <w:lang w:val="en-US"/>
+        </w:rPr>
+      </w:pPr>
+      <w:r>
+        <w:rPr>
+          <w:noProof/>
+        </w:rPr>
+        <w:drawing>
+          <wp:inline distT="0" distB="0" distL="0" distR="0" wp14:anchorId="22138C69" wp14:editId="612776F0">
+            <wp:extent cx="3152899" cy="2478615"/>
+            <wp:effectExtent l="0" t="0" r="0" b="0"/>
+            <wp:docPr id="10" name="Picture 10"/>
+            <wp:cNvGraphicFramePr>
+              <a:graphicFrameLocks xmlns:a="http://schemas.openxmlformats.org/drawingml/2006/main" noChangeAspect="1"/>
+            </wp:cNvGraphicFramePr>
+            <a:graphic xmlns:a="http://schemas.openxmlformats.org/drawingml/2006/main">
+              <a:graphicData uri="http://schemas.openxmlformats.org/drawingml/2006/picture">
+                <pic:pic xmlns:pic="http://schemas.openxmlformats.org/drawingml/2006/picture">
+                  <pic:nvPicPr>
+                    <pic:cNvPr id="1" name=""/>
+                    <pic:cNvPicPr/>
+                  </pic:nvPicPr>
+                  <pic:blipFill>
+                    <a:blip r:embed="rId13"/>
+                    <a:stretch>
+                      <a:fillRect/>
+                    </a:stretch>
+                  </pic:blipFill>
+                  <pic:spPr>
+                    <a:xfrm>
+                      <a:off x="0" y="0"/>
+                      <a:ext cx="3171854" cy="2493516"/>
+                    </a:xfrm>
+                    <a:prstGeom prst="rect">
+                      <a:avLst/>
+                    </a:prstGeom>
+                  </pic:spPr>
+                </pic:pic>
+              </a:graphicData>
+            </a:graphic>
+          </wp:inline>
+        </w:drawing>
+      </w:r>
+    </w:p>
+    <w:p>
+      <w:pPr>
+        <w:pStyle w:val="ListParagraph"/>
+        <w:bidi/>
+        <w:jc w:val="center"/>
+        <w:rPr>
+          <w:rtl/>
+          <w:lang w:val="en-US"/>
+        </w:rPr>
+      </w:pPr>
+    </w:p>
+    <w:p>
+      <w:pPr>
+        <w:pStyle w:val="ListParagraph"/>
+        <w:bidi/>
+        <w:jc w:val="center"/>
+        <w:rPr>
+          <w:rtl/>
+          <w:lang w:val="en-US"/>
+        </w:rPr>
+      </w:pPr>
+    </w:p>
+    <w:p>
+      <w:pPr>
+        <w:pStyle w:val="ListParagraph"/>
+        <w:bidi/>
+        <w:jc w:val="center"/>
+        <w:rPr>
+          <w:lang w:val="en-US"/>
+        </w:rPr>
+      </w:pPr>
+    </w:p>
+    <w:p>
+      <w:pPr>
+        <w:pStyle w:val="ListParagraph"/>
+        <w:numPr>
+          <w:ilvl w:val="0"/>
+          <w:numId w:val="13"/>
+        </w:numPr>
+        <w:bidi/>
+        <w:rPr>
+          <w:lang w:val="en-US"/>
+        </w:rPr>
+      </w:pPr>
+      <w:r>
+        <w:rPr>
+          <w:rFonts w:hint="cs"/>
+          <w:rtl/>
+          <w:lang w:val="en-US"/>
+        </w:rPr>
+        <w:t>יש לבחור את המיקום שבו ברצונך להתקין את התוכנה.</w:t>
+      </w:r>
+      <w:r>
+        <w:rPr>
+          <w:rFonts w:hint="cs"/>
+          <w:rtl/>
+          <w:lang w:val="en-US"/>
+        </w:rPr>
+        <w:t xml:space="preserve"> ניתן להשאיר את המיקום שהוכנס מראש או לשנות אותו. לאחר מכן יש ללחוץ על </w:t>
+      </w:r>
+      <w:r>
+        <w:rPr>
+          <w:lang w:val="en-US"/>
+        </w:rPr>
+        <w:t>Next</w:t>
+      </w:r>
+      <w:r>
+        <w:rPr>
+          <w:rFonts w:hint="cs"/>
+          <w:rtl/>
+          <w:lang w:val="en-US"/>
+        </w:rPr>
+        <w:t>, ויפתח החלון הבא:</w:t>
+      </w:r>
+    </w:p>
+    <w:p>
+      <w:pPr>
+        <w:pStyle w:val="ListParagraph"/>
+        <w:bidi/>
+        <w:jc w:val="center"/>
+        <w:rPr>
+          <w:rtl/>
+          <w:lang w:val="en-US"/>
+        </w:rPr>
+      </w:pPr>
+      <w:r>
+        <w:rPr>
+          <w:noProof/>
+        </w:rPr>
+        <w:drawing>
+          <wp:inline distT="0" distB="0" distL="0" distR="0" wp14:anchorId="7E33B649" wp14:editId="076CA7A9">
+            <wp:extent cx="3148852" cy="2479015"/>
+            <wp:effectExtent l="0" t="0" r="0" b="0"/>
+            <wp:docPr id="11" name="Picture 11"/>
+            <wp:cNvGraphicFramePr>
+              <a:graphicFrameLocks xmlns:a="http://schemas.openxmlformats.org/drawingml/2006/main" noChangeAspect="1"/>
+            </wp:cNvGraphicFramePr>
+            <a:graphic xmlns:a="http://schemas.openxmlformats.org/drawingml/2006/main">
+              <a:graphicData uri="http://schemas.openxmlformats.org/drawingml/2006/picture">
+                <pic:pic xmlns:pic="http://schemas.openxmlformats.org/drawingml/2006/picture">
+                  <pic:nvPicPr>
+                    <pic:cNvPr id="1" name=""/>
+                    <pic:cNvPicPr/>
+                  </pic:nvPicPr>
+                  <pic:blipFill>
+                    <a:blip r:embed="rId14"/>
+                    <a:stretch>
+                      <a:fillRect/>
+                    </a:stretch>
+                  </pic:blipFill>
+                  <pic:spPr>
+                    <a:xfrm>
+                      <a:off x="0" y="0"/>
+                      <a:ext cx="3185720" cy="2508040"/>
+                    </a:xfrm>
+                    <a:prstGeom prst="rect">
+                      <a:avLst/>
+                    </a:prstGeom>
+                  </pic:spPr>
+                </pic:pic>
+              </a:graphicData>
+            </a:graphic>
+          </wp:inline>
+        </w:drawing>
+      </w:r>
+    </w:p>
+    <w:p>
+      <w:pPr>
+        <w:pStyle w:val="ListParagraph"/>
+        <w:bidi/>
+        <w:jc w:val="center"/>
+        <w:rPr>
+          <w:rtl/>
+          <w:lang w:val="en-US"/>
+        </w:rPr>
+        <w:sectPr>
+          <w:pgSz w:w="11906" w:h="16838"/>
+          <w:pgMar w:top="1440" w:right="1440" w:bottom="1440" w:left="1440" w:header="708" w:footer="708" w:gutter="0"/>
+          <w:cols w:space="708"/>
+          <w:docGrid w:linePitch="360"/>
+        </w:sectPr>
+      </w:pPr>
+    </w:p>
+    <w:p>
+      <w:pPr>
+        <w:pStyle w:val="ListParagraph"/>
+        <w:numPr>
+          <w:ilvl w:val="0"/>
+          <w:numId w:val="13"/>
+        </w:numPr>
+        <w:bidi/>
+        <w:rPr>
+          <w:lang w:val="en-US"/>
+        </w:rPr>
+      </w:pPr>
+      <w:r>
+        <w:rPr>
+          <w:rFonts w:hint="cs"/>
+          <w:rtl/>
+          <w:lang w:val="en-US"/>
+        </w:rPr>
+        <w:lastRenderedPageBreak/>
+        <w:t>יש לבחור את המיקום ואת שם הקיצור של התוכנה שיופיע ב-</w:t>
+      </w:r>
+      <w:r>
+        <w:rPr>
+          <w:lang w:val="en-US"/>
+        </w:rPr>
+        <w:t>Start Menu</w:t>
+      </w:r>
+      <w:r>
+        <w:rPr>
+          <w:rFonts w:hint="cs"/>
+          <w:rtl/>
+          <w:lang w:val="en-US"/>
+        </w:rPr>
+        <w:t xml:space="preserve">, ניתן לבחור את הפרמטרים או להשאר עם המוגדר מראש. </w:t>
+      </w:r>
+      <w:r>
+        <w:rPr>
+          <w:rFonts w:hint="cs"/>
+          <w:rtl/>
+          <w:lang w:val="en-US"/>
+        </w:rPr>
+        <w:t xml:space="preserve">לאחר מכן יש ללחוץ על </w:t>
+      </w:r>
+      <w:r>
+        <w:rPr>
+          <w:lang w:val="en-US"/>
+        </w:rPr>
+        <w:t>Next</w:t>
+      </w:r>
+      <w:r>
+        <w:rPr>
+          <w:rFonts w:hint="cs"/>
+          <w:rtl/>
+          <w:lang w:val="en-US"/>
+        </w:rPr>
+        <w:t>, ויפתח החלון הבא:</w:t>
+      </w:r>
+    </w:p>
+    <w:p>
+      <w:pPr>
+        <w:pStyle w:val="ListParagraph"/>
+        <w:bidi/>
+        <w:jc w:val="center"/>
+        <w:rPr>
+          <w:rtl/>
+          <w:lang w:val="en-US"/>
+        </w:rPr>
+      </w:pPr>
+      <w:r>
+        <w:rPr>
+          <w:noProof/>
+        </w:rPr>
+        <w:drawing>
+          <wp:inline distT="0" distB="0" distL="0" distR="0" wp14:anchorId="7EE7FFF2" wp14:editId="14AD9FBE">
+            <wp:extent cx="2624446" cy="2085965"/>
+            <wp:effectExtent l="0" t="0" r="5080" b="0"/>
+            <wp:docPr id="4" name="Picture 4"/>
+            <wp:cNvGraphicFramePr>
+              <a:graphicFrameLocks xmlns:a="http://schemas.openxmlformats.org/drawingml/2006/main" noChangeAspect="1"/>
+            </wp:cNvGraphicFramePr>
+            <a:graphic xmlns:a="http://schemas.openxmlformats.org/drawingml/2006/main">
+              <a:graphicData uri="http://schemas.openxmlformats.org/drawingml/2006/picture">
+                <pic:pic xmlns:pic="http://schemas.openxmlformats.org/drawingml/2006/picture">
+                  <pic:nvPicPr>
+                    <pic:cNvPr id="4" name="Picture 4"/>
+                    <pic:cNvPicPr/>
+                  </pic:nvPicPr>
+                  <pic:blipFill>
+                    <a:blip r:embed="rId15">
+                      <a:extLst>
+                        <a:ext uri="{28A0092B-C50C-407E-A947-70E740481C1C}">
+                          <a14:useLocalDpi xmlns:a14="http://schemas.microsoft.com/office/drawing/2010/main" val="0"/>
+                        </a:ext>
+                      </a:extLst>
+                    </a:blip>
+                    <a:stretch>
+                      <a:fillRect/>
+                    </a:stretch>
+                  </pic:blipFill>
+                  <pic:spPr>
+                    <a:xfrm>
+                      <a:off x="0" y="0"/>
+                      <a:ext cx="2624446" cy="2085965"/>
+                    </a:xfrm>
+                    <a:prstGeom prst="rect">
+                      <a:avLst/>
+                    </a:prstGeom>
+                  </pic:spPr>
+                </pic:pic>
+              </a:graphicData>
+            </a:graphic>
+          </wp:inline>
+        </w:drawing>
+      </w:r>
+    </w:p>
+    <w:p>
+      <w:pPr>
+        <w:pStyle w:val="ListParagraph"/>
+        <w:bidi/>
+        <w:jc w:val="center"/>
+        <w:rPr>
+          <w:rtl/>
+          <w:lang w:val="en-US"/>
+        </w:rPr>
+      </w:pPr>
+    </w:p>
+    <w:p>
+      <w:pPr>
+        <w:pStyle w:val="ListParagraph"/>
+        <w:bidi/>
+        <w:jc w:val="center"/>
+        <w:rPr>
+          <w:lang w:val="en-US"/>
+        </w:rPr>
+      </w:pPr>
+    </w:p>
+    <w:p>
+      <w:pPr>
+        <w:pStyle w:val="ListParagraph"/>
+        <w:numPr>
+          <w:ilvl w:val="0"/>
+          <w:numId w:val="13"/>
+        </w:numPr>
+        <w:bidi/>
+        <w:rPr>
+          <w:lang w:val="en-US"/>
+        </w:rPr>
+      </w:pPr>
+      <w:r>
+        <w:rPr>
+          <w:rFonts w:hint="cs"/>
+          <w:rtl/>
+          <w:lang w:val="en-US"/>
+        </w:rPr>
+        <w:t>ניתן לבחור האם ברצונך ליצור קיצור דרך להרצת התוכנה על שולחן העבודה ע"י סימן ה-</w:t>
+      </w:r>
+      <w:r>
+        <w:rPr>
+          <w:lang w:val="en-US"/>
+        </w:rPr>
+        <w:t>checkbox</w:t>
+      </w:r>
+      <w:r>
+        <w:rPr>
+          <w:rFonts w:hint="cs"/>
+          <w:rtl/>
+          <w:lang w:val="en-US"/>
+        </w:rPr>
+        <w:t xml:space="preserve">. במידה </w:t>
+      </w:r>
+      <w:r>
+        <w:rPr>
+          <w:rFonts w:hint="cs"/>
+          <w:rtl/>
+          <w:lang w:val="en-US"/>
+        </w:rPr>
+        <w:t>ואתה</w:t>
+      </w:r>
+      <w:r>
+        <w:rPr>
+          <w:rFonts w:hint="cs"/>
+          <w:rtl/>
+          <w:lang w:val="en-US"/>
+        </w:rPr>
+        <w:t xml:space="preserve"> מעוניין, </w:t>
+      </w:r>
+      <w:r>
+        <w:rPr>
+          <w:rFonts w:hint="cs"/>
+          <w:rtl/>
+          <w:lang w:val="en-US"/>
+        </w:rPr>
+        <w:t xml:space="preserve">סמן </w:t>
+      </w:r>
+      <w:r>
+        <w:rPr>
+          <w:rFonts w:hint="cs"/>
+          <w:rtl/>
+          <w:lang w:val="en-US"/>
+        </w:rPr>
+        <w:t>את ה</w:t>
+      </w:r>
+      <w:r>
+        <w:rPr>
+          <w:rFonts w:hint="cs"/>
+          <w:rtl/>
+          <w:lang w:val="en-US"/>
+        </w:rPr>
+        <w:t>-</w:t>
+      </w:r>
+      <w:r>
+        <w:rPr>
+          <w:lang w:val="en-US"/>
+        </w:rPr>
+        <w:t>checkbox</w:t>
+      </w:r>
+      <w:r>
+        <w:rPr>
+          <w:rFonts w:hint="cs"/>
+          <w:rtl/>
+          <w:lang w:val="en-US"/>
+        </w:rPr>
+        <w:t>.</w:t>
+      </w:r>
+    </w:p>
+    <w:p>
+      <w:pPr>
+        <w:pStyle w:val="ListParagraph"/>
+        <w:bidi/>
+        <w:rPr>
+          <w:lang w:val="en-US"/>
+        </w:rPr>
+      </w:pPr>
+    </w:p>
+    <w:p>
+      <w:pPr>
+        <w:pStyle w:val="ListParagraph"/>
+        <w:numPr>
+          <w:ilvl w:val="0"/>
+          <w:numId w:val="13"/>
+        </w:numPr>
+        <w:bidi/>
+        <w:rPr>
+          <w:lang w:val="en-US"/>
+        </w:rPr>
+      </w:pPr>
+      <w:r>
+        <w:rPr>
+          <w:rFonts w:hint="cs"/>
+          <w:rtl/>
+          <w:lang w:val="en-US"/>
+        </w:rPr>
+        <w:t xml:space="preserve">לחץ על </w:t>
+      </w:r>
+      <w:r>
+        <w:rPr>
+          <w:lang w:val="en-US"/>
+        </w:rPr>
+        <w:t>Next</w:t>
+      </w:r>
+      <w:r>
+        <w:rPr>
+          <w:rFonts w:hint="cs"/>
+          <w:rtl/>
+          <w:lang w:val="en-US"/>
+        </w:rPr>
+        <w:t>, אמור להופיע חלון הדומה לחלון הבא:</w:t>
+      </w:r>
+    </w:p>
+    <w:p>
+      <w:pPr>
+        <w:pStyle w:val="ListParagraph"/>
+        <w:bidi/>
+        <w:jc w:val="center"/>
+        <w:rPr>
+          <w:rtl/>
+          <w:lang w:val="en-US"/>
+        </w:rPr>
+      </w:pPr>
+      <w:r>
+        <w:rPr>
+          <w:noProof/>
+        </w:rPr>
+        <w:drawing>
+          <wp:inline distT="0" distB="0" distL="0" distR="0" wp14:anchorId="77A36858" wp14:editId="10A24813">
+            <wp:extent cx="2664506" cy="2101882"/>
+            <wp:effectExtent l="0" t="0" r="2540" b="0"/>
+            <wp:docPr id="5" name="Picture 5"/>
+            <wp:cNvGraphicFramePr>
+              <a:graphicFrameLocks xmlns:a="http://schemas.openxmlformats.org/drawingml/2006/main" noChangeAspect="1"/>
+            </wp:cNvGraphicFramePr>
+            <a:graphic xmlns:a="http://schemas.openxmlformats.org/drawingml/2006/main">
+              <a:graphicData uri="http://schemas.openxmlformats.org/drawingml/2006/picture">
+                <pic:pic xmlns:pic="http://schemas.openxmlformats.org/drawingml/2006/picture">
+                  <pic:nvPicPr>
+                    <pic:cNvPr id="5" name="Picture 5"/>
+                    <pic:cNvPicPr/>
+                  </pic:nvPicPr>
+                  <pic:blipFill>
+                    <a:blip r:embed="rId16">
+                      <a:extLst>
+                        <a:ext uri="{28A0092B-C50C-407E-A947-70E740481C1C}">
+                          <a14:useLocalDpi xmlns:a14="http://schemas.microsoft.com/office/drawing/2010/main" val="0"/>
+                        </a:ext>
+                      </a:extLst>
+                    </a:blip>
+                    <a:stretch>
+                      <a:fillRect/>
+                    </a:stretch>
+                  </pic:blipFill>
+                  <pic:spPr>
+                    <a:xfrm>
+                      <a:off x="0" y="0"/>
+                      <a:ext cx="2664506" cy="2101882"/>
+                    </a:xfrm>
+                    <a:prstGeom prst="rect">
+                      <a:avLst/>
+                    </a:prstGeom>
+                  </pic:spPr>
+                </pic:pic>
+              </a:graphicData>
+            </a:graphic>
+          </wp:inline>
+        </w:drawing>
+      </w:r>
+    </w:p>
+    <w:p>
+      <w:pPr>
+        <w:pStyle w:val="ListParagraph"/>
+        <w:bidi/>
+        <w:jc w:val="center"/>
+        <w:rPr>
+          <w:rtl/>
+          <w:lang w:val="en-US"/>
+        </w:rPr>
+      </w:pPr>
+    </w:p>
+    <w:p>
+      <w:pPr>
+        <w:pStyle w:val="ListParagraph"/>
+        <w:bidi/>
+        <w:jc w:val="center"/>
+        <w:rPr>
+          <w:lang w:val="en-US"/>
+        </w:rPr>
+      </w:pPr>
+    </w:p>
+    <w:p>
+      <w:pPr>
+        <w:pStyle w:val="ListParagraph"/>
+        <w:numPr>
+          <w:ilvl w:val="0"/>
+          <w:numId w:val="13"/>
+        </w:numPr>
+        <w:bidi/>
+        <w:rPr>
+          <w:lang w:val="en-US"/>
+        </w:rPr>
+      </w:pPr>
+      <w:r>
+        <w:rPr>
+          <w:rFonts w:hint="cs"/>
+          <w:rtl/>
+          <w:lang w:val="en-US"/>
+        </w:rPr>
+        <w:t xml:space="preserve">להתחלת התקנת התוכנה, יש ללחוץ על </w:t>
+      </w:r>
+      <w:r>
+        <w:rPr>
+          <w:lang w:val="en-US"/>
+        </w:rPr>
+        <w:t>Install</w:t>
+      </w:r>
+      <w:r>
+        <w:rPr>
+          <w:rFonts w:hint="cs"/>
+          <w:rtl/>
+          <w:lang w:val="en-US"/>
+        </w:rPr>
+        <w:t>. לאחר מכן, התוכנה תתחיל בהתקנה:</w:t>
+      </w:r>
+    </w:p>
+    <w:p>
+      <w:pPr>
+        <w:pStyle w:val="ListParagraph"/>
+        <w:bidi/>
+        <w:jc w:val="center"/>
+        <w:rPr>
+          <w:rtl/>
+          <w:lang w:val="en-US"/>
+        </w:rPr>
+      </w:pPr>
+      <w:r>
+        <w:rPr>
+          <w:noProof/>
+        </w:rPr>
+        <w:drawing>
+          <wp:inline distT="0" distB="0" distL="0" distR="0" wp14:anchorId="4B0A496C" wp14:editId="56067476">
+            <wp:extent cx="3057896" cy="2400022"/>
+            <wp:effectExtent l="0" t="0" r="0" b="635"/>
+            <wp:docPr id="7" name="Picture 7"/>
+            <wp:cNvGraphicFramePr>
+              <a:graphicFrameLocks xmlns:a="http://schemas.openxmlformats.org/drawingml/2006/main" noChangeAspect="1"/>
+            </wp:cNvGraphicFramePr>
+            <a:graphic xmlns:a="http://schemas.openxmlformats.org/drawingml/2006/main">
+              <a:graphicData uri="http://schemas.openxmlformats.org/drawingml/2006/picture">
+                <pic:pic xmlns:pic="http://schemas.openxmlformats.org/drawingml/2006/picture">
+                  <pic:nvPicPr>
+                    <pic:cNvPr id="1" name=""/>
+                    <pic:cNvPicPr/>
+                  </pic:nvPicPr>
+                  <pic:blipFill>
+                    <a:blip r:embed="rId17"/>
+                    <a:stretch>
+                      <a:fillRect/>
+                    </a:stretch>
+                  </pic:blipFill>
+                  <pic:spPr>
+                    <a:xfrm>
+                      <a:off x="0" y="0"/>
+                      <a:ext cx="3067491" cy="2407553"/>
+                    </a:xfrm>
+                    <a:prstGeom prst="rect">
+                      <a:avLst/>
+                    </a:prstGeom>
+                  </pic:spPr>
+                </pic:pic>
+              </a:graphicData>
+            </a:graphic>
+          </wp:inline>
+        </w:drawing>
+      </w:r>
+    </w:p>
+    <w:p>
+      <w:pPr>
+        <w:bidi/>
+        <w:rPr>
+          <w:rtl/>
+          <w:lang w:val="en-US"/>
+        </w:rPr>
+        <w:sectPr>
+          <w:pgSz w:w="11906" w:h="16838"/>
+          <w:pgMar w:top="1440" w:right="1440" w:bottom="1440" w:left="1440" w:header="708" w:footer="708" w:gutter="0"/>
+          <w:cols w:space="708"/>
+          <w:docGrid w:linePitch="360"/>
+        </w:sectPr>
+      </w:pPr>
+    </w:p>
+    <w:p>
+      <w:pPr>
+        <w:pStyle w:val="ListParagraph"/>
+        <w:numPr>
+          <w:ilvl w:val="0"/>
+          <w:numId w:val="13"/>
+        </w:numPr>
+        <w:bidi/>
+        <w:rPr>
+          <w:lang w:val="en-US"/>
+        </w:rPr>
+      </w:pPr>
+      <w:r>
+        <w:rPr>
+          <w:rFonts w:hint="cs"/>
+          <w:rtl/>
+          <w:lang w:val="en-US"/>
+        </w:rPr>
+        <w:lastRenderedPageBreak/>
+        <w:t>לאחר סיום התקנת התוכנה, יופיע החלון הבא:</w:t>
+      </w:r>
+    </w:p>
+    <w:p>
+      <w:pPr>
+        <w:pStyle w:val="ListParagraph"/>
+        <w:bidi/>
+        <w:jc w:val="center"/>
+        <w:rPr>
+          <w:rtl/>
+          <w:lang w:val="en-US"/>
+        </w:rPr>
+      </w:pPr>
+      <w:r>
+        <w:rPr>
+          <w:noProof/>
+        </w:rPr>
+        <w:drawing>
+          <wp:inline distT="0" distB="0" distL="0" distR="0" wp14:anchorId="79FDFCFC" wp14:editId="2AF07E78">
+            <wp:extent cx="3105724" cy="2450275"/>
+            <wp:effectExtent l="0" t="0" r="0" b="7620"/>
+            <wp:docPr id="9" name="Picture 9"/>
+            <wp:cNvGraphicFramePr>
+              <a:graphicFrameLocks xmlns:a="http://schemas.openxmlformats.org/drawingml/2006/main" noChangeAspect="1"/>
+            </wp:cNvGraphicFramePr>
+            <a:graphic xmlns:a="http://schemas.openxmlformats.org/drawingml/2006/main">
+              <a:graphicData uri="http://schemas.openxmlformats.org/drawingml/2006/picture">
+                <pic:pic xmlns:pic="http://schemas.openxmlformats.org/drawingml/2006/picture">
+                  <pic:nvPicPr>
+                    <pic:cNvPr id="1" name=""/>
+                    <pic:cNvPicPr/>
+                  </pic:nvPicPr>
+                  <pic:blipFill>
+                    <a:blip r:embed="rId18"/>
+                    <a:stretch>
+                      <a:fillRect/>
+                    </a:stretch>
+                  </pic:blipFill>
+                  <pic:spPr>
+                    <a:xfrm>
+                      <a:off x="0" y="0"/>
+                      <a:ext cx="3150295" cy="2485440"/>
+                    </a:xfrm>
+                    <a:prstGeom prst="rect">
+                      <a:avLst/>
+                    </a:prstGeom>
+                  </pic:spPr>
+                </pic:pic>
+              </a:graphicData>
+            </a:graphic>
+          </wp:inline>
+        </w:drawing>
+      </w:r>
+    </w:p>
+    <w:p>
+      <w:pPr>
+        <w:pStyle w:val="ListParagraph"/>
+        <w:bidi/>
+        <w:jc w:val="center"/>
+        <w:rPr>
+          <w:rtl/>
+          <w:lang w:val="en-US"/>
+        </w:rPr>
+      </w:pPr>
+    </w:p>
+    <w:p>
+      <w:pPr>
+        <w:pStyle w:val="ListParagraph"/>
+        <w:bidi/>
+        <w:jc w:val="center"/>
+        <w:rPr>
+          <w:lang w:val="en-US"/>
+        </w:rPr>
+      </w:pPr>
+    </w:p>
+    <w:p>
+      <w:pPr>
+        <w:pStyle w:val="ListParagraph"/>
+        <w:numPr>
+          <w:ilvl w:val="0"/>
+          <w:numId w:val="13"/>
+        </w:numPr>
+        <w:bidi/>
+        <w:rPr>
+          <w:lang w:val="en-US"/>
+        </w:rPr>
+      </w:pPr>
+      <w:r>
+        <w:rPr>
+          <w:rFonts w:hint="cs"/>
+          <w:rtl/>
+          <w:lang w:val="en-US"/>
+        </w:rPr>
+        <w:t>אם הגעת לשלב זה, התוכנה הותקנה בהצלחה. אתה יכול לבחור אם להריץ את התוכנה ע"י סימון ה-</w:t>
+      </w:r>
+      <w:r>
+        <w:rPr>
+          <w:lang w:val="en-US"/>
+        </w:rPr>
+        <w:t>checkbox</w:t>
+      </w:r>
+      <w:r>
+        <w:rPr>
+          <w:rFonts w:hint="cs"/>
+          <w:rtl/>
+          <w:lang w:val="en-US"/>
+        </w:rPr>
+        <w:t xml:space="preserve"> המופיע בחלון. במידה ואינך מעוניין בכך, הסר את הסימון.</w:t>
+      </w:r>
+    </w:p>
+    <w:p>
+      <w:pPr>
+        <w:pStyle w:val="ListParagraph"/>
+        <w:numPr>
+          <w:ilvl w:val="0"/>
+          <w:numId w:val="13"/>
+        </w:numPr>
+        <w:bidi/>
+        <w:rPr>
+          <w:rFonts w:hint="cs"/>
+          <w:rtl/>
+          <w:lang w:val="en-US"/>
+        </w:rPr>
+      </w:pPr>
+      <w:r>
+        <w:rPr>
+          <w:rFonts w:hint="cs"/>
+          <w:rtl/>
+          <w:lang w:val="en-US"/>
+        </w:rPr>
+        <w:t xml:space="preserve">לסיום ההתקנה, לחץ על </w:t>
+      </w:r>
+      <w:r>
+        <w:rPr>
+          <w:lang w:val="en-US"/>
+        </w:rPr>
+        <w:t>Finish</w:t>
+      </w:r>
+      <w:r>
+        <w:rPr>
+          <w:rFonts w:hint="cs"/>
+          <w:rtl/>
+          <w:lang w:val="en-US"/>
+        </w:rPr>
+        <w:t>.</w:t>
       </w:r>
     </w:p>
     <w:p>
@@ -20712,32 +21785,1357 @@
       <w:pPr>
         <w:bidi/>
         <w:rPr>
-          <w:rtl/>
-          <w:lang w:val="en-US"/>
-        </w:rPr>
-      </w:pPr>
-    </w:p>
-    <w:p>
-      <w:pPr>
-        <w:bidi/>
-        <w:rPr>
-          <w:rtl/>
-          <w:lang w:val="en-US"/>
-        </w:rPr>
-      </w:pPr>
-      <w:r>
-        <w:rPr>
-          <w:rFonts w:hint="cs"/>
-          <w:rtl/>
-          <w:lang w:val="en-US"/>
-        </w:rPr>
-        <w:t xml:space="preserve">שדג </w:t>
-      </w:r>
-    </w:p>
-    <w:p>
-      <w:pPr>
-        <w:bidi/>
-        <w:rPr>
+          <w:rFonts w:hint="cs"/>
+          <w:rtl/>
+        </w:rPr>
+      </w:pPr>
+      <w:r>
+        <w:rPr>
+          <w:noProof/>
+        </w:rPr>
+        <w:drawing>
+          <wp:anchor distT="0" distB="0" distL="114300" distR="114300" simplePos="0" relativeHeight="251659264" behindDoc="1" locked="0" layoutInCell="1" allowOverlap="1" wp14:anchorId="140A6898" wp14:editId="7DEF18CE">
+            <wp:simplePos x="0" y="0"/>
+            <wp:positionH relativeFrom="column">
+              <wp:posOffset>1407160</wp:posOffset>
+            </wp:positionH>
+            <wp:positionV relativeFrom="paragraph">
+              <wp:posOffset>540385</wp:posOffset>
+            </wp:positionV>
+            <wp:extent cx="273050" cy="309245"/>
+            <wp:effectExtent l="0" t="0" r="0" b="0"/>
+            <wp:wrapTight wrapText="bothSides">
+              <wp:wrapPolygon edited="0">
+                <wp:start x="0" y="0"/>
+                <wp:lineTo x="0" y="19959"/>
+                <wp:lineTo x="19591" y="19959"/>
+                <wp:lineTo x="19591" y="0"/>
+                <wp:lineTo x="0" y="0"/>
+              </wp:wrapPolygon>
+            </wp:wrapTight>
+            <wp:docPr id="12" name="Picture 12"/>
+            <wp:cNvGraphicFramePr>
+              <a:graphicFrameLocks xmlns:a="http://schemas.openxmlformats.org/drawingml/2006/main" noChangeAspect="1"/>
+            </wp:cNvGraphicFramePr>
+            <a:graphic xmlns:a="http://schemas.openxmlformats.org/drawingml/2006/main">
+              <a:graphicData uri="http://schemas.openxmlformats.org/drawingml/2006/picture">
+                <pic:pic xmlns:pic="http://schemas.openxmlformats.org/drawingml/2006/picture">
+                  <pic:nvPicPr>
+                    <pic:cNvPr id="1" name=""/>
+                    <pic:cNvPicPr/>
+                  </pic:nvPicPr>
+                  <pic:blipFill>
+                    <a:blip r:embed="rId19" cstate="print">
+                      <a:extLst>
+                        <a:ext uri="{28A0092B-C50C-407E-A947-70E740481C1C}">
+                          <a14:useLocalDpi xmlns:a14="http://schemas.microsoft.com/office/drawing/2010/main" val="0"/>
+                        </a:ext>
+                      </a:extLst>
+                    </a:blip>
+                    <a:stretch>
+                      <a:fillRect/>
+                    </a:stretch>
+                  </pic:blipFill>
+                  <pic:spPr>
+                    <a:xfrm>
+                      <a:off x="0" y="0"/>
+                      <a:ext cx="273050" cy="309245"/>
+                    </a:xfrm>
+                    <a:prstGeom prst="rect">
+                      <a:avLst/>
+                    </a:prstGeom>
+                  </pic:spPr>
+                </pic:pic>
+              </a:graphicData>
+            </a:graphic>
+            <wp14:sizeRelH relativeFrom="page">
+              <wp14:pctWidth>0</wp14:pctWidth>
+            </wp14:sizeRelH>
+            <wp14:sizeRelV relativeFrom="page">
+              <wp14:pctHeight>0</wp14:pctHeight>
+            </wp14:sizeRelV>
+          </wp:anchor>
+        </w:drawing>
+      </w:r>
+      <w:r>
+        <w:rPr>
+          <w:rFonts w:hint="cs"/>
+          <w:rtl/>
+          <w:lang w:val="en-US"/>
+        </w:rPr>
+        <w:t>לאחר התקנת התוכנה, נרצה להריץ אותה.</w:t>
+      </w:r>
+      <w:r>
+        <w:rPr>
+          <w:rFonts w:hint="cs"/>
+          <w:rtl/>
+          <w:lang w:val="en-US"/>
+        </w:rPr>
+        <w:t xml:space="preserve"> בהתקנת התוכנה הותקן לנו על המחשב ה-</w:t>
+      </w:r>
+      <w:r>
+        <w:rPr>
+          <w:lang w:val="en-US"/>
+        </w:rPr>
+        <w:t>Launcher</w:t>
+      </w:r>
+      <w:r>
+        <w:rPr>
+          <w:rFonts w:hint="cs"/>
+          <w:rtl/>
+          <w:lang w:val="en-US"/>
+        </w:rPr>
+        <w:t xml:space="preserve"> שבעזרתו מריצים את התוכנה.</w:t>
+      </w:r>
+      <w:r>
+        <w:rPr>
+          <w:rFonts w:hint="cs"/>
+          <w:rtl/>
+          <w:lang w:val="en-US"/>
+        </w:rPr>
+        <w:t xml:space="preserve"> במידה ובחרת בשלב האחרון של ההתקנה בסימון ה-</w:t>
+      </w:r>
+      <w:r>
+        <w:rPr>
+          <w:lang w:val="en-US"/>
+        </w:rPr>
+        <w:t>checkbox</w:t>
+      </w:r>
+      <w:r>
+        <w:rPr>
+          <w:rFonts w:hint="cs"/>
+          <w:rtl/>
+          <w:lang w:val="en-US"/>
+        </w:rPr>
+        <w:t xml:space="preserve">, הוא אמור </w:t>
+      </w:r>
+      <w:r>
+        <w:rPr>
+          <w:rFonts w:hint="cs"/>
+          <w:rtl/>
+          <w:lang w:val="en-US"/>
+        </w:rPr>
+        <w:t>לרוץ</w:t>
+      </w:r>
+      <w:r>
+        <w:rPr>
+          <w:rFonts w:hint="cs"/>
+          <w:rtl/>
+          <w:lang w:val="en-US"/>
+        </w:rPr>
+        <w:t xml:space="preserve"> מיד לאחר לחיצה על </w:t>
+      </w:r>
+      <w:r>
+        <w:rPr>
+          <w:lang w:val="en-US"/>
+        </w:rPr>
+        <w:t>Finish</w:t>
+      </w:r>
+      <w:r>
+        <w:rPr>
+          <w:rFonts w:hint="cs"/>
+          <w:rtl/>
+          <w:lang w:val="en-US"/>
+        </w:rPr>
+        <w:t>.</w:t>
+      </w:r>
+      <w:r>
+        <w:rPr>
+          <w:rFonts w:hint="cs"/>
+          <w:rtl/>
+          <w:lang w:val="en-US"/>
+        </w:rPr>
+        <w:t xml:space="preserve"> </w:t>
+      </w:r>
+      <w:r>
+        <w:rPr>
+          <w:rFonts w:hint="cs"/>
+          <w:rtl/>
+          <w:lang w:val="en-US"/>
+        </w:rPr>
+        <w:t>אחרת, במידה ובחרת ב-</w:t>
+      </w:r>
+      <w:r>
+        <w:rPr>
+          <w:lang w:val="en-US"/>
+        </w:rPr>
+        <w:t>checkbox</w:t>
+      </w:r>
+      <w:r>
+        <w:rPr>
+          <w:rFonts w:hint="cs"/>
+          <w:rtl/>
+          <w:lang w:val="en-US"/>
+        </w:rPr>
+        <w:t xml:space="preserve"> שבו כתוב </w:t>
+      </w:r>
+      <w:r>
+        <w:rPr>
+          <w:lang w:val="en-US"/>
+        </w:rPr>
+        <w:t>“Create a desktop shortcut”</w:t>
+      </w:r>
+      <w:r>
+        <w:rPr>
+          <w:rFonts w:hint="cs"/>
+          <w:rtl/>
+          <w:lang w:val="en-US"/>
+        </w:rPr>
+        <w:t xml:space="preserve">, אמור להופיע על שולחן העבודה </w:t>
+      </w:r>
+      <w:r>
+        <w:rPr>
+          <w:lang w:val="en-US"/>
+        </w:rPr>
+        <w:t>icon</w:t>
+      </w:r>
+      <w:r>
+        <w:rPr>
+          <w:rFonts w:hint="cs"/>
+          <w:rtl/>
+          <w:lang w:val="en-US"/>
+        </w:rPr>
+        <w:t xml:space="preserve"> חדש של ה-</w:t>
+      </w:r>
+      <w:r>
+        <w:rPr>
+          <w:lang w:val="en-US"/>
+        </w:rPr>
+        <w:t>Launcher</w:t>
+      </w:r>
+      <w:r>
+        <w:rPr>
+          <w:rFonts w:hint="cs"/>
+          <w:rtl/>
+          <w:lang w:val="en-US"/>
+        </w:rPr>
+        <w:t>, הדומה ל-</w:t>
+      </w:r>
+      <w:r>
+        <w:rPr>
+          <w:lang w:val="en-US"/>
+        </w:rPr>
+        <w:t>icon</w:t>
+      </w:r>
+      <w:r>
+        <w:rPr>
+          <w:rFonts w:hint="cs"/>
+          <w:rtl/>
+          <w:lang w:val="en-US"/>
+        </w:rPr>
+        <w:t xml:space="preserve"> הבא: </w:t>
+      </w:r>
+    </w:p>
+    <w:p>
+      <w:pPr>
+        <w:bidi/>
+        <w:rPr>
+          <w:rtl/>
+          <w:lang w:val="en-US"/>
+        </w:rPr>
+      </w:pPr>
+      <w:r>
+        <w:rPr>
+          <w:rFonts w:hint="cs"/>
+          <w:rtl/>
+          <w:lang w:val="en-US"/>
+        </w:rPr>
+        <w:t>במידה ולא בחרת באף אחד מהם, יש להריץ את ה-</w:t>
+      </w:r>
+      <w:r>
+        <w:rPr>
+          <w:lang w:val="en-US"/>
+        </w:rPr>
+        <w:t>Launcher</w:t>
+      </w:r>
+      <w:r>
+        <w:rPr>
+          <w:rFonts w:hint="cs"/>
+          <w:rtl/>
+          <w:lang w:val="en-US"/>
+        </w:rPr>
+        <w:t xml:space="preserve"> מתיקיית ההתקנה של התוכנה שבחרת בשלב הראשון.</w:t>
+      </w:r>
+      <w:r>
+        <w:rPr>
+          <w:rFonts w:hint="cs"/>
+          <w:rtl/>
+          <w:lang w:val="en-US"/>
+        </w:rPr>
+        <w:t xml:space="preserve"> לאחר הרצת ה-</w:t>
+      </w:r>
+      <w:r>
+        <w:rPr>
+          <w:lang w:val="en-US"/>
+        </w:rPr>
+        <w:t>Launcher</w:t>
+      </w:r>
+      <w:r>
+        <w:rPr>
+          <w:rFonts w:hint="cs"/>
+          <w:rtl/>
+          <w:lang w:val="en-US"/>
+        </w:rPr>
+        <w:t>, יופיע חלון הדומה לחלון הבא:</w:t>
+      </w:r>
+    </w:p>
+    <w:p>
+      <w:pPr>
+        <w:bidi/>
+        <w:jc w:val="center"/>
+        <w:rPr>
+          <w:rtl/>
+          <w:lang w:val="en-US"/>
+        </w:rPr>
+      </w:pPr>
+      <w:r>
+        <w:rPr>
+          <w:noProof/>
+        </w:rPr>
+        <w:drawing>
+          <wp:inline distT="0" distB="0" distL="0" distR="0" wp14:anchorId="66597CB8" wp14:editId="1AABB468">
+            <wp:extent cx="2280062" cy="1520041"/>
+            <wp:effectExtent l="0" t="0" r="6350" b="4445"/>
+            <wp:docPr id="13" name="Picture 13"/>
+            <wp:cNvGraphicFramePr>
+              <a:graphicFrameLocks xmlns:a="http://schemas.openxmlformats.org/drawingml/2006/main" noChangeAspect="1"/>
+            </wp:cNvGraphicFramePr>
+            <a:graphic xmlns:a="http://schemas.openxmlformats.org/drawingml/2006/main">
+              <a:graphicData uri="http://schemas.openxmlformats.org/drawingml/2006/picture">
+                <pic:pic xmlns:pic="http://schemas.openxmlformats.org/drawingml/2006/picture">
+                  <pic:nvPicPr>
+                    <pic:cNvPr id="1" name=""/>
+                    <pic:cNvPicPr/>
+                  </pic:nvPicPr>
+                  <pic:blipFill>
+                    <a:blip r:embed="rId20"/>
+                    <a:stretch>
+                      <a:fillRect/>
+                    </a:stretch>
+                  </pic:blipFill>
+                  <pic:spPr>
+                    <a:xfrm>
+                      <a:off x="0" y="0"/>
+                      <a:ext cx="2316797" cy="1544531"/>
+                    </a:xfrm>
+                    <a:prstGeom prst="rect">
+                      <a:avLst/>
+                    </a:prstGeom>
+                  </pic:spPr>
+                </pic:pic>
+              </a:graphicData>
+            </a:graphic>
+          </wp:inline>
+        </w:drawing>
+      </w:r>
+    </w:p>
+    <w:p>
+      <w:pPr>
+        <w:bidi/>
+        <w:rPr>
+          <w:rtl/>
+          <w:lang w:val="en-US"/>
+        </w:rPr>
+      </w:pPr>
+      <w:r>
+        <w:rPr>
+          <w:rFonts w:hint="cs"/>
+          <w:rtl/>
+          <w:lang w:val="en-US"/>
+        </w:rPr>
+        <w:t xml:space="preserve">על מנת להריץ את התוכנה, יש ללחוץ על הכפתור </w:t>
+      </w:r>
+      <w:r>
+        <w:rPr>
+          <w:lang w:val="en-US"/>
+        </w:rPr>
+        <w:t>“Launch”</w:t>
+      </w:r>
+      <w:r>
+        <w:rPr>
+          <w:rFonts w:hint="cs"/>
+          <w:rtl/>
+          <w:lang w:val="en-US"/>
+        </w:rPr>
+        <w:t>. לאחר מכן ה-</w:t>
+      </w:r>
+      <w:r>
+        <w:rPr>
+          <w:lang w:val="en-US"/>
+        </w:rPr>
+        <w:t>Launcher</w:t>
+      </w:r>
+      <w:r>
+        <w:rPr>
+          <w:rFonts w:hint="cs"/>
+          <w:rtl/>
+          <w:lang w:val="en-US"/>
+        </w:rPr>
+        <w:t xml:space="preserve"> יסגר ותפתח התוכנה. עבור התוכנה לדוגמא </w:t>
+      </w:r>
+      <w:r>
+        <w:rPr>
+          <w:lang w:val="en-US"/>
+        </w:rPr>
+        <w:t>Ex</w:t>
+      </w:r>
+      <w:r>
+        <w:rPr>
+          <w:rFonts w:hint="cs"/>
+          <w:rtl/>
+          <w:lang w:val="en-US"/>
+        </w:rPr>
+        <w:t xml:space="preserve"> יפתח החלון הבא:</w:t>
+      </w:r>
+    </w:p>
+    <w:p>
+      <w:pPr>
+        <w:bidi/>
+        <w:jc w:val="center"/>
+        <w:rPr>
+          <w:rtl/>
+          <w:lang w:val="en-US"/>
+        </w:rPr>
+        <w:sectPr>
+          <w:pgSz w:w="11906" w:h="16838"/>
+          <w:pgMar w:top="1440" w:right="1440" w:bottom="1440" w:left="1440" w:header="708" w:footer="708" w:gutter="0"/>
+          <w:cols w:space="708"/>
+          <w:docGrid w:linePitch="360"/>
+        </w:sectPr>
+      </w:pPr>
+      <w:r>
+        <w:rPr>
+          <w:noProof/>
+        </w:rPr>
+        <w:drawing>
+          <wp:inline distT="0" distB="0" distL="0" distR="0" wp14:anchorId="0FA747F1" wp14:editId="17C89CD2">
+            <wp:extent cx="1855037" cy="1300348"/>
+            <wp:effectExtent l="0" t="0" r="0" b="0"/>
+            <wp:docPr id="14" name="Picture 14"/>
+            <wp:cNvGraphicFramePr>
+              <a:graphicFrameLocks xmlns:a="http://schemas.openxmlformats.org/drawingml/2006/main" noChangeAspect="1"/>
+            </wp:cNvGraphicFramePr>
+            <a:graphic xmlns:a="http://schemas.openxmlformats.org/drawingml/2006/main">
+              <a:graphicData uri="http://schemas.openxmlformats.org/drawingml/2006/picture">
+                <pic:pic xmlns:pic="http://schemas.openxmlformats.org/drawingml/2006/picture">
+                  <pic:nvPicPr>
+                    <pic:cNvPr id="1" name=""/>
+                    <pic:cNvPicPr/>
+                  </pic:nvPicPr>
+                  <pic:blipFill>
+                    <a:blip r:embed="rId21"/>
+                    <a:stretch>
+                      <a:fillRect/>
+                    </a:stretch>
+                  </pic:blipFill>
+                  <pic:spPr>
+                    <a:xfrm>
+                      <a:off x="0" y="0"/>
+                      <a:ext cx="2137015" cy="1498009"/>
+                    </a:xfrm>
+                    <a:prstGeom prst="rect">
+                      <a:avLst/>
+                    </a:prstGeom>
+                  </pic:spPr>
+                </pic:pic>
+              </a:graphicData>
+            </a:graphic>
+          </wp:inline>
+        </w:drawing>
+      </w:r>
+    </w:p>
+    <w:p>
+      <w:pPr>
+        <w:bidi/>
+        <w:rPr>
+          <w:rtl/>
+          <w:lang w:val="en-US"/>
+        </w:rPr>
+      </w:pPr>
+      <w:r>
+        <w:rPr>
+          <w:rFonts w:hint="cs"/>
+          <w:rtl/>
+          <w:lang w:val="en-US"/>
+        </w:rPr>
+        <w:lastRenderedPageBreak/>
+        <w:t>הסבר על הפעולות המוצעות ע"י ה-</w:t>
+      </w:r>
+      <w:r>
+        <w:rPr>
+          <w:rFonts w:hint="cs"/>
+          <w:lang w:val="en-US"/>
+        </w:rPr>
+        <w:t>L</w:t>
+      </w:r>
+      <w:r>
+        <w:rPr>
+          <w:lang w:val="en-US"/>
+        </w:rPr>
+        <w:t>auncher</w:t>
+      </w:r>
+      <w:r>
+        <w:rPr>
+          <w:rFonts w:hint="cs"/>
+          <w:rtl/>
+          <w:lang w:val="en-US"/>
+        </w:rPr>
+        <w:t>:</w:t>
+      </w:r>
+    </w:p>
+    <w:p>
+      <w:pPr>
+        <w:bidi/>
+        <w:jc w:val="center"/>
+        <w:rPr>
+          <w:rtl/>
+          <w:lang w:val="en-US"/>
+        </w:rPr>
+      </w:pPr>
+      <w:r>
+        <w:rPr>
+          <w:noProof/>
+        </w:rPr>
+        <w:drawing>
+          <wp:inline distT="0" distB="0" distL="0" distR="0" wp14:anchorId="1DBAC7B5" wp14:editId="218C1E15">
+            <wp:extent cx="2857500" cy="1895475"/>
+            <wp:effectExtent l="0" t="0" r="0" b="9525"/>
+            <wp:docPr id="15" name="Picture 15"/>
+            <wp:cNvGraphicFramePr>
+              <a:graphicFrameLocks xmlns:a="http://schemas.openxmlformats.org/drawingml/2006/main" noChangeAspect="1"/>
+            </wp:cNvGraphicFramePr>
+            <a:graphic xmlns:a="http://schemas.openxmlformats.org/drawingml/2006/main">
+              <a:graphicData uri="http://schemas.openxmlformats.org/drawingml/2006/picture">
+                <pic:pic xmlns:pic="http://schemas.openxmlformats.org/drawingml/2006/picture">
+                  <pic:nvPicPr>
+                    <pic:cNvPr id="1" name=""/>
+                    <pic:cNvPicPr/>
+                  </pic:nvPicPr>
+                  <pic:blipFill>
+                    <a:blip r:embed="rId22"/>
+                    <a:stretch>
+                      <a:fillRect/>
+                    </a:stretch>
+                  </pic:blipFill>
+                  <pic:spPr>
+                    <a:xfrm>
+                      <a:off x="0" y="0"/>
+                      <a:ext cx="2857500" cy="1895475"/>
+                    </a:xfrm>
+                    <a:prstGeom prst="rect">
+                      <a:avLst/>
+                    </a:prstGeom>
+                  </pic:spPr>
+                </pic:pic>
+              </a:graphicData>
+            </a:graphic>
+          </wp:inline>
+        </w:drawing>
+      </w:r>
+      <w:bookmarkStart w:id="30" w:name="_Toc55946430"/>
+      <w:r>
+        <w:rPr>
+          <w:rFonts w:hint="cs"/>
+          <w:rtl/>
+          <w:lang w:val="en-US"/>
+        </w:rPr>
+        <w:t xml:space="preserve"> </w:t>
+      </w:r>
+    </w:p>
+    <w:p>
+      <w:pPr>
+        <w:pStyle w:val="ListParagraph"/>
+        <w:numPr>
+          <w:ilvl w:val="0"/>
+          <w:numId w:val="15"/>
+        </w:numPr>
+        <w:bidi/>
+        <w:rPr>
+          <w:lang w:val="en-US"/>
+        </w:rPr>
+      </w:pPr>
+      <w:r>
+        <w:rPr>
+          <w:rFonts w:hint="cs"/>
+          <w:color w:val="FF0000"/>
+          <w:rtl/>
+          <w:lang w:val="en-US"/>
+        </w:rPr>
+        <w:t>כפתור ה-</w:t>
+      </w:r>
+      <w:r>
+        <w:rPr>
+          <w:rFonts w:hint="cs"/>
+          <w:color w:val="FF0000"/>
+          <w:rtl/>
+          <w:lang w:val="en-US"/>
+        </w:rPr>
+        <w:t xml:space="preserve"> </w:t>
+      </w:r>
+      <w:r>
+        <w:rPr>
+          <w:color w:val="FF0000"/>
+          <w:lang w:val="en-US"/>
+        </w:rPr>
+        <w:t>Launch</w:t>
+      </w:r>
+      <w:r>
+        <w:rPr>
+          <w:rFonts w:hint="cs"/>
+          <w:rtl/>
+          <w:lang w:val="en-US"/>
+        </w:rPr>
+        <w:t xml:space="preserve"> </w:t>
+      </w:r>
+      <w:r>
+        <w:rPr>
+          <w:rFonts w:hint="cs"/>
+          <w:rtl/>
+          <w:lang w:val="en-US"/>
+        </w:rPr>
+        <w:t>:</w:t>
+      </w:r>
+      <w:r>
+        <w:rPr>
+          <w:rFonts w:hint="cs"/>
+          <w:rtl/>
+          <w:lang w:val="en-US"/>
+        </w:rPr>
+        <w:t xml:space="preserve"> </w:t>
+      </w:r>
+      <w:r>
+        <w:rPr>
+          <w:rFonts w:hint="cs"/>
+          <w:rtl/>
+          <w:lang w:val="en-US"/>
+        </w:rPr>
+        <w:t>סוגר את ה-</w:t>
+      </w:r>
+      <w:r>
+        <w:rPr>
+          <w:rFonts w:hint="cs"/>
+          <w:lang w:val="en-US"/>
+        </w:rPr>
+        <w:t>L</w:t>
+      </w:r>
+      <w:r>
+        <w:rPr>
+          <w:lang w:val="en-US"/>
+        </w:rPr>
+        <w:t>auncher</w:t>
+      </w:r>
+      <w:r>
+        <w:rPr>
+          <w:rFonts w:hint="cs"/>
+          <w:rtl/>
+          <w:lang w:val="en-US"/>
+        </w:rPr>
+        <w:t xml:space="preserve"> ומריץ את התוכנה.</w:t>
+      </w:r>
+    </w:p>
+    <w:p>
+      <w:pPr>
+        <w:pStyle w:val="ListParagraph"/>
+        <w:numPr>
+          <w:ilvl w:val="0"/>
+          <w:numId w:val="15"/>
+        </w:numPr>
+        <w:bidi/>
+        <w:rPr>
+          <w:lang w:val="en-US"/>
+        </w:rPr>
+      </w:pPr>
+      <w:r>
+        <w:rPr>
+          <w:rFonts w:hint="cs"/>
+          <w:color w:val="4DFD5E"/>
+          <w:rtl/>
+          <w:lang w:val="en-US"/>
+        </w:rPr>
+        <w:t xml:space="preserve">טקטס ה- </w:t>
+      </w:r>
+      <w:r>
+        <w:rPr>
+          <w:color w:val="4DFD5E"/>
+          <w:lang w:val="en-US"/>
+        </w:rPr>
+        <w:t>Version</w:t>
+      </w:r>
+      <w:r>
+        <w:rPr>
+          <w:rFonts w:hint="cs"/>
+          <w:rtl/>
+          <w:lang w:val="en-US"/>
+        </w:rPr>
+        <w:t xml:space="preserve"> </w:t>
+      </w:r>
+      <w:r>
+        <w:rPr>
+          <w:rFonts w:hint="cs"/>
+          <w:rtl/>
+          <w:lang w:val="en-US"/>
+        </w:rPr>
+        <w:t>:</w:t>
+      </w:r>
+      <w:r>
+        <w:rPr>
+          <w:rFonts w:hint="cs"/>
+          <w:rtl/>
+          <w:lang w:val="en-US"/>
+        </w:rPr>
+        <w:t xml:space="preserve"> מציג את מספר הגרסא המותקנת כעת.</w:t>
+      </w:r>
+    </w:p>
+    <w:p>
+      <w:pPr>
+        <w:pStyle w:val="ListParagraph"/>
+        <w:numPr>
+          <w:ilvl w:val="0"/>
+          <w:numId w:val="15"/>
+        </w:numPr>
+        <w:bidi/>
+        <w:rPr>
+          <w:lang w:val="en-US"/>
+        </w:rPr>
+      </w:pPr>
+      <w:r>
+        <w:rPr>
+          <w:rFonts w:hint="cs"/>
+          <w:color w:val="ED7D31" w:themeColor="accent2"/>
+          <w:rtl/>
+          <w:lang w:val="en-US"/>
+        </w:rPr>
+        <w:t xml:space="preserve">טקסט ה- </w:t>
+      </w:r>
+      <w:r>
+        <w:rPr>
+          <w:color w:val="ED7D31" w:themeColor="accent2"/>
+          <w:lang w:val="en-US"/>
+        </w:rPr>
+        <w:t>Update</w:t>
+      </w:r>
+      <w:r>
+        <w:rPr>
+          <w:rFonts w:hint="cs"/>
+          <w:rtl/>
+          <w:lang w:val="en-US"/>
+        </w:rPr>
+        <w:t xml:space="preserve"> </w:t>
+      </w:r>
+      <w:r>
+        <w:rPr>
+          <w:rFonts w:hint="cs"/>
+          <w:rtl/>
+          <w:lang w:val="en-US"/>
+        </w:rPr>
+        <w:t>:</w:t>
+      </w:r>
+      <w:r>
+        <w:rPr>
+          <w:rFonts w:hint="cs"/>
+          <w:rtl/>
+          <w:lang w:val="en-US"/>
+        </w:rPr>
+        <w:t xml:space="preserve"> מציג את מספר העדכון האחרון שהורד וזמין להתקנה.</w:t>
+      </w:r>
+    </w:p>
+    <w:p>
+      <w:pPr>
+        <w:pStyle w:val="ListParagraph"/>
+        <w:numPr>
+          <w:ilvl w:val="0"/>
+          <w:numId w:val="15"/>
+        </w:numPr>
+        <w:bidi/>
+        <w:rPr>
+          <w:lang w:val="en-US"/>
+        </w:rPr>
+      </w:pPr>
+      <w:r>
+        <w:rPr>
+          <w:rFonts w:hint="cs"/>
+          <w:color w:val="2E74B5" w:themeColor="accent5" w:themeShade="BF"/>
+          <w:rtl/>
+          <w:lang w:val="en-US"/>
+        </w:rPr>
+        <w:t>כפתור ה-</w:t>
+      </w:r>
+      <w:r>
+        <w:rPr>
+          <w:rFonts w:hint="cs"/>
+          <w:color w:val="2E74B5" w:themeColor="accent5" w:themeShade="BF"/>
+          <w:rtl/>
+          <w:lang w:val="en-US"/>
+        </w:rPr>
+        <w:t xml:space="preserve"> </w:t>
+      </w:r>
+      <w:r>
+        <w:rPr>
+          <w:color w:val="2E74B5" w:themeColor="accent5" w:themeShade="BF"/>
+          <w:lang w:val="en-US"/>
+        </w:rPr>
+        <w:t>Update</w:t>
+      </w:r>
+      <w:r>
+        <w:rPr>
+          <w:rFonts w:hint="cs"/>
+          <w:rtl/>
+          <w:lang w:val="en-US"/>
+        </w:rPr>
+        <w:t xml:space="preserve"> : מתקין את העדכון האחרון.</w:t>
+      </w:r>
+    </w:p>
+    <w:p>
+      <w:pPr>
+        <w:pStyle w:val="ListParagraph"/>
+        <w:numPr>
+          <w:ilvl w:val="0"/>
+          <w:numId w:val="15"/>
+        </w:numPr>
+        <w:bidi/>
+        <w:rPr>
+          <w:lang w:val="en-US"/>
+        </w:rPr>
+      </w:pPr>
+      <w:r>
+        <w:rPr>
+          <w:rFonts w:hint="cs"/>
+          <w:color w:val="7B7B7B" w:themeColor="accent3" w:themeShade="BF"/>
+          <w:rtl/>
+          <w:lang w:val="en-US"/>
+        </w:rPr>
+        <w:t xml:space="preserve">כפתור ה- </w:t>
+      </w:r>
+      <w:r>
+        <w:rPr>
+          <w:color w:val="7B7B7B" w:themeColor="accent3" w:themeShade="BF"/>
+          <w:lang w:val="en-US"/>
+        </w:rPr>
+        <w:t>Query server for update</w:t>
+      </w:r>
+      <w:r>
+        <w:rPr>
+          <w:rFonts w:hint="cs"/>
+          <w:rtl/>
+          <w:lang w:val="en-US"/>
+        </w:rPr>
+        <w:t xml:space="preserve"> : שולח בקשה לשרת העדכון ומתשאל אותו לגבי גרסא חדשה. במידה וקיימת גרסא חדשה יותר מזו המופיע ב- </w:t>
+      </w:r>
+      <w:r>
+        <w:rPr>
+          <w:rFonts w:hint="cs"/>
+          <w:color w:val="ED7D31" w:themeColor="accent2"/>
+          <w:rtl/>
+          <w:lang w:val="en-US"/>
+        </w:rPr>
+        <w:t xml:space="preserve">טקסט ה- </w:t>
+      </w:r>
+      <w:r>
+        <w:rPr>
+          <w:color w:val="ED7D31" w:themeColor="accent2"/>
+          <w:lang w:val="en-US"/>
+        </w:rPr>
+        <w:t>Update</w:t>
+      </w:r>
+      <w:r>
+        <w:rPr>
+          <w:rFonts w:hint="cs"/>
+          <w:rtl/>
+          <w:lang w:val="en-US"/>
+        </w:rPr>
+        <w:t xml:space="preserve">, היא תורד למחשב ע"י </w:t>
+      </w:r>
+      <w:r>
+        <w:rPr>
+          <w:rFonts w:hint="cs"/>
+          <w:lang w:val="en-US"/>
+        </w:rPr>
+        <w:t>S</w:t>
+      </w:r>
+      <w:r>
+        <w:rPr>
+          <w:lang w:val="en-US"/>
+        </w:rPr>
+        <w:t>ervice</w:t>
+      </w:r>
+      <w:r>
+        <w:rPr>
+          <w:rFonts w:hint="cs"/>
+          <w:rtl/>
+          <w:lang w:val="en-US"/>
+        </w:rPr>
+        <w:t xml:space="preserve"> ה-</w:t>
+      </w:r>
+      <w:r>
+        <w:rPr>
+          <w:lang w:val="en-US"/>
+        </w:rPr>
+        <w:t>Updater</w:t>
+      </w:r>
+      <w:r>
+        <w:rPr>
+          <w:rFonts w:hint="cs"/>
+          <w:rtl/>
+          <w:lang w:val="en-US"/>
+        </w:rPr>
+        <w:t xml:space="preserve"> ותהיה זמינה להתקנה לאחר מכן.</w:t>
+      </w:r>
+    </w:p>
+    <w:p>
+      <w:pPr>
+        <w:pStyle w:val="ListParagraph"/>
+        <w:numPr>
+          <w:ilvl w:val="0"/>
+          <w:numId w:val="15"/>
+        </w:numPr>
+        <w:bidi/>
+        <w:rPr>
+          <w:lang w:val="en-US"/>
+        </w:rPr>
+      </w:pPr>
+      <w:r>
+        <w:rPr>
+          <w:rFonts w:hint="cs"/>
+          <w:color w:val="FF33CC"/>
+          <w:rtl/>
+          <w:lang w:val="en-US"/>
+        </w:rPr>
+        <w:t xml:space="preserve">תיבת הסימון </w:t>
+      </w:r>
+      <w:r>
+        <w:rPr>
+          <w:color w:val="FF33CC"/>
+          <w:lang w:val="en-US"/>
+        </w:rPr>
+        <w:t>Automatically update on next launch</w:t>
+      </w:r>
+      <w:r>
+        <w:rPr>
+          <w:rFonts w:hint="cs"/>
+          <w:rtl/>
+          <w:lang w:val="en-US"/>
+        </w:rPr>
+        <w:t xml:space="preserve"> : </w:t>
+      </w:r>
+      <w:r>
+        <w:rPr>
+          <w:rFonts w:hint="cs"/>
+          <w:rtl/>
+          <w:lang w:val="en-US"/>
+        </w:rPr>
+        <w:t xml:space="preserve">סימון של התיבה </w:t>
+      </w:r>
+      <w:r>
+        <w:rPr>
+          <w:rFonts w:hint="cs"/>
+          <w:rtl/>
+          <w:lang w:val="en-US"/>
+        </w:rPr>
+        <w:t>(</w:t>
+      </w:r>
+      <w:r>
+        <w:rPr>
+          <w:lang w:val="en-US"/>
+        </w:rPr>
+        <w:t>checkbox</w:t>
+      </w:r>
+      <w:r>
+        <w:rPr>
+          <w:rFonts w:hint="cs"/>
+          <w:rtl/>
+          <w:lang w:val="en-US"/>
+        </w:rPr>
+        <w:t xml:space="preserve">) </w:t>
+      </w:r>
+      <w:r>
+        <w:rPr>
+          <w:rFonts w:hint="cs"/>
+          <w:rtl/>
+          <w:lang w:val="en-US"/>
+        </w:rPr>
+        <w:t xml:space="preserve">הזו יגרום לכך שבהנתן שקיימת גרסא חדשה (כלומר, שהגרסא המופיעה ב- </w:t>
+      </w:r>
+      <w:r>
+        <w:rPr>
+          <w:rFonts w:hint="cs"/>
+          <w:color w:val="ED7D31" w:themeColor="accent2"/>
+          <w:rtl/>
+          <w:lang w:val="en-US"/>
+        </w:rPr>
+        <w:t xml:space="preserve">טקסט ה- </w:t>
+      </w:r>
+      <w:r>
+        <w:rPr>
+          <w:color w:val="ED7D31" w:themeColor="accent2"/>
+          <w:lang w:val="en-US"/>
+        </w:rPr>
+        <w:t>Update</w:t>
+      </w:r>
+      <w:r>
+        <w:rPr>
+          <w:rFonts w:hint="cs"/>
+          <w:rtl/>
+          <w:lang w:val="en-US"/>
+        </w:rPr>
+        <w:t xml:space="preserve"> עדכנית יותר מהגרסא המופיעה ב- </w:t>
+      </w:r>
+      <w:r>
+        <w:rPr>
+          <w:rFonts w:hint="cs"/>
+          <w:color w:val="4DFD5E"/>
+          <w:rtl/>
+          <w:lang w:val="en-US"/>
+        </w:rPr>
+        <w:t xml:space="preserve">טקטס ה- </w:t>
+      </w:r>
+      <w:r>
+        <w:rPr>
+          <w:color w:val="4DFD5E"/>
+          <w:lang w:val="en-US"/>
+        </w:rPr>
+        <w:t>Version</w:t>
+      </w:r>
+      <w:r>
+        <w:rPr>
+          <w:rFonts w:hint="cs"/>
+          <w:rtl/>
+          <w:lang w:val="en-US"/>
+        </w:rPr>
+        <w:t>)</w:t>
+      </w:r>
+      <w:r>
+        <w:rPr>
+          <w:rFonts w:hint="cs"/>
+          <w:rtl/>
+          <w:lang w:val="en-US"/>
+        </w:rPr>
+        <w:t>, היא תותקן ישירות לאחר הרצה של ה-</w:t>
+      </w:r>
+      <w:r>
+        <w:rPr>
+          <w:lang w:val="en-US"/>
+        </w:rPr>
+        <w:t>Launcher</w:t>
+      </w:r>
+      <w:r>
+        <w:rPr>
+          <w:rFonts w:hint="cs"/>
+          <w:rtl/>
+          <w:lang w:val="en-US"/>
+        </w:rPr>
+        <w:t>.</w:t>
+      </w:r>
+    </w:p>
+    <w:p>
+      <w:pPr>
+        <w:pStyle w:val="ListParagraph"/>
+        <w:numPr>
+          <w:ilvl w:val="1"/>
+          <w:numId w:val="15"/>
+        </w:numPr>
+        <w:bidi/>
+        <w:rPr>
+          <w:lang w:val="en-US"/>
+        </w:rPr>
+      </w:pPr>
+      <w:r>
+        <w:rPr>
+          <w:noProof/>
+        </w:rPr>
+        <w:drawing>
+          <wp:anchor distT="0" distB="0" distL="114300" distR="114300" simplePos="0" relativeHeight="251661312" behindDoc="1" locked="0" layoutInCell="1" allowOverlap="1" wp14:anchorId="241E8A6F" wp14:editId="399EE2F8">
+            <wp:simplePos x="0" y="0"/>
+            <wp:positionH relativeFrom="column">
+              <wp:posOffset>-201930</wp:posOffset>
+            </wp:positionH>
+            <wp:positionV relativeFrom="paragraph">
+              <wp:posOffset>89907</wp:posOffset>
+            </wp:positionV>
+            <wp:extent cx="2517569" cy="1036646"/>
+            <wp:effectExtent l="0" t="0" r="0" b="0"/>
+            <wp:wrapTight wrapText="bothSides">
+              <wp:wrapPolygon edited="0">
+                <wp:start x="0" y="0"/>
+                <wp:lineTo x="0" y="21044"/>
+                <wp:lineTo x="21415" y="21044"/>
+                <wp:lineTo x="21415" y="0"/>
+                <wp:lineTo x="0" y="0"/>
+              </wp:wrapPolygon>
+            </wp:wrapTight>
+            <wp:docPr id="16" name="Picture 16"/>
+            <wp:cNvGraphicFramePr>
+              <a:graphicFrameLocks xmlns:a="http://schemas.openxmlformats.org/drawingml/2006/main" noChangeAspect="1"/>
+            </wp:cNvGraphicFramePr>
+            <a:graphic xmlns:a="http://schemas.openxmlformats.org/drawingml/2006/main">
+              <a:graphicData uri="http://schemas.openxmlformats.org/drawingml/2006/picture">
+                <pic:pic xmlns:pic="http://schemas.openxmlformats.org/drawingml/2006/picture">
+                  <pic:nvPicPr>
+                    <pic:cNvPr id="1" name=""/>
+                    <pic:cNvPicPr/>
+                  </pic:nvPicPr>
+                  <pic:blipFill>
+                    <a:blip r:embed="rId23">
+                      <a:extLst>
+                        <a:ext uri="{28A0092B-C50C-407E-A947-70E740481C1C}">
+                          <a14:useLocalDpi xmlns:a14="http://schemas.microsoft.com/office/drawing/2010/main" val="0"/>
+                        </a:ext>
+                      </a:extLst>
+                    </a:blip>
+                    <a:stretch>
+                      <a:fillRect/>
+                    </a:stretch>
+                  </pic:blipFill>
+                  <pic:spPr>
+                    <a:xfrm>
+                      <a:off x="0" y="0"/>
+                      <a:ext cx="2517569" cy="1036646"/>
+                    </a:xfrm>
+                    <a:prstGeom prst="rect">
+                      <a:avLst/>
+                    </a:prstGeom>
+                  </pic:spPr>
+                </pic:pic>
+              </a:graphicData>
+            </a:graphic>
+            <wp14:sizeRelH relativeFrom="page">
+              <wp14:pctWidth>0</wp14:pctWidth>
+            </wp14:sizeRelH>
+            <wp14:sizeRelV relativeFrom="page">
+              <wp14:pctHeight>0</wp14:pctHeight>
+            </wp14:sizeRelV>
+          </wp:anchor>
+        </w:drawing>
+      </w:r>
+      <w:r>
+        <w:rPr>
+          <w:rFonts w:hint="cs"/>
+          <w:rtl/>
+          <w:lang w:val="en-US"/>
+        </w:rPr>
+        <w:t xml:space="preserve">במידה ותיבה זו לא מסומנת, </w:t>
+      </w:r>
+      <w:r>
+        <w:rPr>
+          <w:rFonts w:hint="cs"/>
+          <w:rtl/>
+          <w:lang w:val="en-US"/>
+        </w:rPr>
+        <w:t>כאשר קיימת גרסא חדשה ומריצים את ה-</w:t>
+      </w:r>
+      <w:r>
+        <w:rPr>
+          <w:lang w:val="en-US"/>
+        </w:rPr>
+        <w:t>Launcher</w:t>
+      </w:r>
+      <w:r>
+        <w:rPr>
+          <w:rFonts w:hint="cs"/>
+          <w:rtl/>
+          <w:lang w:val="en-US"/>
+        </w:rPr>
+        <w:t xml:space="preserve">, </w:t>
+      </w:r>
+      <w:r>
+        <w:rPr>
+          <w:rFonts w:hint="cs"/>
+          <w:rtl/>
+          <w:lang w:val="en-US"/>
+        </w:rPr>
+        <w:t>יוקפץ</w:t>
+      </w:r>
+      <w:r>
+        <w:rPr>
+          <w:rFonts w:hint="cs"/>
+          <w:rtl/>
+          <w:lang w:val="en-US"/>
+        </w:rPr>
+        <w:t xml:space="preserve"> החלון הבא:</w:t>
+      </w:r>
+    </w:p>
+    <w:p>
+      <w:pPr>
+        <w:pStyle w:val="ListParagraph"/>
+        <w:bidi/>
+        <w:ind w:left="1440"/>
+        <w:jc w:val="center"/>
+        <w:rPr>
+          <w:rtl/>
+          <w:lang w:val="en-US"/>
+        </w:rPr>
+      </w:pPr>
+    </w:p>
+    <w:p>
+      <w:pPr>
+        <w:pStyle w:val="ListParagraph"/>
+        <w:bidi/>
+        <w:ind w:left="1440"/>
+        <w:rPr>
+          <w:rtl/>
+          <w:lang w:val="en-US"/>
+        </w:rPr>
+      </w:pPr>
+      <w:r>
+        <w:rPr>
+          <w:rFonts w:hint="cs"/>
+          <w:rtl/>
+          <w:lang w:val="en-US"/>
+        </w:rPr>
+        <w:t xml:space="preserve">לחיצה על הכפתור </w:t>
+      </w:r>
+      <w:r>
+        <w:rPr>
+          <w:lang w:val="en-US"/>
+        </w:rPr>
+        <w:t>Yes</w:t>
+      </w:r>
+      <w:r>
+        <w:rPr>
+          <w:rFonts w:hint="cs"/>
+          <w:rtl/>
+          <w:lang w:val="en-US"/>
+        </w:rPr>
+        <w:t xml:space="preserve"> תתחיל ישירות בהתקנת הגרסא החדשה.</w:t>
+      </w:r>
+    </w:p>
+    <w:p>
+      <w:pPr>
+        <w:bidi/>
+        <w:rPr>
+          <w:rtl/>
+          <w:lang w:val="en-US"/>
+        </w:rPr>
+      </w:pPr>
+      <w:r>
+        <w:rPr>
+          <w:noProof/>
+        </w:rPr>
+        <w:drawing>
+          <wp:anchor distT="0" distB="0" distL="114300" distR="114300" simplePos="0" relativeHeight="251660288" behindDoc="1" locked="0" layoutInCell="1" allowOverlap="1" wp14:anchorId="4D50A17E" wp14:editId="4647FCCC">
+            <wp:simplePos x="0" y="0"/>
+            <wp:positionH relativeFrom="column">
+              <wp:posOffset>237490</wp:posOffset>
+            </wp:positionH>
+            <wp:positionV relativeFrom="paragraph">
+              <wp:posOffset>7620</wp:posOffset>
+            </wp:positionV>
+            <wp:extent cx="1567180" cy="1551305"/>
+            <wp:effectExtent l="0" t="0" r="0" b="0"/>
+            <wp:wrapTight wrapText="bothSides">
+              <wp:wrapPolygon edited="0">
+                <wp:start x="0" y="0"/>
+                <wp:lineTo x="0" y="21220"/>
+                <wp:lineTo x="21267" y="21220"/>
+                <wp:lineTo x="21267" y="0"/>
+                <wp:lineTo x="0" y="0"/>
+              </wp:wrapPolygon>
+            </wp:wrapTight>
+            <wp:docPr id="17" name="Picture 17"/>
+            <wp:cNvGraphicFramePr>
+              <a:graphicFrameLocks xmlns:a="http://schemas.openxmlformats.org/drawingml/2006/main" noChangeAspect="1"/>
+            </wp:cNvGraphicFramePr>
+            <a:graphic xmlns:a="http://schemas.openxmlformats.org/drawingml/2006/main">
+              <a:graphicData uri="http://schemas.openxmlformats.org/drawingml/2006/picture">
+                <pic:pic xmlns:pic="http://schemas.openxmlformats.org/drawingml/2006/picture">
+                  <pic:nvPicPr>
+                    <pic:cNvPr id="1" name=""/>
+                    <pic:cNvPicPr/>
+                  </pic:nvPicPr>
+                  <pic:blipFill>
+                    <a:blip r:embed="rId24">
+                      <a:extLst>
+                        <a:ext uri="{28A0092B-C50C-407E-A947-70E740481C1C}">
+                          <a14:useLocalDpi xmlns:a14="http://schemas.microsoft.com/office/drawing/2010/main" val="0"/>
+                        </a:ext>
+                      </a:extLst>
+                    </a:blip>
+                    <a:stretch>
+                      <a:fillRect/>
+                    </a:stretch>
+                  </pic:blipFill>
+                  <pic:spPr>
+                    <a:xfrm>
+                      <a:off x="0" y="0"/>
+                      <a:ext cx="1567180" cy="1551305"/>
+                    </a:xfrm>
+                    <a:prstGeom prst="rect">
+                      <a:avLst/>
+                    </a:prstGeom>
+                  </pic:spPr>
+                </pic:pic>
+              </a:graphicData>
+            </a:graphic>
+            <wp14:sizeRelH relativeFrom="page">
+              <wp14:pctWidth>0</wp14:pctWidth>
+            </wp14:sizeRelH>
+            <wp14:sizeRelV relativeFrom="page">
+              <wp14:pctHeight>0</wp14:pctHeight>
+            </wp14:sizeRelV>
+          </wp:anchor>
+        </w:drawing>
+      </w:r>
+    </w:p>
+    <w:p>
+      <w:pPr>
+        <w:bidi/>
+        <w:rPr>
+          <w:rtl/>
+          <w:lang w:val="en-US"/>
+        </w:rPr>
+      </w:pPr>
+      <w:r>
+        <w:rPr>
+          <w:rFonts w:hint="cs"/>
+          <w:rtl/>
+          <w:lang w:val="en-US"/>
+        </w:rPr>
+        <w:t xml:space="preserve">כאשר מותקנת גרסא חדשה, יופיעו מספר חלונות המאפשרים מעקב אחר תהליך ההתקנה באמצעות </w:t>
+      </w:r>
+      <w:r>
+        <w:rPr>
+          <w:lang w:val="en-US"/>
+        </w:rPr>
+        <w:t>progress bar</w:t>
+      </w:r>
+      <w:r>
+        <w:rPr>
+          <w:rFonts w:hint="cs"/>
+          <w:rtl/>
+          <w:lang w:val="en-US"/>
+        </w:rPr>
+        <w:t xml:space="preserve"> ועוד נתונים, בדומה לחלון </w:t>
+      </w:r>
+      <w:r>
+        <w:rPr>
+          <w:rFonts w:hint="cs"/>
+          <w:rtl/>
+          <w:lang w:val="en-US"/>
+        </w:rPr>
+        <w:t>הבא</w:t>
+      </w:r>
+      <w:r>
+        <w:rPr>
+          <w:rFonts w:hint="cs"/>
+          <w:rtl/>
+          <w:lang w:val="en-US"/>
+        </w:rPr>
+        <w:t>:</w:t>
+      </w:r>
+    </w:p>
+    <w:p>
+      <w:pPr>
+        <w:bidi/>
+        <w:rPr>
+          <w:rtl/>
+          <w:lang w:val="en-US"/>
+        </w:rPr>
+      </w:pPr>
+    </w:p>
+    <w:p>
+      <w:pPr>
+        <w:bidi/>
+        <w:rPr>
+          <w:rFonts w:hint="cs"/>
           <w:rtl/>
           <w:lang w:val="en-US"/>
         </w:rPr>
@@ -20754,7 +23152,6 @@
           <w:lang w:val="en-US"/>
         </w:rPr>
       </w:pPr>
-      <w:bookmarkStart w:id="30" w:name="_Toc55946430"/>
       <w:r>
         <w:rPr>
           <w:rFonts w:hint="cs"/>
@@ -20771,36 +23168,232 @@
       <w:pPr>
         <w:bidi/>
         <w:rPr>
-          <w:rtl/>
-          <w:lang w:val="en-US"/>
-        </w:rPr>
-      </w:pPr>
-    </w:p>
-    <w:p>
-      <w:pPr>
-        <w:bidi/>
-        <w:rPr>
-          <w:rtl/>
-          <w:lang w:val="en-US"/>
-        </w:rPr>
-      </w:pPr>
-      <w:r>
-        <w:rPr>
-          <w:rFonts w:hint="cs"/>
-          <w:rtl/>
-          <w:lang w:val="en-US"/>
-        </w:rPr>
-        <w:t xml:space="preserve">שדג </w:t>
-      </w:r>
-    </w:p>
-    <w:p>
-      <w:pPr>
-        <w:bidi/>
-        <w:rPr>
-          <w:rtl/>
-          <w:lang w:val="en-US"/>
-        </w:rPr>
-      </w:pPr>
+          <w:rFonts w:hint="cs"/>
+          <w:rtl/>
+          <w:lang w:val="en-US"/>
+        </w:rPr>
+      </w:pPr>
+      <w:r>
+        <w:rPr>
+          <w:rFonts w:hint="cs"/>
+          <w:rtl/>
+          <w:lang w:val="en-US"/>
+        </w:rPr>
+        <w:t>לצורך אבחון בעיות שעלולות לקרות ניתן להסתכל בקובץ ה-</w:t>
+      </w:r>
+      <w:r>
+        <w:rPr>
+          <w:lang w:val="en-US"/>
+        </w:rPr>
+        <w:t>log</w:t>
+      </w:r>
+      <w:r>
+        <w:rPr>
+          <w:rFonts w:hint="cs"/>
+          <w:rtl/>
+          <w:lang w:val="en-US"/>
+        </w:rPr>
+        <w:t xml:space="preserve"> של ה-</w:t>
+      </w:r>
+      <w:r>
+        <w:rPr>
+          <w:lang w:val="en-US"/>
+        </w:rPr>
+        <w:t>service</w:t>
+      </w:r>
+      <w:r>
+        <w:rPr>
+          <w:rFonts w:hint="cs"/>
+          <w:rtl/>
+          <w:lang w:val="en-US"/>
+        </w:rPr>
+        <w:t xml:space="preserve">. הוא נמצא בתיקייה שבה הותקנה התוכנה תחת התיקייה </w:t>
+      </w:r>
+      <w:r>
+        <w:rPr>
+          <w:lang w:val="en-US"/>
+        </w:rPr>
+        <w:t>Updater</w:t>
+      </w:r>
+      <w:r>
+        <w:rPr>
+          <w:rFonts w:hint="cs"/>
+          <w:rtl/>
+          <w:lang w:val="en-US"/>
+        </w:rPr>
+        <w:t xml:space="preserve">, </w:t>
+      </w:r>
+      <w:r>
+        <w:rPr>
+          <w:rFonts w:hint="cs"/>
+          <w:rtl/>
+          <w:lang w:val="en-US"/>
+        </w:rPr>
+        <w:t xml:space="preserve">שמו הוא </w:t>
+      </w:r>
+      <w:r>
+        <w:rPr>
+          <w:lang w:val="en-US"/>
+        </w:rPr>
+        <w:t>log.txt</w:t>
+      </w:r>
+      <w:r>
+        <w:rPr>
+          <w:rFonts w:hint="cs"/>
+          <w:rtl/>
+          <w:lang w:val="en-US"/>
+        </w:rPr>
+        <w:t>.</w:t>
+      </w:r>
+      <w:r>
+        <w:rPr>
+          <w:rFonts w:hint="cs"/>
+          <w:rtl/>
+          <w:lang w:val="en-US"/>
+        </w:rPr>
+        <w:t xml:space="preserve"> במידה והוא אינו קיים, ייתכן וה-</w:t>
+      </w:r>
+      <w:r>
+        <w:rPr>
+          <w:lang w:val="en-US"/>
+        </w:rPr>
+        <w:t>Service</w:t>
+      </w:r>
+      <w:r>
+        <w:rPr>
+          <w:rFonts w:hint="cs"/>
+          <w:rtl/>
+          <w:lang w:val="en-US"/>
+        </w:rPr>
+        <w:t xml:space="preserve"> של      ה-</w:t>
+      </w:r>
+      <w:r>
+        <w:rPr>
+          <w:lang w:val="en-US"/>
+        </w:rPr>
+        <w:t>Updater</w:t>
+      </w:r>
+      <w:r>
+        <w:rPr>
+          <w:rFonts w:hint="cs"/>
+          <w:rtl/>
+          <w:lang w:val="en-US"/>
+        </w:rPr>
+        <w:t xml:space="preserve"> </w:t>
+      </w:r>
+      <w:r>
+        <w:rPr>
+          <w:rFonts w:hint="cs"/>
+          <w:rtl/>
+          <w:lang w:val="en-US"/>
+        </w:rPr>
+        <w:t xml:space="preserve">אינו </w:t>
+      </w:r>
+      <w:r>
+        <w:rPr>
+          <w:rFonts w:hint="cs"/>
+          <w:rtl/>
+          <w:lang w:val="en-US"/>
+        </w:rPr>
+        <w:t xml:space="preserve">רץ. יש להריץ את התוכנה </w:t>
+      </w:r>
+      <w:proofErr w:type="spellStart"/>
+      <w:r>
+        <w:rPr>
+          <w:lang w:val="en-US"/>
+        </w:rPr>
+        <w:t>services.msc</w:t>
+      </w:r>
+      <w:proofErr w:type="spellEnd"/>
+      <w:r>
+        <w:rPr>
+          <w:rFonts w:hint="cs"/>
+          <w:rtl/>
+          <w:lang w:val="en-US"/>
+        </w:rPr>
+        <w:t xml:space="preserve"> ולמצוא את ה-</w:t>
+      </w:r>
+      <w:r>
+        <w:rPr>
+          <w:lang w:val="en-US"/>
+        </w:rPr>
+        <w:t>Service</w:t>
+      </w:r>
+      <w:r>
+        <w:rPr>
+          <w:rFonts w:hint="cs"/>
+          <w:rtl/>
+          <w:lang w:val="en-US"/>
+        </w:rPr>
+        <w:t xml:space="preserve"> של ה-</w:t>
+      </w:r>
+      <w:r>
+        <w:rPr>
+          <w:rFonts w:hint="cs"/>
+          <w:lang w:val="en-US"/>
+        </w:rPr>
+        <w:t>U</w:t>
+      </w:r>
+      <w:r>
+        <w:rPr>
+          <w:lang w:val="en-US"/>
+        </w:rPr>
+        <w:t>pdater</w:t>
+      </w:r>
+      <w:r>
+        <w:rPr>
+          <w:rFonts w:hint="cs"/>
+          <w:rtl/>
+          <w:lang w:val="en-US"/>
+        </w:rPr>
+        <w:t>. לאחר מכן יש לוודא שהוא רץ ולוודא שהוא מוגדר לרוץ בצורה אוטומטית בעלייה:</w:t>
+      </w:r>
+      <w:r>
+        <w:rPr>
+          <w:noProof/>
+        </w:rPr>
+        <w:t xml:space="preserve"> </w:t>
+      </w:r>
+      <w:r>
+        <w:rPr>
+          <w:noProof/>
+        </w:rPr>
+        <w:drawing>
+          <wp:inline distT="0" distB="0" distL="0" distR="0" wp14:anchorId="616E6684" wp14:editId="05955D68">
+            <wp:extent cx="4021406" cy="1104100"/>
+            <wp:effectExtent l="0" t="0" r="0" b="1270"/>
+            <wp:docPr id="18" name="Picture 18"/>
+            <wp:cNvGraphicFramePr>
+              <a:graphicFrameLocks xmlns:a="http://schemas.openxmlformats.org/drawingml/2006/main" noChangeAspect="1"/>
+            </wp:cNvGraphicFramePr>
+            <a:graphic xmlns:a="http://schemas.openxmlformats.org/drawingml/2006/main">
+              <a:graphicData uri="http://schemas.openxmlformats.org/drawingml/2006/picture">
+                <pic:pic xmlns:pic="http://schemas.openxmlformats.org/drawingml/2006/picture">
+                  <pic:nvPicPr>
+                    <pic:cNvPr id="1" name=""/>
+                    <pic:cNvPicPr/>
+                  </pic:nvPicPr>
+                  <pic:blipFill>
+                    <a:blip r:embed="rId25"/>
+                    <a:stretch>
+                      <a:fillRect/>
+                    </a:stretch>
+                  </pic:blipFill>
+                  <pic:spPr>
+                    <a:xfrm>
+                      <a:off x="0" y="0"/>
+                      <a:ext cx="4060154" cy="1114739"/>
+                    </a:xfrm>
+                    <a:prstGeom prst="rect">
+                      <a:avLst/>
+                    </a:prstGeom>
+                  </pic:spPr>
+                </pic:pic>
+              </a:graphicData>
+            </a:graphic>
+          </wp:inline>
+        </w:drawing>
+      </w:r>
     </w:p>
     <w:p>
       <w:pPr>
@@ -22004,9 +24597,98 @@
     </w:lvl>
   </w:abstractNum>
   <w:abstractNum w:abstractNumId="9" w15:restartNumberingAfterBreak="0">
-    <w:nsid w:val="55AF5791"/>
+    <w:nsid w:val="5072591F"/>
     <w:multiLevelType w:val="hybridMultilevel"/>
-    <w:tmpl w:val="21C01518"/>
+    <w:tmpl w:val="E780BE1A"/>
+    <w:lvl w:ilvl="0" w:tplc="39BC70E4">
+      <w:start w:val="1"/>
+      <w:numFmt w:val="decimal"/>
+      <w:lvlText w:val="%1."/>
+      <w:lvlJc w:val="left"/>
+      <w:pPr>
+        <w:ind w:left="720" w:hanging="360"/>
+      </w:pPr>
+      <w:rPr>
+        <w:rFonts w:hint="default"/>
+      </w:rPr>
+    </w:lvl>
+    <w:lvl w:ilvl="1" w:tplc="20000019" w:tentative="1">
+      <w:start w:val="1"/>
+      <w:numFmt w:val="lowerLetter"/>
+      <w:lvlText w:val="%2."/>
+      <w:lvlJc w:val="left"/>
+      <w:pPr>
+        <w:ind w:left="1440" w:hanging="360"/>
+      </w:pPr>
+    </w:lvl>
+    <w:lvl w:ilvl="2" w:tplc="2000001B" w:tentative="1">
+      <w:start w:val="1"/>
+      <w:numFmt w:val="lowerRoman"/>
+      <w:lvlText w:val="%3."/>
+      <w:lvlJc w:val="right"/>
+      <w:pPr>
+        <w:ind w:left="2160" w:hanging="180"/>
+      </w:pPr>
+    </w:lvl>
+    <w:lvl w:ilvl="3" w:tplc="2000000F" w:tentative="1">
+      <w:start w:val="1"/>
+      <w:numFmt w:val="decimal"/>
+      <w:lvlText w:val="%4."/>
+      <w:lvlJc w:val="left"/>
+      <w:pPr>
+        <w:ind w:left="2880" w:hanging="360"/>
+      </w:pPr>
+    </w:lvl>
+    <w:lvl w:ilvl="4" w:tplc="20000019" w:tentative="1">
+      <w:start w:val="1"/>
+      <w:numFmt w:val="lowerLetter"/>
+      <w:lvlText w:val="%5."/>
+      <w:lvlJc w:val="left"/>
+      <w:pPr>
+        <w:ind w:left="3600" w:hanging="360"/>
+      </w:pPr>
+    </w:lvl>
+    <w:lvl w:ilvl="5" w:tplc="2000001B" w:tentative="1">
+      <w:start w:val="1"/>
+      <w:numFmt w:val="lowerRoman"/>
+      <w:lvlText w:val="%6."/>
+      <w:lvlJc w:val="right"/>
+      <w:pPr>
+        <w:ind w:left="4320" w:hanging="180"/>
+      </w:pPr>
+    </w:lvl>
+    <w:lvl w:ilvl="6" w:tplc="2000000F" w:tentative="1">
+      <w:start w:val="1"/>
+      <w:numFmt w:val="decimal"/>
+      <w:lvlText w:val="%7."/>
+      <w:lvlJc w:val="left"/>
+      <w:pPr>
+        <w:ind w:left="5040" w:hanging="360"/>
+      </w:pPr>
+    </w:lvl>
+    <w:lvl w:ilvl="7" w:tplc="20000019" w:tentative="1">
+      <w:start w:val="1"/>
+      <w:numFmt w:val="lowerLetter"/>
+      <w:lvlText w:val="%8."/>
+      <w:lvlJc w:val="left"/>
+      <w:pPr>
+        <w:ind w:left="5760" w:hanging="360"/>
+      </w:pPr>
+    </w:lvl>
+    <w:lvl w:ilvl="8" w:tplc="2000001B" w:tentative="1">
+      <w:start w:val="1"/>
+      <w:numFmt w:val="lowerRoman"/>
+      <w:lvlText w:val="%9."/>
+      <w:lvlJc w:val="right"/>
+      <w:pPr>
+        <w:ind w:left="6480" w:hanging="180"/>
+      </w:pPr>
+    </w:lvl>
+  </w:abstractNum>
+  <w:abstractNum w:abstractNumId="10" w15:restartNumberingAfterBreak="0">
+    <w:nsid w:val="51352810"/>
+    <w:multiLevelType w:val="hybridMultilevel"/>
+    <w:tmpl w:val="4762E006"/>
     <w:lvl w:ilvl="0" w:tplc="20000001">
       <w:start w:val="1"/>
       <w:numFmt w:val="bullet"/>
@@ -22116,7 +24798,120 @@
       </w:rPr>
     </w:lvl>
   </w:abstractNum>
-  <w:abstractNum w:abstractNumId="10" w15:restartNumberingAfterBreak="0">
+  <w:abstractNum w:abstractNumId="11" w15:restartNumberingAfterBreak="0">
+    <w:nsid w:val="55AF5791"/>
+    <w:multiLevelType w:val="hybridMultilevel"/>
+    <w:tmpl w:val="21C01518"/>
+    <w:lvl w:ilvl="0" w:tplc="20000001">
+      <w:start w:val="1"/>
+      <w:numFmt w:val="bullet"/>
+      <w:lvlText w:val=""/>
+      <w:lvlJc w:val="left"/>
+      <w:pPr>
+        <w:ind w:left="720" w:hanging="360"/>
+      </w:pPr>
+      <w:rPr>
+        <w:rFonts w:ascii="Symbol" w:hAnsi="Symbol" w:hint="default"/>
+      </w:rPr>
+    </w:lvl>
+    <w:lvl w:ilvl="1" w:tplc="20000003" w:tentative="1">
+      <w:start w:val="1"/>
+      <w:numFmt w:val="bullet"/>
+      <w:lvlText w:val="o"/>
+      <w:lvlJc w:val="left"/>
+      <w:pPr>
+        <w:ind w:left="1440" w:hanging="360"/>
+      </w:pPr>
+      <w:rPr>
+        <w:rFonts w:ascii="Courier New" w:hAnsi="Courier New" w:cs="Courier New" w:hint="default"/>
+      </w:rPr>
+    </w:lvl>
+    <w:lvl w:ilvl="2" w:tplc="20000005" w:tentative="1">
+      <w:start w:val="1"/>
+      <w:numFmt w:val="bullet"/>
+      <w:lvlText w:val=""/>
+      <w:lvlJc w:val="left"/>
+      <w:pPr>
+        <w:ind w:left="2160" w:hanging="360"/>
+      </w:pPr>
+      <w:rPr>
+        <w:rFonts w:ascii="Wingdings" w:hAnsi="Wingdings" w:hint="default"/>
+      </w:rPr>
+    </w:lvl>
+    <w:lvl w:ilvl="3" w:tplc="20000001" w:tentative="1">
+      <w:start w:val="1"/>
+      <w:numFmt w:val="bullet"/>
+      <w:lvlText w:val=""/>
+      <w:lvlJc w:val="left"/>
+      <w:pPr>
+        <w:ind w:left="2880" w:hanging="360"/>
+      </w:pPr>
+      <w:rPr>
+        <w:rFonts w:ascii="Symbol" w:hAnsi="Symbol" w:hint="default"/>
+      </w:rPr>
+    </w:lvl>
+    <w:lvl w:ilvl="4" w:tplc="20000003" w:tentative="1">
+      <w:start w:val="1"/>
+      <w:numFmt w:val="bullet"/>
+      <w:lvlText w:val="o"/>
+      <w:lvlJc w:val="left"/>
+      <w:pPr>
+        <w:ind w:left="3600" w:hanging="360"/>
+      </w:pPr>
+      <w:rPr>
+        <w:rFonts w:ascii="Courier New" w:hAnsi="Courier New" w:cs="Courier New" w:hint="default"/>
+      </w:rPr>
+    </w:lvl>
+    <w:lvl w:ilvl="5" w:tplc="20000005" w:tentative="1">
+      <w:start w:val="1"/>
+      <w:numFmt w:val="bullet"/>
+      <w:lvlText w:val=""/>
+      <w:lvlJc w:val="left"/>
+      <w:pPr>
+        <w:ind w:left="4320" w:hanging="360"/>
+      </w:pPr>
+      <w:rPr>
+        <w:rFonts w:ascii="Wingdings" w:hAnsi="Wingdings" w:hint="default"/>
+      </w:rPr>
+    </w:lvl>
+    <w:lvl w:ilvl="6" w:tplc="20000001" w:tentative="1">
+      <w:start w:val="1"/>
+      <w:numFmt w:val="bullet"/>
+      <w:lvlText w:val=""/>
+      <w:lvlJc w:val="left"/>
+      <w:pPr>
+        <w:ind w:left="5040" w:hanging="360"/>
+      </w:pPr>
+      <w:rPr>
+        <w:rFonts w:ascii="Symbol" w:hAnsi="Symbol" w:hint="default"/>
+      </w:rPr>
+    </w:lvl>
+    <w:lvl w:ilvl="7" w:tplc="20000003" w:tentative="1">
+      <w:start w:val="1"/>
+      <w:numFmt w:val="bullet"/>
+      <w:lvlText w:val="o"/>
+      <w:lvlJc w:val="left"/>
+      <w:pPr>
+        <w:ind w:left="5760" w:hanging="360"/>
+      </w:pPr>
+      <w:rPr>
+        <w:rFonts w:ascii="Courier New" w:hAnsi="Courier New" w:cs="Courier New" w:hint="default"/>
+      </w:rPr>
+    </w:lvl>
+    <w:lvl w:ilvl="8" w:tplc="20000005" w:tentative="1">
+      <w:start w:val="1"/>
+      <w:numFmt w:val="bullet"/>
+      <w:lvlText w:val=""/>
+      <w:lvlJc w:val="left"/>
+      <w:pPr>
+        <w:ind w:left="6480" w:hanging="360"/>
+      </w:pPr>
+      <w:rPr>
+        <w:rFonts w:ascii="Wingdings" w:hAnsi="Wingdings" w:hint="default"/>
+      </w:rPr>
+    </w:lvl>
+  </w:abstractNum>
+  <w:abstractNum w:abstractNumId="12" w15:restartNumberingAfterBreak="0">
     <w:nsid w:val="60BD78E4"/>
     <w:multiLevelType w:val="hybridMultilevel"/>
     <w:tmpl w:val="B1C2D562"/>
@@ -22205,7 +25000,7 @@
       </w:pPr>
     </w:lvl>
   </w:abstractNum>
-  <w:abstractNum w:abstractNumId="11" w15:restartNumberingAfterBreak="0">
+  <w:abstractNum w:abstractNumId="13" w15:restartNumberingAfterBreak="0">
     <w:nsid w:val="6A300060"/>
     <w:multiLevelType w:val="hybridMultilevel"/>
     <w:tmpl w:val="652CBBEC"/>
@@ -22297,8 +25092,121 @@
       </w:pPr>
     </w:lvl>
   </w:abstractNum>
+  <w:abstractNum w:abstractNumId="14" w15:restartNumberingAfterBreak="0">
+    <w:nsid w:val="6D313984"/>
+    <w:multiLevelType w:val="hybridMultilevel"/>
+    <w:tmpl w:val="7CFAE89C"/>
+    <w:lvl w:ilvl="0" w:tplc="20000001">
+      <w:start w:val="1"/>
+      <w:numFmt w:val="bullet"/>
+      <w:lvlText w:val=""/>
+      <w:lvlJc w:val="left"/>
+      <w:pPr>
+        <w:ind w:left="720" w:hanging="360"/>
+      </w:pPr>
+      <w:rPr>
+        <w:rFonts w:ascii="Symbol" w:hAnsi="Symbol" w:hint="default"/>
+      </w:rPr>
+    </w:lvl>
+    <w:lvl w:ilvl="1" w:tplc="20000003">
+      <w:start w:val="1"/>
+      <w:numFmt w:val="bullet"/>
+      <w:lvlText w:val="o"/>
+      <w:lvlJc w:val="left"/>
+      <w:pPr>
+        <w:ind w:left="1440" w:hanging="360"/>
+      </w:pPr>
+      <w:rPr>
+        <w:rFonts w:ascii="Courier New" w:hAnsi="Courier New" w:cs="Courier New" w:hint="default"/>
+      </w:rPr>
+    </w:lvl>
+    <w:lvl w:ilvl="2" w:tplc="20000005" w:tentative="1">
+      <w:start w:val="1"/>
+      <w:numFmt w:val="bullet"/>
+      <w:lvlText w:val=""/>
+      <w:lvlJc w:val="left"/>
+      <w:pPr>
+        <w:ind w:left="2160" w:hanging="360"/>
+      </w:pPr>
+      <w:rPr>
+        <w:rFonts w:ascii="Wingdings" w:hAnsi="Wingdings" w:hint="default"/>
+      </w:rPr>
+    </w:lvl>
+    <w:lvl w:ilvl="3" w:tplc="20000001" w:tentative="1">
+      <w:start w:val="1"/>
+      <w:numFmt w:val="bullet"/>
+      <w:lvlText w:val=""/>
+      <w:lvlJc w:val="left"/>
+      <w:pPr>
+        <w:ind w:left="2880" w:hanging="360"/>
+      </w:pPr>
+      <w:rPr>
+        <w:rFonts w:ascii="Symbol" w:hAnsi="Symbol" w:hint="default"/>
+      </w:rPr>
+    </w:lvl>
+    <w:lvl w:ilvl="4" w:tplc="20000003" w:tentative="1">
+      <w:start w:val="1"/>
+      <w:numFmt w:val="bullet"/>
+      <w:lvlText w:val="o"/>
+      <w:lvlJc w:val="left"/>
+      <w:pPr>
+        <w:ind w:left="3600" w:hanging="360"/>
+      </w:pPr>
+      <w:rPr>
+        <w:rFonts w:ascii="Courier New" w:hAnsi="Courier New" w:cs="Courier New" w:hint="default"/>
+      </w:rPr>
+    </w:lvl>
+    <w:lvl w:ilvl="5" w:tplc="20000005" w:tentative="1">
+      <w:start w:val="1"/>
+      <w:numFmt w:val="bullet"/>
+      <w:lvlText w:val=""/>
+      <w:lvlJc w:val="left"/>
+      <w:pPr>
+        <w:ind w:left="4320" w:hanging="360"/>
+      </w:pPr>
+      <w:rPr>
+        <w:rFonts w:ascii="Wingdings" w:hAnsi="Wingdings" w:hint="default"/>
+      </w:rPr>
+    </w:lvl>
+    <w:lvl w:ilvl="6" w:tplc="20000001" w:tentative="1">
+      <w:start w:val="1"/>
+      <w:numFmt w:val="bullet"/>
+      <w:lvlText w:val=""/>
+      <w:lvlJc w:val="left"/>
+      <w:pPr>
+        <w:ind w:left="5040" w:hanging="360"/>
+      </w:pPr>
+      <w:rPr>
+        <w:rFonts w:ascii="Symbol" w:hAnsi="Symbol" w:hint="default"/>
+      </w:rPr>
+    </w:lvl>
+    <w:lvl w:ilvl="7" w:tplc="20000003" w:tentative="1">
+      <w:start w:val="1"/>
+      <w:numFmt w:val="bullet"/>
+      <w:lvlText w:val="o"/>
+      <w:lvlJc w:val="left"/>
+      <w:pPr>
+        <w:ind w:left="5760" w:hanging="360"/>
+      </w:pPr>
+      <w:rPr>
+        <w:rFonts w:ascii="Courier New" w:hAnsi="Courier New" w:cs="Courier New" w:hint="default"/>
+      </w:rPr>
+    </w:lvl>
+    <w:lvl w:ilvl="8" w:tplc="20000005" w:tentative="1">
+      <w:start w:val="1"/>
+      <w:numFmt w:val="bullet"/>
+      <w:lvlText w:val=""/>
+      <w:lvlJc w:val="left"/>
+      <w:pPr>
+        <w:ind w:left="6480" w:hanging="360"/>
+      </w:pPr>
+      <w:rPr>
+        <w:rFonts w:ascii="Wingdings" w:hAnsi="Wingdings" w:hint="default"/>
+      </w:rPr>
+    </w:lvl>
+  </w:abstractNum>
   <w:num w:numId="1">
-    <w:abstractNumId w:val="9"/>
+    <w:abstractNumId w:val="11"/>
   </w:num>
   <w:num w:numId="2">
     <w:abstractNumId w:val="0"/>
@@ -22310,7 +25218,7 @@
     <w:abstractNumId w:val="6"/>
   </w:num>
   <w:num w:numId="5">
-    <w:abstractNumId w:val="10"/>
+    <w:abstractNumId w:val="12"/>
   </w:num>
   <w:num w:numId="6">
     <w:abstractNumId w:val="3"/>
@@ -22319,7 +25227,7 @@
     <w:abstractNumId w:val="8"/>
   </w:num>
   <w:num w:numId="8">
-    <w:abstractNumId w:val="11"/>
+    <w:abstractNumId w:val="13"/>
   </w:num>
   <w:num w:numId="9">
     <w:abstractNumId w:val="2"/>
@@ -22332,6 +25240,15 @@
   </w:num>
   <w:num w:numId="12">
     <w:abstractNumId w:val="4"/>
+  </w:num>
+  <w:num w:numId="13">
+    <w:abstractNumId w:val="9"/>
+  </w:num>
+  <w:num w:numId="14">
+    <w:abstractNumId w:val="10"/>
+  </w:num>
+  <w:num w:numId="15">
+    <w:abstractNumId w:val="14"/>
   </w:num>
 </w:numbering>
 </file>

</xml_diff>

<commit_message>
Added comment to work on next
</commit_message>
<xml_diff>
--- a/תיק פרויקט.docx
+++ b/תיק פרויקט.docx
@@ -22217,7 +22217,23 @@
           <w:rtl/>
           <w:lang w:val="en-US"/>
         </w:rPr>
-        <w:t xml:space="preserve"> : שולח בקשה לשרת העדכון ומתשאל אותו לגבי גרסא חדשה. במידה וקיימת גרסא חדשה יותר מזו המופיע ב- </w:t>
+        <w:t xml:space="preserve"> : שולח בקשה לשרת העדכון ומתשאל אותו לגבי גרסא חדשה. במידה וקיימת גרסא חדשה יותר מזו המופיע</w:t>
+      </w:r>
+      <w:r>
+        <w:rPr>
+          <w:rFonts w:hint="cs"/>
+          <w:rtl/>
+          <w:lang w:val="en-US"/>
+        </w:rPr>
+        <w:t>ה</w:t>
+      </w:r>
+      <w:r>
+        <w:rPr>
+          <w:rFonts w:hint="cs"/>
+          <w:rtl/>
+          <w:lang w:val="en-US"/>
+        </w:rPr>
+        <w:t xml:space="preserve"> ב- </w:t>
       </w:r>
       <w:r>
         <w:rPr>
@@ -23073,6 +23089,14 @@
           <w:lang w:val="en-US"/>
         </w:rPr>
       </w:pPr>
+      <w:r>
+        <w:rPr>
+          <w:rFonts w:hint="cs"/>
+          <w:rtl/>
+          <w:lang w:val="en-US"/>
+        </w:rPr>
+        <w:t>לכתוב פה על סטאפ הבדיקות</w:t>
+      </w:r>
     </w:p>
     <w:tbl>
       <w:tblPr>

</xml_diff>

<commit_message>
Added bibliography section. Only presentation and this left
</commit_message>
<xml_diff>
--- a/תיק פרויקט.docx
+++ b/תיק פרויקט.docx
@@ -26,7 +26,7 @@
         <w:t>עמוד פתיחה</w:t>
       </w:r>
     </w:p>
-    <w:bookmarkStart w:id="0" w:name="_Toc56288509" w:displacedByCustomXml="next"/>
+    <w:bookmarkStart w:id="0" w:name="_Toc56381023" w:displacedByCustomXml="next"/>
     <w:sdt>
       <w:sdtPr>
         <w:rPr>
@@ -47,8 +47,8 @@
           <w:b/>
           <w:bCs/>
           <w:noProof/>
-          <w:sz w:val="22"/>
-          <w:szCs w:val="22"/>
+          <w:sz w:val="24"/>
+          <w:szCs w:val="24"/>
         </w:rPr>
       </w:sdtEndPr>
       <w:sdtContent>
@@ -88,19 +88,31 @@
               <w:color w:val="auto"/>
               <w:sz w:val="20"/>
               <w:szCs w:val="20"/>
-              <w:lang w:eastAsia="en-IL"/>
+              <w:lang w:val="en-IL" w:eastAsia="en-IL"/>
             </w:rPr>
           </w:pPr>
           <w:r>
+            <w:rPr>
+              <w:sz w:val="28"/>
+              <w:szCs w:val="28"/>
+            </w:rPr>
             <w:fldChar w:fldCharType="begin"/>
           </w:r>
           <w:r>
+            <w:rPr>
+              <w:sz w:val="28"/>
+              <w:szCs w:val="28"/>
+            </w:rPr>
             <w:instrText xml:space="preserve"> TOC \o "1-3" \h \z \u </w:instrText>
           </w:r>
           <w:r>
+            <w:rPr>
+              <w:sz w:val="28"/>
+              <w:szCs w:val="28"/>
+            </w:rPr>
             <w:fldChar w:fldCharType="separate"/>
           </w:r>
-          <w:hyperlink w:anchor="_Toc56288509" w:history="1">
+          <w:hyperlink w:anchor="_Toc56381023" w:history="1">
             <w:r>
               <w:rPr>
                 <w:rStyle w:val="Hyperlink"/>
@@ -136,7 +148,7 @@
                 <w:sz w:val="22"/>
                 <w:szCs w:val="22"/>
               </w:rPr>
-              <w:instrText xml:space="preserve"> PAGEREF _Toc56288509 \h </w:instrText>
+              <w:instrText xml:space="preserve"> PAGEREF _Toc56381023 \h </w:instrText>
             </w:r>
             <w:r>
               <w:rPr>
@@ -188,10 +200,10 @@
               <w:color w:val="auto"/>
               <w:sz w:val="20"/>
               <w:szCs w:val="20"/>
-              <w:lang w:eastAsia="en-IL"/>
+              <w:lang w:val="en-IL" w:eastAsia="en-IL"/>
             </w:rPr>
           </w:pPr>
-          <w:hyperlink w:anchor="_Toc56288510" w:history="1">
+          <w:hyperlink w:anchor="_Toc56381024" w:history="1">
             <w:r>
               <w:rPr>
                 <w:rStyle w:val="Hyperlink"/>
@@ -227,7 +239,7 @@
                 <w:sz w:val="22"/>
                 <w:szCs w:val="22"/>
               </w:rPr>
-              <w:instrText xml:space="preserve"> PAGEREF _Toc56288510 \h </w:instrText>
+              <w:instrText xml:space="preserve"> PAGEREF _Toc56381024 \h </w:instrText>
             </w:r>
             <w:r>
               <w:rPr>
@@ -279,10 +291,10 @@
               <w:color w:val="auto"/>
               <w:sz w:val="20"/>
               <w:szCs w:val="20"/>
-              <w:lang w:eastAsia="en-IL"/>
+              <w:lang w:val="en-IL" w:eastAsia="en-IL"/>
             </w:rPr>
           </w:pPr>
-          <w:hyperlink w:anchor="_Toc56288511" w:history="1">
+          <w:hyperlink w:anchor="_Toc56381025" w:history="1">
             <w:r>
               <w:rPr>
                 <w:rStyle w:val="Hyperlink"/>
@@ -318,7 +330,7 @@
                 <w:sz w:val="22"/>
                 <w:szCs w:val="22"/>
               </w:rPr>
-              <w:instrText xml:space="preserve"> PAGEREF _Toc56288511 \h </w:instrText>
+              <w:instrText xml:space="preserve"> PAGEREF _Toc56381025 \h </w:instrText>
             </w:r>
             <w:r>
               <w:rPr>
@@ -370,10 +382,10 @@
               <w:color w:val="auto"/>
               <w:sz w:val="20"/>
               <w:szCs w:val="20"/>
-              <w:lang w:eastAsia="en-IL"/>
+              <w:lang w:val="en-IL" w:eastAsia="en-IL"/>
             </w:rPr>
           </w:pPr>
-          <w:hyperlink w:anchor="_Toc56288512" w:history="1">
+          <w:hyperlink w:anchor="_Toc56381026" w:history="1">
             <w:r>
               <w:rPr>
                 <w:rStyle w:val="Hyperlink"/>
@@ -409,7 +421,7 @@
                 <w:sz w:val="22"/>
                 <w:szCs w:val="22"/>
               </w:rPr>
-              <w:instrText xml:space="preserve"> PAGEREF _Toc56288512 \h </w:instrText>
+              <w:instrText xml:space="preserve"> PAGEREF _Toc56381026 \h </w:instrText>
             </w:r>
             <w:r>
               <w:rPr>
@@ -461,10 +473,10 @@
               <w:spacing w:val="0"/>
               <w:sz w:val="20"/>
               <w:szCs w:val="20"/>
-              <w:lang w:eastAsia="en-IL"/>
+              <w:lang w:val="en-IL" w:eastAsia="en-IL"/>
             </w:rPr>
           </w:pPr>
-          <w:hyperlink w:anchor="_Toc56288513" w:history="1">
+          <w:hyperlink w:anchor="_Toc56381027" w:history="1">
             <w:r>
               <w:rPr>
                 <w:rStyle w:val="Hyperlink"/>
@@ -510,7 +522,7 @@
                 <w:sz w:val="20"/>
                 <w:szCs w:val="20"/>
               </w:rPr>
-              <w:instrText xml:space="preserve"> PAGEREF _Toc56288513 \h </w:instrText>
+              <w:instrText xml:space="preserve"> PAGEREF _Toc56381027 \h </w:instrText>
             </w:r>
             <w:r>
               <w:rPr>
@@ -562,10 +574,10 @@
               <w:spacing w:val="0"/>
               <w:sz w:val="20"/>
               <w:szCs w:val="20"/>
-              <w:lang w:eastAsia="en-IL"/>
+              <w:lang w:val="en-IL" w:eastAsia="en-IL"/>
             </w:rPr>
           </w:pPr>
-          <w:hyperlink w:anchor="_Toc56288514" w:history="1">
+          <w:hyperlink w:anchor="_Toc56381028" w:history="1">
             <w:r>
               <w:rPr>
                 <w:rStyle w:val="Hyperlink"/>
@@ -610,7 +622,7 @@
                 <w:sz w:val="20"/>
                 <w:szCs w:val="20"/>
               </w:rPr>
-              <w:instrText xml:space="preserve"> PAGEREF _Toc56288514 \h </w:instrText>
+              <w:instrText xml:space="preserve"> PAGEREF _Toc56381028 \h </w:instrText>
             </w:r>
             <w:r>
               <w:rPr>
@@ -662,10 +674,10 @@
               <w:spacing w:val="0"/>
               <w:sz w:val="20"/>
               <w:szCs w:val="20"/>
-              <w:lang w:eastAsia="en-IL"/>
+              <w:lang w:val="en-IL" w:eastAsia="en-IL"/>
             </w:rPr>
           </w:pPr>
-          <w:hyperlink w:anchor="_Toc56288515" w:history="1">
+          <w:hyperlink w:anchor="_Toc56381029" w:history="1">
             <w:r>
               <w:rPr>
                 <w:rStyle w:val="Hyperlink"/>
@@ -710,7 +722,7 @@
                 <w:sz w:val="20"/>
                 <w:szCs w:val="20"/>
               </w:rPr>
-              <w:instrText xml:space="preserve"> PAGEREF _Toc56288515 \h </w:instrText>
+              <w:instrText xml:space="preserve"> PAGEREF _Toc56381029 \h </w:instrText>
             </w:r>
             <w:r>
               <w:rPr>
@@ -762,10 +774,10 @@
               <w:color w:val="auto"/>
               <w:sz w:val="20"/>
               <w:szCs w:val="20"/>
-              <w:lang w:eastAsia="en-IL"/>
+              <w:lang w:val="en-IL" w:eastAsia="en-IL"/>
             </w:rPr>
           </w:pPr>
-          <w:hyperlink w:anchor="_Toc56288516" w:history="1">
+          <w:hyperlink w:anchor="_Toc56381030" w:history="1">
             <w:r>
               <w:rPr>
                 <w:rStyle w:val="Hyperlink"/>
@@ -801,7 +813,7 @@
                 <w:sz w:val="22"/>
                 <w:szCs w:val="22"/>
               </w:rPr>
-              <w:instrText xml:space="preserve"> PAGEREF _Toc56288516 \h </w:instrText>
+              <w:instrText xml:space="preserve"> PAGEREF _Toc56381030 \h </w:instrText>
             </w:r>
             <w:r>
               <w:rPr>
@@ -853,10 +865,10 @@
               <w:spacing w:val="0"/>
               <w:sz w:val="20"/>
               <w:szCs w:val="20"/>
-              <w:lang w:eastAsia="en-IL"/>
+              <w:lang w:val="en-IL" w:eastAsia="en-IL"/>
             </w:rPr>
           </w:pPr>
-          <w:hyperlink w:anchor="_Toc56288517" w:history="1">
+          <w:hyperlink w:anchor="_Toc56381031" w:history="1">
             <w:r>
               <w:rPr>
                 <w:rStyle w:val="Hyperlink"/>
@@ -901,7 +913,7 @@
                 <w:sz w:val="20"/>
                 <w:szCs w:val="20"/>
               </w:rPr>
-              <w:instrText xml:space="preserve"> PAGEREF _Toc56288517 \h </w:instrText>
+              <w:instrText xml:space="preserve"> PAGEREF _Toc56381031 \h </w:instrText>
             </w:r>
             <w:r>
               <w:rPr>
@@ -952,10 +964,10 @@
               <w:noProof/>
               <w:sz w:val="20"/>
               <w:szCs w:val="20"/>
-              <w:lang w:eastAsia="en-IL"/>
+              <w:lang w:val="en-IL" w:eastAsia="en-IL"/>
             </w:rPr>
           </w:pPr>
-          <w:hyperlink w:anchor="_Toc56288518" w:history="1">
+          <w:hyperlink w:anchor="_Toc56381032" w:history="1">
             <w:r>
               <w:rPr>
                 <w:rStyle w:val="Hyperlink"/>
@@ -1002,7 +1014,7 @@
                 <w:sz w:val="20"/>
                 <w:szCs w:val="20"/>
               </w:rPr>
-              <w:instrText xml:space="preserve"> PAGEREF _Toc56288518 \h </w:instrText>
+              <w:instrText xml:space="preserve"> PAGEREF _Toc56381032 \h </w:instrText>
             </w:r>
             <w:r>
               <w:rPr>
@@ -1053,10 +1065,10 @@
               <w:noProof/>
               <w:sz w:val="20"/>
               <w:szCs w:val="20"/>
-              <w:lang w:eastAsia="en-IL"/>
+              <w:lang w:val="en-IL" w:eastAsia="en-IL"/>
             </w:rPr>
           </w:pPr>
-          <w:hyperlink w:anchor="_Toc56288519" w:history="1">
+          <w:hyperlink w:anchor="_Toc56381033" w:history="1">
             <w:r>
               <w:rPr>
                 <w:rStyle w:val="Hyperlink"/>
@@ -1103,7 +1115,7 @@
                 <w:sz w:val="20"/>
                 <w:szCs w:val="20"/>
               </w:rPr>
-              <w:instrText xml:space="preserve"> PAGEREF _Toc56288519 \h </w:instrText>
+              <w:instrText xml:space="preserve"> PAGEREF _Toc56381033 \h </w:instrText>
             </w:r>
             <w:r>
               <w:rPr>
@@ -1154,10 +1166,10 @@
               <w:noProof/>
               <w:sz w:val="20"/>
               <w:szCs w:val="20"/>
-              <w:lang w:eastAsia="en-IL"/>
+              <w:lang w:val="en-IL" w:eastAsia="en-IL"/>
             </w:rPr>
           </w:pPr>
-          <w:hyperlink w:anchor="_Toc56288520" w:history="1">
+          <w:hyperlink w:anchor="_Toc56381034" w:history="1">
             <w:r>
               <w:rPr>
                 <w:rStyle w:val="Hyperlink"/>
@@ -1204,7 +1216,7 @@
                 <w:sz w:val="20"/>
                 <w:szCs w:val="20"/>
               </w:rPr>
-              <w:instrText xml:space="preserve"> PAGEREF _Toc56288520 \h </w:instrText>
+              <w:instrText xml:space="preserve"> PAGEREF _Toc56381034 \h </w:instrText>
             </w:r>
             <w:r>
               <w:rPr>
@@ -1255,10 +1267,10 @@
               <w:noProof/>
               <w:sz w:val="20"/>
               <w:szCs w:val="20"/>
-              <w:lang w:eastAsia="en-IL"/>
+              <w:lang w:val="en-IL" w:eastAsia="en-IL"/>
             </w:rPr>
           </w:pPr>
-          <w:hyperlink w:anchor="_Toc56288521" w:history="1">
+          <w:hyperlink w:anchor="_Toc56381035" w:history="1">
             <w:r>
               <w:rPr>
                 <w:rStyle w:val="Hyperlink"/>
@@ -1305,7 +1317,7 @@
                 <w:sz w:val="20"/>
                 <w:szCs w:val="20"/>
               </w:rPr>
-              <w:instrText xml:space="preserve"> PAGEREF _Toc56288521 \h </w:instrText>
+              <w:instrText xml:space="preserve"> PAGEREF _Toc56381035 \h </w:instrText>
             </w:r>
             <w:r>
               <w:rPr>
@@ -1356,10 +1368,10 @@
               <w:noProof/>
               <w:sz w:val="20"/>
               <w:szCs w:val="20"/>
-              <w:lang w:eastAsia="en-IL"/>
+              <w:lang w:val="en-IL" w:eastAsia="en-IL"/>
             </w:rPr>
           </w:pPr>
-          <w:hyperlink w:anchor="_Toc56288522" w:history="1">
+          <w:hyperlink w:anchor="_Toc56381036" w:history="1">
             <w:r>
               <w:rPr>
                 <w:rStyle w:val="Hyperlink"/>
@@ -1406,7 +1418,7 @@
                 <w:sz w:val="20"/>
                 <w:szCs w:val="20"/>
               </w:rPr>
-              <w:instrText xml:space="preserve"> PAGEREF _Toc56288522 \h </w:instrText>
+              <w:instrText xml:space="preserve"> PAGEREF _Toc56381036 \h </w:instrText>
             </w:r>
             <w:r>
               <w:rPr>
@@ -1457,10 +1469,10 @@
               <w:noProof/>
               <w:sz w:val="20"/>
               <w:szCs w:val="20"/>
-              <w:lang w:eastAsia="en-IL"/>
+              <w:lang w:val="en-IL" w:eastAsia="en-IL"/>
             </w:rPr>
           </w:pPr>
-          <w:hyperlink w:anchor="_Toc56288523" w:history="1">
+          <w:hyperlink w:anchor="_Toc56381037" w:history="1">
             <w:r>
               <w:rPr>
                 <w:rStyle w:val="Hyperlink"/>
@@ -1507,7 +1519,7 @@
                 <w:sz w:val="20"/>
                 <w:szCs w:val="20"/>
               </w:rPr>
-              <w:instrText xml:space="preserve"> PAGEREF _Toc56288523 \h </w:instrText>
+              <w:instrText xml:space="preserve"> PAGEREF _Toc56381037 \h </w:instrText>
             </w:r>
             <w:r>
               <w:rPr>
@@ -1558,10 +1570,10 @@
               <w:noProof/>
               <w:sz w:val="20"/>
               <w:szCs w:val="20"/>
-              <w:lang w:eastAsia="en-IL"/>
+              <w:lang w:val="en-IL" w:eastAsia="en-IL"/>
             </w:rPr>
           </w:pPr>
-          <w:hyperlink w:anchor="_Toc56288524" w:history="1">
+          <w:hyperlink w:anchor="_Toc56381038" w:history="1">
             <w:r>
               <w:rPr>
                 <w:rStyle w:val="Hyperlink"/>
@@ -1598,7 +1610,7 @@
                 <w:sz w:val="20"/>
                 <w:szCs w:val="20"/>
               </w:rPr>
-              <w:instrText xml:space="preserve"> PAGEREF _Toc56288524 \h </w:instrText>
+              <w:instrText xml:space="preserve"> PAGEREF _Toc56381038 \h </w:instrText>
             </w:r>
             <w:r>
               <w:rPr>
@@ -1650,10 +1662,10 @@
               <w:spacing w:val="0"/>
               <w:sz w:val="20"/>
               <w:szCs w:val="20"/>
-              <w:lang w:eastAsia="en-IL"/>
+              <w:lang w:val="en-IL" w:eastAsia="en-IL"/>
             </w:rPr>
           </w:pPr>
-          <w:hyperlink w:anchor="_Toc56288525" w:history="1">
+          <w:hyperlink w:anchor="_Toc56381039" w:history="1">
             <w:r>
               <w:rPr>
                 <w:rStyle w:val="Hyperlink"/>
@@ -1698,7 +1710,7 @@
                 <w:sz w:val="20"/>
                 <w:szCs w:val="20"/>
               </w:rPr>
-              <w:instrText xml:space="preserve"> PAGEREF _Toc56288525 \h </w:instrText>
+              <w:instrText xml:space="preserve"> PAGEREF _Toc56381039 \h </w:instrText>
             </w:r>
             <w:r>
               <w:rPr>
@@ -1750,10 +1762,10 @@
               <w:spacing w:val="0"/>
               <w:sz w:val="20"/>
               <w:szCs w:val="20"/>
-              <w:lang w:eastAsia="en-IL"/>
+              <w:lang w:val="en-IL" w:eastAsia="en-IL"/>
             </w:rPr>
           </w:pPr>
-          <w:hyperlink w:anchor="_Toc56288526" w:history="1">
+          <w:hyperlink w:anchor="_Toc56381040" w:history="1">
             <w:r>
               <w:rPr>
                 <w:rStyle w:val="Hyperlink"/>
@@ -1798,7 +1810,7 @@
                 <w:sz w:val="20"/>
                 <w:szCs w:val="20"/>
               </w:rPr>
-              <w:instrText xml:space="preserve"> PAGEREF _Toc56288526 \h </w:instrText>
+              <w:instrText xml:space="preserve"> PAGEREF _Toc56381040 \h </w:instrText>
             </w:r>
             <w:r>
               <w:rPr>
@@ -1850,10 +1862,10 @@
               <w:color w:val="auto"/>
               <w:sz w:val="20"/>
               <w:szCs w:val="20"/>
-              <w:lang w:eastAsia="en-IL"/>
+              <w:lang w:val="en-IL" w:eastAsia="en-IL"/>
             </w:rPr>
           </w:pPr>
-          <w:hyperlink w:anchor="_Toc56288527" w:history="1">
+          <w:hyperlink w:anchor="_Toc56381041" w:history="1">
             <w:r>
               <w:rPr>
                 <w:rStyle w:val="Hyperlink"/>
@@ -1931,7 +1943,7 @@
                 <w:sz w:val="22"/>
                 <w:szCs w:val="22"/>
               </w:rPr>
-              <w:instrText xml:space="preserve"> PAGEREF _Toc56288527 \h </w:instrText>
+              <w:instrText xml:space="preserve"> PAGEREF _Toc56381041 \h </w:instrText>
             </w:r>
             <w:r>
               <w:rPr>
@@ -1983,10 +1995,10 @@
               <w:spacing w:val="0"/>
               <w:sz w:val="20"/>
               <w:szCs w:val="20"/>
-              <w:lang w:eastAsia="en-IL"/>
+              <w:lang w:val="en-IL" w:eastAsia="en-IL"/>
             </w:rPr>
           </w:pPr>
-          <w:hyperlink w:anchor="_Toc56288528" w:history="1">
+          <w:hyperlink w:anchor="_Toc56381042" w:history="1">
             <w:r>
               <w:rPr>
                 <w:rStyle w:val="Hyperlink"/>
@@ -2022,7 +2034,7 @@
                 <w:sz w:val="20"/>
                 <w:szCs w:val="20"/>
               </w:rPr>
-              <w:instrText xml:space="preserve"> PAGEREF _Toc56288528 \h </w:instrText>
+              <w:instrText xml:space="preserve"> PAGEREF _Toc56381042 \h </w:instrText>
             </w:r>
             <w:r>
               <w:rPr>
@@ -2073,10 +2085,10 @@
               <w:noProof/>
               <w:sz w:val="20"/>
               <w:szCs w:val="20"/>
-              <w:lang w:eastAsia="en-IL"/>
+              <w:lang w:val="en-IL" w:eastAsia="en-IL"/>
             </w:rPr>
           </w:pPr>
-          <w:hyperlink w:anchor="_Toc56288529" w:history="1">
+          <w:hyperlink w:anchor="_Toc56381043" w:history="1">
             <w:r>
               <w:rPr>
                 <w:rStyle w:val="Hyperlink"/>
@@ -2113,7 +2125,7 @@
                 <w:sz w:val="20"/>
                 <w:szCs w:val="20"/>
               </w:rPr>
-              <w:instrText xml:space="preserve"> PAGEREF _Toc56288529 \h </w:instrText>
+              <w:instrText xml:space="preserve"> PAGEREF _Toc56381043 \h </w:instrText>
             </w:r>
             <w:r>
               <w:rPr>
@@ -2164,10 +2176,10 @@
               <w:noProof/>
               <w:sz w:val="20"/>
               <w:szCs w:val="20"/>
-              <w:lang w:eastAsia="en-IL"/>
+              <w:lang w:val="en-IL" w:eastAsia="en-IL"/>
             </w:rPr>
           </w:pPr>
-          <w:hyperlink w:anchor="_Toc56288530" w:history="1">
+          <w:hyperlink w:anchor="_Toc56381044" w:history="1">
             <w:r>
               <w:rPr>
                 <w:rStyle w:val="Hyperlink"/>
@@ -2204,7 +2216,7 @@
                 <w:sz w:val="20"/>
                 <w:szCs w:val="20"/>
               </w:rPr>
-              <w:instrText xml:space="preserve"> PAGEREF _Toc56288530 \h </w:instrText>
+              <w:instrText xml:space="preserve"> PAGEREF _Toc56381044 \h </w:instrText>
             </w:r>
             <w:r>
               <w:rPr>
@@ -2255,10 +2267,10 @@
               <w:noProof/>
               <w:sz w:val="20"/>
               <w:szCs w:val="20"/>
-              <w:lang w:eastAsia="en-IL"/>
+              <w:lang w:val="en-IL" w:eastAsia="en-IL"/>
             </w:rPr>
           </w:pPr>
-          <w:hyperlink w:anchor="_Toc56288531" w:history="1">
+          <w:hyperlink w:anchor="_Toc56381045" w:history="1">
             <w:r>
               <w:rPr>
                 <w:rStyle w:val="Hyperlink"/>
@@ -2295,7 +2307,7 @@
                 <w:sz w:val="20"/>
                 <w:szCs w:val="20"/>
               </w:rPr>
-              <w:instrText xml:space="preserve"> PAGEREF _Toc56288531 \h </w:instrText>
+              <w:instrText xml:space="preserve"> PAGEREF _Toc56381045 \h </w:instrText>
             </w:r>
             <w:r>
               <w:rPr>
@@ -2346,10 +2358,10 @@
               <w:noProof/>
               <w:sz w:val="20"/>
               <w:szCs w:val="20"/>
-              <w:lang w:eastAsia="en-IL"/>
+              <w:lang w:val="en-IL" w:eastAsia="en-IL"/>
             </w:rPr>
           </w:pPr>
-          <w:hyperlink w:anchor="_Toc56288532" w:history="1">
+          <w:hyperlink w:anchor="_Toc56381046" w:history="1">
             <w:r>
               <w:rPr>
                 <w:rStyle w:val="Hyperlink"/>
@@ -2386,7 +2398,7 @@
                 <w:sz w:val="20"/>
                 <w:szCs w:val="20"/>
               </w:rPr>
-              <w:instrText xml:space="preserve"> PAGEREF _Toc56288532 \h </w:instrText>
+              <w:instrText xml:space="preserve"> PAGEREF _Toc56381046 \h </w:instrText>
             </w:r>
             <w:r>
               <w:rPr>
@@ -2437,10 +2449,10 @@
               <w:noProof/>
               <w:sz w:val="20"/>
               <w:szCs w:val="20"/>
-              <w:lang w:eastAsia="en-IL"/>
+              <w:lang w:val="en-IL" w:eastAsia="en-IL"/>
             </w:rPr>
           </w:pPr>
-          <w:hyperlink w:anchor="_Toc56288533" w:history="1">
+          <w:hyperlink w:anchor="_Toc56381047" w:history="1">
             <w:r>
               <w:rPr>
                 <w:rStyle w:val="Hyperlink"/>
@@ -2477,7 +2489,7 @@
                 <w:sz w:val="20"/>
                 <w:szCs w:val="20"/>
               </w:rPr>
-              <w:instrText xml:space="preserve"> PAGEREF _Toc56288533 \h </w:instrText>
+              <w:instrText xml:space="preserve"> PAGEREF _Toc56381047 \h </w:instrText>
             </w:r>
             <w:r>
               <w:rPr>
@@ -2529,10 +2541,10 @@
               <w:spacing w:val="0"/>
               <w:sz w:val="20"/>
               <w:szCs w:val="20"/>
-              <w:lang w:eastAsia="en-IL"/>
+              <w:lang w:val="en-IL" w:eastAsia="en-IL"/>
             </w:rPr>
           </w:pPr>
-          <w:hyperlink w:anchor="_Toc56288534" w:history="1">
+          <w:hyperlink w:anchor="_Toc56381048" w:history="1">
             <w:r>
               <w:rPr>
                 <w:rStyle w:val="Hyperlink"/>
@@ -2568,7 +2580,7 @@
                 <w:sz w:val="20"/>
                 <w:szCs w:val="20"/>
               </w:rPr>
-              <w:instrText xml:space="preserve"> PAGEREF _Toc56288534 \h </w:instrText>
+              <w:instrText xml:space="preserve"> PAGEREF _Toc56381048 \h </w:instrText>
             </w:r>
             <w:r>
               <w:rPr>
@@ -2619,10 +2631,10 @@
               <w:noProof/>
               <w:sz w:val="20"/>
               <w:szCs w:val="20"/>
-              <w:lang w:eastAsia="en-IL"/>
+              <w:lang w:val="en-IL" w:eastAsia="en-IL"/>
             </w:rPr>
           </w:pPr>
-          <w:hyperlink w:anchor="_Toc56288535" w:history="1">
+          <w:hyperlink w:anchor="_Toc56381049" w:history="1">
             <w:r>
               <w:rPr>
                 <w:rStyle w:val="Hyperlink"/>
@@ -2659,7 +2671,7 @@
                 <w:sz w:val="20"/>
                 <w:szCs w:val="20"/>
               </w:rPr>
-              <w:instrText xml:space="preserve"> PAGEREF _Toc56288535 \h </w:instrText>
+              <w:instrText xml:space="preserve"> PAGEREF _Toc56381049 \h </w:instrText>
             </w:r>
             <w:r>
               <w:rPr>
@@ -2710,10 +2722,10 @@
               <w:noProof/>
               <w:sz w:val="20"/>
               <w:szCs w:val="20"/>
-              <w:lang w:eastAsia="en-IL"/>
+              <w:lang w:val="en-IL" w:eastAsia="en-IL"/>
             </w:rPr>
           </w:pPr>
-          <w:hyperlink w:anchor="_Toc56288536" w:history="1">
+          <w:hyperlink w:anchor="_Toc56381050" w:history="1">
             <w:r>
               <w:rPr>
                 <w:rStyle w:val="Hyperlink"/>
@@ -2750,7 +2762,7 @@
                 <w:sz w:val="20"/>
                 <w:szCs w:val="20"/>
               </w:rPr>
-              <w:instrText xml:space="preserve"> PAGEREF _Toc56288536 \h </w:instrText>
+              <w:instrText xml:space="preserve"> PAGEREF _Toc56381050 \h </w:instrText>
             </w:r>
             <w:r>
               <w:rPr>
@@ -2801,10 +2813,10 @@
               <w:noProof/>
               <w:sz w:val="20"/>
               <w:szCs w:val="20"/>
-              <w:lang w:eastAsia="en-IL"/>
+              <w:lang w:val="en-IL" w:eastAsia="en-IL"/>
             </w:rPr>
           </w:pPr>
-          <w:hyperlink w:anchor="_Toc56288537" w:history="1">
+          <w:hyperlink w:anchor="_Toc56381051" w:history="1">
             <w:r>
               <w:rPr>
                 <w:rStyle w:val="Hyperlink"/>
@@ -2841,7 +2853,7 @@
                 <w:sz w:val="20"/>
                 <w:szCs w:val="20"/>
               </w:rPr>
-              <w:instrText xml:space="preserve"> PAGEREF _Toc56288537 \h </w:instrText>
+              <w:instrText xml:space="preserve"> PAGEREF _Toc56381051 \h </w:instrText>
             </w:r>
             <w:r>
               <w:rPr>
@@ -2893,10 +2905,10 @@
               <w:color w:val="auto"/>
               <w:sz w:val="20"/>
               <w:szCs w:val="20"/>
-              <w:lang w:eastAsia="en-IL"/>
+              <w:lang w:val="en-IL" w:eastAsia="en-IL"/>
             </w:rPr>
           </w:pPr>
-          <w:hyperlink w:anchor="_Toc56288538" w:history="1">
+          <w:hyperlink w:anchor="_Toc56381052" w:history="1">
             <w:r>
               <w:rPr>
                 <w:rStyle w:val="Hyperlink"/>
@@ -2953,7 +2965,7 @@
                 <w:sz w:val="22"/>
                 <w:szCs w:val="22"/>
               </w:rPr>
-              <w:instrText xml:space="preserve"> PAGEREF _Toc56288538 \h </w:instrText>
+              <w:instrText xml:space="preserve"> PAGEREF _Toc56381052 \h </w:instrText>
             </w:r>
             <w:r>
               <w:rPr>
@@ -3005,10 +3017,10 @@
               <w:spacing w:val="0"/>
               <w:sz w:val="20"/>
               <w:szCs w:val="20"/>
-              <w:lang w:eastAsia="en-IL"/>
+              <w:lang w:val="en-IL" w:eastAsia="en-IL"/>
             </w:rPr>
           </w:pPr>
-          <w:hyperlink w:anchor="_Toc56288539" w:history="1">
+          <w:hyperlink w:anchor="_Toc56381053" w:history="1">
             <w:r>
               <w:rPr>
                 <w:rStyle w:val="Hyperlink"/>
@@ -3044,7 +3056,7 @@
                 <w:sz w:val="20"/>
                 <w:szCs w:val="20"/>
               </w:rPr>
-              <w:instrText xml:space="preserve"> PAGEREF _Toc56288539 \h </w:instrText>
+              <w:instrText xml:space="preserve"> PAGEREF _Toc56381053 \h </w:instrText>
             </w:r>
             <w:r>
               <w:rPr>
@@ -3096,10 +3108,10 @@
               <w:spacing w:val="0"/>
               <w:sz w:val="20"/>
               <w:szCs w:val="20"/>
-              <w:lang w:eastAsia="en-IL"/>
+              <w:lang w:val="en-IL" w:eastAsia="en-IL"/>
             </w:rPr>
           </w:pPr>
-          <w:hyperlink w:anchor="_Toc56288540" w:history="1">
+          <w:hyperlink w:anchor="_Toc56381054" w:history="1">
             <w:r>
               <w:rPr>
                 <w:rStyle w:val="Hyperlink"/>
@@ -3135,7 +3147,7 @@
                 <w:sz w:val="20"/>
                 <w:szCs w:val="20"/>
               </w:rPr>
-              <w:instrText xml:space="preserve"> PAGEREF _Toc56288540 \h </w:instrText>
+              <w:instrText xml:space="preserve"> PAGEREF _Toc56381054 \h </w:instrText>
             </w:r>
             <w:r>
               <w:rPr>
@@ -3187,10 +3199,10 @@
               <w:spacing w:val="0"/>
               <w:sz w:val="20"/>
               <w:szCs w:val="20"/>
-              <w:lang w:eastAsia="en-IL"/>
+              <w:lang w:val="en-IL" w:eastAsia="en-IL"/>
             </w:rPr>
           </w:pPr>
-          <w:hyperlink w:anchor="_Toc56288541" w:history="1">
+          <w:hyperlink w:anchor="_Toc56381055" w:history="1">
             <w:r>
               <w:rPr>
                 <w:rStyle w:val="Hyperlink"/>
@@ -3226,7 +3238,7 @@
                 <w:sz w:val="20"/>
                 <w:szCs w:val="20"/>
               </w:rPr>
-              <w:instrText xml:space="preserve"> PAGEREF _Toc56288541 \h </w:instrText>
+              <w:instrText xml:space="preserve"> PAGEREF _Toc56381055 \h </w:instrText>
             </w:r>
             <w:r>
               <w:rPr>
@@ -3278,10 +3290,10 @@
               <w:spacing w:val="0"/>
               <w:sz w:val="20"/>
               <w:szCs w:val="20"/>
-              <w:lang w:eastAsia="en-IL"/>
+              <w:lang w:val="en-IL" w:eastAsia="en-IL"/>
             </w:rPr>
           </w:pPr>
-          <w:hyperlink w:anchor="_Toc56288542" w:history="1">
+          <w:hyperlink w:anchor="_Toc56381056" w:history="1">
             <w:r>
               <w:rPr>
                 <w:rStyle w:val="Hyperlink"/>
@@ -3317,7 +3329,7 @@
                 <w:sz w:val="20"/>
                 <w:szCs w:val="20"/>
               </w:rPr>
-              <w:instrText xml:space="preserve"> PAGEREF _Toc56288542 \h </w:instrText>
+              <w:instrText xml:space="preserve"> PAGEREF _Toc56381056 \h </w:instrText>
             </w:r>
             <w:r>
               <w:rPr>
@@ -3367,12 +3379,12 @@
               <w:rFonts w:asciiTheme="minorHAnsi" w:eastAsiaTheme="minorEastAsia" w:hAnsiTheme="minorHAnsi" w:cstheme="minorBidi"/>
               <w:noProof/>
               <w:color w:val="auto"/>
-              <w:sz w:val="22"/>
-              <w:szCs w:val="22"/>
-              <w:lang w:eastAsia="en-IL"/>
+              <w:sz w:val="20"/>
+              <w:szCs w:val="20"/>
+              <w:lang w:val="en-IL" w:eastAsia="en-IL"/>
             </w:rPr>
           </w:pPr>
-          <w:hyperlink w:anchor="_Toc56288543" w:history="1">
+          <w:hyperlink w:anchor="_Toc56381057" w:history="1">
             <w:r>
               <w:rPr>
                 <w:rStyle w:val="Hyperlink"/>
@@ -3408,7 +3420,7 @@
                 <w:sz w:val="22"/>
                 <w:szCs w:val="22"/>
               </w:rPr>
-              <w:instrText xml:space="preserve"> PAGEREF _Toc56288543 \h </w:instrText>
+              <w:instrText xml:space="preserve"> PAGEREF _Toc56381057 \h </w:instrText>
             </w:r>
             <w:r>
               <w:rPr>
@@ -3435,6 +3447,95 @@
                 <w:szCs w:val="22"/>
               </w:rPr>
               <w:t>24</w:t>
+            </w:r>
+            <w:r>
+              <w:rPr>
+                <w:noProof/>
+                <w:webHidden/>
+                <w:sz w:val="22"/>
+                <w:szCs w:val="22"/>
+              </w:rPr>
+              <w:fldChar w:fldCharType="end"/>
+            </w:r>
+          </w:hyperlink>
+        </w:p>
+        <w:p>
+          <w:pPr>
+            <w:pStyle w:val="TOC1"/>
+            <w:tabs>
+              <w:tab w:val="right" w:leader="dot" w:pos="9016"/>
+            </w:tabs>
+            <w:bidi/>
+            <w:rPr>
+              <w:rFonts w:asciiTheme="minorHAnsi" w:eastAsiaTheme="minorEastAsia" w:hAnsiTheme="minorHAnsi" w:cstheme="minorBidi"/>
+              <w:noProof/>
+              <w:color w:val="auto"/>
+              <w:lang w:val="en-IL" w:eastAsia="en-IL"/>
+            </w:rPr>
+          </w:pPr>
+          <w:hyperlink w:anchor="_Toc56381058" w:history="1">
+            <w:r>
+              <w:rPr>
+                <w:rStyle w:val="Hyperlink"/>
+                <w:noProof/>
+                <w:sz w:val="22"/>
+                <w:szCs w:val="22"/>
+                <w:rtl/>
+              </w:rPr>
+              <w:t>ביבליוגרפיה</w:t>
+            </w:r>
+            <w:r>
+              <w:rPr>
+                <w:noProof/>
+                <w:webHidden/>
+                <w:sz w:val="22"/>
+                <w:szCs w:val="22"/>
+              </w:rPr>
+              <w:tab/>
+            </w:r>
+            <w:r>
+              <w:rPr>
+                <w:noProof/>
+                <w:webHidden/>
+                <w:sz w:val="22"/>
+                <w:szCs w:val="22"/>
+              </w:rPr>
+              <w:fldChar w:fldCharType="begin"/>
+            </w:r>
+            <w:r>
+              <w:rPr>
+                <w:noProof/>
+                <w:webHidden/>
+                <w:sz w:val="22"/>
+                <w:szCs w:val="22"/>
+              </w:rPr>
+              <w:instrText xml:space="preserve"> PAGEREF _Toc56381058 \h </w:instrText>
+            </w:r>
+            <w:r>
+              <w:rPr>
+                <w:noProof/>
+                <w:webHidden/>
+                <w:sz w:val="22"/>
+                <w:szCs w:val="22"/>
+              </w:rPr>
+            </w:r>
+            <w:r>
+              <w:rPr>
+                <w:noProof/>
+                <w:webHidden/>
+                <w:sz w:val="22"/>
+                <w:szCs w:val="22"/>
+              </w:rPr>
+              <w:fldChar w:fldCharType="separate"/>
+            </w:r>
+            <w:r>
+              <w:rPr>
+                <w:noProof/>
+                <w:webHidden/>
+                <w:sz w:val="22"/>
+                <w:szCs w:val="22"/>
+              </w:rPr>
+              <w:t>25</w:t>
             </w:r>
             <w:r>
               <w:rPr>
@@ -3464,8 +3565,8 @@
             <w:rPr>
               <w:rFonts w:asciiTheme="majorHAnsi" w:eastAsiaTheme="majorEastAsia" w:hAnsiTheme="majorHAnsi" w:cstheme="majorBidi"/>
               <w:color w:val="1F3763" w:themeColor="accent1" w:themeShade="7F"/>
-              <w:sz w:val="24"/>
-              <w:szCs w:val="24"/>
+              <w:sz w:val="28"/>
+              <w:szCs w:val="28"/>
             </w:rPr>
             <w:fldChar w:fldCharType="end"/>
           </w:r>
@@ -3483,7 +3584,7 @@
           <w:rtl/>
         </w:rPr>
       </w:pPr>
-      <w:bookmarkStart w:id="1" w:name="_Toc56288510"/>
+      <w:bookmarkStart w:id="1" w:name="_Toc56381024"/>
       <w:r>
         <w:rPr>
           <w:rFonts w:hint="cs"/>
@@ -4279,7 +4380,7 @@
           <w:rtl/>
         </w:rPr>
       </w:pPr>
-      <w:bookmarkStart w:id="2" w:name="_Toc56288511"/>
+      <w:bookmarkStart w:id="2" w:name="_Toc56381025"/>
       <w:r>
         <w:rPr>
           <w:rFonts w:hint="cs"/>
@@ -5169,7 +5270,7 @@
           <w:rtl/>
         </w:rPr>
       </w:pPr>
-      <w:bookmarkStart w:id="3" w:name="_Toc56288512"/>
+      <w:bookmarkStart w:id="3" w:name="_Toc56381026"/>
       <w:r>
         <w:rPr>
           <w:rFonts w:hint="cs"/>
@@ -5210,7 +5311,7 @@
           <w:lang w:val="en-US"/>
         </w:rPr>
       </w:pPr>
-      <w:bookmarkStart w:id="4" w:name="_Toc56288513"/>
+      <w:bookmarkStart w:id="4" w:name="_Toc56381027"/>
       <w:r>
         <w:rPr>
           <w:rFonts w:hint="cs"/>
@@ -5411,7 +5512,7 @@
           <w:rtl/>
         </w:rPr>
       </w:pPr>
-      <w:bookmarkStart w:id="5" w:name="_Toc56288514"/>
+      <w:bookmarkStart w:id="5" w:name="_Toc56381028"/>
       <w:r>
         <w:rPr>
           <w:rFonts w:hint="cs"/>
@@ -5890,7 +5991,7 @@
           <w:rtl/>
         </w:rPr>
       </w:pPr>
-      <w:bookmarkStart w:id="6" w:name="_Toc56288515"/>
+      <w:bookmarkStart w:id="6" w:name="_Toc56381029"/>
       <w:r>
         <w:rPr>
           <w:rFonts w:hint="cs"/>
@@ -6263,7 +6364,7 @@
           <w:rtl/>
         </w:rPr>
       </w:pPr>
-      <w:bookmarkStart w:id="7" w:name="_Toc56288516"/>
+      <w:bookmarkStart w:id="7" w:name="_Toc56381030"/>
       <w:r>
         <w:rPr>
           <w:rFonts w:hint="cs"/>
@@ -6304,7 +6405,7 @@
           <w:rtl/>
         </w:rPr>
       </w:pPr>
-      <w:bookmarkStart w:id="8" w:name="_Toc56288517"/>
+      <w:bookmarkStart w:id="8" w:name="_Toc56381031"/>
       <w:r>
         <w:rPr>
           <w:rFonts w:hint="cs"/>
@@ -6344,7 +6445,7 @@
           <w:lang w:val="en-US"/>
         </w:rPr>
       </w:pPr>
-      <w:bookmarkStart w:id="9" w:name="_Toc56288518"/>
+      <w:bookmarkStart w:id="9" w:name="_Toc56381032"/>
       <w:r>
         <w:rPr>
           <w:rFonts w:hint="cs"/>
@@ -6841,7 +6942,7 @@
           <w:lang w:val="en-US"/>
         </w:rPr>
       </w:pPr>
-      <w:bookmarkStart w:id="10" w:name="_Toc56288519"/>
+      <w:bookmarkStart w:id="10" w:name="_Toc56381033"/>
       <w:r>
         <w:rPr>
           <w:rFonts w:hint="cs"/>
@@ -7216,7 +7317,7 @@
           <w:lang w:val="en-US"/>
         </w:rPr>
       </w:pPr>
-      <w:bookmarkStart w:id="11" w:name="_Toc56288520"/>
+      <w:bookmarkStart w:id="11" w:name="_Toc56381034"/>
       <w:r>
         <w:rPr>
           <w:rFonts w:hint="cs"/>
@@ -8355,7 +8456,7 @@
           <w:lang w:val="en-US"/>
         </w:rPr>
       </w:pPr>
-      <w:bookmarkStart w:id="12" w:name="_Toc56288521"/>
+      <w:bookmarkStart w:id="12" w:name="_Toc56381035"/>
       <w:r>
         <w:rPr>
           <w:rFonts w:hint="cs"/>
@@ -10881,7 +10982,7 @@
           <w:lang w:val="en-US"/>
         </w:rPr>
       </w:pPr>
-      <w:bookmarkStart w:id="13" w:name="_Toc56288522"/>
+      <w:bookmarkStart w:id="13" w:name="_Toc56381036"/>
       <w:r>
         <w:rPr>
           <w:rFonts w:hint="cs"/>
@@ -12848,7 +12949,7 @@
           <w:lang w:val="en-US"/>
         </w:rPr>
       </w:pPr>
-      <w:bookmarkStart w:id="14" w:name="_Toc56288523"/>
+      <w:bookmarkStart w:id="14" w:name="_Toc56381037"/>
       <w:r>
         <w:rPr>
           <w:rFonts w:hint="cs"/>
@@ -13906,7 +14007,7 @@
           <w:lang w:val="en-US"/>
         </w:rPr>
       </w:pPr>
-      <w:bookmarkStart w:id="15" w:name="_Toc56288524"/>
+      <w:bookmarkStart w:id="15" w:name="_Toc56381038"/>
       <w:r>
         <w:rPr>
           <w:rFonts w:hint="cs"/>
@@ -14515,7 +14616,7 @@
           <w:rtl/>
         </w:rPr>
       </w:pPr>
-      <w:bookmarkStart w:id="16" w:name="_Toc56288525"/>
+      <w:bookmarkStart w:id="16" w:name="_Toc56381039"/>
       <w:r>
         <w:rPr>
           <w:rFonts w:hint="cs"/>
@@ -15921,7 +16022,7 @@
           <w:rtl/>
         </w:rPr>
       </w:pPr>
-      <w:bookmarkStart w:id="17" w:name="_Toc56288526"/>
+      <w:bookmarkStart w:id="17" w:name="_Toc56381040"/>
       <w:r>
         <w:rPr>
           <w:rFonts w:hint="cs"/>
@@ -18100,7 +18201,7 @@
           <w:rtl/>
         </w:rPr>
       </w:pPr>
-      <w:bookmarkStart w:id="18" w:name="_Toc56288527"/>
+      <w:bookmarkStart w:id="18" w:name="_Toc56381041"/>
       <w:r>
         <w:rPr>
           <w:rFonts w:hint="cs"/>
@@ -18288,7 +18389,7 @@
         </w:rPr>
       </w:pPr>
       <w:bookmarkStart w:id="19" w:name="_הוראות_שימוש_למפתח"/>
-      <w:bookmarkStart w:id="20" w:name="_Toc56288528"/>
+      <w:bookmarkStart w:id="20" w:name="_Toc56381042"/>
       <w:bookmarkEnd w:id="19"/>
       <w:r>
         <w:rPr>
@@ -18313,7 +18414,7 @@
           <w:lang w:val="en-US"/>
         </w:rPr>
       </w:pPr>
-      <w:bookmarkStart w:id="21" w:name="_Toc56288529"/>
+      <w:bookmarkStart w:id="21" w:name="_Toc56381043"/>
       <w:r>
         <w:rPr>
           <w:rFonts w:hint="cs"/>
@@ -19397,7 +19498,7 @@
         </w:rPr>
       </w:pPr>
       <w:bookmarkStart w:id="22" w:name="_הכנת_קובץ_התקנה"/>
-      <w:bookmarkStart w:id="23" w:name="_Toc56288530"/>
+      <w:bookmarkStart w:id="23" w:name="_Toc56381044"/>
       <w:bookmarkEnd w:id="22"/>
       <w:r>
         <w:rPr>
@@ -20593,7 +20694,7 @@
           <w:lang w:val="en-US"/>
         </w:rPr>
       </w:pPr>
-      <w:bookmarkStart w:id="24" w:name="_Toc56288531"/>
+      <w:bookmarkStart w:id="24" w:name="_Toc56381045"/>
       <w:r>
         <w:rPr>
           <w:rFonts w:hint="cs"/>
@@ -21088,48 +21189,25 @@
         </w:rPr>
         <w:t xml:space="preserve"> במיקום שבו הותקנה התוכנה (בשלב 6 של </w:t>
       </w:r>
-      <w:r>
-        <w:fldChar w:fldCharType="begin"/>
-      </w:r>
-      <w:r>
-        <w:instrText xml:space="preserve"> HYPERLINK \l "_</w:instrText>
-      </w:r>
-      <w:r>
-        <w:rPr>
-          <w:rtl/>
-        </w:rPr>
-        <w:instrText>הכנת_קובץ_התקנה</w:instrText>
-      </w:r>
-      <w:r>
-        <w:instrText xml:space="preserve">" </w:instrText>
-      </w:r>
-      <w:r>
-        <w:fldChar w:fldCharType="separate"/>
-      </w:r>
-      <w:r>
-        <w:rPr>
-          <w:rStyle w:val="Hyperlink"/>
-          <w:rFonts w:hint="eastAsia"/>
-          <w:rtl/>
-          <w:lang w:val="en-US"/>
-        </w:rPr>
-        <w:t>הכנת</w:t>
-      </w:r>
-      <w:r>
-        <w:rPr>
-          <w:rStyle w:val="Hyperlink"/>
-          <w:rtl/>
-          <w:lang w:val="en-US"/>
-        </w:rPr>
-        <w:t xml:space="preserve"> קובץ התקנה ויצירת שרת עדכון</w:t>
-      </w:r>
-      <w:r>
-        <w:rPr>
-          <w:rStyle w:val="Hyperlink"/>
-          <w:lang w:val="en-US"/>
-        </w:rPr>
-        <w:fldChar w:fldCharType="end"/>
-      </w:r>
+      <w:hyperlink w:anchor="_הכנת_קובץ_התקנה" w:history="1">
+        <w:r>
+          <w:rPr>
+            <w:rStyle w:val="Hyperlink"/>
+            <w:rFonts w:hint="eastAsia"/>
+            <w:rtl/>
+            <w:lang w:val="en-US"/>
+          </w:rPr>
+          <w:t>הכנת</w:t>
+        </w:r>
+        <w:r>
+          <w:rPr>
+            <w:rStyle w:val="Hyperlink"/>
+            <w:rtl/>
+            <w:lang w:val="en-US"/>
+          </w:rPr>
+          <w:t xml:space="preserve"> קובץ התקנה ויצירת שרת עדכון</w:t>
+        </w:r>
+      </w:hyperlink>
       <w:r>
         <w:rPr>
           <w:rFonts w:hint="cs"/>
@@ -21158,7 +21236,7 @@
           <w:lang w:val="en-US"/>
         </w:rPr>
       </w:pPr>
-      <w:bookmarkStart w:id="25" w:name="_Toc56288532"/>
+      <w:bookmarkStart w:id="25" w:name="_Toc56381046"/>
       <w:r>
         <w:rPr>
           <w:rFonts w:hint="cs"/>
@@ -21371,7 +21449,7 @@
           <w:lang w:val="en-US"/>
         </w:rPr>
       </w:pPr>
-      <w:bookmarkStart w:id="26" w:name="_Toc56288533"/>
+      <w:bookmarkStart w:id="26" w:name="_Toc56381047"/>
       <w:r>
         <w:rPr>
           <w:rFonts w:hint="cs"/>
@@ -21549,7 +21627,7 @@
         </w:rPr>
       </w:pPr>
       <w:bookmarkStart w:id="27" w:name="_הוראות_שימוש_למשתמש"/>
-      <w:bookmarkStart w:id="28" w:name="_Toc56288534"/>
+      <w:bookmarkStart w:id="28" w:name="_Toc56381048"/>
       <w:bookmarkEnd w:id="27"/>
       <w:r>
         <w:rPr>
@@ -21575,7 +21653,7 @@
         </w:rPr>
       </w:pPr>
       <w:bookmarkStart w:id="29" w:name="_התקנה"/>
-      <w:bookmarkStart w:id="30" w:name="_Toc56288535"/>
+      <w:bookmarkStart w:id="30" w:name="_Toc56381049"/>
       <w:bookmarkEnd w:id="29"/>
       <w:r>
         <w:rPr>
@@ -22523,7 +22601,7 @@
           <w:lang w:val="en-US"/>
         </w:rPr>
       </w:pPr>
-      <w:bookmarkStart w:id="31" w:name="_Toc56288536"/>
+      <w:bookmarkStart w:id="31" w:name="_Toc56381050"/>
       <w:r>
         <w:rPr>
           <w:rFonts w:hint="cs"/>
@@ -23920,7 +23998,7 @@
           <w:lang w:val="en-US"/>
         </w:rPr>
       </w:pPr>
-      <w:bookmarkStart w:id="32" w:name="_Toc56288537"/>
+      <w:bookmarkStart w:id="32" w:name="_Toc56381051"/>
       <w:r>
         <w:rPr>
           <w:rFonts w:hint="cs"/>
@@ -24206,7 +24284,7 @@
         </w:rPr>
       </w:pPr>
       <w:bookmarkStart w:id="33" w:name="_בדיקות_וטסטים"/>
-      <w:bookmarkStart w:id="34" w:name="_Toc56288538"/>
+      <w:bookmarkStart w:id="34" w:name="_Toc56381052"/>
       <w:bookmarkEnd w:id="33"/>
       <w:r>
         <w:rPr>
@@ -24257,7 +24335,7 @@
           <w:rtl/>
         </w:rPr>
       </w:pPr>
-      <w:bookmarkStart w:id="35" w:name="_Toc56288539"/>
+      <w:bookmarkStart w:id="35" w:name="_Toc56381053"/>
       <w:r>
         <w:rPr>
           <w:rFonts w:hint="cs"/>
@@ -24515,7 +24593,7 @@
           <w:rtl/>
         </w:rPr>
       </w:pPr>
-      <w:bookmarkStart w:id="36" w:name="_Toc56288540"/>
+      <w:bookmarkStart w:id="36" w:name="_Toc56381054"/>
       <w:r>
         <w:rPr>
           <w:rFonts w:hint="cs"/>
@@ -24854,29 +24932,15 @@
         </w:rPr>
         <w:t xml:space="preserve"> הוא: </w:t>
       </w:r>
-      <w:r>
-        <w:fldChar w:fldCharType="begin"/>
-      </w:r>
-      <w:r>
-        <w:instrText xml:space="preserve"> HYPERLINK "https://365openu-my.sharepoint.com/:f:/g/personal/siamit4_365_openu_ac_il/Elsi5D9q_nZDnCryCEklSIUB4Mw6DULWYR9CQ01kcKi6oA?e=pN0usW" </w:instrText>
-      </w:r>
-      <w:r>
-        <w:fldChar w:fldCharType="separate"/>
-      </w:r>
-      <w:r>
-        <w:rPr>
-          <w:rStyle w:val="Hyperlink"/>
-          <w:lang w:val="en-US"/>
-        </w:rPr>
-        <w:t>OneDrive - OVF</w:t>
-      </w:r>
-      <w:r>
-        <w:rPr>
-          <w:rStyle w:val="Hyperlink"/>
-          <w:lang w:val="en-US"/>
-        </w:rPr>
-        <w:fldChar w:fldCharType="end"/>
-      </w:r>
+      <w:hyperlink r:id="rId27" w:history="1">
+        <w:r>
+          <w:rPr>
+            <w:rStyle w:val="Hyperlink"/>
+            <w:lang w:val="en-US"/>
+          </w:rPr>
+          <w:t>OneDrive - OVF</w:t>
+        </w:r>
+      </w:hyperlink>
     </w:p>
     <w:p>
       <w:pPr>
@@ -24909,32 +24973,15 @@
         </w:rPr>
         <w:t xml:space="preserve"> הוא: </w:t>
       </w:r>
-      <w:r>
-        <w:fldChar w:fldCharType="begin"/>
-      </w:r>
-      <w:r>
-        <w:instrText xml:space="preserve"> HYPERLINK "https://365openu</w:instrText>
-      </w:r>
-      <w:r>
-        <w:instrText xml:space="preserve">-my.sharepoint.com/:f:/g/personal/siamit4_365_openu_ac_il/EncskpMkQdpBgv9XSm1AXCoBX18U37jLIOBr-jMvhOaJ9w?e=wTW4Gx" </w:instrText>
-      </w:r>
-      <w:r>
-        <w:fldChar w:fldCharType="separate"/>
-      </w:r>
-      <w:r>
-        <w:rPr>
-          <w:rStyle w:val="Hyperlink"/>
-          <w:lang w:val="en-US"/>
-        </w:rPr>
-        <w:t>OneDrive - ZIP</w:t>
-      </w:r>
-      <w:r>
-        <w:rPr>
-          <w:rStyle w:val="Hyperlink"/>
-          <w:lang w:val="en-US"/>
-        </w:rPr>
-        <w:fldChar w:fldCharType="end"/>
-      </w:r>
+      <w:hyperlink r:id="rId28" w:history="1">
+        <w:r>
+          <w:rPr>
+            <w:rStyle w:val="Hyperlink"/>
+            <w:lang w:val="en-US"/>
+          </w:rPr>
+          <w:t>OneDrive - ZIP</w:t>
+        </w:r>
+      </w:hyperlink>
     </w:p>
     <w:p>
       <w:pPr>
@@ -24959,7 +25006,7 @@
         </w:rPr>
       </w:pPr>
       <w:bookmarkStart w:id="37" w:name="_הקמת_רשת_בדיקות"/>
-      <w:bookmarkStart w:id="38" w:name="_Toc56288541"/>
+      <w:bookmarkStart w:id="38" w:name="_Toc56381055"/>
       <w:bookmarkEnd w:id="37"/>
       <w:r>
         <w:rPr>
@@ -25239,7 +25286,7 @@
           <w:rtl/>
         </w:rPr>
       </w:pPr>
-      <w:bookmarkStart w:id="39" w:name="_Toc56288542"/>
+      <w:bookmarkStart w:id="39" w:name="_Toc56381056"/>
       <w:r>
         <w:rPr>
           <w:rFonts w:hint="cs"/>
@@ -25256,7 +25303,6 @@
       <w:pPr>
         <w:bidi/>
         <w:rPr>
-          <w:rtl/>
           <w:lang w:val="en-US"/>
         </w:rPr>
       </w:pPr>
@@ -25283,6 +25329,88 @@
           <w:lang w:val="en-US"/>
         </w:rPr>
         <w:t>שם שלו, התיאור שלו, הצפי שאנחנו מצפים שיקרה בעת ביצוע הטסט (עמודה זו נכתבה לפני ביצוע הטסטים), ותוצאת הטסט בפועל.</w:t>
+      </w:r>
+    </w:p>
+    <w:p>
+      <w:pPr>
+        <w:bidi/>
+        <w:rPr>
+          <w:rFonts w:hint="cs"/>
+          <w:rtl/>
+          <w:lang w:val="en-US"/>
+        </w:rPr>
+      </w:pPr>
+      <w:r>
+        <w:rPr>
+          <w:rFonts w:hint="cs"/>
+          <w:rtl/>
+          <w:lang w:val="en-US"/>
+        </w:rPr>
+        <w:t xml:space="preserve">חלק מהטסטים נכשלו בעת הבדיקות. הטסטים האלה תוקנו לאחר מכן, אבל הקוד שיש על מכונות הבדיקה לא התעדכן. אם </w:t>
+      </w:r>
+      <w:r>
+        <w:rPr>
+          <w:rFonts w:hint="cs"/>
+          <w:rtl/>
+          <w:lang w:val="en-US"/>
+        </w:rPr>
+        <w:t xml:space="preserve">מעוניינים </w:t>
+      </w:r>
+      <w:r>
+        <w:rPr>
+          <w:rFonts w:hint="cs"/>
+          <w:rtl/>
+          <w:lang w:val="en-US"/>
+        </w:rPr>
+        <w:t xml:space="preserve">לבדוק את הטסטים </w:t>
+      </w:r>
+      <w:r>
+        <w:rPr>
+          <w:rFonts w:hint="cs"/>
+          <w:rtl/>
+          <w:lang w:val="en-US"/>
+        </w:rPr>
+        <w:t>הללו</w:t>
+      </w:r>
+      <w:r>
+        <w:rPr>
+          <w:rFonts w:hint="cs"/>
+          <w:rtl/>
+          <w:lang w:val="en-US"/>
+        </w:rPr>
+        <w:t xml:space="preserve"> יש לעדכן את הקוד ולהתקין את התוכנה על כל </w:t>
+      </w:r>
+      <w:r>
+        <w:rPr>
+          <w:rFonts w:hint="cs"/>
+          <w:rtl/>
+          <w:lang w:val="en-US"/>
+        </w:rPr>
+        <w:t>ה</w:t>
+      </w:r>
+      <w:r>
+        <w:rPr>
+          <w:rFonts w:hint="cs"/>
+          <w:rtl/>
+          <w:lang w:val="en-US"/>
+        </w:rPr>
+        <w:t>מכונ</w:t>
+      </w:r>
+      <w:r>
+        <w:rPr>
+          <w:rFonts w:hint="cs"/>
+          <w:rtl/>
+          <w:lang w:val="en-US"/>
+        </w:rPr>
+        <w:t>ות</w:t>
+      </w:r>
+      <w:r>
+        <w:rPr>
+          <w:rFonts w:hint="cs"/>
+          <w:rtl/>
+          <w:lang w:val="en-US"/>
+        </w:rPr>
+        <w:t>.</w:t>
       </w:r>
     </w:p>
     <w:tbl>
@@ -27248,7 +27376,6 @@
               <w:bidi/>
               <w:jc w:val="center"/>
               <w:rPr>
-                <w:rFonts w:hint="cs"/>
                 <w:sz w:val="16"/>
                 <w:szCs w:val="16"/>
                 <w:rtl/>
@@ -30601,7 +30728,7 @@
           <w:lang w:val="en-US"/>
         </w:rPr>
       </w:pPr>
-      <w:bookmarkStart w:id="40" w:name="_Toc56288543"/>
+      <w:bookmarkStart w:id="40" w:name="_Toc56381057"/>
       <w:r>
         <w:rPr>
           <w:rFonts w:hint="cs"/>
@@ -30644,6 +30771,76 @@
     </w:p>
     <w:p>
       <w:pPr>
+        <w:bidi/>
+        <w:rPr>
+          <w:rFonts w:eastAsiaTheme="minorEastAsia"/>
+          <w:color w:val="5A5A5A" w:themeColor="text1" w:themeTint="A5"/>
+          <w:spacing w:val="15"/>
+          <w:rtl/>
+          <w:lang w:val="en-US"/>
+        </w:rPr>
+      </w:pPr>
+      <w:r>
+        <w:rPr>
+          <w:rtl/>
+          <w:lang w:val="en-US"/>
+        </w:rPr>
+        <w:br w:type="page"/>
+      </w:r>
+    </w:p>
+    <w:p>
+      <w:pPr>
+        <w:pStyle w:val="Heading1"/>
+        <w:bidi/>
+        <w:jc w:val="center"/>
+        <w:rPr>
+          <w:rtl/>
+          <w:lang w:val="en-US"/>
+        </w:rPr>
+      </w:pPr>
+      <w:bookmarkStart w:id="41" w:name="_Toc56381058"/>
+      <w:r>
+        <w:rPr>
+          <w:rFonts w:hint="cs"/>
+          <w:sz w:val="52"/>
+          <w:szCs w:val="52"/>
+          <w:rtl/>
+        </w:rPr>
+        <w:lastRenderedPageBreak/>
+        <w:t>ביבליוגרפיה</w:t>
+      </w:r>
+      <w:bookmarkEnd w:id="41"/>
+    </w:p>
+    <w:p>
+      <w:pPr>
+        <w:bidi/>
+        <w:rPr>
+          <w:rtl/>
+          <w:lang w:val="en-US"/>
+        </w:rPr>
+      </w:pPr>
+    </w:p>
+    <w:p>
+      <w:pPr>
+        <w:bidi/>
+        <w:rPr>
+          <w:rtl/>
+          <w:lang w:val="en-US"/>
+        </w:rPr>
+      </w:pPr>
+      <w:r>
+        <w:rPr>
+          <w:rFonts w:hint="cs"/>
+          <w:sz w:val="24"/>
+          <w:szCs w:val="24"/>
+          <w:rtl/>
+          <w:lang w:val="en-US"/>
+        </w:rPr>
+        <w:t>שדג</w:t>
+      </w:r>
+    </w:p>
+    <w:p>
+      <w:pPr>
         <w:pStyle w:val="Subtitle"/>
         <w:bidi/>
         <w:rPr>
@@ -30655,6 +30852,16 @@
     <w:p>
       <w:pPr>
         <w:bidi/>
+        <w:rPr>
+          <w:rtl/>
+        </w:rPr>
+      </w:pPr>
+    </w:p>
+    <w:p>
+      <w:pPr>
+        <w:pStyle w:val="Heading1"/>
+        <w:bidi/>
+        <w:jc w:val="center"/>
         <w:rPr>
           <w:rtl/>
         </w:rPr>

</xml_diff>